<commit_message>
UI Testing Commenting updated
</commit_message>
<xml_diff>
--- a/Project01/Documentation/Project Report/Team10_Report.docx
+++ b/Project01/Documentation/Project Report/Team10_Report.docx
@@ -566,7 +566,7 @@
               <w:tab w:val="right" w:leader="dot" w:pos="9350"/>
             </w:tabs>
             <w:rPr>
-              <w:rFonts w:ascii="Times New Roman" w:eastAsiaTheme="minorEastAsia" w:hAnsi="Times New Roman" w:cs="Times New Roman"/>
+              <w:rFonts w:eastAsiaTheme="minorEastAsia"/>
               <w:noProof/>
             </w:rPr>
           </w:pPr>
@@ -588,7 +588,7 @@
             </w:rPr>
             <w:fldChar w:fldCharType="separate"/>
           </w:r>
-          <w:hyperlink w:anchor="_Toc7492462" w:history="1">
+          <w:hyperlink w:anchor="_Toc7513332" w:history="1">
             <w:r>
               <w:rPr>
                 <w:rStyle w:val="Hyperlink"/>
@@ -599,7 +599,6 @@
             </w:r>
             <w:r>
               <w:rPr>
-                <w:rFonts w:ascii="Times New Roman" w:hAnsi="Times New Roman" w:cs="Times New Roman"/>
                 <w:noProof/>
                 <w:webHidden/>
               </w:rPr>
@@ -607,7 +606,6 @@
             </w:r>
             <w:r>
               <w:rPr>
-                <w:rFonts w:ascii="Times New Roman" w:hAnsi="Times New Roman" w:cs="Times New Roman"/>
                 <w:noProof/>
                 <w:webHidden/>
               </w:rPr>
@@ -615,22 +613,19 @@
             </w:r>
             <w:r>
               <w:rPr>
-                <w:rFonts w:ascii="Times New Roman" w:hAnsi="Times New Roman" w:cs="Times New Roman"/>
                 <w:noProof/>
                 <w:webHidden/>
               </w:rPr>
-              <w:instrText xml:space="preserve"> PAGEREF _Toc7492462 \h </w:instrText>
+              <w:instrText xml:space="preserve"> PAGEREF _Toc7513332 \h </w:instrText>
             </w:r>
             <w:r>
               <w:rPr>
-                <w:rFonts w:ascii="Times New Roman" w:hAnsi="Times New Roman" w:cs="Times New Roman"/>
                 <w:noProof/>
                 <w:webHidden/>
               </w:rPr>
             </w:r>
             <w:r>
               <w:rPr>
-                <w:rFonts w:ascii="Times New Roman" w:hAnsi="Times New Roman" w:cs="Times New Roman"/>
                 <w:noProof/>
                 <w:webHidden/>
               </w:rPr>
@@ -638,7 +633,6 @@
             </w:r>
             <w:r>
               <w:rPr>
-                <w:rFonts w:ascii="Times New Roman" w:hAnsi="Times New Roman" w:cs="Times New Roman"/>
                 <w:noProof/>
                 <w:webHidden/>
               </w:rPr>
@@ -646,7 +640,6 @@
             </w:r>
             <w:r>
               <w:rPr>
-                <w:rFonts w:ascii="Times New Roman" w:hAnsi="Times New Roman" w:cs="Times New Roman"/>
                 <w:noProof/>
                 <w:webHidden/>
               </w:rPr>
@@ -661,11 +654,11 @@
               <w:tab w:val="right" w:leader="dot" w:pos="9350"/>
             </w:tabs>
             <w:rPr>
-              <w:rFonts w:ascii="Times New Roman" w:eastAsiaTheme="minorEastAsia" w:hAnsi="Times New Roman" w:cs="Times New Roman"/>
+              <w:rFonts w:eastAsiaTheme="minorEastAsia"/>
               <w:noProof/>
             </w:rPr>
           </w:pPr>
-          <w:hyperlink w:anchor="_Toc7492463" w:history="1">
+          <w:hyperlink w:anchor="_Toc7513333" w:history="1">
             <w:r>
               <w:rPr>
                 <w:rStyle w:val="Hyperlink"/>
@@ -676,7 +669,6 @@
             </w:r>
             <w:r>
               <w:rPr>
-                <w:rFonts w:ascii="Times New Roman" w:hAnsi="Times New Roman" w:cs="Times New Roman"/>
                 <w:noProof/>
                 <w:webHidden/>
               </w:rPr>
@@ -684,7 +676,6 @@
             </w:r>
             <w:r>
               <w:rPr>
-                <w:rFonts w:ascii="Times New Roman" w:hAnsi="Times New Roman" w:cs="Times New Roman"/>
                 <w:noProof/>
                 <w:webHidden/>
               </w:rPr>
@@ -692,22 +683,19 @@
             </w:r>
             <w:r>
               <w:rPr>
-                <w:rFonts w:ascii="Times New Roman" w:hAnsi="Times New Roman" w:cs="Times New Roman"/>
                 <w:noProof/>
                 <w:webHidden/>
               </w:rPr>
-              <w:instrText xml:space="preserve"> PAGEREF _Toc7492463 \h </w:instrText>
+              <w:instrText xml:space="preserve"> PAGEREF _Toc7513333 \h </w:instrText>
             </w:r>
             <w:r>
               <w:rPr>
-                <w:rFonts w:ascii="Times New Roman" w:hAnsi="Times New Roman" w:cs="Times New Roman"/>
                 <w:noProof/>
                 <w:webHidden/>
               </w:rPr>
             </w:r>
             <w:r>
               <w:rPr>
-                <w:rFonts w:ascii="Times New Roman" w:hAnsi="Times New Roman" w:cs="Times New Roman"/>
                 <w:noProof/>
                 <w:webHidden/>
               </w:rPr>
@@ -715,7 +703,6 @@
             </w:r>
             <w:r>
               <w:rPr>
-                <w:rFonts w:ascii="Times New Roman" w:hAnsi="Times New Roman" w:cs="Times New Roman"/>
                 <w:noProof/>
                 <w:webHidden/>
               </w:rPr>
@@ -723,7 +710,6 @@
             </w:r>
             <w:r>
               <w:rPr>
-                <w:rFonts w:ascii="Times New Roman" w:hAnsi="Times New Roman" w:cs="Times New Roman"/>
                 <w:noProof/>
                 <w:webHidden/>
               </w:rPr>
@@ -738,11 +724,11 @@
               <w:tab w:val="right" w:leader="dot" w:pos="9350"/>
             </w:tabs>
             <w:rPr>
-              <w:rFonts w:ascii="Times New Roman" w:eastAsiaTheme="minorEastAsia" w:hAnsi="Times New Roman" w:cs="Times New Roman"/>
+              <w:rFonts w:eastAsiaTheme="minorEastAsia"/>
               <w:noProof/>
             </w:rPr>
           </w:pPr>
-          <w:hyperlink w:anchor="_Toc7492464" w:history="1">
+          <w:hyperlink w:anchor="_Toc7513334" w:history="1">
             <w:r>
               <w:rPr>
                 <w:rStyle w:val="Hyperlink"/>
@@ -753,7 +739,6 @@
             </w:r>
             <w:r>
               <w:rPr>
-                <w:rFonts w:ascii="Times New Roman" w:hAnsi="Times New Roman" w:cs="Times New Roman"/>
                 <w:noProof/>
                 <w:webHidden/>
               </w:rPr>
@@ -761,7 +746,6 @@
             </w:r>
             <w:r>
               <w:rPr>
-                <w:rFonts w:ascii="Times New Roman" w:hAnsi="Times New Roman" w:cs="Times New Roman"/>
                 <w:noProof/>
                 <w:webHidden/>
               </w:rPr>
@@ -769,22 +753,19 @@
             </w:r>
             <w:r>
               <w:rPr>
-                <w:rFonts w:ascii="Times New Roman" w:hAnsi="Times New Roman" w:cs="Times New Roman"/>
                 <w:noProof/>
                 <w:webHidden/>
               </w:rPr>
-              <w:instrText xml:space="preserve"> PAGEREF _Toc7492464 \h </w:instrText>
+              <w:instrText xml:space="preserve"> PAGEREF _Toc7513334 \h </w:instrText>
             </w:r>
             <w:r>
               <w:rPr>
-                <w:rFonts w:ascii="Times New Roman" w:hAnsi="Times New Roman" w:cs="Times New Roman"/>
                 <w:noProof/>
                 <w:webHidden/>
               </w:rPr>
             </w:r>
             <w:r>
               <w:rPr>
-                <w:rFonts w:ascii="Times New Roman" w:hAnsi="Times New Roman" w:cs="Times New Roman"/>
                 <w:noProof/>
                 <w:webHidden/>
               </w:rPr>
@@ -792,7 +773,6 @@
             </w:r>
             <w:r>
               <w:rPr>
-                <w:rFonts w:ascii="Times New Roman" w:hAnsi="Times New Roman" w:cs="Times New Roman"/>
                 <w:noProof/>
                 <w:webHidden/>
               </w:rPr>
@@ -800,7 +780,6 @@
             </w:r>
             <w:r>
               <w:rPr>
-                <w:rFonts w:ascii="Times New Roman" w:hAnsi="Times New Roman" w:cs="Times New Roman"/>
                 <w:noProof/>
                 <w:webHidden/>
               </w:rPr>
@@ -815,11 +794,11 @@
               <w:tab w:val="right" w:leader="dot" w:pos="9350"/>
             </w:tabs>
             <w:rPr>
-              <w:rFonts w:ascii="Times New Roman" w:eastAsiaTheme="minorEastAsia" w:hAnsi="Times New Roman" w:cs="Times New Roman"/>
+              <w:rFonts w:eastAsiaTheme="minorEastAsia"/>
               <w:noProof/>
             </w:rPr>
           </w:pPr>
-          <w:hyperlink w:anchor="_Toc7492465" w:history="1">
+          <w:hyperlink w:anchor="_Toc7513335" w:history="1">
             <w:r>
               <w:rPr>
                 <w:rStyle w:val="Hyperlink"/>
@@ -830,7 +809,6 @@
             </w:r>
             <w:r>
               <w:rPr>
-                <w:rFonts w:ascii="Times New Roman" w:hAnsi="Times New Roman" w:cs="Times New Roman"/>
                 <w:noProof/>
                 <w:webHidden/>
               </w:rPr>
@@ -838,7 +816,6 @@
             </w:r>
             <w:r>
               <w:rPr>
-                <w:rFonts w:ascii="Times New Roman" w:hAnsi="Times New Roman" w:cs="Times New Roman"/>
                 <w:noProof/>
                 <w:webHidden/>
               </w:rPr>
@@ -846,22 +823,19 @@
             </w:r>
             <w:r>
               <w:rPr>
-                <w:rFonts w:ascii="Times New Roman" w:hAnsi="Times New Roman" w:cs="Times New Roman"/>
                 <w:noProof/>
                 <w:webHidden/>
               </w:rPr>
-              <w:instrText xml:space="preserve"> PAGEREF _Toc7492465 \h </w:instrText>
+              <w:instrText xml:space="preserve"> PAGEREF _Toc7513335 \h </w:instrText>
             </w:r>
             <w:r>
               <w:rPr>
-                <w:rFonts w:ascii="Times New Roman" w:hAnsi="Times New Roman" w:cs="Times New Roman"/>
                 <w:noProof/>
                 <w:webHidden/>
               </w:rPr>
             </w:r>
             <w:r>
               <w:rPr>
-                <w:rFonts w:ascii="Times New Roman" w:hAnsi="Times New Roman" w:cs="Times New Roman"/>
                 <w:noProof/>
                 <w:webHidden/>
               </w:rPr>
@@ -869,7 +843,6 @@
             </w:r>
             <w:r>
               <w:rPr>
-                <w:rFonts w:ascii="Times New Roman" w:hAnsi="Times New Roman" w:cs="Times New Roman"/>
                 <w:noProof/>
                 <w:webHidden/>
               </w:rPr>
@@ -877,7 +850,6 @@
             </w:r>
             <w:r>
               <w:rPr>
-                <w:rFonts w:ascii="Times New Roman" w:hAnsi="Times New Roman" w:cs="Times New Roman"/>
                 <w:noProof/>
                 <w:webHidden/>
               </w:rPr>
@@ -892,11 +864,11 @@
               <w:tab w:val="right" w:leader="dot" w:pos="9350"/>
             </w:tabs>
             <w:rPr>
-              <w:rFonts w:ascii="Times New Roman" w:eastAsiaTheme="minorEastAsia" w:hAnsi="Times New Roman" w:cs="Times New Roman"/>
+              <w:rFonts w:eastAsiaTheme="minorEastAsia"/>
               <w:noProof/>
             </w:rPr>
           </w:pPr>
-          <w:hyperlink w:anchor="_Toc7492466" w:history="1">
+          <w:hyperlink w:anchor="_Toc7513336" w:history="1">
             <w:r>
               <w:rPr>
                 <w:rStyle w:val="Hyperlink"/>
@@ -907,7 +879,6 @@
             </w:r>
             <w:r>
               <w:rPr>
-                <w:rFonts w:ascii="Times New Roman" w:hAnsi="Times New Roman" w:cs="Times New Roman"/>
                 <w:noProof/>
                 <w:webHidden/>
               </w:rPr>
@@ -915,7 +886,6 @@
             </w:r>
             <w:r>
               <w:rPr>
-                <w:rFonts w:ascii="Times New Roman" w:hAnsi="Times New Roman" w:cs="Times New Roman"/>
                 <w:noProof/>
                 <w:webHidden/>
               </w:rPr>
@@ -923,22 +893,19 @@
             </w:r>
             <w:r>
               <w:rPr>
-                <w:rFonts w:ascii="Times New Roman" w:hAnsi="Times New Roman" w:cs="Times New Roman"/>
                 <w:noProof/>
                 <w:webHidden/>
               </w:rPr>
-              <w:instrText xml:space="preserve"> PAGEREF _Toc7492466 \h </w:instrText>
+              <w:instrText xml:space="preserve"> PAGEREF _Toc7513336 \h </w:instrText>
             </w:r>
             <w:r>
               <w:rPr>
-                <w:rFonts w:ascii="Times New Roman" w:hAnsi="Times New Roman" w:cs="Times New Roman"/>
                 <w:noProof/>
                 <w:webHidden/>
               </w:rPr>
             </w:r>
             <w:r>
               <w:rPr>
-                <w:rFonts w:ascii="Times New Roman" w:hAnsi="Times New Roman" w:cs="Times New Roman"/>
                 <w:noProof/>
                 <w:webHidden/>
               </w:rPr>
@@ -946,7 +913,6 @@
             </w:r>
             <w:r>
               <w:rPr>
-                <w:rFonts w:ascii="Times New Roman" w:hAnsi="Times New Roman" w:cs="Times New Roman"/>
                 <w:noProof/>
                 <w:webHidden/>
               </w:rPr>
@@ -954,7 +920,6 @@
             </w:r>
             <w:r>
               <w:rPr>
-                <w:rFonts w:ascii="Times New Roman" w:hAnsi="Times New Roman" w:cs="Times New Roman"/>
                 <w:noProof/>
                 <w:webHidden/>
               </w:rPr>
@@ -969,22 +934,20 @@
               <w:tab w:val="right" w:leader="dot" w:pos="9350"/>
             </w:tabs>
             <w:rPr>
-              <w:rFonts w:ascii="Times New Roman" w:eastAsiaTheme="minorEastAsia" w:hAnsi="Times New Roman" w:cs="Times New Roman"/>
+              <w:rFonts w:eastAsiaTheme="minorEastAsia"/>
               <w:noProof/>
             </w:rPr>
           </w:pPr>
-          <w:hyperlink w:anchor="_Toc7492467" w:history="1">
+          <w:hyperlink w:anchor="_Toc7513337" w:history="1">
             <w:r>
               <w:rPr>
                 <w:rStyle w:val="Hyperlink"/>
-                <w:rFonts w:ascii="Times New Roman" w:hAnsi="Times New Roman" w:cs="Times New Roman"/>
                 <w:noProof/>
               </w:rPr>
               <w:t>Class: GameEngine.java. (ISP done in GameEngineTest.java)</w:t>
             </w:r>
             <w:r>
               <w:rPr>
-                <w:rFonts w:ascii="Times New Roman" w:hAnsi="Times New Roman" w:cs="Times New Roman"/>
                 <w:noProof/>
                 <w:webHidden/>
               </w:rPr>
@@ -992,7 +955,6 @@
             </w:r>
             <w:r>
               <w:rPr>
-                <w:rFonts w:ascii="Times New Roman" w:hAnsi="Times New Roman" w:cs="Times New Roman"/>
                 <w:noProof/>
                 <w:webHidden/>
               </w:rPr>
@@ -1000,22 +962,19 @@
             </w:r>
             <w:r>
               <w:rPr>
-                <w:rFonts w:ascii="Times New Roman" w:hAnsi="Times New Roman" w:cs="Times New Roman"/>
                 <w:noProof/>
                 <w:webHidden/>
               </w:rPr>
-              <w:instrText xml:space="preserve"> PAGEREF _Toc7492467 \h </w:instrText>
+              <w:instrText xml:space="preserve"> PAGEREF _Toc7513337 \h </w:instrText>
             </w:r>
             <w:r>
               <w:rPr>
-                <w:rFonts w:ascii="Times New Roman" w:hAnsi="Times New Roman" w:cs="Times New Roman"/>
                 <w:noProof/>
                 <w:webHidden/>
               </w:rPr>
             </w:r>
             <w:r>
               <w:rPr>
-                <w:rFonts w:ascii="Times New Roman" w:hAnsi="Times New Roman" w:cs="Times New Roman"/>
                 <w:noProof/>
                 <w:webHidden/>
               </w:rPr>
@@ -1023,7 +982,6 @@
             </w:r>
             <w:r>
               <w:rPr>
-                <w:rFonts w:ascii="Times New Roman" w:hAnsi="Times New Roman" w:cs="Times New Roman"/>
                 <w:noProof/>
                 <w:webHidden/>
               </w:rPr>
@@ -1031,7 +989,6 @@
             </w:r>
             <w:r>
               <w:rPr>
-                <w:rFonts w:ascii="Times New Roman" w:hAnsi="Times New Roman" w:cs="Times New Roman"/>
                 <w:noProof/>
                 <w:webHidden/>
               </w:rPr>
@@ -1046,22 +1003,20 @@
               <w:tab w:val="right" w:leader="dot" w:pos="9350"/>
             </w:tabs>
             <w:rPr>
-              <w:rFonts w:ascii="Times New Roman" w:eastAsiaTheme="minorEastAsia" w:hAnsi="Times New Roman" w:cs="Times New Roman"/>
+              <w:rFonts w:eastAsiaTheme="minorEastAsia"/>
               <w:noProof/>
             </w:rPr>
           </w:pPr>
-          <w:hyperlink w:anchor="_Toc7492468" w:history="1">
+          <w:hyperlink w:anchor="_Toc7513338" w:history="1">
             <w:r>
               <w:rPr>
                 <w:rStyle w:val="Hyperlink"/>
-                <w:rFonts w:ascii="Times New Roman" w:hAnsi="Times New Roman" w:cs="Times New Roman"/>
                 <w:noProof/>
               </w:rPr>
               <w:t>Method: play (int x, int y)</w:t>
             </w:r>
             <w:r>
               <w:rPr>
-                <w:rFonts w:ascii="Times New Roman" w:hAnsi="Times New Roman" w:cs="Times New Roman"/>
                 <w:noProof/>
                 <w:webHidden/>
               </w:rPr>
@@ -1069,7 +1024,6 @@
             </w:r>
             <w:r>
               <w:rPr>
-                <w:rFonts w:ascii="Times New Roman" w:hAnsi="Times New Roman" w:cs="Times New Roman"/>
                 <w:noProof/>
                 <w:webHidden/>
               </w:rPr>
@@ -1077,22 +1031,19 @@
             </w:r>
             <w:r>
               <w:rPr>
-                <w:rFonts w:ascii="Times New Roman" w:hAnsi="Times New Roman" w:cs="Times New Roman"/>
                 <w:noProof/>
                 <w:webHidden/>
               </w:rPr>
-              <w:instrText xml:space="preserve"> PAGEREF _Toc7492468 \h </w:instrText>
+              <w:instrText xml:space="preserve"> PAGEREF _Toc7513338 \h </w:instrText>
             </w:r>
             <w:r>
               <w:rPr>
-                <w:rFonts w:ascii="Times New Roman" w:hAnsi="Times New Roman" w:cs="Times New Roman"/>
                 <w:noProof/>
                 <w:webHidden/>
               </w:rPr>
             </w:r>
             <w:r>
               <w:rPr>
-                <w:rFonts w:ascii="Times New Roman" w:hAnsi="Times New Roman" w:cs="Times New Roman"/>
                 <w:noProof/>
                 <w:webHidden/>
               </w:rPr>
@@ -1100,7 +1051,6 @@
             </w:r>
             <w:r>
               <w:rPr>
-                <w:rFonts w:ascii="Times New Roman" w:hAnsi="Times New Roman" w:cs="Times New Roman"/>
                 <w:noProof/>
                 <w:webHidden/>
               </w:rPr>
@@ -1108,7 +1058,6 @@
             </w:r>
             <w:r>
               <w:rPr>
-                <w:rFonts w:ascii="Times New Roman" w:hAnsi="Times New Roman" w:cs="Times New Roman"/>
                 <w:noProof/>
                 <w:webHidden/>
               </w:rPr>
@@ -1123,22 +1072,20 @@
               <w:tab w:val="right" w:leader="dot" w:pos="9350"/>
             </w:tabs>
             <w:rPr>
-              <w:rFonts w:ascii="Times New Roman" w:eastAsiaTheme="minorEastAsia" w:hAnsi="Times New Roman" w:cs="Times New Roman"/>
+              <w:rFonts w:eastAsiaTheme="minorEastAsia"/>
               <w:noProof/>
             </w:rPr>
           </w:pPr>
-          <w:hyperlink w:anchor="_Toc7492469" w:history="1">
+          <w:hyperlink w:anchor="_Toc7513339" w:history="1">
             <w:r>
               <w:rPr>
                 <w:rStyle w:val="Hyperlink"/>
-                <w:rFonts w:ascii="Times New Roman" w:hAnsi="Times New Roman" w:cs="Times New Roman"/>
                 <w:noProof/>
               </w:rPr>
               <w:t>Method: elt (int x, int y)</w:t>
             </w:r>
             <w:r>
               <w:rPr>
-                <w:rFonts w:ascii="Times New Roman" w:hAnsi="Times New Roman" w:cs="Times New Roman"/>
                 <w:noProof/>
                 <w:webHidden/>
               </w:rPr>
@@ -1146,7 +1093,6 @@
             </w:r>
             <w:r>
               <w:rPr>
-                <w:rFonts w:ascii="Times New Roman" w:hAnsi="Times New Roman" w:cs="Times New Roman"/>
                 <w:noProof/>
                 <w:webHidden/>
               </w:rPr>
@@ -1154,22 +1100,19 @@
             </w:r>
             <w:r>
               <w:rPr>
-                <w:rFonts w:ascii="Times New Roman" w:hAnsi="Times New Roman" w:cs="Times New Roman"/>
                 <w:noProof/>
                 <w:webHidden/>
               </w:rPr>
-              <w:instrText xml:space="preserve"> PAGEREF _Toc7492469 \h </w:instrText>
+              <w:instrText xml:space="preserve"> PAGEREF _Toc7513339 \h </w:instrText>
             </w:r>
             <w:r>
               <w:rPr>
-                <w:rFonts w:ascii="Times New Roman" w:hAnsi="Times New Roman" w:cs="Times New Roman"/>
                 <w:noProof/>
                 <w:webHidden/>
               </w:rPr>
             </w:r>
             <w:r>
               <w:rPr>
-                <w:rFonts w:ascii="Times New Roman" w:hAnsi="Times New Roman" w:cs="Times New Roman"/>
                 <w:noProof/>
                 <w:webHidden/>
               </w:rPr>
@@ -1177,7 +1120,6 @@
             </w:r>
             <w:r>
               <w:rPr>
-                <w:rFonts w:ascii="Times New Roman" w:hAnsi="Times New Roman" w:cs="Times New Roman"/>
                 <w:noProof/>
                 <w:webHidden/>
               </w:rPr>
@@ -1185,7 +1127,75 @@
             </w:r>
             <w:r>
               <w:rPr>
-                <w:rFonts w:ascii="Times New Roman" w:hAnsi="Times New Roman" w:cs="Times New Roman"/>
+                <w:noProof/>
+                <w:webHidden/>
+              </w:rPr>
+              <w:fldChar w:fldCharType="end"/>
+            </w:r>
+          </w:hyperlink>
+        </w:p>
+        <w:p>
+          <w:pPr>
+            <w:pStyle w:val="TOC2"/>
+            <w:tabs>
+              <w:tab w:val="right" w:leader="dot" w:pos="9350"/>
+            </w:tabs>
+            <w:rPr>
+              <w:rFonts w:eastAsiaTheme="minorEastAsia"/>
+              <w:noProof/>
+            </w:rPr>
+          </w:pPr>
+          <w:hyperlink w:anchor="_Toc7513340" w:history="1">
+            <w:r>
+              <w:rPr>
+                <w:rStyle w:val="Hyperlink"/>
+                <w:noProof/>
+              </w:rPr>
+              <w:t>Class: MainActivity.java. (ISP done in MainActivityUITest.java)</w:t>
+            </w:r>
+            <w:r>
+              <w:rPr>
+                <w:noProof/>
+                <w:webHidden/>
+              </w:rPr>
+              <w:tab/>
+            </w:r>
+            <w:r>
+              <w:rPr>
+                <w:noProof/>
+                <w:webHidden/>
+              </w:rPr>
+              <w:fldChar w:fldCharType="begin"/>
+            </w:r>
+            <w:r>
+              <w:rPr>
+                <w:noProof/>
+                <w:webHidden/>
+              </w:rPr>
+              <w:instrText xml:space="preserve"> PAGEREF _Toc7513340 \h </w:instrText>
+            </w:r>
+            <w:r>
+              <w:rPr>
+                <w:noProof/>
+                <w:webHidden/>
+              </w:rPr>
+            </w:r>
+            <w:r>
+              <w:rPr>
+                <w:noProof/>
+                <w:webHidden/>
+              </w:rPr>
+              <w:fldChar w:fldCharType="separate"/>
+            </w:r>
+            <w:r>
+              <w:rPr>
+                <w:noProof/>
+                <w:webHidden/>
+              </w:rPr>
+              <w:t>5</w:t>
+            </w:r>
+            <w:r>
+              <w:rPr>
                 <w:noProof/>
                 <w:webHidden/>
               </w:rPr>
@@ -1200,11 +1210,11 @@
               <w:tab w:val="right" w:leader="dot" w:pos="9350"/>
             </w:tabs>
             <w:rPr>
-              <w:rFonts w:ascii="Times New Roman" w:eastAsiaTheme="minorEastAsia" w:hAnsi="Times New Roman" w:cs="Times New Roman"/>
+              <w:rFonts w:eastAsiaTheme="minorEastAsia"/>
               <w:noProof/>
             </w:rPr>
           </w:pPr>
-          <w:hyperlink w:anchor="_Toc7492470" w:history="1">
+          <w:hyperlink w:anchor="_Toc7513341" w:history="1">
             <w:r>
               <w:rPr>
                 <w:rStyle w:val="Hyperlink"/>
@@ -1215,7 +1225,6 @@
             </w:r>
             <w:r>
               <w:rPr>
-                <w:rFonts w:ascii="Times New Roman" w:hAnsi="Times New Roman" w:cs="Times New Roman"/>
                 <w:noProof/>
                 <w:webHidden/>
               </w:rPr>
@@ -1223,7 +1232,6 @@
             </w:r>
             <w:r>
               <w:rPr>
-                <w:rFonts w:ascii="Times New Roman" w:hAnsi="Times New Roman" w:cs="Times New Roman"/>
                 <w:noProof/>
                 <w:webHidden/>
               </w:rPr>
@@ -1231,22 +1239,19 @@
             </w:r>
             <w:r>
               <w:rPr>
-                <w:rFonts w:ascii="Times New Roman" w:hAnsi="Times New Roman" w:cs="Times New Roman"/>
                 <w:noProof/>
                 <w:webHidden/>
               </w:rPr>
-              <w:instrText xml:space="preserve"> PAGEREF _Toc7492470 \h </w:instrText>
+              <w:instrText xml:space="preserve"> PAGEREF _Toc7513341 \h </w:instrText>
             </w:r>
             <w:r>
               <w:rPr>
-                <w:rFonts w:ascii="Times New Roman" w:hAnsi="Times New Roman" w:cs="Times New Roman"/>
                 <w:noProof/>
                 <w:webHidden/>
               </w:rPr>
             </w:r>
             <w:r>
               <w:rPr>
-                <w:rFonts w:ascii="Times New Roman" w:hAnsi="Times New Roman" w:cs="Times New Roman"/>
                 <w:noProof/>
                 <w:webHidden/>
               </w:rPr>
@@ -1254,15 +1259,13 @@
             </w:r>
             <w:r>
               <w:rPr>
-                <w:rFonts w:ascii="Times New Roman" w:hAnsi="Times New Roman" w:cs="Times New Roman"/>
                 <w:noProof/>
                 <w:webHidden/>
               </w:rPr>
-              <w:t>5</w:t>
+              <w:t>6</w:t>
             </w:r>
             <w:r>
               <w:rPr>
-                <w:rFonts w:ascii="Times New Roman" w:hAnsi="Times New Roman" w:cs="Times New Roman"/>
                 <w:noProof/>
                 <w:webHidden/>
               </w:rPr>
@@ -1277,11 +1280,11 @@
               <w:tab w:val="right" w:leader="dot" w:pos="9350"/>
             </w:tabs>
             <w:rPr>
-              <w:rFonts w:ascii="Times New Roman" w:eastAsiaTheme="minorEastAsia" w:hAnsi="Times New Roman" w:cs="Times New Roman"/>
+              <w:rFonts w:eastAsiaTheme="minorEastAsia"/>
               <w:noProof/>
             </w:rPr>
           </w:pPr>
-          <w:hyperlink w:anchor="_Toc7492471" w:history="1">
+          <w:hyperlink w:anchor="_Toc7513342" w:history="1">
             <w:r>
               <w:rPr>
                 <w:rStyle w:val="Hyperlink"/>
@@ -1292,7 +1295,6 @@
             </w:r>
             <w:r>
               <w:rPr>
-                <w:rFonts w:ascii="Times New Roman" w:hAnsi="Times New Roman" w:cs="Times New Roman"/>
                 <w:noProof/>
                 <w:webHidden/>
               </w:rPr>
@@ -1300,7 +1302,6 @@
             </w:r>
             <w:r>
               <w:rPr>
-                <w:rFonts w:ascii="Times New Roman" w:hAnsi="Times New Roman" w:cs="Times New Roman"/>
                 <w:noProof/>
                 <w:webHidden/>
               </w:rPr>
@@ -1308,22 +1309,19 @@
             </w:r>
             <w:r>
               <w:rPr>
-                <w:rFonts w:ascii="Times New Roman" w:hAnsi="Times New Roman" w:cs="Times New Roman"/>
                 <w:noProof/>
                 <w:webHidden/>
               </w:rPr>
-              <w:instrText xml:space="preserve"> PAGEREF _Toc7492471 \h </w:instrText>
+              <w:instrText xml:space="preserve"> PAGEREF _Toc7513342 \h </w:instrText>
             </w:r>
             <w:r>
               <w:rPr>
-                <w:rFonts w:ascii="Times New Roman" w:hAnsi="Times New Roman" w:cs="Times New Roman"/>
                 <w:noProof/>
                 <w:webHidden/>
               </w:rPr>
             </w:r>
             <w:r>
               <w:rPr>
-                <w:rFonts w:ascii="Times New Roman" w:hAnsi="Times New Roman" w:cs="Times New Roman"/>
                 <w:noProof/>
                 <w:webHidden/>
               </w:rPr>
@@ -1331,15 +1329,13 @@
             </w:r>
             <w:r>
               <w:rPr>
-                <w:rFonts w:ascii="Times New Roman" w:hAnsi="Times New Roman" w:cs="Times New Roman"/>
                 <w:noProof/>
                 <w:webHidden/>
               </w:rPr>
-              <w:t>5</w:t>
+              <w:t>6</w:t>
             </w:r>
             <w:r>
               <w:rPr>
-                <w:rFonts w:ascii="Times New Roman" w:hAnsi="Times New Roman" w:cs="Times New Roman"/>
                 <w:noProof/>
                 <w:webHidden/>
               </w:rPr>
@@ -1354,11 +1350,11 @@
               <w:tab w:val="right" w:leader="dot" w:pos="9350"/>
             </w:tabs>
             <w:rPr>
-              <w:rFonts w:ascii="Times New Roman" w:eastAsiaTheme="minorEastAsia" w:hAnsi="Times New Roman" w:cs="Times New Roman"/>
+              <w:rFonts w:eastAsiaTheme="minorEastAsia"/>
               <w:noProof/>
             </w:rPr>
           </w:pPr>
-          <w:hyperlink w:anchor="_Toc7492472" w:history="1">
+          <w:hyperlink w:anchor="_Toc7513343" w:history="1">
             <w:r>
               <w:rPr>
                 <w:rStyle w:val="Hyperlink"/>
@@ -1369,7 +1365,6 @@
             </w:r>
             <w:r>
               <w:rPr>
-                <w:rFonts w:ascii="Times New Roman" w:hAnsi="Times New Roman" w:cs="Times New Roman"/>
                 <w:noProof/>
                 <w:webHidden/>
               </w:rPr>
@@ -1377,7 +1372,6 @@
             </w:r>
             <w:r>
               <w:rPr>
-                <w:rFonts w:ascii="Times New Roman" w:hAnsi="Times New Roman" w:cs="Times New Roman"/>
                 <w:noProof/>
                 <w:webHidden/>
               </w:rPr>
@@ -1385,22 +1379,19 @@
             </w:r>
             <w:r>
               <w:rPr>
-                <w:rFonts w:ascii="Times New Roman" w:hAnsi="Times New Roman" w:cs="Times New Roman"/>
                 <w:noProof/>
                 <w:webHidden/>
               </w:rPr>
-              <w:instrText xml:space="preserve"> PAGEREF _Toc7492472 \h </w:instrText>
+              <w:instrText xml:space="preserve"> PAGEREF _Toc7513343 \h </w:instrText>
             </w:r>
             <w:r>
               <w:rPr>
-                <w:rFonts w:ascii="Times New Roman" w:hAnsi="Times New Roman" w:cs="Times New Roman"/>
                 <w:noProof/>
                 <w:webHidden/>
               </w:rPr>
             </w:r>
             <w:r>
               <w:rPr>
-                <w:rFonts w:ascii="Times New Roman" w:hAnsi="Times New Roman" w:cs="Times New Roman"/>
                 <w:noProof/>
                 <w:webHidden/>
               </w:rPr>
@@ -1408,15 +1399,13 @@
             </w:r>
             <w:r>
               <w:rPr>
-                <w:rFonts w:ascii="Times New Roman" w:hAnsi="Times New Roman" w:cs="Times New Roman"/>
                 <w:noProof/>
                 <w:webHidden/>
               </w:rPr>
-              <w:t>5</w:t>
+              <w:t>6</w:t>
             </w:r>
             <w:r>
               <w:rPr>
-                <w:rFonts w:ascii="Times New Roman" w:hAnsi="Times New Roman" w:cs="Times New Roman"/>
                 <w:noProof/>
                 <w:webHidden/>
               </w:rPr>
@@ -1431,11 +1420,11 @@
               <w:tab w:val="right" w:leader="dot" w:pos="9350"/>
             </w:tabs>
             <w:rPr>
-              <w:rFonts w:ascii="Times New Roman" w:eastAsiaTheme="minorEastAsia" w:hAnsi="Times New Roman" w:cs="Times New Roman"/>
+              <w:rFonts w:eastAsiaTheme="minorEastAsia"/>
               <w:noProof/>
             </w:rPr>
           </w:pPr>
-          <w:hyperlink w:anchor="_Toc7492473" w:history="1">
+          <w:hyperlink w:anchor="_Toc7513344" w:history="1">
             <w:r>
               <w:rPr>
                 <w:rStyle w:val="Hyperlink"/>
@@ -1446,7 +1435,6 @@
             </w:r>
             <w:r>
               <w:rPr>
-                <w:rFonts w:ascii="Times New Roman" w:hAnsi="Times New Roman" w:cs="Times New Roman"/>
                 <w:noProof/>
                 <w:webHidden/>
               </w:rPr>
@@ -1454,7 +1442,6 @@
             </w:r>
             <w:r>
               <w:rPr>
-                <w:rFonts w:ascii="Times New Roman" w:hAnsi="Times New Roman" w:cs="Times New Roman"/>
                 <w:noProof/>
                 <w:webHidden/>
               </w:rPr>
@@ -1462,22 +1449,19 @@
             </w:r>
             <w:r>
               <w:rPr>
-                <w:rFonts w:ascii="Times New Roman" w:hAnsi="Times New Roman" w:cs="Times New Roman"/>
                 <w:noProof/>
                 <w:webHidden/>
               </w:rPr>
-              <w:instrText xml:space="preserve"> PAGEREF _Toc7492473 \h </w:instrText>
+              <w:instrText xml:space="preserve"> PAGEREF _Toc7513344 \h </w:instrText>
             </w:r>
             <w:r>
               <w:rPr>
-                <w:rFonts w:ascii="Times New Roman" w:hAnsi="Times New Roman" w:cs="Times New Roman"/>
                 <w:noProof/>
                 <w:webHidden/>
               </w:rPr>
             </w:r>
             <w:r>
               <w:rPr>
-                <w:rFonts w:ascii="Times New Roman" w:hAnsi="Times New Roman" w:cs="Times New Roman"/>
                 <w:noProof/>
                 <w:webHidden/>
               </w:rPr>
@@ -1485,15 +1469,13 @@
             </w:r>
             <w:r>
               <w:rPr>
-                <w:rFonts w:ascii="Times New Roman" w:hAnsi="Times New Roman" w:cs="Times New Roman"/>
                 <w:noProof/>
                 <w:webHidden/>
               </w:rPr>
-              <w:t>11</w:t>
+              <w:t>12</w:t>
             </w:r>
             <w:r>
               <w:rPr>
-                <w:rFonts w:ascii="Times New Roman" w:hAnsi="Times New Roman" w:cs="Times New Roman"/>
                 <w:noProof/>
                 <w:webHidden/>
               </w:rPr>
@@ -1508,11 +1490,11 @@
               <w:tab w:val="right" w:leader="dot" w:pos="9350"/>
             </w:tabs>
             <w:rPr>
-              <w:rFonts w:ascii="Times New Roman" w:eastAsiaTheme="minorEastAsia" w:hAnsi="Times New Roman" w:cs="Times New Roman"/>
+              <w:rFonts w:eastAsiaTheme="minorEastAsia"/>
               <w:noProof/>
             </w:rPr>
           </w:pPr>
-          <w:hyperlink w:anchor="_Toc7492474" w:history="1">
+          <w:hyperlink w:anchor="_Toc7513345" w:history="1">
             <w:r>
               <w:rPr>
                 <w:rStyle w:val="Hyperlink"/>
@@ -1523,7 +1505,6 @@
             </w:r>
             <w:r>
               <w:rPr>
-                <w:rFonts w:ascii="Times New Roman" w:hAnsi="Times New Roman" w:cs="Times New Roman"/>
                 <w:noProof/>
                 <w:webHidden/>
               </w:rPr>
@@ -1531,7 +1512,6 @@
             </w:r>
             <w:r>
               <w:rPr>
-                <w:rFonts w:ascii="Times New Roman" w:hAnsi="Times New Roman" w:cs="Times New Roman"/>
                 <w:noProof/>
                 <w:webHidden/>
               </w:rPr>
@@ -1539,22 +1519,19 @@
             </w:r>
             <w:r>
               <w:rPr>
-                <w:rFonts w:ascii="Times New Roman" w:hAnsi="Times New Roman" w:cs="Times New Roman"/>
                 <w:noProof/>
                 <w:webHidden/>
               </w:rPr>
-              <w:instrText xml:space="preserve"> PAGEREF _Toc7492474 \h </w:instrText>
+              <w:instrText xml:space="preserve"> PAGEREF _Toc7513345 \h </w:instrText>
             </w:r>
             <w:r>
               <w:rPr>
-                <w:rFonts w:ascii="Times New Roman" w:hAnsi="Times New Roman" w:cs="Times New Roman"/>
                 <w:noProof/>
                 <w:webHidden/>
               </w:rPr>
             </w:r>
             <w:r>
               <w:rPr>
-                <w:rFonts w:ascii="Times New Roman" w:hAnsi="Times New Roman" w:cs="Times New Roman"/>
                 <w:noProof/>
                 <w:webHidden/>
               </w:rPr>
@@ -1562,15 +1539,13 @@
             </w:r>
             <w:r>
               <w:rPr>
-                <w:rFonts w:ascii="Times New Roman" w:hAnsi="Times New Roman" w:cs="Times New Roman"/>
                 <w:noProof/>
                 <w:webHidden/>
               </w:rPr>
-              <w:t>11</w:t>
+              <w:t>12</w:t>
             </w:r>
             <w:r>
               <w:rPr>
-                <w:rFonts w:ascii="Times New Roman" w:hAnsi="Times New Roman" w:cs="Times New Roman"/>
                 <w:noProof/>
                 <w:webHidden/>
               </w:rPr>
@@ -1701,14 +1676,13 @@
           <w:szCs w:val="32"/>
         </w:rPr>
       </w:pPr>
-      <w:bookmarkStart w:id="2" w:name="_Toc7492462"/>
+      <w:bookmarkStart w:id="2" w:name="_Toc7513332"/>
       <w:r>
         <w:rPr>
           <w:rFonts w:ascii="Times New Roman" w:hAnsi="Times New Roman" w:cs="Times New Roman"/>
           <w:sz w:val="32"/>
           <w:szCs w:val="32"/>
         </w:rPr>
-        <w:lastRenderedPageBreak/>
         <w:t>Project Description</w:t>
       </w:r>
       <w:bookmarkEnd w:id="2"/>
@@ -1730,7 +1704,7 @@
           <w:szCs w:val="28"/>
         </w:rPr>
       </w:pPr>
-      <w:bookmarkStart w:id="3" w:name="_Toc7492463"/>
+      <w:bookmarkStart w:id="3" w:name="_Toc7513333"/>
       <w:r>
         <w:rPr>
           <w:rFonts w:ascii="Times New Roman" w:hAnsi="Times New Roman" w:cs="Times New Roman"/>
@@ -1864,7 +1838,7 @@
           <w:szCs w:val="28"/>
         </w:rPr>
       </w:pPr>
-      <w:bookmarkStart w:id="4" w:name="_Toc7492464"/>
+      <w:bookmarkStart w:id="4" w:name="_Toc7513334"/>
       <w:r>
         <w:rPr>
           <w:rFonts w:ascii="Times New Roman" w:hAnsi="Times New Roman" w:cs="Times New Roman"/>
@@ -2014,7 +1988,7 @@
           <w:szCs w:val="28"/>
         </w:rPr>
       </w:pPr>
-      <w:bookmarkStart w:id="5" w:name="_Toc7492465"/>
+      <w:bookmarkStart w:id="5" w:name="_Toc7513335"/>
       <w:r>
         <w:rPr>
           <w:rFonts w:ascii="Times New Roman" w:hAnsi="Times New Roman" w:cs="Times New Roman"/>
@@ -2145,7 +2119,7 @@
           <w:szCs w:val="32"/>
         </w:rPr>
       </w:pPr>
-      <w:bookmarkStart w:id="6" w:name="_Toc7492466"/>
+      <w:bookmarkStart w:id="6" w:name="_Toc7513336"/>
       <w:r>
         <w:rPr>
           <w:rFonts w:ascii="Times New Roman" w:hAnsi="Times New Roman" w:cs="Times New Roman"/>
@@ -2216,7 +2190,7 @@
       <w:pPr>
         <w:pStyle w:val="Heading2"/>
       </w:pPr>
-      <w:bookmarkStart w:id="7" w:name="_Toc7492467"/>
+      <w:bookmarkStart w:id="7" w:name="_Toc7513337"/>
       <w:r>
         <w:t>Class: GameEngine.java</w:t>
       </w:r>
@@ -2238,7 +2212,7 @@
       <w:pPr>
         <w:pStyle w:val="Heading3"/>
       </w:pPr>
-      <w:bookmarkStart w:id="8" w:name="_Toc7492468"/>
+      <w:bookmarkStart w:id="8" w:name="_Toc7513338"/>
       <w:r>
         <w:t>Method: play (</w:t>
       </w:r>
@@ -2742,31 +2716,7 @@
                 <w:sz w:val="24"/>
                 <w:szCs w:val="24"/>
               </w:rPr>
-              <w:t>Both inputs are same</w:t>
-            </w:r>
-            <w:r>
-              <w:rPr>
-                <w:rFonts w:ascii="Times New Roman" w:hAnsi="Times New Roman" w:cs="Times New Roman"/>
-                <w:sz w:val="24"/>
-                <w:szCs w:val="24"/>
-              </w:rPr>
-              <w:t xml:space="preserve"> (M</w:t>
-            </w:r>
-            <w:r>
-              <w:rPr>
-                <w:rFonts w:ascii="Times New Roman" w:hAnsi="Times New Roman" w:cs="Times New Roman"/>
-                <w:sz w:val="24"/>
-                <w:szCs w:val="24"/>
-              </w:rPr>
-              <w:t>ax</w:t>
-            </w:r>
-            <w:r>
-              <w:rPr>
-                <w:rFonts w:ascii="Times New Roman" w:hAnsi="Times New Roman" w:cs="Times New Roman"/>
-                <w:sz w:val="24"/>
-                <w:szCs w:val="24"/>
-              </w:rPr>
-              <w:t>. Grid Position)</w:t>
+              <w:t>Both inputs are same (Max. Grid Position)</w:t>
             </w:r>
           </w:p>
         </w:tc>
@@ -2840,15 +2790,9 @@
       <w:pPr>
         <w:pStyle w:val="Heading3"/>
       </w:pPr>
-      <w:bookmarkStart w:id="9" w:name="_Toc7492469"/>
-      <w:r>
-        <w:t xml:space="preserve">Method: </w:t>
-      </w:r>
-      <w:r>
-        <w:t>elt</w:t>
-      </w:r>
-      <w:r>
-        <w:t xml:space="preserve"> (int x, int y)</w:t>
+      <w:bookmarkStart w:id="9" w:name="_Toc7513339"/>
+      <w:r>
+        <w:t>Method: elt (int x, int y)</w:t>
       </w:r>
       <w:bookmarkEnd w:id="9"/>
     </w:p>
@@ -3391,9 +3335,455 @@
     </w:p>
     <w:p>
       <w:pPr>
+        <w:pStyle w:val="Heading2"/>
+      </w:pPr>
+    </w:p>
+    <w:p>
+      <w:pPr>
+        <w:pStyle w:val="Heading2"/>
+      </w:pPr>
+    </w:p>
+    <w:p>
+      <w:pPr>
+        <w:pStyle w:val="Heading2"/>
+      </w:pPr>
+    </w:p>
+    <w:p>
+      <w:pPr>
+        <w:pStyle w:val="Heading2"/>
+      </w:pPr>
+      <w:bookmarkStart w:id="10" w:name="_Toc7513340"/>
+      <w:r>
+        <w:t>Class: MainActivity.java. (ISP done in MainActivityUITest.java)</w:t>
+      </w:r>
+      <w:bookmarkEnd w:id="10"/>
+    </w:p>
+    <w:tbl>
+      <w:tblPr>
+        <w:tblStyle w:val="TableGrid"/>
+        <w:tblW w:w="0" w:type="auto"/>
+        <w:tblInd w:w="360" w:type="dxa"/>
+        <w:tblLook w:val="04A0" w:firstRow="1" w:lastRow="0" w:firstColumn="1" w:lastColumn="0" w:noHBand="0" w:noVBand="1"/>
+      </w:tblPr>
+      <w:tblGrid>
+        <w:gridCol w:w="3388"/>
+        <w:gridCol w:w="3051"/>
+        <w:gridCol w:w="2777"/>
+      </w:tblGrid>
+      <w:tr>
+        <w:tc>
+          <w:tcPr>
+            <w:tcW w:w="3388" w:type="dxa"/>
+          </w:tcPr>
+          <w:p>
+            <w:pPr>
+              <w:jc w:val="center"/>
+              <w:rPr>
+                <w:rFonts w:ascii="Times New Roman" w:hAnsi="Times New Roman" w:cs="Times New Roman"/>
+                <w:sz w:val="24"/>
+                <w:szCs w:val="24"/>
+              </w:rPr>
+            </w:pPr>
+            <w:r>
+              <w:rPr>
+                <w:rFonts w:ascii="Times New Roman" w:hAnsi="Times New Roman" w:cs="Times New Roman"/>
+                <w:sz w:val="24"/>
+                <w:szCs w:val="24"/>
+              </w:rPr>
+              <w:t>Input Characteristics</w:t>
+            </w:r>
+          </w:p>
+        </w:tc>
+        <w:tc>
+          <w:tcPr>
+            <w:tcW w:w="3051" w:type="dxa"/>
+          </w:tcPr>
+          <w:p>
+            <w:pPr>
+              <w:jc w:val="center"/>
+              <w:rPr>
+                <w:rFonts w:ascii="Times New Roman" w:hAnsi="Times New Roman" w:cs="Times New Roman"/>
+                <w:sz w:val="24"/>
+                <w:szCs w:val="24"/>
+              </w:rPr>
+            </w:pPr>
+            <w:r>
+              <w:rPr>
+                <w:rFonts w:ascii="Times New Roman" w:hAnsi="Times New Roman" w:cs="Times New Roman"/>
+                <w:sz w:val="24"/>
+                <w:szCs w:val="24"/>
+              </w:rPr>
+              <w:t>Values</w:t>
+            </w:r>
+          </w:p>
+        </w:tc>
+        <w:tc>
+          <w:tcPr>
+            <w:tcW w:w="2777" w:type="dxa"/>
+          </w:tcPr>
+          <w:p>
+            <w:pPr>
+              <w:jc w:val="center"/>
+              <w:rPr>
+                <w:rFonts w:ascii="Times New Roman" w:hAnsi="Times New Roman" w:cs="Times New Roman"/>
+                <w:sz w:val="24"/>
+                <w:szCs w:val="24"/>
+              </w:rPr>
+            </w:pPr>
+            <w:r>
+              <w:rPr>
+                <w:rFonts w:ascii="Times New Roman" w:hAnsi="Times New Roman" w:cs="Times New Roman"/>
+                <w:sz w:val="24"/>
+                <w:szCs w:val="24"/>
+              </w:rPr>
+              <w:t>Code Line in Test Class</w:t>
+            </w:r>
+          </w:p>
+        </w:tc>
+      </w:tr>
+      <w:tr>
+        <w:tc>
+          <w:tcPr>
+            <w:tcW w:w="3388" w:type="dxa"/>
+          </w:tcPr>
+          <w:p>
+            <w:pPr>
+              <w:jc w:val="center"/>
+              <w:rPr>
+                <w:rFonts w:ascii="Times New Roman" w:hAnsi="Times New Roman" w:cs="Times New Roman"/>
+                <w:sz w:val="24"/>
+                <w:szCs w:val="24"/>
+              </w:rPr>
+            </w:pPr>
+            <w:r>
+              <w:rPr>
+                <w:rFonts w:ascii="Times New Roman" w:hAnsi="Times New Roman" w:cs="Times New Roman"/>
+                <w:sz w:val="24"/>
+                <w:szCs w:val="24"/>
+              </w:rPr>
+              <w:t>Input Within Limit</w:t>
+            </w:r>
+          </w:p>
+        </w:tc>
+        <w:tc>
+          <w:tcPr>
+            <w:tcW w:w="3051" w:type="dxa"/>
+          </w:tcPr>
+          <w:p>
+            <w:pPr>
+              <w:jc w:val="center"/>
+              <w:rPr>
+                <w:rFonts w:ascii="Times New Roman" w:hAnsi="Times New Roman" w:cs="Times New Roman"/>
+                <w:sz w:val="24"/>
+                <w:szCs w:val="24"/>
+              </w:rPr>
+            </w:pPr>
+            <w:r>
+              <w:rPr>
+                <w:rFonts w:ascii="Times New Roman" w:hAnsi="Times New Roman" w:cs="Times New Roman"/>
+                <w:sz w:val="24"/>
+                <w:szCs w:val="24"/>
+              </w:rPr>
+              <w:t>Length of 5. “Sakib”</w:t>
+            </w:r>
+          </w:p>
+        </w:tc>
+        <w:tc>
+          <w:tcPr>
+            <w:tcW w:w="2777" w:type="dxa"/>
+          </w:tcPr>
+          <w:p>
+            <w:pPr>
+              <w:jc w:val="center"/>
+              <w:rPr>
+                <w:rFonts w:ascii="Times New Roman" w:hAnsi="Times New Roman" w:cs="Times New Roman"/>
+                <w:sz w:val="24"/>
+                <w:szCs w:val="24"/>
+              </w:rPr>
+            </w:pPr>
+            <w:r>
+              <w:rPr>
+                <w:rFonts w:ascii="Times New Roman" w:hAnsi="Times New Roman" w:cs="Times New Roman"/>
+                <w:sz w:val="24"/>
+                <w:szCs w:val="24"/>
+              </w:rPr>
+              <w:t>39-49</w:t>
+            </w:r>
+          </w:p>
+        </w:tc>
+      </w:tr>
+      <w:tr>
+        <w:tc>
+          <w:tcPr>
+            <w:tcW w:w="3388" w:type="dxa"/>
+          </w:tcPr>
+          <w:p>
+            <w:pPr>
+              <w:jc w:val="center"/>
+              <w:rPr>
+                <w:rFonts w:ascii="Times New Roman" w:hAnsi="Times New Roman" w:cs="Times New Roman"/>
+                <w:sz w:val="24"/>
+                <w:szCs w:val="24"/>
+              </w:rPr>
+            </w:pPr>
+            <w:r>
+              <w:rPr>
+                <w:rFonts w:ascii="Times New Roman" w:hAnsi="Times New Roman" w:cs="Times New Roman"/>
+                <w:sz w:val="24"/>
+                <w:szCs w:val="24"/>
+              </w:rPr>
+              <w:t>Input is blank</w:t>
+            </w:r>
+          </w:p>
+        </w:tc>
+        <w:tc>
+          <w:tcPr>
+            <w:tcW w:w="3051" w:type="dxa"/>
+          </w:tcPr>
+          <w:p>
+            <w:pPr>
+              <w:jc w:val="center"/>
+              <w:rPr>
+                <w:rFonts w:ascii="Times New Roman" w:hAnsi="Times New Roman" w:cs="Times New Roman"/>
+                <w:sz w:val="24"/>
+                <w:szCs w:val="24"/>
+              </w:rPr>
+            </w:pPr>
+            <w:r>
+              <w:rPr>
+                <w:rFonts w:ascii="Times New Roman" w:hAnsi="Times New Roman" w:cs="Times New Roman"/>
+                <w:sz w:val="24"/>
+                <w:szCs w:val="24"/>
+              </w:rPr>
+              <w:t>Length of 0. “”</w:t>
+            </w:r>
+          </w:p>
+        </w:tc>
+        <w:tc>
+          <w:tcPr>
+            <w:tcW w:w="2777" w:type="dxa"/>
+          </w:tcPr>
+          <w:p>
+            <w:pPr>
+              <w:jc w:val="center"/>
+              <w:rPr>
+                <w:rFonts w:ascii="Times New Roman" w:hAnsi="Times New Roman" w:cs="Times New Roman"/>
+                <w:sz w:val="24"/>
+                <w:szCs w:val="24"/>
+              </w:rPr>
+            </w:pPr>
+            <w:r>
+              <w:rPr>
+                <w:rFonts w:ascii="Times New Roman" w:hAnsi="Times New Roman" w:cs="Times New Roman"/>
+                <w:sz w:val="24"/>
+                <w:szCs w:val="24"/>
+              </w:rPr>
+              <w:t>52-62</w:t>
+            </w:r>
+          </w:p>
+        </w:tc>
+      </w:tr>
+      <w:tr>
+        <w:tc>
+          <w:tcPr>
+            <w:tcW w:w="3388" w:type="dxa"/>
+          </w:tcPr>
+          <w:p>
+            <w:pPr>
+              <w:jc w:val="center"/>
+              <w:rPr>
+                <w:rFonts w:ascii="Times New Roman" w:hAnsi="Times New Roman" w:cs="Times New Roman"/>
+                <w:sz w:val="24"/>
+                <w:szCs w:val="24"/>
+              </w:rPr>
+            </w:pPr>
+            <w:r>
+              <w:rPr>
+                <w:rFonts w:ascii="Times New Roman" w:hAnsi="Times New Roman" w:cs="Times New Roman"/>
+                <w:sz w:val="24"/>
+                <w:szCs w:val="24"/>
+              </w:rPr>
+              <w:t>Input outside Limit</w:t>
+            </w:r>
+          </w:p>
+        </w:tc>
+        <w:tc>
+          <w:tcPr>
+            <w:tcW w:w="3051" w:type="dxa"/>
+          </w:tcPr>
+          <w:p>
+            <w:pPr>
+              <w:jc w:val="center"/>
+              <w:rPr>
+                <w:rFonts w:ascii="Times New Roman" w:hAnsi="Times New Roman" w:cs="Times New Roman"/>
+                <w:sz w:val="24"/>
+                <w:szCs w:val="24"/>
+              </w:rPr>
+            </w:pPr>
+            <w:r>
+              <w:rPr>
+                <w:rFonts w:ascii="Times New Roman" w:hAnsi="Times New Roman" w:cs="Times New Roman"/>
+                <w:sz w:val="24"/>
+                <w:szCs w:val="24"/>
+              </w:rPr>
+              <w:t>Length of &gt;5. “Arsenal”</w:t>
+            </w:r>
+          </w:p>
+        </w:tc>
+        <w:tc>
+          <w:tcPr>
+            <w:tcW w:w="2777" w:type="dxa"/>
+          </w:tcPr>
+          <w:p>
+            <w:pPr>
+              <w:jc w:val="center"/>
+              <w:rPr>
+                <w:rFonts w:ascii="Times New Roman" w:hAnsi="Times New Roman" w:cs="Times New Roman"/>
+                <w:sz w:val="24"/>
+                <w:szCs w:val="24"/>
+              </w:rPr>
+            </w:pPr>
+            <w:r>
+              <w:rPr>
+                <w:rFonts w:ascii="Times New Roman" w:hAnsi="Times New Roman" w:cs="Times New Roman"/>
+                <w:sz w:val="24"/>
+                <w:szCs w:val="24"/>
+              </w:rPr>
+              <w:t>66-74</w:t>
+            </w:r>
+          </w:p>
+        </w:tc>
+      </w:tr>
+    </w:tbl>
+    <w:p>
+      <w:pPr>
+        <w:pStyle w:val="HTMLPreformatted"/>
+        <w:shd w:val="clear" w:color="auto" w:fill="FFFFFF"/>
         <w:jc w:val="center"/>
         <w:rPr>
           <w:rFonts w:ascii="Times New Roman" w:hAnsi="Times New Roman" w:cs="Times New Roman"/>
+          <w:color w:val="000000"/>
+          <w:sz w:val="24"/>
+          <w:szCs w:val="24"/>
+        </w:rPr>
+      </w:pPr>
+      <w:r>
+        <w:rPr>
+          <w:rFonts w:ascii="Times New Roman" w:hAnsi="Times New Roman" w:cs="Times New Roman"/>
+          <w:sz w:val="24"/>
+          <w:szCs w:val="24"/>
+        </w:rPr>
+        <w:t xml:space="preserve">Table </w:t>
+      </w:r>
+      <w:r>
+        <w:rPr>
+          <w:rFonts w:ascii="Times New Roman" w:hAnsi="Times New Roman" w:cs="Times New Roman"/>
+          <w:sz w:val="24"/>
+          <w:szCs w:val="24"/>
+        </w:rPr>
+        <w:t>3</w:t>
+      </w:r>
+      <w:r>
+        <w:rPr>
+          <w:rFonts w:ascii="Times New Roman" w:hAnsi="Times New Roman" w:cs="Times New Roman"/>
+          <w:sz w:val="24"/>
+          <w:szCs w:val="24"/>
+        </w:rPr>
+        <w:t xml:space="preserve">: Partition for </w:t>
+      </w:r>
+      <w:r>
+        <w:rPr>
+          <w:rFonts w:ascii="Times New Roman" w:hAnsi="Times New Roman" w:cs="Times New Roman"/>
+          <w:sz w:val="24"/>
+          <w:szCs w:val="24"/>
+        </w:rPr>
+        <w:t>Username Input</w:t>
+      </w:r>
+      <w:r>
+        <w:rPr>
+          <w:rFonts w:ascii="Times New Roman" w:hAnsi="Times New Roman" w:cs="Times New Roman"/>
+          <w:sz w:val="24"/>
+          <w:szCs w:val="24"/>
+        </w:rPr>
+        <w:t xml:space="preserve"> found under </w:t>
+      </w:r>
+      <w:bookmarkStart w:id="11" w:name="_GoBack"/>
+      <w:bookmarkEnd w:id="11"/>
+      <w:r>
+        <w:rPr>
+          <w:rFonts w:ascii="Times New Roman" w:hAnsi="Times New Roman" w:cs="Times New Roman"/>
+          <w:sz w:val="24"/>
+          <w:szCs w:val="24"/>
+        </w:rPr>
+        <w:t xml:space="preserve">the method: </w:t>
+      </w:r>
+      <w:r>
+        <w:rPr>
+          <w:rFonts w:ascii="Times New Roman" w:hAnsi="Times New Roman" w:cs="Times New Roman"/>
+          <w:sz w:val="24"/>
+          <w:szCs w:val="24"/>
+        </w:rPr>
+        <w:br/>
+      </w:r>
+      <w:r>
+        <w:rPr>
+          <w:rFonts w:ascii="Times New Roman" w:hAnsi="Times New Roman" w:cs="Times New Roman"/>
+          <w:b/>
+          <w:bCs/>
+          <w:color w:val="660E7A"/>
+          <w:sz w:val="24"/>
+          <w:szCs w:val="24"/>
+        </w:rPr>
+        <w:t>btnChange</w:t>
+      </w:r>
+      <w:r>
+        <w:rPr>
+          <w:rFonts w:ascii="Times New Roman" w:hAnsi="Times New Roman" w:cs="Times New Roman"/>
+          <w:color w:val="000000"/>
+          <w:sz w:val="24"/>
+          <w:szCs w:val="24"/>
+        </w:rPr>
+        <w:t>.setOnClickListener(</w:t>
+      </w:r>
+      <w:r>
+        <w:rPr>
+          <w:rFonts w:ascii="Times New Roman" w:hAnsi="Times New Roman" w:cs="Times New Roman"/>
+          <w:b/>
+          <w:bCs/>
+          <w:color w:val="000080"/>
+          <w:sz w:val="24"/>
+          <w:szCs w:val="24"/>
+        </w:rPr>
+        <w:t xml:space="preserve">new </w:t>
+      </w:r>
+      <w:r>
+        <w:rPr>
+          <w:rFonts w:ascii="Times New Roman" w:hAnsi="Times New Roman" w:cs="Times New Roman"/>
+          <w:color w:val="000000"/>
+          <w:sz w:val="24"/>
+          <w:szCs w:val="24"/>
+        </w:rPr>
+        <w:t>View.OnClickListener()</w:t>
+      </w:r>
+      <w:r>
+        <w:rPr>
+          <w:rFonts w:ascii="Times New Roman" w:hAnsi="Times New Roman" w:cs="Times New Roman"/>
+          <w:color w:val="000000"/>
+          <w:sz w:val="24"/>
+          <w:szCs w:val="24"/>
+        </w:rPr>
+        <w:br/>
+        <w:t>onClick(View view){})</w:t>
+      </w:r>
+    </w:p>
+    <w:p>
+      <w:pPr>
+        <w:pStyle w:val="HTMLPreformatted"/>
+        <w:shd w:val="clear" w:color="auto" w:fill="FFFFFF"/>
+        <w:jc w:val="center"/>
+        <w:rPr>
+          <w:rFonts w:ascii="Times New Roman" w:hAnsi="Times New Roman" w:cs="Times New Roman"/>
+          <w:color w:val="000000"/>
           <w:sz w:val="24"/>
           <w:szCs w:val="24"/>
         </w:rPr>
@@ -3402,6 +3792,173 @@
     <w:p>
       <w:pPr>
         <w:jc w:val="center"/>
+        <w:rPr>
+          <w:rFonts w:ascii="Times New Roman" w:hAnsi="Times New Roman" w:cs="Times New Roman"/>
+          <w:sz w:val="24"/>
+          <w:szCs w:val="24"/>
+        </w:rPr>
+      </w:pPr>
+      <w:r>
+        <w:rPr>
+          <w:rFonts w:ascii="Times New Roman" w:hAnsi="Times New Roman" w:cs="Times New Roman"/>
+          <w:sz w:val="24"/>
+          <w:szCs w:val="24"/>
+        </w:rPr>
+        <w:t xml:space="preserve"> </w:t>
+      </w:r>
+    </w:p>
+    <w:p>
+      <w:pPr>
+        <w:jc w:val="center"/>
+        <w:rPr>
+          <w:rFonts w:ascii="Times New Roman" w:hAnsi="Times New Roman" w:cs="Times New Roman"/>
+          <w:sz w:val="24"/>
+          <w:szCs w:val="24"/>
+        </w:rPr>
+      </w:pPr>
+    </w:p>
+    <w:p>
+      <w:pPr>
+        <w:jc w:val="center"/>
+        <w:rPr>
+          <w:rFonts w:ascii="Times New Roman" w:hAnsi="Times New Roman" w:cs="Times New Roman"/>
+          <w:sz w:val="24"/>
+          <w:szCs w:val="24"/>
+        </w:rPr>
+      </w:pPr>
+    </w:p>
+    <w:p>
+      <w:pPr>
+        <w:jc w:val="center"/>
+        <w:rPr>
+          <w:rFonts w:ascii="Times New Roman" w:hAnsi="Times New Roman" w:cs="Times New Roman"/>
+          <w:sz w:val="24"/>
+          <w:szCs w:val="24"/>
+        </w:rPr>
+      </w:pPr>
+    </w:p>
+    <w:p>
+      <w:pPr>
+        <w:jc w:val="center"/>
+        <w:rPr>
+          <w:rFonts w:ascii="Times New Roman" w:hAnsi="Times New Roman" w:cs="Times New Roman"/>
+          <w:sz w:val="24"/>
+          <w:szCs w:val="24"/>
+        </w:rPr>
+      </w:pPr>
+    </w:p>
+    <w:p>
+      <w:pPr>
+        <w:jc w:val="center"/>
+        <w:rPr>
+          <w:rFonts w:ascii="Times New Roman" w:hAnsi="Times New Roman" w:cs="Times New Roman"/>
+          <w:sz w:val="24"/>
+          <w:szCs w:val="24"/>
+        </w:rPr>
+      </w:pPr>
+    </w:p>
+    <w:p>
+      <w:pPr>
+        <w:jc w:val="center"/>
+        <w:rPr>
+          <w:rFonts w:ascii="Times New Roman" w:hAnsi="Times New Roman" w:cs="Times New Roman"/>
+          <w:sz w:val="24"/>
+          <w:szCs w:val="24"/>
+        </w:rPr>
+      </w:pPr>
+    </w:p>
+    <w:p>
+      <w:pPr>
+        <w:jc w:val="center"/>
+        <w:rPr>
+          <w:rFonts w:ascii="Times New Roman" w:hAnsi="Times New Roman" w:cs="Times New Roman"/>
+          <w:sz w:val="24"/>
+          <w:szCs w:val="24"/>
+        </w:rPr>
+      </w:pPr>
+    </w:p>
+    <w:p>
+      <w:pPr>
+        <w:jc w:val="center"/>
+        <w:rPr>
+          <w:rFonts w:ascii="Times New Roman" w:hAnsi="Times New Roman" w:cs="Times New Roman"/>
+          <w:sz w:val="24"/>
+          <w:szCs w:val="24"/>
+        </w:rPr>
+      </w:pPr>
+    </w:p>
+    <w:p>
+      <w:pPr>
+        <w:jc w:val="center"/>
+        <w:rPr>
+          <w:rFonts w:ascii="Times New Roman" w:hAnsi="Times New Roman" w:cs="Times New Roman"/>
+          <w:sz w:val="24"/>
+          <w:szCs w:val="24"/>
+        </w:rPr>
+      </w:pPr>
+    </w:p>
+    <w:p>
+      <w:pPr>
+        <w:jc w:val="center"/>
+        <w:rPr>
+          <w:rFonts w:ascii="Times New Roman" w:hAnsi="Times New Roman" w:cs="Times New Roman"/>
+          <w:sz w:val="24"/>
+          <w:szCs w:val="24"/>
+        </w:rPr>
+      </w:pPr>
+    </w:p>
+    <w:p>
+      <w:pPr>
+        <w:jc w:val="center"/>
+        <w:rPr>
+          <w:rFonts w:ascii="Times New Roman" w:hAnsi="Times New Roman" w:cs="Times New Roman"/>
+          <w:sz w:val="24"/>
+          <w:szCs w:val="24"/>
+        </w:rPr>
+      </w:pPr>
+    </w:p>
+    <w:p>
+      <w:pPr>
+        <w:jc w:val="center"/>
+        <w:rPr>
+          <w:rFonts w:ascii="Times New Roman" w:hAnsi="Times New Roman" w:cs="Times New Roman"/>
+          <w:sz w:val="24"/>
+          <w:szCs w:val="24"/>
+        </w:rPr>
+      </w:pPr>
+    </w:p>
+    <w:p>
+      <w:pPr>
+        <w:jc w:val="center"/>
+        <w:rPr>
+          <w:rFonts w:ascii="Times New Roman" w:hAnsi="Times New Roman" w:cs="Times New Roman"/>
+          <w:sz w:val="24"/>
+          <w:szCs w:val="24"/>
+        </w:rPr>
+      </w:pPr>
+    </w:p>
+    <w:p>
+      <w:pPr>
+        <w:jc w:val="center"/>
+        <w:rPr>
+          <w:rFonts w:ascii="Times New Roman" w:hAnsi="Times New Roman" w:cs="Times New Roman"/>
+          <w:sz w:val="24"/>
+          <w:szCs w:val="24"/>
+        </w:rPr>
+      </w:pPr>
+    </w:p>
+    <w:p>
+      <w:pPr>
+        <w:jc w:val="center"/>
+        <w:rPr>
+          <w:rFonts w:ascii="Times New Roman" w:hAnsi="Times New Roman" w:cs="Times New Roman"/>
+          <w:sz w:val="24"/>
+          <w:szCs w:val="24"/>
+        </w:rPr>
+      </w:pPr>
+    </w:p>
+    <w:p>
+      <w:pPr>
         <w:rPr>
           <w:rFonts w:ascii="Times New Roman" w:hAnsi="Times New Roman" w:cs="Times New Roman"/>
           <w:sz w:val="24"/>
@@ -3419,7 +3976,7 @@
           <w:szCs w:val="22"/>
         </w:rPr>
       </w:pPr>
-      <w:bookmarkStart w:id="10" w:name="_Toc7492470"/>
+      <w:bookmarkStart w:id="12" w:name="_Toc7513341"/>
       <w:r>
         <w:rPr>
           <w:rFonts w:ascii="Times New Roman" w:hAnsi="Times New Roman" w:cs="Times New Roman"/>
@@ -3427,7 +3984,7 @@
         <w:lastRenderedPageBreak/>
         <w:t>Graph Partitioning</w:t>
       </w:r>
-      <w:bookmarkEnd w:id="10"/>
+      <w:bookmarkEnd w:id="12"/>
     </w:p>
     <w:p>
       <w:pPr>
@@ -3445,7 +4002,7 @@
           <w:szCs w:val="28"/>
         </w:rPr>
       </w:pPr>
-      <w:bookmarkStart w:id="11" w:name="_Toc7492471"/>
+      <w:bookmarkStart w:id="13" w:name="_Toc7513342"/>
       <w:r>
         <w:rPr>
           <w:rFonts w:ascii="Times New Roman" w:hAnsi="Times New Roman" w:cs="Times New Roman"/>
@@ -3454,7 +4011,7 @@
         </w:rPr>
         <w:t>Class: GameEngine.java</w:t>
       </w:r>
-      <w:bookmarkEnd w:id="11"/>
+      <w:bookmarkEnd w:id="13"/>
       <w:r>
         <w:rPr>
           <w:rFonts w:ascii="Times New Roman" w:hAnsi="Times New Roman" w:cs="Times New Roman"/>
@@ -3471,7 +4028,7 @@
           <w:rFonts w:ascii="Times New Roman" w:hAnsi="Times New Roman" w:cs="Times New Roman"/>
         </w:rPr>
       </w:pPr>
-      <w:bookmarkStart w:id="12" w:name="_Toc7492472"/>
+      <w:bookmarkStart w:id="14" w:name="_Toc7513343"/>
       <w:r>
         <w:rPr>
           <w:rFonts w:ascii="Times New Roman" w:hAnsi="Times New Roman" w:cs="Times New Roman"/>
@@ -3490,7 +4047,7 @@
         </w:rPr>
         <w:t>:</w:t>
       </w:r>
-      <w:bookmarkEnd w:id="12"/>
+      <w:bookmarkEnd w:id="14"/>
       <w:r>
         <w:rPr>
           <w:rFonts w:ascii="Times New Roman" w:hAnsi="Times New Roman" w:cs="Times New Roman"/>
@@ -3515,7 +4072,7 @@
         <mc:AlternateContent>
           <mc:Choice Requires="wps">
             <w:drawing>
-              <wp:anchor distT="0" distB="0" distL="114300" distR="114300" simplePos="0" relativeHeight="251478528" behindDoc="0" locked="0" layoutInCell="1" allowOverlap="1" wp14:anchorId="3FAE1460" wp14:editId="1450728E">
+              <wp:anchor distT="0" distB="0" distL="114300" distR="114300" simplePos="0" relativeHeight="251539456" behindDoc="0" locked="0" layoutInCell="1" allowOverlap="1" wp14:anchorId="3FAE1460" wp14:editId="1450728E">
                 <wp:simplePos x="0" y="0"/>
                 <wp:positionH relativeFrom="column">
                   <wp:posOffset>504825</wp:posOffset>
@@ -3600,7 +4157,7 @@
                 <v:stroke joinstyle="miter"/>
                 <v:path gradientshapeok="t" o:connecttype="rect"/>
               </v:shapetype>
-              <v:shape id="Text Box 8" o:spid="_x0000_s1026" type="#_x0000_t202" style="position:absolute;margin-left:39.75pt;margin-top:126.5pt;width:20.25pt;height:19.5pt;z-index:251478528;visibility:visible;mso-wrap-style:square;mso-width-percent:0;mso-height-percent:0;mso-wrap-distance-left:9pt;mso-wrap-distance-top:0;mso-wrap-distance-right:9pt;mso-wrap-distance-bottom:0;mso-position-horizontal:absolute;mso-position-horizontal-relative:text;mso-position-vertical:absolute;mso-position-vertical-relative:text;mso-width-percent:0;mso-height-percent:0;mso-width-relative:margin;mso-height-relative:margin;v-text-anchor:top" o:gfxdata="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" filled="f" stroked="f">
+              <v:shape id="Text Box 8" o:spid="_x0000_s1026" type="#_x0000_t202" style="position:absolute;margin-left:39.75pt;margin-top:126.5pt;width:20.25pt;height:19.5pt;z-index:251539456;visibility:visible;mso-wrap-style:square;mso-width-percent:0;mso-height-percent:0;mso-wrap-distance-left:9pt;mso-wrap-distance-top:0;mso-wrap-distance-right:9pt;mso-wrap-distance-bottom:0;mso-position-horizontal:absolute;mso-position-horizontal-relative:text;mso-position-vertical:absolute;mso-position-vertical-relative:text;mso-width-percent:0;mso-height-percent:0;mso-width-relative:margin;mso-height-relative:margin;v-text-anchor:top" o:gfxdata="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" filled="f" stroked="f">
                 <v:textbox>
                   <w:txbxContent>
                     <w:p>
@@ -3630,7 +4187,7 @@
         <mc:AlternateContent>
           <mc:Choice Requires="wps">
             <w:drawing>
-              <wp:anchor distT="0" distB="0" distL="114300" distR="114300" simplePos="0" relativeHeight="251728384" behindDoc="0" locked="0" layoutInCell="1" allowOverlap="1" wp14:anchorId="61C5EFC1" wp14:editId="018BBD12">
+              <wp:anchor distT="0" distB="0" distL="114300" distR="114300" simplePos="0" relativeHeight="251697152" behindDoc="0" locked="0" layoutInCell="1" allowOverlap="1" wp14:anchorId="61C5EFC1" wp14:editId="018BBD12">
                 <wp:simplePos x="0" y="0"/>
                 <wp:positionH relativeFrom="column">
                   <wp:posOffset>666750</wp:posOffset>
@@ -3692,11 +4249,11 @@
           </mc:Choice>
           <mc:Fallback>
             <w:pict>
-              <v:shapetype w14:anchorId="5F60DE47" id="_x0000_t32" coordsize="21600,21600" o:spt="32" o:oned="t" path="m,l21600,21600e" filled="f">
+              <v:shapetype w14:anchorId="19848637" id="_x0000_t32" coordsize="21600,21600" o:spt="32" o:oned="t" path="m,l21600,21600e" filled="f">
                 <v:path arrowok="t" fillok="f" o:connecttype="none"/>
                 <o:lock v:ext="edit" shapetype="t"/>
               </v:shapetype>
-              <v:shape id="Straight Arrow Connector 11" o:spid="_x0000_s1026" type="#_x0000_t32" style="position:absolute;margin-left:52.5pt;margin-top:113.8pt;width:16.5pt;height:19.3pt;flip:y;z-index:251728384;visibility:visible;mso-wrap-style:square;mso-width-percent:0;mso-height-percent:0;mso-wrap-distance-left:9pt;mso-wrap-distance-top:0;mso-wrap-distance-right:9pt;mso-wrap-distance-bottom:0;mso-position-horizontal:absolute;mso-position-horizontal-relative:text;mso-position-vertical:absolute;mso-position-vertical-relative:text;mso-width-percent:0;mso-height-percent:0;mso-width-relative:margin;mso-height-relative:margin" o:gfxdata="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" strokecolor="black [3213]" strokeweight="1pt">
+              <v:shape id="Straight Arrow Connector 11" o:spid="_x0000_s1026" type="#_x0000_t32" style="position:absolute;margin-left:52.5pt;margin-top:113.8pt;width:16.5pt;height:19.3pt;flip:y;z-index:251697152;visibility:visible;mso-wrap-style:square;mso-width-percent:0;mso-height-percent:0;mso-wrap-distance-left:9pt;mso-wrap-distance-top:0;mso-wrap-distance-right:9pt;mso-wrap-distance-bottom:0;mso-position-horizontal:absolute;mso-position-horizontal-relative:text;mso-position-vertical:absolute;mso-position-vertical-relative:text;mso-width-percent:0;mso-height-percent:0;mso-width-relative:margin;mso-height-relative:margin" o:gfxdata="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" strokecolor="black [3213]" strokeweight="1pt">
                 <v:stroke endarrow="block"/>
               </v:shape>
             </w:pict>
@@ -3710,7 +4267,7 @@
         <mc:AlternateContent>
           <mc:Choice Requires="wps">
             <w:drawing>
-              <wp:anchor distT="0" distB="0" distL="114300" distR="114300" simplePos="0" relativeHeight="251474432" behindDoc="0" locked="0" layoutInCell="1" allowOverlap="1" wp14:anchorId="3FAE1460" wp14:editId="1450728E">
+              <wp:anchor distT="0" distB="0" distL="114300" distR="114300" simplePos="0" relativeHeight="251537408" behindDoc="0" locked="0" layoutInCell="1" allowOverlap="1" wp14:anchorId="3FAE1460" wp14:editId="1450728E">
                 <wp:simplePos x="0" y="0"/>
                 <wp:positionH relativeFrom="column">
                   <wp:posOffset>523875</wp:posOffset>
@@ -3791,7 +4348,7 @@
           </mc:Choice>
           <mc:Fallback>
             <w:pict>
-              <v:shape w14:anchorId="3FAE1460" id="Text Box 7" o:spid="_x0000_s1027" type="#_x0000_t202" style="position:absolute;margin-left:41.25pt;margin-top:107.8pt;width:20.25pt;height:19.5pt;z-index:251474432;visibility:visible;mso-wrap-style:square;mso-width-percent:0;mso-height-percent:0;mso-wrap-distance-left:9pt;mso-wrap-distance-top:0;mso-wrap-distance-right:9pt;mso-wrap-distance-bottom:0;mso-position-horizontal:absolute;mso-position-horizontal-relative:text;mso-position-vertical:absolute;mso-position-vertical-relative:text;mso-width-percent:0;mso-height-percent:0;mso-width-relative:margin;mso-height-relative:margin;v-text-anchor:top" o:gfxdata="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" filled="f" stroked="f">
+              <v:shape w14:anchorId="3FAE1460" id="Text Box 7" o:spid="_x0000_s1027" type="#_x0000_t202" style="position:absolute;margin-left:41.25pt;margin-top:107.8pt;width:20.25pt;height:19.5pt;z-index:251537408;visibility:visible;mso-wrap-style:square;mso-width-percent:0;mso-height-percent:0;mso-wrap-distance-left:9pt;mso-wrap-distance-top:0;mso-wrap-distance-right:9pt;mso-wrap-distance-bottom:0;mso-position-horizontal:absolute;mso-position-horizontal-relative:text;mso-position-vertical:absolute;mso-position-vertical-relative:text;mso-width-percent:0;mso-height-percent:0;mso-width-relative:margin;mso-height-relative:margin;v-text-anchor:top" o:gfxdata="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" filled="f" stroked="f">
                 <v:textbox>
                   <w:txbxContent>
                     <w:p>
@@ -3821,7 +4378,7 @@
         <mc:AlternateContent>
           <mc:Choice Requires="wps">
             <w:drawing>
-              <wp:anchor distT="0" distB="0" distL="114300" distR="114300" simplePos="0" relativeHeight="251494912" behindDoc="0" locked="0" layoutInCell="1" allowOverlap="1" wp14:anchorId="61C5EFC1" wp14:editId="018BBD12">
+              <wp:anchor distT="0" distB="0" distL="114300" distR="114300" simplePos="0" relativeHeight="251543552" behindDoc="0" locked="0" layoutInCell="1" allowOverlap="1" wp14:anchorId="61C5EFC1" wp14:editId="018BBD12">
                 <wp:simplePos x="0" y="0"/>
                 <wp:positionH relativeFrom="column">
                   <wp:posOffset>685800</wp:posOffset>
@@ -3883,7 +4440,7 @@
           </mc:Choice>
           <mc:Fallback>
             <w:pict>
-              <v:shape w14:anchorId="59CA5CDE" id="Straight Arrow Connector 10" o:spid="_x0000_s1026" type="#_x0000_t32" style="position:absolute;margin-left:54pt;margin-top:87pt;width:22.5pt;height:27.55pt;flip:y;z-index:251494912;visibility:visible;mso-wrap-style:square;mso-width-percent:0;mso-height-percent:0;mso-wrap-distance-left:9pt;mso-wrap-distance-top:0;mso-wrap-distance-right:9pt;mso-wrap-distance-bottom:0;mso-position-horizontal:absolute;mso-position-horizontal-relative:text;mso-position-vertical:absolute;mso-position-vertical-relative:text;mso-width-percent:0;mso-height-percent:0;mso-width-relative:margin;mso-height-relative:margin" o:gfxdata="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" strokecolor="black [3213]" strokeweight="1pt">
+              <v:shape w14:anchorId="18BDA0A1" id="Straight Arrow Connector 10" o:spid="_x0000_s1026" type="#_x0000_t32" style="position:absolute;margin-left:54pt;margin-top:87pt;width:22.5pt;height:27.55pt;flip:y;z-index:251543552;visibility:visible;mso-wrap-style:square;mso-width-percent:0;mso-height-percent:0;mso-wrap-distance-left:9pt;mso-wrap-distance-top:0;mso-wrap-distance-right:9pt;mso-wrap-distance-bottom:0;mso-position-horizontal:absolute;mso-position-horizontal-relative:text;mso-position-vertical:absolute;mso-position-vertical-relative:text;mso-width-percent:0;mso-height-percent:0;mso-width-relative:margin;mso-height-relative:margin" o:gfxdata="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" strokecolor="black [3213]" strokeweight="1pt">
                 <v:stroke endarrow="block"/>
               </v:shape>
             </w:pict>
@@ -3897,7 +4454,7 @@
         <mc:AlternateContent>
           <mc:Choice Requires="wps">
             <w:drawing>
-              <wp:anchor distT="0" distB="0" distL="114300" distR="114300" simplePos="0" relativeHeight="251468288" behindDoc="0" locked="0" layoutInCell="1" allowOverlap="1">
+              <wp:anchor distT="0" distB="0" distL="114300" distR="114300" simplePos="0" relativeHeight="251535360" behindDoc="0" locked="0" layoutInCell="1" allowOverlap="1">
                 <wp:simplePos x="0" y="0"/>
                 <wp:positionH relativeFrom="column">
                   <wp:posOffset>533400</wp:posOffset>
@@ -3978,7 +4535,7 @@
           </mc:Choice>
           <mc:Fallback>
             <w:pict>
-              <v:shape id="Text Box 6" o:spid="_x0000_s1028" type="#_x0000_t202" style="position:absolute;margin-left:42pt;margin-top:65.2pt;width:20.25pt;height:19.5pt;z-index:251468288;visibility:visible;mso-wrap-style:square;mso-width-percent:0;mso-height-percent:0;mso-wrap-distance-left:9pt;mso-wrap-distance-top:0;mso-wrap-distance-right:9pt;mso-wrap-distance-bottom:0;mso-position-horizontal:absolute;mso-position-horizontal-relative:text;mso-position-vertical:absolute;mso-position-vertical-relative:text;mso-width-percent:0;mso-height-percent:0;mso-width-relative:margin;mso-height-relative:margin;v-text-anchor:top" o:gfxdata="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" filled="f" stroked="f">
+              <v:shape id="Text Box 6" o:spid="_x0000_s1028" type="#_x0000_t202" style="position:absolute;margin-left:42pt;margin-top:65.2pt;width:20.25pt;height:19.5pt;z-index:251535360;visibility:visible;mso-wrap-style:square;mso-width-percent:0;mso-height-percent:0;mso-wrap-distance-left:9pt;mso-wrap-distance-top:0;mso-wrap-distance-right:9pt;mso-wrap-distance-bottom:0;mso-position-horizontal:absolute;mso-position-horizontal-relative:text;mso-position-vertical:absolute;mso-position-vertical-relative:text;mso-width-percent:0;mso-height-percent:0;mso-width-relative:margin;mso-height-relative:margin;v-text-anchor:top" o:gfxdata="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" filled="f" stroked="f">
                 <v:textbox>
                   <w:txbxContent>
                     <w:p>
@@ -4008,7 +4565,7 @@
         <mc:AlternateContent>
           <mc:Choice Requires="wps">
             <w:drawing>
-              <wp:anchor distT="0" distB="0" distL="114300" distR="114300" simplePos="0" relativeHeight="251487744" behindDoc="0" locked="0" layoutInCell="1" allowOverlap="1" wp14:anchorId="7E1D8BD8" wp14:editId="4E8AE4CA">
+              <wp:anchor distT="0" distB="0" distL="114300" distR="114300" simplePos="0" relativeHeight="251541504" behindDoc="0" locked="0" layoutInCell="1" allowOverlap="1" wp14:anchorId="7E1D8BD8" wp14:editId="4E8AE4CA">
                 <wp:simplePos x="0" y="0"/>
                 <wp:positionH relativeFrom="column">
                   <wp:posOffset>676275</wp:posOffset>
@@ -4070,7 +4627,7 @@
           </mc:Choice>
           <mc:Fallback>
             <w:pict>
-              <v:shape w14:anchorId="3EFB6FCF" id="Straight Arrow Connector 9" o:spid="_x0000_s1026" type="#_x0000_t32" style="position:absolute;margin-left:53.25pt;margin-top:41.25pt;width:23.25pt;height:30.75pt;flip:y;z-index:251487744;visibility:visible;mso-wrap-style:square;mso-width-percent:0;mso-height-percent:0;mso-wrap-distance-left:9pt;mso-wrap-distance-top:0;mso-wrap-distance-right:9pt;mso-wrap-distance-bottom:0;mso-position-horizontal:absolute;mso-position-horizontal-relative:text;mso-position-vertical:absolute;mso-position-vertical-relative:text;mso-width-percent:0;mso-height-percent:0;mso-width-relative:margin;mso-height-relative:margin" o:gfxdata="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" strokecolor="black [3213]" strokeweight="1pt">
+              <v:shape w14:anchorId="719BFF98" id="Straight Arrow Connector 9" o:spid="_x0000_s1026" type="#_x0000_t32" style="position:absolute;margin-left:53.25pt;margin-top:41.25pt;width:23.25pt;height:30.75pt;flip:y;z-index:251541504;visibility:visible;mso-wrap-style:square;mso-width-percent:0;mso-height-percent:0;mso-wrap-distance-left:9pt;mso-wrap-distance-top:0;mso-wrap-distance-right:9pt;mso-wrap-distance-bottom:0;mso-position-horizontal:absolute;mso-position-horizontal-relative:text;mso-position-vertical:absolute;mso-position-vertical-relative:text;mso-width-percent:0;mso-height-percent:0;mso-width-relative:margin;mso-height-relative:margin" o:gfxdata="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" strokecolor="black [3213]" strokeweight="1pt">
                 <v:stroke endarrow="block"/>
               </v:shape>
             </w:pict>
@@ -4132,7 +4689,7 @@
         <mc:AlternateContent>
           <mc:Choice Requires="wps">
             <w:drawing>
-              <wp:anchor distT="0" distB="0" distL="114300" distR="114300" simplePos="0" relativeHeight="251444736" behindDoc="0" locked="0" layoutInCell="1" allowOverlap="1" wp14:anchorId="36EC3780" wp14:editId="1F19F2B5">
+              <wp:anchor distT="0" distB="0" distL="114300" distR="114300" simplePos="0" relativeHeight="251523072" behindDoc="0" locked="0" layoutInCell="1" allowOverlap="1" wp14:anchorId="36EC3780" wp14:editId="1F19F2B5">
                 <wp:simplePos x="0" y="0"/>
                 <wp:positionH relativeFrom="column">
                   <wp:posOffset>2943225</wp:posOffset>
@@ -4194,7 +4751,7 @@
           </mc:Choice>
           <mc:Fallback>
             <w:pict>
-              <v:shape w14:anchorId="3706684F" id="Straight Arrow Connector 36" o:spid="_x0000_s1026" type="#_x0000_t32" style="position:absolute;margin-left:231.75pt;margin-top:15.75pt;width:1pt;height:29.6pt;z-index:251444736;visibility:visible;mso-wrap-style:square;mso-width-percent:0;mso-height-percent:0;mso-wrap-distance-left:9pt;mso-wrap-distance-top:0;mso-wrap-distance-right:9pt;mso-wrap-distance-bottom:0;mso-position-horizontal:absolute;mso-position-horizontal-relative:text;mso-position-vertical:absolute;mso-position-vertical-relative:text;mso-width-percent:0;mso-height-percent:0;mso-width-relative:margin;mso-height-relative:margin" o:gfxdata="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" strokecolor="black [3213]" strokeweight="1pt">
+              <v:shape w14:anchorId="21769ABC" id="Straight Arrow Connector 36" o:spid="_x0000_s1026" type="#_x0000_t32" style="position:absolute;margin-left:231.75pt;margin-top:15.75pt;width:1pt;height:29.6pt;z-index:251523072;visibility:visible;mso-wrap-style:square;mso-width-percent:0;mso-height-percent:0;mso-wrap-distance-left:9pt;mso-wrap-distance-top:0;mso-wrap-distance-right:9pt;mso-wrap-distance-bottom:0;mso-position-horizontal:absolute;mso-position-horizontal-relative:text;mso-position-vertical:absolute;mso-position-vertical-relative:text;mso-width-percent:0;mso-height-percent:0;mso-width-relative:margin;mso-height-relative:margin" o:gfxdata="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" strokecolor="black [3213]" strokeweight="1pt">
                 <v:stroke endarrow="block"/>
               </v:shape>
             </w:pict>
@@ -4210,7 +4767,7 @@
         <mc:AlternateContent>
           <mc:Choice Requires="wps">
             <w:drawing>
-              <wp:anchor distT="0" distB="0" distL="114300" distR="114300" simplePos="0" relativeHeight="251719168" behindDoc="0" locked="0" layoutInCell="1" allowOverlap="1" wp14:anchorId="364D7FF5" wp14:editId="56329A97">
+              <wp:anchor distT="0" distB="0" distL="114300" distR="114300" simplePos="0" relativeHeight="251693056" behindDoc="0" locked="0" layoutInCell="1" allowOverlap="1" wp14:anchorId="364D7FF5" wp14:editId="56329A97">
                 <wp:simplePos x="0" y="0"/>
                 <wp:positionH relativeFrom="column">
                   <wp:posOffset>2762250</wp:posOffset>
@@ -4281,7 +4838,7 @@
           </mc:Choice>
           <mc:Fallback>
             <w:pict>
-              <v:oval w14:anchorId="364D7FF5" id="Oval 3" o:spid="_x0000_s1029" style="position:absolute;margin-left:217.5pt;margin-top:20.95pt;width:31.3pt;height:27.55pt;z-index:251719168;visibility:visible;mso-wrap-style:square;mso-wrap-distance-left:9pt;mso-wrap-distance-top:0;mso-wrap-distance-right:9pt;mso-wrap-distance-bottom:0;mso-position-horizontal:absolute;mso-position-horizontal-relative:text;mso-position-vertical:absolute;mso-position-vertical-relative:text;v-text-anchor:middle" o:gfxdata="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" fillcolor="#eeece1 [3214]" strokecolor="black [3213]" strokeweight=".25pt">
+              <v:oval w14:anchorId="364D7FF5" id="Oval 3" o:spid="_x0000_s1029" style="position:absolute;margin-left:217.5pt;margin-top:20.95pt;width:31.3pt;height:27.55pt;z-index:251693056;visibility:visible;mso-wrap-style:square;mso-wrap-distance-left:9pt;mso-wrap-distance-top:0;mso-wrap-distance-right:9pt;mso-wrap-distance-bottom:0;mso-position-horizontal:absolute;mso-position-horizontal-relative:text;mso-position-vertical:absolute;mso-position-vertical-relative:text;v-text-anchor:middle" o:gfxdata="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" fillcolor="#eeece1 [3214]" strokecolor="black [3213]" strokeweight=".25pt">
                 <v:textbox>
                   <w:txbxContent>
                     <w:p>
@@ -4308,7 +4865,7 @@
         <mc:AlternateContent>
           <mc:Choice Requires="wps">
             <w:drawing>
-              <wp:anchor distT="0" distB="0" distL="114300" distR="114300" simplePos="0" relativeHeight="251450880" behindDoc="0" locked="0" layoutInCell="1" allowOverlap="1" wp14:anchorId="4B6DF2C7" wp14:editId="5407A8F0">
+              <wp:anchor distT="0" distB="0" distL="114300" distR="114300" simplePos="0" relativeHeight="251527168" behindDoc="0" locked="0" layoutInCell="1" allowOverlap="1" wp14:anchorId="4B6DF2C7" wp14:editId="5407A8F0">
                 <wp:simplePos x="0" y="0"/>
                 <wp:positionH relativeFrom="column">
                   <wp:posOffset>3143250</wp:posOffset>
@@ -4360,7 +4917,7 @@
           </mc:Choice>
           <mc:Fallback>
             <w:pict>
-              <v:shape w14:anchorId="29F0F3E4" id="Straight Arrow Connector 21" o:spid="_x0000_s1026" type="#_x0000_t32" style="position:absolute;margin-left:247.5pt;margin-top:18.05pt;width:25.65pt;height:21.3pt;z-index:251450880;visibility:visible;mso-wrap-style:square;mso-wrap-distance-left:9pt;mso-wrap-distance-top:0;mso-wrap-distance-right:9pt;mso-wrap-distance-bottom:0;mso-position-horizontal:absolute;mso-position-horizontal-relative:text;mso-position-vertical:absolute;mso-position-vertical-relative:text" o:gfxdata="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" strokecolor="black [3040]" strokeweight="1pt">
+              <v:shape w14:anchorId="59FD39C3" id="Straight Arrow Connector 21" o:spid="_x0000_s1026" type="#_x0000_t32" style="position:absolute;margin-left:247.5pt;margin-top:18.05pt;width:25.65pt;height:21.3pt;z-index:251527168;visibility:visible;mso-wrap-style:square;mso-wrap-distance-left:9pt;mso-wrap-distance-top:0;mso-wrap-distance-right:9pt;mso-wrap-distance-bottom:0;mso-position-horizontal:absolute;mso-position-horizontal-relative:text;mso-position-vertical:absolute;mso-position-vertical-relative:text" o:gfxdata="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" strokecolor="black [3040]" strokeweight="1pt">
                 <v:stroke endarrow="block"/>
               </v:shape>
             </w:pict>
@@ -4374,7 +4931,7 @@
         <mc:AlternateContent>
           <mc:Choice Requires="wps">
             <w:drawing>
-              <wp:anchor distT="0" distB="0" distL="114300" distR="114300" simplePos="0" relativeHeight="251447808" behindDoc="0" locked="0" layoutInCell="1" allowOverlap="1" wp14:anchorId="6BFC4E56" wp14:editId="4956266A">
+              <wp:anchor distT="0" distB="0" distL="114300" distR="114300" simplePos="0" relativeHeight="251525120" behindDoc="0" locked="0" layoutInCell="1" allowOverlap="1" wp14:anchorId="6BFC4E56" wp14:editId="4956266A">
                 <wp:simplePos x="0" y="0"/>
                 <wp:positionH relativeFrom="column">
                   <wp:posOffset>2486025</wp:posOffset>
@@ -4426,7 +4983,7 @@
           </mc:Choice>
           <mc:Fallback>
             <w:pict>
-              <v:shape w14:anchorId="15009E0F" id="Straight Arrow Connector 22" o:spid="_x0000_s1026" type="#_x0000_t32" style="position:absolute;margin-left:195.75pt;margin-top:18.8pt;width:23.8pt;height:21.9pt;flip:x;z-index:251447808;visibility:visible;mso-wrap-style:square;mso-wrap-distance-left:9pt;mso-wrap-distance-top:0;mso-wrap-distance-right:9pt;mso-wrap-distance-bottom:0;mso-position-horizontal:absolute;mso-position-horizontal-relative:text;mso-position-vertical:absolute;mso-position-vertical-relative:text" o:gfxdata="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" strokecolor="black [3040]" strokeweight="1pt">
+              <v:shape w14:anchorId="19AA13CF" id="Straight Arrow Connector 22" o:spid="_x0000_s1026" type="#_x0000_t32" style="position:absolute;margin-left:195.75pt;margin-top:18.8pt;width:23.8pt;height:21.9pt;flip:x;z-index:251525120;visibility:visible;mso-wrap-style:square;mso-wrap-distance-left:9pt;mso-wrap-distance-top:0;mso-wrap-distance-right:9pt;mso-wrap-distance-bottom:0;mso-position-horizontal:absolute;mso-position-horizontal-relative:text;mso-position-vertical:absolute;mso-position-vertical-relative:text" o:gfxdata="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" strokecolor="black [3040]" strokeweight="1pt">
                 <v:stroke endarrow="block"/>
               </v:shape>
             </w:pict>
@@ -4461,7 +5018,7 @@
         <mc:AlternateContent>
           <mc:Choice Requires="wps">
             <w:drawing>
-              <wp:anchor distT="0" distB="0" distL="114300" distR="114300" simplePos="0" relativeHeight="251457024" behindDoc="0" locked="0" layoutInCell="1" allowOverlap="1" wp14:anchorId="364D7FF5" wp14:editId="56329A97">
+              <wp:anchor distT="0" distB="0" distL="114300" distR="114300" simplePos="0" relativeHeight="251531264" behindDoc="0" locked="0" layoutInCell="1" allowOverlap="1" wp14:anchorId="364D7FF5" wp14:editId="56329A97">
                 <wp:simplePos x="0" y="0"/>
                 <wp:positionH relativeFrom="column">
                   <wp:posOffset>3371850</wp:posOffset>
@@ -4532,7 +5089,7 @@
           </mc:Choice>
           <mc:Fallback>
             <w:pict>
-              <v:oval w14:anchorId="364D7FF5" id="Oval 4" o:spid="_x0000_s1030" style="position:absolute;margin-left:265.5pt;margin-top:12.8pt;width:31.3pt;height:27.55pt;z-index:251457024;visibility:visible;mso-wrap-style:square;mso-wrap-distance-left:9pt;mso-wrap-distance-top:0;mso-wrap-distance-right:9pt;mso-wrap-distance-bottom:0;mso-position-horizontal:absolute;mso-position-horizontal-relative:text;mso-position-vertical:absolute;mso-position-vertical-relative:text;v-text-anchor:middle" o:gfxdata="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" fillcolor="#eeece1 [3214]" strokecolor="black [3213]" strokeweight=".25pt">
+              <v:oval w14:anchorId="364D7FF5" id="Oval 4" o:spid="_x0000_s1030" style="position:absolute;margin-left:265.5pt;margin-top:12.8pt;width:31.3pt;height:27.55pt;z-index:251531264;visibility:visible;mso-wrap-style:square;mso-wrap-distance-left:9pt;mso-wrap-distance-top:0;mso-wrap-distance-right:9pt;mso-wrap-distance-bottom:0;mso-position-horizontal:absolute;mso-position-horizontal-relative:text;mso-position-vertical:absolute;mso-position-vertical-relative:text;v-text-anchor:middle" o:gfxdata="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" fillcolor="#eeece1 [3214]" strokecolor="black [3213]" strokeweight=".25pt">
                 <v:textbox>
                   <w:txbxContent>
                     <w:p>
@@ -4554,7 +5111,7 @@
         <mc:AlternateContent>
           <mc:Choice Requires="wps">
             <w:drawing>
-              <wp:anchor distT="0" distB="0" distL="114300" distR="114300" simplePos="0" relativeHeight="251453952" behindDoc="0" locked="0" layoutInCell="1" allowOverlap="1" wp14:anchorId="262491EA" wp14:editId="63FE7514">
+              <wp:anchor distT="0" distB="0" distL="114300" distR="114300" simplePos="0" relativeHeight="251529216" behindDoc="0" locked="0" layoutInCell="1" allowOverlap="1" wp14:anchorId="262491EA" wp14:editId="63FE7514">
                 <wp:simplePos x="0" y="0"/>
                 <wp:positionH relativeFrom="column">
                   <wp:posOffset>2190750</wp:posOffset>
@@ -4625,7 +5182,7 @@
           </mc:Choice>
           <mc:Fallback>
             <w:pict>
-              <v:oval w14:anchorId="262491EA" id="Oval 25" o:spid="_x0000_s1031" style="position:absolute;margin-left:172.5pt;margin-top:15.2pt;width:31.3pt;height:27.55pt;z-index:251453952;visibility:visible;mso-wrap-style:square;mso-wrap-distance-left:9pt;mso-wrap-distance-top:0;mso-wrap-distance-right:9pt;mso-wrap-distance-bottom:0;mso-position-horizontal:absolute;mso-position-horizontal-relative:text;mso-position-vertical:absolute;mso-position-vertical-relative:text;v-text-anchor:middle" o:gfxdata="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" fillcolor="#eeece1 [3214]" strokecolor="black [3213]" strokeweight=".25pt">
+              <v:oval w14:anchorId="262491EA" id="Oval 25" o:spid="_x0000_s1031" style="position:absolute;margin-left:172.5pt;margin-top:15.2pt;width:31.3pt;height:27.55pt;z-index:251529216;visibility:visible;mso-wrap-style:square;mso-wrap-distance-left:9pt;mso-wrap-distance-top:0;mso-wrap-distance-right:9pt;mso-wrap-distance-bottom:0;mso-position-horizontal:absolute;mso-position-horizontal-relative:text;mso-position-vertical:absolute;mso-position-vertical-relative:text;v-text-anchor:middle" o:gfxdata="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" fillcolor="#eeece1 [3214]" strokecolor="black [3213]" strokeweight=".25pt">
                 <v:textbox>
                   <w:txbxContent>
                     <w:p>
@@ -4657,7 +5214,7 @@
         <mc:AlternateContent>
           <mc:Choice Requires="wps">
             <w:drawing>
-              <wp:anchor distT="0" distB="0" distL="114300" distR="114300" simplePos="0" relativeHeight="251722240" behindDoc="0" locked="0" layoutInCell="1" allowOverlap="1" wp14:anchorId="1A9FCB3C" wp14:editId="7F448327">
+              <wp:anchor distT="0" distB="0" distL="114300" distR="114300" simplePos="0" relativeHeight="251695104" behindDoc="0" locked="0" layoutInCell="1" allowOverlap="1" wp14:anchorId="1A9FCB3C" wp14:editId="7F448327">
                 <wp:simplePos x="0" y="0"/>
                 <wp:positionH relativeFrom="column">
                   <wp:posOffset>2771775</wp:posOffset>
@@ -4728,7 +5285,7 @@
           </mc:Choice>
           <mc:Fallback>
             <w:pict>
-              <v:oval w14:anchorId="1A9FCB3C" id="Oval 5" o:spid="_x0000_s1032" style="position:absolute;left:0;text-align:left;margin-left:218.25pt;margin-top:57pt;width:31.3pt;height:27.55pt;z-index:251722240;visibility:visible;mso-wrap-style:square;mso-wrap-distance-left:9pt;mso-wrap-distance-top:0;mso-wrap-distance-right:9pt;mso-wrap-distance-bottom:0;mso-position-horizontal:absolute;mso-position-horizontal-relative:text;mso-position-vertical:absolute;mso-position-vertical-relative:text;v-text-anchor:middle" o:gfxdata="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" fillcolor="#eeece1 [3214]" strokecolor="black [3213]" strokeweight=".25pt">
+              <v:oval w14:anchorId="1A9FCB3C" id="Oval 5" o:spid="_x0000_s1032" style="position:absolute;left:0;text-align:left;margin-left:218.25pt;margin-top:57pt;width:31.3pt;height:27.55pt;z-index:251695104;visibility:visible;mso-wrap-style:square;mso-wrap-distance-left:9pt;mso-wrap-distance-top:0;mso-wrap-distance-right:9pt;mso-wrap-distance-bottom:0;mso-position-horizontal:absolute;mso-position-horizontal-relative:text;mso-position-vertical:absolute;mso-position-vertical-relative:text;v-text-anchor:middle" o:gfxdata="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" fillcolor="#eeece1 [3214]" strokecolor="black [3213]" strokeweight=".25pt">
                 <v:textbox>
                   <w:txbxContent>
                     <w:p>
@@ -4750,7 +5307,7 @@
         <mc:AlternateContent>
           <mc:Choice Requires="wps">
             <w:drawing>
-              <wp:anchor distT="0" distB="0" distL="114300" distR="114300" simplePos="0" relativeHeight="251460096" behindDoc="0" locked="0" layoutInCell="1" allowOverlap="1" wp14:anchorId="7134B36B" wp14:editId="0DD40849">
+              <wp:anchor distT="0" distB="0" distL="114300" distR="114300" simplePos="0" relativeHeight="251533312" behindDoc="0" locked="0" layoutInCell="1" allowOverlap="1" wp14:anchorId="7134B36B" wp14:editId="0DD40849">
                 <wp:simplePos x="0" y="0"/>
                 <wp:positionH relativeFrom="column">
                   <wp:posOffset>3114675</wp:posOffset>
@@ -4809,7 +5366,7 @@
           </mc:Choice>
           <mc:Fallback>
             <w:pict>
-              <v:shape w14:anchorId="053AD026" id="Straight Arrow Connector 31" o:spid="_x0000_s1026" type="#_x0000_t32" style="position:absolute;margin-left:245.25pt;margin-top:15.15pt;width:33.6pt;height:45.75pt;flip:x;z-index:251460096;visibility:visible;mso-wrap-style:square;mso-width-percent:0;mso-height-percent:0;mso-wrap-distance-left:9pt;mso-wrap-distance-top:0;mso-wrap-distance-right:9pt;mso-wrap-distance-bottom:0;mso-position-horizontal:absolute;mso-position-horizontal-relative:text;mso-position-vertical:absolute;mso-position-vertical-relative:text;mso-width-percent:0;mso-height-percent:0;mso-width-relative:margin;mso-height-relative:margin" o:gfxdata="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" strokecolor="black [3040]" strokeweight="1pt">
+              <v:shape w14:anchorId="7101F133" id="Straight Arrow Connector 31" o:spid="_x0000_s1026" type="#_x0000_t32" style="position:absolute;margin-left:245.25pt;margin-top:15.15pt;width:33.6pt;height:45.75pt;flip:x;z-index:251533312;visibility:visible;mso-wrap-style:square;mso-width-percent:0;mso-height-percent:0;mso-wrap-distance-left:9pt;mso-wrap-distance-top:0;mso-wrap-distance-right:9pt;mso-wrap-distance-bottom:0;mso-position-horizontal:absolute;mso-position-horizontal-relative:text;mso-position-vertical:absolute;mso-position-vertical-relative:text;mso-width-percent:0;mso-height-percent:0;mso-width-relative:margin;mso-height-relative:margin" o:gfxdata="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" strokecolor="black [3040]" strokeweight="1pt">
                 <v:stroke endarrow="block"/>
               </v:shape>
             </w:pict>
@@ -4974,7 +5531,7 @@
         <mc:AlternateContent>
           <mc:Choice Requires="wps">
             <w:drawing>
-              <wp:anchor distT="0" distB="0" distL="114300" distR="114300" simplePos="0" relativeHeight="251516416" behindDoc="0" locked="0" layoutInCell="1" allowOverlap="1" wp14:anchorId="43497DBA" wp14:editId="75691E83">
+              <wp:anchor distT="0" distB="0" distL="114300" distR="114300" simplePos="0" relativeHeight="251557888" behindDoc="0" locked="0" layoutInCell="1" allowOverlap="1" wp14:anchorId="43497DBA" wp14:editId="75691E83">
                 <wp:simplePos x="0" y="0"/>
                 <wp:positionH relativeFrom="column">
                   <wp:posOffset>3466465</wp:posOffset>
@@ -5036,7 +5593,7 @@
           </mc:Choice>
           <mc:Fallback>
             <w:pict>
-              <v:shape w14:anchorId="22E35A04" id="Straight Arrow Connector 32" o:spid="_x0000_s1026" type="#_x0000_t32" style="position:absolute;margin-left:272.95pt;margin-top:34.15pt;width:3.6pt;height:18pt;flip:y;z-index:251516416;visibility:visible;mso-wrap-style:square;mso-width-percent:0;mso-height-percent:0;mso-wrap-distance-left:9pt;mso-wrap-distance-top:0;mso-wrap-distance-right:9pt;mso-wrap-distance-bottom:0;mso-position-horizontal:absolute;mso-position-horizontal-relative:text;mso-position-vertical:absolute;mso-position-vertical-relative:text;mso-width-percent:0;mso-height-percent:0;mso-width-relative:margin;mso-height-relative:margin" o:gfxdata="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" strokecolor="black [3213]" strokeweight="1pt">
+              <v:shape w14:anchorId="40008046" id="Straight Arrow Connector 32" o:spid="_x0000_s1026" type="#_x0000_t32" style="position:absolute;margin-left:272.95pt;margin-top:34.15pt;width:3.6pt;height:18pt;flip:y;z-index:251557888;visibility:visible;mso-wrap-style:square;mso-width-percent:0;mso-height-percent:0;mso-wrap-distance-left:9pt;mso-wrap-distance-top:0;mso-wrap-distance-right:9pt;mso-wrap-distance-bottom:0;mso-position-horizontal:absolute;mso-position-horizontal-relative:text;mso-position-vertical:absolute;mso-position-vertical-relative:text;mso-width-percent:0;mso-height-percent:0;mso-width-relative:margin;mso-height-relative:margin" o:gfxdata="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" strokecolor="black [3213]" strokeweight="1pt">
                 <v:stroke endarrow="block"/>
               </v:shape>
             </w:pict>
@@ -5050,7 +5607,7 @@
         <mc:AlternateContent>
           <mc:Choice Requires="wps">
             <w:drawing>
-              <wp:anchor distT="0" distB="0" distL="114300" distR="114300" simplePos="0" relativeHeight="251513344" behindDoc="0" locked="0" layoutInCell="1" allowOverlap="1" wp14:anchorId="6FF45F10" wp14:editId="0CEFD649">
+              <wp:anchor distT="0" distB="0" distL="114300" distR="114300" simplePos="0" relativeHeight="251555840" behindDoc="0" locked="0" layoutInCell="1" allowOverlap="1" wp14:anchorId="6FF45F10" wp14:editId="0CEFD649">
                 <wp:simplePos x="0" y="0"/>
                 <wp:positionH relativeFrom="column">
                   <wp:posOffset>3069590</wp:posOffset>
@@ -5112,7 +5669,7 @@
           </mc:Choice>
           <mc:Fallback>
             <w:pict>
-              <v:shape w14:anchorId="0C10BDF7" id="Straight Arrow Connector 30" o:spid="_x0000_s1026" type="#_x0000_t32" style="position:absolute;margin-left:241.7pt;margin-top:36pt;width:3.6pt;height:12.75pt;flip:y;z-index:251513344;visibility:visible;mso-wrap-style:square;mso-width-percent:0;mso-height-percent:0;mso-wrap-distance-left:9pt;mso-wrap-distance-top:0;mso-wrap-distance-right:9pt;mso-wrap-distance-bottom:0;mso-position-horizontal:absolute;mso-position-horizontal-relative:text;mso-position-vertical:absolute;mso-position-vertical-relative:text;mso-width-percent:0;mso-height-percent:0;mso-width-relative:margin;mso-height-relative:margin" o:gfxdata="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" strokecolor="black [3213]" strokeweight="1pt">
+              <v:shape w14:anchorId="1681E32D" id="Straight Arrow Connector 30" o:spid="_x0000_s1026" type="#_x0000_t32" style="position:absolute;margin-left:241.7pt;margin-top:36pt;width:3.6pt;height:12.75pt;flip:y;z-index:251555840;visibility:visible;mso-wrap-style:square;mso-width-percent:0;mso-height-percent:0;mso-wrap-distance-left:9pt;mso-wrap-distance-top:0;mso-wrap-distance-right:9pt;mso-wrap-distance-bottom:0;mso-position-horizontal:absolute;mso-position-horizontal-relative:text;mso-position-vertical:absolute;mso-position-vertical-relative:text;mso-width-percent:0;mso-height-percent:0;mso-width-relative:margin;mso-height-relative:margin" o:gfxdata="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" strokecolor="black [3213]" strokeweight="1pt">
                 <v:stroke endarrow="block"/>
               </v:shape>
             </w:pict>
@@ -5126,7 +5683,7 @@
         <mc:AlternateContent>
           <mc:Choice Requires="wps">
             <w:drawing>
-              <wp:anchor distT="0" distB="0" distL="114300" distR="114300" simplePos="0" relativeHeight="251510272" behindDoc="0" locked="0" layoutInCell="1" allowOverlap="1" wp14:anchorId="6549F42F" wp14:editId="61298B76">
+              <wp:anchor distT="0" distB="0" distL="114300" distR="114300" simplePos="0" relativeHeight="251553792" behindDoc="0" locked="0" layoutInCell="1" allowOverlap="1" wp14:anchorId="6549F42F" wp14:editId="61298B76">
                 <wp:simplePos x="0" y="0"/>
                 <wp:positionH relativeFrom="column">
                   <wp:posOffset>2666366</wp:posOffset>
@@ -5188,7 +5745,7 @@
           </mc:Choice>
           <mc:Fallback>
             <w:pict>
-              <v:shape w14:anchorId="33DEDAF4" id="Straight Arrow Connector 29" o:spid="_x0000_s1026" type="#_x0000_t32" style="position:absolute;margin-left:209.95pt;margin-top:37.15pt;width:3.6pt;height:12.75pt;flip:y;z-index:251510272;visibility:visible;mso-wrap-style:square;mso-width-percent:0;mso-height-percent:0;mso-wrap-distance-left:9pt;mso-wrap-distance-top:0;mso-wrap-distance-right:9pt;mso-wrap-distance-bottom:0;mso-position-horizontal:absolute;mso-position-horizontal-relative:text;mso-position-vertical:absolute;mso-position-vertical-relative:text;mso-width-percent:0;mso-height-percent:0;mso-width-relative:margin;mso-height-relative:margin" o:gfxdata="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" strokecolor="black [3213]" strokeweight="1pt">
+              <v:shape w14:anchorId="0D4BF7B3" id="Straight Arrow Connector 29" o:spid="_x0000_s1026" type="#_x0000_t32" style="position:absolute;margin-left:209.95pt;margin-top:37.15pt;width:3.6pt;height:12.75pt;flip:y;z-index:251553792;visibility:visible;mso-wrap-style:square;mso-width-percent:0;mso-height-percent:0;mso-wrap-distance-left:9pt;mso-wrap-distance-top:0;mso-wrap-distance-right:9pt;mso-wrap-distance-bottom:0;mso-position-horizontal:absolute;mso-position-horizontal-relative:text;mso-position-vertical:absolute;mso-position-vertical-relative:text;mso-width-percent:0;mso-height-percent:0;mso-width-relative:margin;mso-height-relative:margin" o:gfxdata="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" strokecolor="black [3213]" strokeweight="1pt">
                 <v:stroke endarrow="block"/>
               </v:shape>
             </w:pict>
@@ -5202,7 +5759,7 @@
         <mc:AlternateContent>
           <mc:Choice Requires="wps">
             <w:drawing>
-              <wp:anchor distT="0" distB="0" distL="114300" distR="114300" simplePos="0" relativeHeight="251507200" behindDoc="0" locked="0" layoutInCell="1" allowOverlap="1" wp14:anchorId="5A2952C5" wp14:editId="7E59419B">
+              <wp:anchor distT="0" distB="0" distL="114300" distR="114300" simplePos="0" relativeHeight="251551744" behindDoc="0" locked="0" layoutInCell="1" allowOverlap="1" wp14:anchorId="5A2952C5" wp14:editId="7E59419B">
                 <wp:simplePos x="0" y="0"/>
                 <wp:positionH relativeFrom="column">
                   <wp:posOffset>3362325</wp:posOffset>
@@ -5275,7 +5832,7 @@
           </mc:Choice>
           <mc:Fallback>
             <w:pict>
-              <v:shape w14:anchorId="5A2952C5" id="Text Box 28" o:spid="_x0000_s1033" type="#_x0000_t202" style="position:absolute;left:0;text-align:left;margin-left:264.75pt;margin-top:45pt;width:21pt;height:20.25pt;z-index:251507200;visibility:visible;mso-wrap-style:square;mso-width-percent:0;mso-height-percent:0;mso-wrap-distance-left:9pt;mso-wrap-distance-top:0;mso-wrap-distance-right:9pt;mso-wrap-distance-bottom:0;mso-position-horizontal:absolute;mso-position-horizontal-relative:text;mso-position-vertical:absolute;mso-position-vertical-relative:text;mso-width-percent:0;mso-height-percent:0;mso-width-relative:margin;mso-height-relative:margin;v-text-anchor:top" o:gfxdata="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" filled="f" stroked="f">
+              <v:shape w14:anchorId="5A2952C5" id="Text Box 28" o:spid="_x0000_s1033" type="#_x0000_t202" style="position:absolute;left:0;text-align:left;margin-left:264.75pt;margin-top:45pt;width:21pt;height:20.25pt;z-index:251551744;visibility:visible;mso-wrap-style:square;mso-width-percent:0;mso-height-percent:0;mso-wrap-distance-left:9pt;mso-wrap-distance-top:0;mso-wrap-distance-right:9pt;mso-wrap-distance-bottom:0;mso-position-horizontal:absolute;mso-position-horizontal-relative:text;mso-position-vertical:absolute;mso-position-vertical-relative:text;mso-width-percent:0;mso-height-percent:0;mso-width-relative:margin;mso-height-relative:margin;v-text-anchor:top" o:gfxdata="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" filled="f" stroked="f">
                 <v:textbox>
                   <w:txbxContent>
                     <w:p>
@@ -5297,7 +5854,7 @@
         <mc:AlternateContent>
           <mc:Choice Requires="wps">
             <w:drawing>
-              <wp:anchor distT="0" distB="0" distL="114300" distR="114300" simplePos="0" relativeHeight="251501056" behindDoc="0" locked="0" layoutInCell="1" allowOverlap="1">
+              <wp:anchor distT="0" distB="0" distL="114300" distR="114300" simplePos="0" relativeHeight="251547648" behindDoc="0" locked="0" layoutInCell="1" allowOverlap="1">
                 <wp:simplePos x="0" y="0"/>
                 <wp:positionH relativeFrom="column">
                   <wp:posOffset>2562225</wp:posOffset>
@@ -5370,7 +5927,7 @@
           </mc:Choice>
           <mc:Fallback>
             <w:pict>
-              <v:shape id="Text Box 26" o:spid="_x0000_s1034" type="#_x0000_t202" style="position:absolute;left:0;text-align:left;margin-left:201.75pt;margin-top:44.65pt;width:21pt;height:20.25pt;z-index:251501056;visibility:visible;mso-wrap-style:square;mso-width-percent:0;mso-height-percent:0;mso-wrap-distance-left:9pt;mso-wrap-distance-top:0;mso-wrap-distance-right:9pt;mso-wrap-distance-bottom:0;mso-position-horizontal:absolute;mso-position-horizontal-relative:text;mso-position-vertical:absolute;mso-position-vertical-relative:text;mso-width-percent:0;mso-height-percent:0;mso-width-relative:margin;mso-height-relative:margin;v-text-anchor:top" o:gfxdata="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" filled="f" stroked="f">
+              <v:shape id="Text Box 26" o:spid="_x0000_s1034" type="#_x0000_t202" style="position:absolute;left:0;text-align:left;margin-left:201.75pt;margin-top:44.65pt;width:21pt;height:20.25pt;z-index:251547648;visibility:visible;mso-wrap-style:square;mso-width-percent:0;mso-height-percent:0;mso-wrap-distance-left:9pt;mso-wrap-distance-top:0;mso-wrap-distance-right:9pt;mso-wrap-distance-bottom:0;mso-position-horizontal:absolute;mso-position-horizontal-relative:text;mso-position-vertical:absolute;mso-position-vertical-relative:text;mso-width-percent:0;mso-height-percent:0;mso-width-relative:margin;mso-height-relative:margin;v-text-anchor:top" o:gfxdata="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" filled="f" stroked="f">
                 <v:textbox>
                   <w:txbxContent>
                     <w:p>
@@ -5392,7 +5949,7 @@
         <mc:AlternateContent>
           <mc:Choice Requires="wps">
             <w:drawing>
-              <wp:anchor distT="0" distB="0" distL="114300" distR="114300" simplePos="0" relativeHeight="251504128" behindDoc="0" locked="0" layoutInCell="1" allowOverlap="1" wp14:anchorId="5A2952C5" wp14:editId="7E59419B">
+              <wp:anchor distT="0" distB="0" distL="114300" distR="114300" simplePos="0" relativeHeight="251549696" behindDoc="0" locked="0" layoutInCell="1" allowOverlap="1" wp14:anchorId="5A2952C5" wp14:editId="7E59419B">
                 <wp:simplePos x="0" y="0"/>
                 <wp:positionH relativeFrom="column">
                   <wp:posOffset>2955290</wp:posOffset>
@@ -5465,7 +6022,7 @@
           </mc:Choice>
           <mc:Fallback>
             <w:pict>
-              <v:shape w14:anchorId="5A2952C5" id="Text Box 27" o:spid="_x0000_s1035" type="#_x0000_t202" style="position:absolute;left:0;text-align:left;margin-left:232.7pt;margin-top:45pt;width:21pt;height:20.25pt;z-index:251504128;visibility:visible;mso-wrap-style:square;mso-width-percent:0;mso-height-percent:0;mso-wrap-distance-left:9pt;mso-wrap-distance-top:0;mso-wrap-distance-right:9pt;mso-wrap-distance-bottom:0;mso-position-horizontal:absolute;mso-position-horizontal-relative:text;mso-position-vertical:absolute;mso-position-vertical-relative:text;mso-width-percent:0;mso-height-percent:0;mso-width-relative:margin;mso-height-relative:margin;v-text-anchor:top" o:gfxdata="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" filled="f" stroked="f">
+              <v:shape w14:anchorId="5A2952C5" id="Text Box 27" o:spid="_x0000_s1035" type="#_x0000_t202" style="position:absolute;left:0;text-align:left;margin-left:232.7pt;margin-top:45pt;width:21pt;height:20.25pt;z-index:251549696;visibility:visible;mso-wrap-style:square;mso-width-percent:0;mso-height-percent:0;mso-wrap-distance-left:9pt;mso-wrap-distance-top:0;mso-wrap-distance-right:9pt;mso-wrap-distance-bottom:0;mso-position-horizontal:absolute;mso-position-horizontal-relative:text;mso-position-vertical:absolute;mso-position-vertical-relative:text;mso-width-percent:0;mso-height-percent:0;mso-width-relative:margin;mso-height-relative:margin;v-text-anchor:top" o:gfxdata="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" filled="f" stroked="f">
                 <v:textbox>
                   <w:txbxContent>
                     <w:p>
@@ -5529,7 +6086,7 @@
         <mc:AlternateContent>
           <mc:Choice Requires="wps">
             <w:drawing>
-              <wp:anchor distT="0" distB="0" distL="114300" distR="114300" simplePos="0" relativeHeight="251497984" behindDoc="0" locked="0" layoutInCell="1" allowOverlap="1" wp14:anchorId="3950DE06" wp14:editId="6E626DBC">
+              <wp:anchor distT="0" distB="0" distL="114300" distR="114300" simplePos="0" relativeHeight="251545600" behindDoc="0" locked="0" layoutInCell="1" allowOverlap="1" wp14:anchorId="3950DE06" wp14:editId="6E626DBC">
                 <wp:simplePos x="0" y="0"/>
                 <wp:positionH relativeFrom="column">
                   <wp:posOffset>2943225</wp:posOffset>
@@ -5591,7 +6148,7 @@
           </mc:Choice>
           <mc:Fallback>
             <w:pict>
-              <v:shape w14:anchorId="742FE105" id="Straight Arrow Connector 15" o:spid="_x0000_s1026" type="#_x0000_t32" style="position:absolute;margin-left:231.75pt;margin-top:15.75pt;width:1pt;height:29.6pt;z-index:251497984;visibility:visible;mso-wrap-style:square;mso-width-percent:0;mso-height-percent:0;mso-wrap-distance-left:9pt;mso-wrap-distance-top:0;mso-wrap-distance-right:9pt;mso-wrap-distance-bottom:0;mso-position-horizontal:absolute;mso-position-horizontal-relative:text;mso-position-vertical:absolute;mso-position-vertical-relative:text;mso-width-percent:0;mso-height-percent:0;mso-width-relative:margin;mso-height-relative:margin" o:gfxdata="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" strokecolor="black [3213]" strokeweight="1pt">
+              <v:shape w14:anchorId="71787F58" id="Straight Arrow Connector 15" o:spid="_x0000_s1026" type="#_x0000_t32" style="position:absolute;margin-left:231.75pt;margin-top:15.75pt;width:1pt;height:29.6pt;z-index:251545600;visibility:visible;mso-wrap-style:square;mso-width-percent:0;mso-height-percent:0;mso-wrap-distance-left:9pt;mso-wrap-distance-top:0;mso-wrap-distance-right:9pt;mso-wrap-distance-bottom:0;mso-position-horizontal:absolute;mso-position-horizontal-relative:text;mso-position-vertical:absolute;mso-position-vertical-relative:text;mso-width-percent:0;mso-height-percent:0;mso-width-relative:margin;mso-height-relative:margin" o:gfxdata="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" strokecolor="black [3213]" strokeweight="1pt">
                 <v:stroke endarrow="block"/>
               </v:shape>
             </w:pict>
@@ -5607,7 +6164,7 @@
         <mc:AlternateContent>
           <mc:Choice Requires="wps">
             <w:drawing>
-              <wp:anchor distT="0" distB="0" distL="114300" distR="114300" simplePos="0" relativeHeight="251746816" behindDoc="0" locked="0" layoutInCell="1" allowOverlap="1" wp14:anchorId="5118B22B" wp14:editId="3B77F29D">
+              <wp:anchor distT="0" distB="0" distL="114300" distR="114300" simplePos="0" relativeHeight="251709440" behindDoc="0" locked="0" layoutInCell="1" allowOverlap="1" wp14:anchorId="5118B22B" wp14:editId="3B77F29D">
                 <wp:simplePos x="0" y="0"/>
                 <wp:positionH relativeFrom="column">
                   <wp:posOffset>2762250</wp:posOffset>
@@ -5678,7 +6235,7 @@
           </mc:Choice>
           <mc:Fallback>
             <w:pict>
-              <v:oval w14:anchorId="5118B22B" id="Oval 16" o:spid="_x0000_s1036" style="position:absolute;margin-left:217.5pt;margin-top:20.95pt;width:31.3pt;height:27.55pt;z-index:251746816;visibility:visible;mso-wrap-style:square;mso-wrap-distance-left:9pt;mso-wrap-distance-top:0;mso-wrap-distance-right:9pt;mso-wrap-distance-bottom:0;mso-position-horizontal:absolute;mso-position-horizontal-relative:text;mso-position-vertical:absolute;mso-position-vertical-relative:text;v-text-anchor:middle" o:gfxdata="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" fillcolor="#eeece1 [3214]" strokecolor="black [3213]" strokeweight=".25pt">
+              <v:oval w14:anchorId="5118B22B" id="Oval 16" o:spid="_x0000_s1036" style="position:absolute;margin-left:217.5pt;margin-top:20.95pt;width:31.3pt;height:27.55pt;z-index:251709440;visibility:visible;mso-wrap-style:square;mso-wrap-distance-left:9pt;mso-wrap-distance-top:0;mso-wrap-distance-right:9pt;mso-wrap-distance-bottom:0;mso-position-horizontal:absolute;mso-position-horizontal-relative:text;mso-position-vertical:absolute;mso-position-vertical-relative:text;v-text-anchor:middle" o:gfxdata="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" fillcolor="#eeece1 [3214]" strokecolor="black [3213]" strokeweight=".25pt">
                 <v:textbox>
                   <w:txbxContent>
                     <w:p>
@@ -5705,7 +6262,7 @@
         <mc:AlternateContent>
           <mc:Choice Requires="wps">
             <w:drawing>
-              <wp:anchor distT="0" distB="0" distL="114300" distR="114300" simplePos="0" relativeHeight="251734528" behindDoc="0" locked="0" layoutInCell="1" allowOverlap="1" wp14:anchorId="03A34675" wp14:editId="29D2ACAE">
+              <wp:anchor distT="0" distB="0" distL="114300" distR="114300" simplePos="0" relativeHeight="251701248" behindDoc="0" locked="0" layoutInCell="1" allowOverlap="1" wp14:anchorId="03A34675" wp14:editId="29D2ACAE">
                 <wp:simplePos x="0" y="0"/>
                 <wp:positionH relativeFrom="column">
                   <wp:posOffset>3143250</wp:posOffset>
@@ -5757,7 +6314,7 @@
           </mc:Choice>
           <mc:Fallback>
             <w:pict>
-              <v:shape w14:anchorId="7C3474F5" id="Straight Arrow Connector 17" o:spid="_x0000_s1026" type="#_x0000_t32" style="position:absolute;margin-left:247.5pt;margin-top:18.05pt;width:25.65pt;height:21.3pt;z-index:251734528;visibility:visible;mso-wrap-style:square;mso-wrap-distance-left:9pt;mso-wrap-distance-top:0;mso-wrap-distance-right:9pt;mso-wrap-distance-bottom:0;mso-position-horizontal:absolute;mso-position-horizontal-relative:text;mso-position-vertical:absolute;mso-position-vertical-relative:text" o:gfxdata="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" strokecolor="black [3040]" strokeweight="1pt">
+              <v:shape w14:anchorId="2B31935D" id="Straight Arrow Connector 17" o:spid="_x0000_s1026" type="#_x0000_t32" style="position:absolute;margin-left:247.5pt;margin-top:18.05pt;width:25.65pt;height:21.3pt;z-index:251701248;visibility:visible;mso-wrap-style:square;mso-wrap-distance-left:9pt;mso-wrap-distance-top:0;mso-wrap-distance-right:9pt;mso-wrap-distance-bottom:0;mso-position-horizontal:absolute;mso-position-horizontal-relative:text;mso-position-vertical:absolute;mso-position-vertical-relative:text" o:gfxdata="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" strokecolor="black [3040]" strokeweight="1pt">
                 <v:stroke endarrow="block"/>
               </v:shape>
             </w:pict>
@@ -5771,7 +6328,7 @@
         <mc:AlternateContent>
           <mc:Choice Requires="wps">
             <w:drawing>
-              <wp:anchor distT="0" distB="0" distL="114300" distR="114300" simplePos="0" relativeHeight="251731456" behindDoc="0" locked="0" layoutInCell="1" allowOverlap="1" wp14:anchorId="12374F34" wp14:editId="6EE63602">
+              <wp:anchor distT="0" distB="0" distL="114300" distR="114300" simplePos="0" relativeHeight="251699200" behindDoc="0" locked="0" layoutInCell="1" allowOverlap="1" wp14:anchorId="12374F34" wp14:editId="6EE63602">
                 <wp:simplePos x="0" y="0"/>
                 <wp:positionH relativeFrom="column">
                   <wp:posOffset>2486025</wp:posOffset>
@@ -5823,7 +6380,7 @@
           </mc:Choice>
           <mc:Fallback>
             <w:pict>
-              <v:shape w14:anchorId="014285FF" id="Straight Arrow Connector 18" o:spid="_x0000_s1026" type="#_x0000_t32" style="position:absolute;margin-left:195.75pt;margin-top:18.8pt;width:23.8pt;height:21.9pt;flip:x;z-index:251731456;visibility:visible;mso-wrap-style:square;mso-wrap-distance-left:9pt;mso-wrap-distance-top:0;mso-wrap-distance-right:9pt;mso-wrap-distance-bottom:0;mso-position-horizontal:absolute;mso-position-horizontal-relative:text;mso-position-vertical:absolute;mso-position-vertical-relative:text" o:gfxdata="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" strokecolor="black [3040]" strokeweight="1pt">
+              <v:shape w14:anchorId="017991A0" id="Straight Arrow Connector 18" o:spid="_x0000_s1026" type="#_x0000_t32" style="position:absolute;margin-left:195.75pt;margin-top:18.8pt;width:23.8pt;height:21.9pt;flip:x;z-index:251699200;visibility:visible;mso-wrap-style:square;mso-wrap-distance-left:9pt;mso-wrap-distance-top:0;mso-wrap-distance-right:9pt;mso-wrap-distance-bottom:0;mso-position-horizontal:absolute;mso-position-horizontal-relative:text;mso-position-vertical:absolute;mso-position-vertical-relative:text" o:gfxdata="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" strokecolor="black [3040]" strokeweight="1pt">
                 <v:stroke endarrow="block"/>
               </v:shape>
             </w:pict>
@@ -5858,7 +6415,7 @@
         <mc:AlternateContent>
           <mc:Choice Requires="wps">
             <w:drawing>
-              <wp:anchor distT="0" distB="0" distL="114300" distR="114300" simplePos="0" relativeHeight="251740672" behindDoc="0" locked="0" layoutInCell="1" allowOverlap="1" wp14:anchorId="10B2ECCE" wp14:editId="3B335AE6">
+              <wp:anchor distT="0" distB="0" distL="114300" distR="114300" simplePos="0" relativeHeight="251705344" behindDoc="0" locked="0" layoutInCell="1" allowOverlap="1" wp14:anchorId="10B2ECCE" wp14:editId="3B335AE6">
                 <wp:simplePos x="0" y="0"/>
                 <wp:positionH relativeFrom="column">
                   <wp:posOffset>3371850</wp:posOffset>
@@ -5929,7 +6486,7 @@
           </mc:Choice>
           <mc:Fallback>
             <w:pict>
-              <v:oval w14:anchorId="10B2ECCE" id="Oval 19" o:spid="_x0000_s1037" style="position:absolute;margin-left:265.5pt;margin-top:12.8pt;width:31.3pt;height:27.55pt;z-index:251740672;visibility:visible;mso-wrap-style:square;mso-wrap-distance-left:9pt;mso-wrap-distance-top:0;mso-wrap-distance-right:9pt;mso-wrap-distance-bottom:0;mso-position-horizontal:absolute;mso-position-horizontal-relative:text;mso-position-vertical:absolute;mso-position-vertical-relative:text;v-text-anchor:middle" o:gfxdata="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" fillcolor="#eeece1 [3214]" strokecolor="black [3213]" strokeweight=".25pt">
+              <v:oval w14:anchorId="10B2ECCE" id="Oval 19" o:spid="_x0000_s1037" style="position:absolute;margin-left:265.5pt;margin-top:12.8pt;width:31.3pt;height:27.55pt;z-index:251705344;visibility:visible;mso-wrap-style:square;mso-wrap-distance-left:9pt;mso-wrap-distance-top:0;mso-wrap-distance-right:9pt;mso-wrap-distance-bottom:0;mso-position-horizontal:absolute;mso-position-horizontal-relative:text;mso-position-vertical:absolute;mso-position-vertical-relative:text;v-text-anchor:middle" o:gfxdata="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" fillcolor="#eeece1 [3214]" strokecolor="black [3213]" strokeweight=".25pt">
                 <v:textbox>
                   <w:txbxContent>
                     <w:p>
@@ -5951,7 +6508,7 @@
         <mc:AlternateContent>
           <mc:Choice Requires="wps">
             <w:drawing>
-              <wp:anchor distT="0" distB="0" distL="114300" distR="114300" simplePos="0" relativeHeight="251737600" behindDoc="0" locked="0" layoutInCell="1" allowOverlap="1" wp14:anchorId="3C330F02" wp14:editId="0DD39752">
+              <wp:anchor distT="0" distB="0" distL="114300" distR="114300" simplePos="0" relativeHeight="251703296" behindDoc="0" locked="0" layoutInCell="1" allowOverlap="1" wp14:anchorId="3C330F02" wp14:editId="0DD39752">
                 <wp:simplePos x="0" y="0"/>
                 <wp:positionH relativeFrom="column">
                   <wp:posOffset>2190750</wp:posOffset>
@@ -6022,7 +6579,7 @@
           </mc:Choice>
           <mc:Fallback>
             <w:pict>
-              <v:oval w14:anchorId="3C330F02" id="Oval 20" o:spid="_x0000_s1038" style="position:absolute;margin-left:172.5pt;margin-top:15.2pt;width:31.3pt;height:27.55pt;z-index:251737600;visibility:visible;mso-wrap-style:square;mso-wrap-distance-left:9pt;mso-wrap-distance-top:0;mso-wrap-distance-right:9pt;mso-wrap-distance-bottom:0;mso-position-horizontal:absolute;mso-position-horizontal-relative:text;mso-position-vertical:absolute;mso-position-vertical-relative:text;v-text-anchor:middle" o:gfxdata="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" fillcolor="#eeece1 [3214]" strokecolor="black [3213]" strokeweight=".25pt">
+              <v:oval w14:anchorId="3C330F02" id="Oval 20" o:spid="_x0000_s1038" style="position:absolute;margin-left:172.5pt;margin-top:15.2pt;width:31.3pt;height:27.55pt;z-index:251703296;visibility:visible;mso-wrap-style:square;mso-wrap-distance-left:9pt;mso-wrap-distance-top:0;mso-wrap-distance-right:9pt;mso-wrap-distance-bottom:0;mso-position-horizontal:absolute;mso-position-horizontal-relative:text;mso-position-vertical:absolute;mso-position-vertical-relative:text;v-text-anchor:middle" o:gfxdata="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" fillcolor="#eeece1 [3214]" strokecolor="black [3213]" strokeweight=".25pt">
                 <v:textbox>
                   <w:txbxContent>
                     <w:p>
@@ -6054,7 +6611,7 @@
         <mc:AlternateContent>
           <mc:Choice Requires="wps">
             <w:drawing>
-              <wp:anchor distT="0" distB="0" distL="114300" distR="114300" simplePos="0" relativeHeight="251749888" behindDoc="0" locked="0" layoutInCell="1" allowOverlap="1" wp14:anchorId="0960E53B" wp14:editId="6546C400">
+              <wp:anchor distT="0" distB="0" distL="114300" distR="114300" simplePos="0" relativeHeight="251711488" behindDoc="0" locked="0" layoutInCell="1" allowOverlap="1" wp14:anchorId="0960E53B" wp14:editId="6546C400">
                 <wp:simplePos x="0" y="0"/>
                 <wp:positionH relativeFrom="column">
                   <wp:posOffset>2771775</wp:posOffset>
@@ -6125,7 +6682,7 @@
           </mc:Choice>
           <mc:Fallback>
             <w:pict>
-              <v:oval w14:anchorId="0960E53B" id="Oval 23" o:spid="_x0000_s1039" style="position:absolute;left:0;text-align:left;margin-left:218.25pt;margin-top:57pt;width:31.3pt;height:27.55pt;z-index:251749888;visibility:visible;mso-wrap-style:square;mso-wrap-distance-left:9pt;mso-wrap-distance-top:0;mso-wrap-distance-right:9pt;mso-wrap-distance-bottom:0;mso-position-horizontal:absolute;mso-position-horizontal-relative:text;mso-position-vertical:absolute;mso-position-vertical-relative:text;v-text-anchor:middle" o:gfxdata="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" fillcolor="#eeece1 [3214]" strokecolor="black [3213]" strokeweight=".25pt">
+              <v:oval w14:anchorId="0960E53B" id="Oval 23" o:spid="_x0000_s1039" style="position:absolute;left:0;text-align:left;margin-left:218.25pt;margin-top:57pt;width:31.3pt;height:27.55pt;z-index:251711488;visibility:visible;mso-wrap-style:square;mso-wrap-distance-left:9pt;mso-wrap-distance-top:0;mso-wrap-distance-right:9pt;mso-wrap-distance-bottom:0;mso-position-horizontal:absolute;mso-position-horizontal-relative:text;mso-position-vertical:absolute;mso-position-vertical-relative:text;v-text-anchor:middle" o:gfxdata="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" fillcolor="#eeece1 [3214]" strokecolor="black [3213]" strokeweight=".25pt">
                 <v:textbox>
                   <w:txbxContent>
                     <w:p>
@@ -6147,7 +6704,7 @@
         <mc:AlternateContent>
           <mc:Choice Requires="wps">
             <w:drawing>
-              <wp:anchor distT="0" distB="0" distL="114300" distR="114300" simplePos="0" relativeHeight="251743744" behindDoc="0" locked="0" layoutInCell="1" allowOverlap="1" wp14:anchorId="66DA1D59" wp14:editId="58A4C801">
+              <wp:anchor distT="0" distB="0" distL="114300" distR="114300" simplePos="0" relativeHeight="251707392" behindDoc="0" locked="0" layoutInCell="1" allowOverlap="1" wp14:anchorId="66DA1D59" wp14:editId="58A4C801">
                 <wp:simplePos x="0" y="0"/>
                 <wp:positionH relativeFrom="column">
                   <wp:posOffset>3114675</wp:posOffset>
@@ -6206,7 +6763,7 @@
           </mc:Choice>
           <mc:Fallback>
             <w:pict>
-              <v:shape w14:anchorId="0FF99985" id="Straight Arrow Connector 24" o:spid="_x0000_s1026" type="#_x0000_t32" style="position:absolute;margin-left:245.25pt;margin-top:15.15pt;width:33.6pt;height:45.75pt;flip:x;z-index:251743744;visibility:visible;mso-wrap-style:square;mso-width-percent:0;mso-height-percent:0;mso-wrap-distance-left:9pt;mso-wrap-distance-top:0;mso-wrap-distance-right:9pt;mso-wrap-distance-bottom:0;mso-position-horizontal:absolute;mso-position-horizontal-relative:text;mso-position-vertical:absolute;mso-position-vertical-relative:text;mso-width-percent:0;mso-height-percent:0;mso-width-relative:margin;mso-height-relative:margin" o:gfxdata="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" strokecolor="black [3040]" strokeweight="1pt">
+              <v:shape w14:anchorId="56731967" id="Straight Arrow Connector 24" o:spid="_x0000_s1026" type="#_x0000_t32" style="position:absolute;margin-left:245.25pt;margin-top:15.15pt;width:33.6pt;height:45.75pt;flip:x;z-index:251707392;visibility:visible;mso-wrap-style:square;mso-width-percent:0;mso-height-percent:0;mso-wrap-distance-left:9pt;mso-wrap-distance-top:0;mso-wrap-distance-right:9pt;mso-wrap-distance-bottom:0;mso-position-horizontal:absolute;mso-position-horizontal-relative:text;mso-position-vertical:absolute;mso-position-vertical-relative:text;mso-width-percent:0;mso-height-percent:0;mso-width-relative:margin;mso-height-relative:margin" o:gfxdata="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" strokecolor="black [3040]" strokeweight="1pt">
                 <v:stroke endarrow="block"/>
               </v:shape>
             </w:pict>
@@ -6379,7 +6936,7 @@
         <mc:AlternateContent>
           <mc:Choice Requires="wps">
             <w:drawing>
-              <wp:anchor distT="0" distB="0" distL="114300" distR="114300" simplePos="0" relativeHeight="251556352" behindDoc="0" locked="0" layoutInCell="1" allowOverlap="1" wp14:anchorId="304A6E8A" wp14:editId="327F756E">
+              <wp:anchor distT="0" distB="0" distL="114300" distR="114300" simplePos="0" relativeHeight="251584512" behindDoc="0" locked="0" layoutInCell="1" allowOverlap="1" wp14:anchorId="304A6E8A" wp14:editId="327F756E">
                 <wp:simplePos x="0" y="0"/>
                 <wp:positionH relativeFrom="column">
                   <wp:posOffset>2940685</wp:posOffset>
@@ -6441,7 +6998,7 @@
           </mc:Choice>
           <mc:Fallback>
             <w:pict>
-              <v:shape w14:anchorId="691ABA30" id="Straight Arrow Connector 60" o:spid="_x0000_s1026" type="#_x0000_t32" style="position:absolute;margin-left:231.55pt;margin-top:169.5pt;width:1pt;height:29.6pt;z-index:251556352;visibility:visible;mso-wrap-style:square;mso-width-percent:0;mso-height-percent:0;mso-wrap-distance-left:9pt;mso-wrap-distance-top:0;mso-wrap-distance-right:9pt;mso-wrap-distance-bottom:0;mso-position-horizontal:absolute;mso-position-horizontal-relative:text;mso-position-vertical:absolute;mso-position-vertical-relative:text;mso-width-percent:0;mso-height-percent:0;mso-width-relative:margin;mso-height-relative:margin" o:gfxdata="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" strokecolor="black [3213]" strokeweight="1pt">
+              <v:shape w14:anchorId="106D1A37" id="Straight Arrow Connector 60" o:spid="_x0000_s1026" type="#_x0000_t32" style="position:absolute;margin-left:231.55pt;margin-top:169.5pt;width:1pt;height:29.6pt;z-index:251584512;visibility:visible;mso-wrap-style:square;mso-width-percent:0;mso-height-percent:0;mso-wrap-distance-left:9pt;mso-wrap-distance-top:0;mso-wrap-distance-right:9pt;mso-wrap-distance-bottom:0;mso-position-horizontal:absolute;mso-position-horizontal-relative:text;mso-position-vertical:absolute;mso-position-vertical-relative:text;mso-width-percent:0;mso-height-percent:0;mso-width-relative:margin;mso-height-relative:margin" o:gfxdata="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" strokecolor="black [3213]" strokeweight="1pt">
                 <v:stroke endarrow="block"/>
               </v:shape>
             </w:pict>
@@ -6455,7 +7012,7 @@
         <mc:AlternateContent>
           <mc:Choice Requires="wps">
             <w:drawing>
-              <wp:anchor distT="0" distB="0" distL="114300" distR="114300" simplePos="0" relativeHeight="251547136" behindDoc="0" locked="0" layoutInCell="1" allowOverlap="1" wp14:anchorId="541F8019" wp14:editId="57820FA1">
+              <wp:anchor distT="0" distB="0" distL="114300" distR="114300" simplePos="0" relativeHeight="251578368" behindDoc="0" locked="0" layoutInCell="1" allowOverlap="1" wp14:anchorId="541F8019" wp14:editId="57820FA1">
                 <wp:simplePos x="0" y="0"/>
                 <wp:positionH relativeFrom="column">
                   <wp:posOffset>523876</wp:posOffset>
@@ -6513,7 +7070,7 @@
           </mc:Choice>
           <mc:Fallback>
             <w:pict>
-              <v:shape w14:anchorId="78AEAE06" id="Straight Arrow Connector 45" o:spid="_x0000_s1026" type="#_x0000_t32" style="position:absolute;margin-left:41.25pt;margin-top:114.35pt;width:16.5pt;height:8.25pt;z-index:251547136;visibility:visible;mso-wrap-style:square;mso-width-percent:0;mso-height-percent:0;mso-wrap-distance-left:9pt;mso-wrap-distance-top:0;mso-wrap-distance-right:9pt;mso-wrap-distance-bottom:0;mso-position-horizontal:absolute;mso-position-horizontal-relative:text;mso-position-vertical:absolute;mso-position-vertical-relative:text;mso-width-percent:0;mso-height-percent:0;mso-width-relative:margin;mso-height-relative:margin" o:gfxdata="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" strokecolor="black [3040]" strokeweight="1pt">
+              <v:shape w14:anchorId="514CD263" id="Straight Arrow Connector 45" o:spid="_x0000_s1026" type="#_x0000_t32" style="position:absolute;margin-left:41.25pt;margin-top:114.35pt;width:16.5pt;height:8.25pt;z-index:251578368;visibility:visible;mso-wrap-style:square;mso-width-percent:0;mso-height-percent:0;mso-wrap-distance-left:9pt;mso-wrap-distance-top:0;mso-wrap-distance-right:9pt;mso-wrap-distance-bottom:0;mso-position-horizontal:absolute;mso-position-horizontal-relative:text;mso-position-vertical:absolute;mso-position-vertical-relative:text;mso-width-percent:0;mso-height-percent:0;mso-width-relative:margin;mso-height-relative:margin" o:gfxdata="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" strokecolor="black [3040]" strokeweight="1pt">
                 <v:stroke endarrow="block"/>
               </v:shape>
             </w:pict>
@@ -6527,7 +7084,7 @@
         <mc:AlternateContent>
           <mc:Choice Requires="wps">
             <w:drawing>
-              <wp:anchor distT="0" distB="0" distL="114300" distR="114300" simplePos="0" relativeHeight="251544064" behindDoc="0" locked="0" layoutInCell="1" allowOverlap="1" wp14:anchorId="541F8019" wp14:editId="57820FA1">
+              <wp:anchor distT="0" distB="0" distL="114300" distR="114300" simplePos="0" relativeHeight="251576320" behindDoc="0" locked="0" layoutInCell="1" allowOverlap="1" wp14:anchorId="541F8019" wp14:editId="57820FA1">
                 <wp:simplePos x="0" y="0"/>
                 <wp:positionH relativeFrom="column">
                   <wp:posOffset>552451</wp:posOffset>
@@ -6585,7 +7142,7 @@
           </mc:Choice>
           <mc:Fallback>
             <w:pict>
-              <v:shape w14:anchorId="22B523F3" id="Straight Arrow Connector 44" o:spid="_x0000_s1026" type="#_x0000_t32" style="position:absolute;margin-left:43.5pt;margin-top:111.5pt;width:16.5pt;height:3.6pt;flip:y;z-index:251544064;visibility:visible;mso-wrap-style:square;mso-width-percent:0;mso-height-percent:0;mso-wrap-distance-left:9pt;mso-wrap-distance-top:0;mso-wrap-distance-right:9pt;mso-wrap-distance-bottom:0;mso-position-horizontal:absolute;mso-position-horizontal-relative:text;mso-position-vertical:absolute;mso-position-vertical-relative:text;mso-width-percent:0;mso-height-percent:0;mso-width-relative:margin;mso-height-relative:margin" o:gfxdata="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" strokecolor="black [3040]" strokeweight="1pt">
+              <v:shape w14:anchorId="07FB3A79" id="Straight Arrow Connector 44" o:spid="_x0000_s1026" type="#_x0000_t32" style="position:absolute;margin-left:43.5pt;margin-top:111.5pt;width:16.5pt;height:3.6pt;flip:y;z-index:251576320;visibility:visible;mso-wrap-style:square;mso-width-percent:0;mso-height-percent:0;mso-wrap-distance-left:9pt;mso-wrap-distance-top:0;mso-wrap-distance-right:9pt;mso-wrap-distance-bottom:0;mso-position-horizontal:absolute;mso-position-horizontal-relative:text;mso-position-vertical:absolute;mso-position-vertical-relative:text;mso-width-percent:0;mso-height-percent:0;mso-width-relative:margin;mso-height-relative:margin" o:gfxdata="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" strokecolor="black [3040]" strokeweight="1pt">
                 <v:stroke endarrow="block"/>
               </v:shape>
             </w:pict>
@@ -6599,7 +7156,7 @@
         <mc:AlternateContent>
           <mc:Choice Requires="wps">
             <w:drawing>
-              <wp:anchor distT="0" distB="0" distL="114300" distR="114300" simplePos="0" relativeHeight="251540992" behindDoc="0" locked="0" layoutInCell="1" allowOverlap="1" wp14:anchorId="541F8019" wp14:editId="57820FA1">
+              <wp:anchor distT="0" distB="0" distL="114300" distR="114300" simplePos="0" relativeHeight="251574272" behindDoc="0" locked="0" layoutInCell="1" allowOverlap="1" wp14:anchorId="541F8019" wp14:editId="57820FA1">
                 <wp:simplePos x="0" y="0"/>
                 <wp:positionH relativeFrom="column">
                   <wp:posOffset>752475</wp:posOffset>
@@ -6657,7 +7214,7 @@
           </mc:Choice>
           <mc:Fallback>
             <w:pict>
-              <v:shape w14:anchorId="75A6EB32" id="Straight Arrow Connector 42" o:spid="_x0000_s1026" type="#_x0000_t32" style="position:absolute;margin-left:59.25pt;margin-top:72.35pt;width:20.25pt;height:3.6pt;z-index:251540992;visibility:visible;mso-wrap-style:square;mso-width-percent:0;mso-height-percent:0;mso-wrap-distance-left:9pt;mso-wrap-distance-top:0;mso-wrap-distance-right:9pt;mso-wrap-distance-bottom:0;mso-position-horizontal:absolute;mso-position-horizontal-relative:text;mso-position-vertical:absolute;mso-position-vertical-relative:text;mso-width-percent:0;mso-height-percent:0;mso-width-relative:margin;mso-height-relative:margin" o:gfxdata="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" strokecolor="black [3040]" strokeweight="1pt">
+              <v:shape w14:anchorId="31A90DC7" id="Straight Arrow Connector 42" o:spid="_x0000_s1026" type="#_x0000_t32" style="position:absolute;margin-left:59.25pt;margin-top:72.35pt;width:20.25pt;height:3.6pt;z-index:251574272;visibility:visible;mso-wrap-style:square;mso-width-percent:0;mso-height-percent:0;mso-wrap-distance-left:9pt;mso-wrap-distance-top:0;mso-wrap-distance-right:9pt;mso-wrap-distance-bottom:0;mso-position-horizontal:absolute;mso-position-horizontal-relative:text;mso-position-vertical:absolute;mso-position-vertical-relative:text;mso-width-percent:0;mso-height-percent:0;mso-width-relative:margin;mso-height-relative:margin" o:gfxdata="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" strokecolor="black [3040]" strokeweight="1pt">
                 <v:stroke endarrow="block"/>
               </v:shape>
             </w:pict>
@@ -6671,7 +7228,7 @@
         <mc:AlternateContent>
           <mc:Choice Requires="wps">
             <w:drawing>
-              <wp:anchor distT="0" distB="0" distL="114300" distR="114300" simplePos="0" relativeHeight="251537920" behindDoc="0" locked="0" layoutInCell="1" allowOverlap="1" wp14:anchorId="541F8019" wp14:editId="57820FA1">
+              <wp:anchor distT="0" distB="0" distL="114300" distR="114300" simplePos="0" relativeHeight="251572224" behindDoc="0" locked="0" layoutInCell="1" allowOverlap="1" wp14:anchorId="541F8019" wp14:editId="57820FA1">
                 <wp:simplePos x="0" y="0"/>
                 <wp:positionH relativeFrom="column">
                   <wp:posOffset>3078481</wp:posOffset>
@@ -6729,7 +7286,7 @@
           </mc:Choice>
           <mc:Fallback>
             <w:pict>
-              <v:shape w14:anchorId="11E3185B" id="Straight Arrow Connector 41" o:spid="_x0000_s1026" type="#_x0000_t32" style="position:absolute;margin-left:242.4pt;margin-top:34.1pt;width:3.6pt;height:13.5pt;flip:x;z-index:251537920;visibility:visible;mso-wrap-style:square;mso-width-percent:0;mso-height-percent:0;mso-wrap-distance-left:9pt;mso-wrap-distance-top:0;mso-wrap-distance-right:9pt;mso-wrap-distance-bottom:0;mso-position-horizontal:absolute;mso-position-horizontal-relative:text;mso-position-vertical:absolute;mso-position-vertical-relative:text;mso-width-percent:0;mso-height-percent:0;mso-width-relative:margin;mso-height-relative:margin" o:gfxdata="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" strokecolor="black [3040]" strokeweight="1pt">
+              <v:shape w14:anchorId="0667BF63" id="Straight Arrow Connector 41" o:spid="_x0000_s1026" type="#_x0000_t32" style="position:absolute;margin-left:242.4pt;margin-top:34.1pt;width:3.6pt;height:13.5pt;flip:x;z-index:251572224;visibility:visible;mso-wrap-style:square;mso-width-percent:0;mso-height-percent:0;mso-wrap-distance-left:9pt;mso-wrap-distance-top:0;mso-wrap-distance-right:9pt;mso-wrap-distance-bottom:0;mso-position-horizontal:absolute;mso-position-horizontal-relative:text;mso-position-vertical:absolute;mso-position-vertical-relative:text;mso-width-percent:0;mso-height-percent:0;mso-width-relative:margin;mso-height-relative:margin" o:gfxdata="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" strokecolor="black [3040]" strokeweight="1pt">
                 <v:stroke endarrow="block"/>
               </v:shape>
             </w:pict>
@@ -6743,7 +7300,7 @@
         <mc:AlternateContent>
           <mc:Choice Requires="wps">
             <w:drawing>
-              <wp:anchor distT="0" distB="0" distL="114300" distR="114300" simplePos="0" relativeHeight="251534848" behindDoc="0" locked="0" layoutInCell="1" allowOverlap="1" wp14:anchorId="2E9B46F8" wp14:editId="15FE590F">
+              <wp:anchor distT="0" distB="0" distL="114300" distR="114300" simplePos="0" relativeHeight="251570176" behindDoc="0" locked="0" layoutInCell="1" allowOverlap="1" wp14:anchorId="2E9B46F8" wp14:editId="15FE590F">
                 <wp:simplePos x="0" y="0"/>
                 <wp:positionH relativeFrom="column">
                   <wp:posOffset>1209675</wp:posOffset>
@@ -6801,7 +7358,7 @@
           </mc:Choice>
           <mc:Fallback>
             <w:pict>
-              <v:shape w14:anchorId="0141480B" id="Straight Arrow Connector 40" o:spid="_x0000_s1026" type="#_x0000_t32" style="position:absolute;margin-left:95.25pt;margin-top:38.6pt;width:70.65pt;height:7pt;z-index:251534848;visibility:visible;mso-wrap-style:square;mso-width-percent:0;mso-height-percent:0;mso-wrap-distance-left:9pt;mso-wrap-distance-top:0;mso-wrap-distance-right:9pt;mso-wrap-distance-bottom:0;mso-position-horizontal:absolute;mso-position-horizontal-relative:text;mso-position-vertical:absolute;mso-position-vertical-relative:text;mso-width-percent:0;mso-height-percent:0;mso-width-relative:margin;mso-height-relative:margin" o:gfxdata="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" strokecolor="black [3040]" strokeweight="1pt">
+              <v:shape w14:anchorId="3E5A7467" id="Straight Arrow Connector 40" o:spid="_x0000_s1026" type="#_x0000_t32" style="position:absolute;margin-left:95.25pt;margin-top:38.6pt;width:70.65pt;height:7pt;z-index:251570176;visibility:visible;mso-wrap-style:square;mso-width-percent:0;mso-height-percent:0;mso-wrap-distance-left:9pt;mso-wrap-distance-top:0;mso-wrap-distance-right:9pt;mso-wrap-distance-bottom:0;mso-position-horizontal:absolute;mso-position-horizontal-relative:text;mso-position-vertical:absolute;mso-position-vertical-relative:text;mso-width-percent:0;mso-height-percent:0;mso-width-relative:margin;mso-height-relative:margin" o:gfxdata="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" strokecolor="black [3040]" strokeweight="1pt">
                 <v:stroke endarrow="block"/>
               </v:shape>
             </w:pict>
@@ -6815,7 +7372,7 @@
         <mc:AlternateContent>
           <mc:Choice Requires="wps">
             <w:drawing>
-              <wp:anchor distT="0" distB="0" distL="114300" distR="114300" simplePos="0" relativeHeight="251531776" behindDoc="0" locked="0" layoutInCell="1" allowOverlap="1" wp14:anchorId="2E9B46F8" wp14:editId="15FE590F">
+              <wp:anchor distT="0" distB="0" distL="114300" distR="114300" simplePos="0" relativeHeight="251568128" behindDoc="0" locked="0" layoutInCell="1" allowOverlap="1" wp14:anchorId="2E9B46F8" wp14:editId="15FE590F">
                 <wp:simplePos x="0" y="0"/>
                 <wp:positionH relativeFrom="column">
                   <wp:posOffset>914400</wp:posOffset>
@@ -6873,7 +7430,7 @@
           </mc:Choice>
           <mc:Fallback>
             <w:pict>
-              <v:shape w14:anchorId="0DAE65DD" id="Straight Arrow Connector 39" o:spid="_x0000_s1026" type="#_x0000_t32" style="position:absolute;margin-left:1in;margin-top:35.6pt;width:54.75pt;height:9.75pt;z-index:251531776;visibility:visible;mso-wrap-style:square;mso-width-percent:0;mso-height-percent:0;mso-wrap-distance-left:9pt;mso-wrap-distance-top:0;mso-wrap-distance-right:9pt;mso-wrap-distance-bottom:0;mso-position-horizontal:absolute;mso-position-horizontal-relative:text;mso-position-vertical:absolute;mso-position-vertical-relative:text;mso-width-percent:0;mso-height-percent:0;mso-width-relative:margin;mso-height-relative:margin" o:gfxdata="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" strokecolor="black [3040]" strokeweight="1pt">
+              <v:shape w14:anchorId="55BC9F1D" id="Straight Arrow Connector 39" o:spid="_x0000_s1026" type="#_x0000_t32" style="position:absolute;margin-left:1in;margin-top:35.6pt;width:54.75pt;height:9.75pt;z-index:251568128;visibility:visible;mso-wrap-style:square;mso-width-percent:0;mso-height-percent:0;mso-wrap-distance-left:9pt;mso-wrap-distance-top:0;mso-wrap-distance-right:9pt;mso-wrap-distance-bottom:0;mso-position-horizontal:absolute;mso-position-horizontal-relative:text;mso-position-vertical:absolute;mso-position-vertical-relative:text;mso-width-percent:0;mso-height-percent:0;mso-width-relative:margin;mso-height-relative:margin" o:gfxdata="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" strokecolor="black [3040]" strokeweight="1pt">
                 <v:stroke endarrow="block"/>
               </v:shape>
             </w:pict>
@@ -6887,7 +7444,7 @@
         <mc:AlternateContent>
           <mc:Choice Requires="wps">
             <w:drawing>
-              <wp:anchor distT="0" distB="0" distL="114300" distR="114300" simplePos="0" relativeHeight="251528704" behindDoc="0" locked="0" layoutInCell="1" allowOverlap="1" wp14:anchorId="1B4B3F83" wp14:editId="30D03FC9">
+              <wp:anchor distT="0" distB="0" distL="114300" distR="114300" simplePos="0" relativeHeight="251566080" behindDoc="0" locked="0" layoutInCell="1" allowOverlap="1" wp14:anchorId="1B4B3F83" wp14:editId="30D03FC9">
                 <wp:simplePos x="0" y="0"/>
                 <wp:positionH relativeFrom="column">
                   <wp:posOffset>333375</wp:posOffset>
@@ -6960,7 +7517,7 @@
           </mc:Choice>
           <mc:Fallback>
             <w:pict>
-              <v:shape w14:anchorId="1B4B3F83" id="Text Box 38" o:spid="_x0000_s1040" type="#_x0000_t202" style="position:absolute;left:0;text-align:left;margin-left:26.25pt;margin-top:105.75pt;width:25.5pt;height:18.75pt;z-index:251528704;visibility:visible;mso-wrap-style:square;mso-width-percent:0;mso-height-percent:0;mso-wrap-distance-left:9pt;mso-wrap-distance-top:0;mso-wrap-distance-right:9pt;mso-wrap-distance-bottom:0;mso-position-horizontal:absolute;mso-position-horizontal-relative:text;mso-position-vertical:absolute;mso-position-vertical-relative:text;mso-width-percent:0;mso-height-percent:0;mso-width-relative:margin;mso-height-relative:margin;v-text-anchor:top" o:gfxdata="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" filled="f" stroked="f">
+              <v:shape w14:anchorId="1B4B3F83" id="Text Box 38" o:spid="_x0000_s1040" type="#_x0000_t202" style="position:absolute;left:0;text-align:left;margin-left:26.25pt;margin-top:105.75pt;width:25.5pt;height:18.75pt;z-index:251566080;visibility:visible;mso-wrap-style:square;mso-width-percent:0;mso-height-percent:0;mso-wrap-distance-left:9pt;mso-wrap-distance-top:0;mso-wrap-distance-right:9pt;mso-wrap-distance-bottom:0;mso-position-horizontal:absolute;mso-position-horizontal-relative:text;mso-position-vertical:absolute;mso-position-vertical-relative:text;mso-width-percent:0;mso-height-percent:0;mso-width-relative:margin;mso-height-relative:margin;v-text-anchor:top" o:gfxdata="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" filled="f" stroked="f">
                 <v:textbox>
                   <w:txbxContent>
                     <w:p>
@@ -6982,7 +7539,7 @@
         <mc:AlternateContent>
           <mc:Choice Requires="wps">
             <w:drawing>
-              <wp:anchor distT="0" distB="0" distL="114300" distR="114300" simplePos="0" relativeHeight="251525632" behindDoc="0" locked="0" layoutInCell="1" allowOverlap="1" wp14:anchorId="1B4B3F83" wp14:editId="30D03FC9">
+              <wp:anchor distT="0" distB="0" distL="114300" distR="114300" simplePos="0" relativeHeight="251564032" behindDoc="0" locked="0" layoutInCell="1" allowOverlap="1" wp14:anchorId="1B4B3F83" wp14:editId="30D03FC9">
                 <wp:simplePos x="0" y="0"/>
                 <wp:positionH relativeFrom="column">
                   <wp:posOffset>552450</wp:posOffset>
@@ -7055,7 +7612,7 @@
           </mc:Choice>
           <mc:Fallback>
             <w:pict>
-              <v:shape w14:anchorId="1B4B3F83" id="Text Box 37" o:spid="_x0000_s1041" type="#_x0000_t202" style="position:absolute;left:0;text-align:left;margin-left:43.5pt;margin-top:63.75pt;width:25.5pt;height:18.75pt;z-index:251525632;visibility:visible;mso-wrap-style:square;mso-width-percent:0;mso-height-percent:0;mso-wrap-distance-left:9pt;mso-wrap-distance-top:0;mso-wrap-distance-right:9pt;mso-wrap-distance-bottom:0;mso-position-horizontal:absolute;mso-position-horizontal-relative:text;mso-position-vertical:absolute;mso-position-vertical-relative:text;mso-width-percent:0;mso-height-percent:0;mso-width-relative:margin;mso-height-relative:margin;v-text-anchor:top" o:gfxdata="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" filled="f" stroked="f">
+              <v:shape w14:anchorId="1B4B3F83" id="Text Box 37" o:spid="_x0000_s1041" type="#_x0000_t202" style="position:absolute;left:0;text-align:left;margin-left:43.5pt;margin-top:63.75pt;width:25.5pt;height:18.75pt;z-index:251564032;visibility:visible;mso-wrap-style:square;mso-width-percent:0;mso-height-percent:0;mso-wrap-distance-left:9pt;mso-wrap-distance-top:0;mso-wrap-distance-right:9pt;mso-wrap-distance-bottom:0;mso-position-horizontal:absolute;mso-position-horizontal-relative:text;mso-position-vertical:absolute;mso-position-vertical-relative:text;mso-width-percent:0;mso-height-percent:0;mso-width-relative:margin;mso-height-relative:margin;v-text-anchor:top" o:gfxdata="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" filled="f" stroked="f">
                 <v:textbox>
                   <w:txbxContent>
                     <w:p>
@@ -7077,7 +7634,7 @@
         <mc:AlternateContent>
           <mc:Choice Requires="wps">
             <w:drawing>
-              <wp:anchor distT="0" distB="0" distL="114300" distR="114300" simplePos="0" relativeHeight="251522560" behindDoc="0" locked="0" layoutInCell="1" allowOverlap="1">
+              <wp:anchor distT="0" distB="0" distL="114300" distR="114300" simplePos="0" relativeHeight="251561984" behindDoc="0" locked="0" layoutInCell="1" allowOverlap="1">
                 <wp:simplePos x="0" y="0"/>
                 <wp:positionH relativeFrom="column">
                   <wp:posOffset>2952750</wp:posOffset>
@@ -7150,7 +7707,7 @@
           </mc:Choice>
           <mc:Fallback>
             <w:pict>
-              <v:shape id="Text Box 35" o:spid="_x0000_s1042" type="#_x0000_t202" style="position:absolute;left:0;text-align:left;margin-left:232.5pt;margin-top:19.85pt;width:25.5pt;height:18.75pt;z-index:251522560;visibility:visible;mso-wrap-style:square;mso-width-percent:0;mso-height-percent:0;mso-wrap-distance-left:9pt;mso-wrap-distance-top:0;mso-wrap-distance-right:9pt;mso-wrap-distance-bottom:0;mso-position-horizontal:absolute;mso-position-horizontal-relative:text;mso-position-vertical:absolute;mso-position-vertical-relative:text;mso-width-percent:0;mso-height-percent:0;mso-width-relative:margin;mso-height-relative:margin;v-text-anchor:top" o:gfxdata="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" filled="f" stroked="f">
+              <v:shape id="Text Box 35" o:spid="_x0000_s1042" type="#_x0000_t202" style="position:absolute;left:0;text-align:left;margin-left:232.5pt;margin-top:19.85pt;width:25.5pt;height:18.75pt;z-index:251561984;visibility:visible;mso-wrap-style:square;mso-width-percent:0;mso-height-percent:0;mso-wrap-distance-left:9pt;mso-wrap-distance-top:0;mso-wrap-distance-right:9pt;mso-wrap-distance-bottom:0;mso-position-horizontal:absolute;mso-position-horizontal-relative:text;mso-position-vertical:absolute;mso-position-vertical-relative:text;mso-width-percent:0;mso-height-percent:0;mso-width-relative:margin;mso-height-relative:margin;v-text-anchor:top" o:gfxdata="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" filled="f" stroked="f">
                 <v:textbox>
                   <w:txbxContent>
                     <w:p>
@@ -7172,7 +7729,7 @@
         <mc:AlternateContent>
           <mc:Choice Requires="wps">
             <w:drawing>
-              <wp:anchor distT="0" distB="0" distL="114300" distR="114300" simplePos="0" relativeHeight="251519488" behindDoc="0" locked="0" layoutInCell="1" allowOverlap="1">
+              <wp:anchor distT="0" distB="0" distL="114300" distR="114300" simplePos="0" relativeHeight="251559936" behindDoc="0" locked="0" layoutInCell="1" allowOverlap="1">
                 <wp:simplePos x="0" y="0"/>
                 <wp:positionH relativeFrom="column">
                   <wp:posOffset>704850</wp:posOffset>
@@ -7245,7 +7802,7 @@
           </mc:Choice>
           <mc:Fallback>
             <w:pict>
-              <v:shape id="Text Box 34" o:spid="_x0000_s1043" type="#_x0000_t202" style="position:absolute;left:0;text-align:left;margin-left:55.5pt;margin-top:25.1pt;width:21.75pt;height:18.75pt;z-index:251519488;visibility:visible;mso-wrap-style:square;mso-width-percent:0;mso-height-percent:0;mso-wrap-distance-left:9pt;mso-wrap-distance-top:0;mso-wrap-distance-right:9pt;mso-wrap-distance-bottom:0;mso-position-horizontal:absolute;mso-position-horizontal-relative:text;mso-position-vertical:absolute;mso-position-vertical-relative:text;mso-width-percent:0;mso-height-percent:0;mso-width-relative:margin;mso-height-relative:margin;v-text-anchor:top" o:gfxdata="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" filled="f" stroked="f">
+              <v:shape id="Text Box 34" o:spid="_x0000_s1043" type="#_x0000_t202" style="position:absolute;left:0;text-align:left;margin-left:55.5pt;margin-top:25.1pt;width:21.75pt;height:18.75pt;z-index:251559936;visibility:visible;mso-wrap-style:square;mso-width-percent:0;mso-height-percent:0;mso-wrap-distance-left:9pt;mso-wrap-distance-top:0;mso-wrap-distance-right:9pt;mso-wrap-distance-bottom:0;mso-position-horizontal:absolute;mso-position-horizontal-relative:text;mso-position-vertical:absolute;mso-position-vertical-relative:text;mso-width-percent:0;mso-height-percent:0;mso-width-relative:margin;mso-height-relative:margin;v-text-anchor:top" o:gfxdata="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" filled="f" stroked="f">
                 <v:textbox>
                   <w:txbxContent>
                     <w:p>
@@ -7309,7 +7866,7 @@
         <mc:AlternateContent>
           <mc:Choice Requires="wps">
             <w:drawing>
-              <wp:anchor distT="0" distB="0" distL="114300" distR="114300" simplePos="0" relativeHeight="251550208" behindDoc="0" locked="0" layoutInCell="1" allowOverlap="1" wp14:anchorId="39A3B22C" wp14:editId="57F720FE">
+              <wp:anchor distT="0" distB="0" distL="114300" distR="114300" simplePos="0" relativeHeight="251580416" behindDoc="0" locked="0" layoutInCell="1" allowOverlap="1" wp14:anchorId="39A3B22C" wp14:editId="57F720FE">
                 <wp:simplePos x="0" y="0"/>
                 <wp:positionH relativeFrom="column">
                   <wp:posOffset>2762250</wp:posOffset>
@@ -7380,7 +7937,7 @@
           </mc:Choice>
           <mc:Fallback>
             <w:pict>
-              <v:oval w14:anchorId="39A3B22C" id="Oval 53" o:spid="_x0000_s1044" style="position:absolute;margin-left:217.5pt;margin-top:20.95pt;width:31.3pt;height:27.55pt;z-index:251550208;visibility:visible;mso-wrap-style:square;mso-wrap-distance-left:9pt;mso-wrap-distance-top:0;mso-wrap-distance-right:9pt;mso-wrap-distance-bottom:0;mso-position-horizontal:absolute;mso-position-horizontal-relative:text;mso-position-vertical:absolute;mso-position-vertical-relative:text;v-text-anchor:middle" o:gfxdata="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" fillcolor="#eeece1 [3214]" strokecolor="black [3213]" strokeweight=".25pt">
+              <v:oval w14:anchorId="39A3B22C" id="Oval 53" o:spid="_x0000_s1044" style="position:absolute;margin-left:217.5pt;margin-top:20.95pt;width:31.3pt;height:27.55pt;z-index:251580416;visibility:visible;mso-wrap-style:square;mso-wrap-distance-left:9pt;mso-wrap-distance-top:0;mso-wrap-distance-right:9pt;mso-wrap-distance-bottom:0;mso-position-horizontal:absolute;mso-position-horizontal-relative:text;mso-position-vertical:absolute;mso-position-vertical-relative:text;v-text-anchor:middle" o:gfxdata="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" fillcolor="#eeece1 [3214]" strokecolor="black [3213]" strokeweight=".25pt">
                 <v:textbox>
                   <w:txbxContent>
                     <w:p>
@@ -7407,7 +7964,7 @@
         <mc:AlternateContent>
           <mc:Choice Requires="wps">
             <w:drawing>
-              <wp:anchor distT="0" distB="0" distL="114300" distR="114300" simplePos="0" relativeHeight="251756032" behindDoc="0" locked="0" layoutInCell="1" allowOverlap="1" wp14:anchorId="3EB99667" wp14:editId="70CBB6FF">
+              <wp:anchor distT="0" distB="0" distL="114300" distR="114300" simplePos="0" relativeHeight="251715584" behindDoc="0" locked="0" layoutInCell="1" allowOverlap="1" wp14:anchorId="3EB99667" wp14:editId="70CBB6FF">
                 <wp:simplePos x="0" y="0"/>
                 <wp:positionH relativeFrom="column">
                   <wp:posOffset>3143250</wp:posOffset>
@@ -7459,7 +8016,7 @@
           </mc:Choice>
           <mc:Fallback>
             <w:pict>
-              <v:shape w14:anchorId="458A56EE" id="Straight Arrow Connector 54" o:spid="_x0000_s1026" type="#_x0000_t32" style="position:absolute;margin-left:247.5pt;margin-top:18.05pt;width:25.65pt;height:21.3pt;z-index:251756032;visibility:visible;mso-wrap-style:square;mso-wrap-distance-left:9pt;mso-wrap-distance-top:0;mso-wrap-distance-right:9pt;mso-wrap-distance-bottom:0;mso-position-horizontal:absolute;mso-position-horizontal-relative:text;mso-position-vertical:absolute;mso-position-vertical-relative:text" o:gfxdata="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" strokecolor="black [3040]" strokeweight="1pt">
+              <v:shape w14:anchorId="30144372" id="Straight Arrow Connector 54" o:spid="_x0000_s1026" type="#_x0000_t32" style="position:absolute;margin-left:247.5pt;margin-top:18.05pt;width:25.65pt;height:21.3pt;z-index:251715584;visibility:visible;mso-wrap-style:square;mso-wrap-distance-left:9pt;mso-wrap-distance-top:0;mso-wrap-distance-right:9pt;mso-wrap-distance-bottom:0;mso-position-horizontal:absolute;mso-position-horizontal-relative:text;mso-position-vertical:absolute;mso-position-vertical-relative:text" o:gfxdata="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" strokecolor="black [3040]" strokeweight="1pt">
                 <v:stroke endarrow="block"/>
               </v:shape>
             </w:pict>
@@ -7473,7 +8030,7 @@
         <mc:AlternateContent>
           <mc:Choice Requires="wps">
             <w:drawing>
-              <wp:anchor distT="0" distB="0" distL="114300" distR="114300" simplePos="0" relativeHeight="251752960" behindDoc="0" locked="0" layoutInCell="1" allowOverlap="1" wp14:anchorId="52383CB6" wp14:editId="527DF77F">
+              <wp:anchor distT="0" distB="0" distL="114300" distR="114300" simplePos="0" relativeHeight="251713536" behindDoc="0" locked="0" layoutInCell="1" allowOverlap="1" wp14:anchorId="52383CB6" wp14:editId="527DF77F">
                 <wp:simplePos x="0" y="0"/>
                 <wp:positionH relativeFrom="column">
                   <wp:posOffset>2486025</wp:posOffset>
@@ -7525,7 +8082,7 @@
           </mc:Choice>
           <mc:Fallback>
             <w:pict>
-              <v:shape w14:anchorId="77535062" id="Straight Arrow Connector 55" o:spid="_x0000_s1026" type="#_x0000_t32" style="position:absolute;margin-left:195.75pt;margin-top:18.8pt;width:23.8pt;height:21.9pt;flip:x;z-index:251752960;visibility:visible;mso-wrap-style:square;mso-wrap-distance-left:9pt;mso-wrap-distance-top:0;mso-wrap-distance-right:9pt;mso-wrap-distance-bottom:0;mso-position-horizontal:absolute;mso-position-horizontal-relative:text;mso-position-vertical:absolute;mso-position-vertical-relative:text" o:gfxdata="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" strokecolor="black [3040]" strokeweight="1pt">
+              <v:shape w14:anchorId="32743925" id="Straight Arrow Connector 55" o:spid="_x0000_s1026" type="#_x0000_t32" style="position:absolute;margin-left:195.75pt;margin-top:18.8pt;width:23.8pt;height:21.9pt;flip:x;z-index:251713536;visibility:visible;mso-wrap-style:square;mso-wrap-distance-left:9pt;mso-wrap-distance-top:0;mso-wrap-distance-right:9pt;mso-wrap-distance-bottom:0;mso-position-horizontal:absolute;mso-position-horizontal-relative:text;mso-position-vertical:absolute;mso-position-vertical-relative:text" o:gfxdata="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" strokecolor="black [3040]" strokeweight="1pt">
                 <v:stroke endarrow="block"/>
               </v:shape>
             </w:pict>
@@ -7563,7 +8120,7 @@
         <mc:AlternateContent>
           <mc:Choice Requires="wps">
             <w:drawing>
-              <wp:anchor distT="0" distB="0" distL="114300" distR="114300" simplePos="0" relativeHeight="251789824" behindDoc="0" locked="0" layoutInCell="1" allowOverlap="1" wp14:anchorId="73BDFC94" wp14:editId="5A8F9EFE">
+              <wp:anchor distT="0" distB="0" distL="114300" distR="114300" simplePos="0" relativeHeight="251738112" behindDoc="0" locked="0" layoutInCell="1" allowOverlap="1" wp14:anchorId="73BDFC94" wp14:editId="5A8F9EFE">
                 <wp:simplePos x="0" y="0"/>
                 <wp:positionH relativeFrom="column">
                   <wp:posOffset>3362325</wp:posOffset>
@@ -7634,7 +8191,7 @@
           </mc:Choice>
           <mc:Fallback>
             <w:pict>
-              <v:oval w14:anchorId="73BDFC94" id="Oval 234" o:spid="_x0000_s1045" style="position:absolute;margin-left:264.75pt;margin-top:15.9pt;width:31.3pt;height:27.55pt;z-index:251789824;visibility:visible;mso-wrap-style:square;mso-wrap-distance-left:9pt;mso-wrap-distance-top:0;mso-wrap-distance-right:9pt;mso-wrap-distance-bottom:0;mso-position-horizontal:absolute;mso-position-horizontal-relative:text;mso-position-vertical:absolute;mso-position-vertical-relative:text;v-text-anchor:middle" o:gfxdata="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" fillcolor="#eeece1 [3214]" strokecolor="black [3213]" strokeweight=".25pt">
+              <v:oval w14:anchorId="73BDFC94" id="Oval 234" o:spid="_x0000_s1045" style="position:absolute;margin-left:264.75pt;margin-top:15.9pt;width:31.3pt;height:27.55pt;z-index:251738112;visibility:visible;mso-wrap-style:square;mso-wrap-distance-left:9pt;mso-wrap-distance-top:0;mso-wrap-distance-right:9pt;mso-wrap-distance-bottom:0;mso-position-horizontal:absolute;mso-position-horizontal-relative:text;mso-position-vertical:absolute;mso-position-vertical-relative:text;v-text-anchor:middle" o:gfxdata="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" fillcolor="#eeece1 [3214]" strokecolor="black [3213]" strokeweight=".25pt">
                 <v:textbox>
                   <w:txbxContent>
                     <w:p>
@@ -7656,7 +8213,7 @@
         <mc:AlternateContent>
           <mc:Choice Requires="wps">
             <w:drawing>
-              <wp:anchor distT="0" distB="0" distL="114300" distR="114300" simplePos="0" relativeHeight="251759104" behindDoc="0" locked="0" layoutInCell="1" allowOverlap="1" wp14:anchorId="45D17E9C" wp14:editId="10F3138C">
+              <wp:anchor distT="0" distB="0" distL="114300" distR="114300" simplePos="0" relativeHeight="251717632" behindDoc="0" locked="0" layoutInCell="1" allowOverlap="1" wp14:anchorId="45D17E9C" wp14:editId="10F3138C">
                 <wp:simplePos x="0" y="0"/>
                 <wp:positionH relativeFrom="column">
                   <wp:posOffset>2190750</wp:posOffset>
@@ -7727,7 +8284,7 @@
           </mc:Choice>
           <mc:Fallback>
             <w:pict>
-              <v:oval w14:anchorId="45D17E9C" id="Oval 57" o:spid="_x0000_s1046" style="position:absolute;margin-left:172.5pt;margin-top:15.2pt;width:31.3pt;height:27.55pt;z-index:251759104;visibility:visible;mso-wrap-style:square;mso-wrap-distance-left:9pt;mso-wrap-distance-top:0;mso-wrap-distance-right:9pt;mso-wrap-distance-bottom:0;mso-position-horizontal:absolute;mso-position-horizontal-relative:text;mso-position-vertical:absolute;mso-position-vertical-relative:text;v-text-anchor:middle" o:gfxdata="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" fillcolor="#eeece1 [3214]" strokecolor="black [3213]" strokeweight=".25pt">
+              <v:oval w14:anchorId="45D17E9C" id="Oval 57" o:spid="_x0000_s1046" style="position:absolute;margin-left:172.5pt;margin-top:15.2pt;width:31.3pt;height:27.55pt;z-index:251717632;visibility:visible;mso-wrap-style:square;mso-wrap-distance-left:9pt;mso-wrap-distance-top:0;mso-wrap-distance-right:9pt;mso-wrap-distance-bottom:0;mso-position-horizontal:absolute;mso-position-horizontal-relative:text;mso-position-vertical:absolute;mso-position-vertical-relative:text;v-text-anchor:middle" o:gfxdata="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" fillcolor="#eeece1 [3214]" strokecolor="black [3213]" strokeweight=".25pt">
                 <v:textbox>
                   <w:txbxContent>
                     <w:p>
@@ -7759,7 +8316,7 @@
         <mc:AlternateContent>
           <mc:Choice Requires="wps">
             <w:drawing>
-              <wp:anchor distT="0" distB="0" distL="114300" distR="114300" simplePos="0" relativeHeight="251559424" behindDoc="0" locked="0" layoutInCell="1" allowOverlap="1" wp14:anchorId="6B1C57C2" wp14:editId="395FAF41">
+              <wp:anchor distT="0" distB="0" distL="114300" distR="114300" simplePos="0" relativeHeight="251586560" behindDoc="0" locked="0" layoutInCell="1" allowOverlap="1" wp14:anchorId="6B1C57C2" wp14:editId="395FAF41">
                 <wp:simplePos x="0" y="0"/>
                 <wp:positionH relativeFrom="column">
                   <wp:posOffset>2400300</wp:posOffset>
@@ -7821,7 +8378,7 @@
           </mc:Choice>
           <mc:Fallback>
             <w:pict>
-              <v:shape w14:anchorId="13DC6223" id="Straight Arrow Connector 61" o:spid="_x0000_s1026" type="#_x0000_t32" style="position:absolute;margin-left:189pt;margin-top:20.8pt;width:1pt;height:29.6pt;z-index:251559424;visibility:visible;mso-wrap-style:square;mso-width-percent:0;mso-height-percent:0;mso-wrap-distance-left:9pt;mso-wrap-distance-top:0;mso-wrap-distance-right:9pt;mso-wrap-distance-bottom:0;mso-position-horizontal:absolute;mso-position-horizontal-relative:text;mso-position-vertical:absolute;mso-position-vertical-relative:text;mso-width-percent:0;mso-height-percent:0;mso-width-relative:margin;mso-height-relative:margin" o:gfxdata="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" strokecolor="black [3213]" strokeweight="1pt">
+              <v:shape w14:anchorId="11445E52" id="Straight Arrow Connector 61" o:spid="_x0000_s1026" type="#_x0000_t32" style="position:absolute;margin-left:189pt;margin-top:20.8pt;width:1pt;height:29.6pt;z-index:251586560;visibility:visible;mso-wrap-style:square;mso-width-percent:0;mso-height-percent:0;mso-wrap-distance-left:9pt;mso-wrap-distance-top:0;mso-wrap-distance-right:9pt;mso-wrap-distance-bottom:0;mso-position-horizontal:absolute;mso-position-horizontal-relative:text;mso-position-vertical:absolute;mso-position-vertical-relative:text;mso-width-percent:0;mso-height-percent:0;mso-width-relative:margin;mso-height-relative:margin" o:gfxdata="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" strokecolor="black [3213]" strokeweight="1pt">
                 <v:stroke endarrow="block"/>
               </v:shape>
             </w:pict>
@@ -7886,7 +8443,7 @@
         <mc:AlternateContent>
           <mc:Choice Requires="wps">
             <w:drawing>
-              <wp:anchor distT="0" distB="0" distL="114300" distR="114300" simplePos="0" relativeHeight="251553280" behindDoc="0" locked="0" layoutInCell="1" allowOverlap="1" wp14:anchorId="58419269" wp14:editId="669ABAF5">
+              <wp:anchor distT="0" distB="0" distL="114300" distR="114300" simplePos="0" relativeHeight="251582464" behindDoc="0" locked="0" layoutInCell="1" allowOverlap="1" wp14:anchorId="58419269" wp14:editId="669ABAF5">
                 <wp:simplePos x="0" y="0"/>
                 <wp:positionH relativeFrom="column">
                   <wp:posOffset>2219325</wp:posOffset>
@@ -7957,7 +8514,7 @@
           </mc:Choice>
           <mc:Fallback>
             <w:pict>
-              <v:oval w14:anchorId="58419269" id="Oval 58" o:spid="_x0000_s1047" style="position:absolute;left:0;text-align:left;margin-left:174.75pt;margin-top:27.15pt;width:31.3pt;height:27.55pt;z-index:251553280;visibility:visible;mso-wrap-style:square;mso-wrap-distance-left:9pt;mso-wrap-distance-top:0;mso-wrap-distance-right:9pt;mso-wrap-distance-bottom:0;mso-position-horizontal:absolute;mso-position-horizontal-relative:text;mso-position-vertical:absolute;mso-position-vertical-relative:text;v-text-anchor:middle" o:gfxdata="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" fillcolor="#eeece1 [3214]" strokecolor="black [3213]" strokeweight=".25pt">
+              <v:oval w14:anchorId="58419269" id="Oval 58" o:spid="_x0000_s1047" style="position:absolute;left:0;text-align:left;margin-left:174.75pt;margin-top:27.15pt;width:31.3pt;height:27.55pt;z-index:251582464;visibility:visible;mso-wrap-style:square;mso-wrap-distance-left:9pt;mso-wrap-distance-top:0;mso-wrap-distance-right:9pt;mso-wrap-distance-bottom:0;mso-position-horizontal:absolute;mso-position-horizontal-relative:text;mso-position-vertical:absolute;mso-position-vertical-relative:text;v-text-anchor:middle" o:gfxdata="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" fillcolor="#eeece1 [3214]" strokecolor="black [3213]" strokeweight=".25pt">
                 <v:textbox>
                   <w:txbxContent>
                     <w:p>
@@ -8025,7 +8582,7 @@
         <mc:AlternateContent>
           <mc:Choice Requires="wps">
             <w:drawing>
-              <wp:anchor distT="0" distB="0" distL="114300" distR="114300" simplePos="0" relativeHeight="251872768" behindDoc="0" locked="0" layoutInCell="1" allowOverlap="1" wp14:anchorId="475BBE5D" wp14:editId="25A2BF71">
+              <wp:anchor distT="0" distB="0" distL="114300" distR="114300" simplePos="0" relativeHeight="251793408" behindDoc="0" locked="0" layoutInCell="1" allowOverlap="1" wp14:anchorId="475BBE5D" wp14:editId="25A2BF71">
                 <wp:simplePos x="0" y="0"/>
                 <wp:positionH relativeFrom="column">
                   <wp:posOffset>647700</wp:posOffset>
@@ -8087,7 +8644,7 @@
           </mc:Choice>
           <mc:Fallback>
             <w:pict>
-              <v:shape w14:anchorId="13004DAB" id="Straight Arrow Connector 378" o:spid="_x0000_s1026" type="#_x0000_t32" style="position:absolute;margin-left:51pt;margin-top:415.75pt;width:30pt;height:5.8pt;flip:y;z-index:251872768;visibility:visible;mso-wrap-style:square;mso-width-percent:0;mso-height-percent:0;mso-wrap-distance-left:9pt;mso-wrap-distance-top:0;mso-wrap-distance-right:9pt;mso-wrap-distance-bottom:0;mso-position-horizontal:absolute;mso-position-horizontal-relative:text;mso-position-vertical:absolute;mso-position-vertical-relative:text;mso-width-percent:0;mso-height-percent:0;mso-width-relative:margin;mso-height-relative:margin" o:gfxdata="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" strokecolor="black [3213]" strokeweight="1pt">
+              <v:shape w14:anchorId="0EFB72A2" id="Straight Arrow Connector 378" o:spid="_x0000_s1026" type="#_x0000_t32" style="position:absolute;margin-left:51pt;margin-top:415.75pt;width:30pt;height:5.8pt;flip:y;z-index:251793408;visibility:visible;mso-wrap-style:square;mso-width-percent:0;mso-height-percent:0;mso-wrap-distance-left:9pt;mso-wrap-distance-top:0;mso-wrap-distance-right:9pt;mso-wrap-distance-bottom:0;mso-position-horizontal:absolute;mso-position-horizontal-relative:text;mso-position-vertical:absolute;mso-position-vertical-relative:text;mso-width-percent:0;mso-height-percent:0;mso-width-relative:margin;mso-height-relative:margin" o:gfxdata="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" strokecolor="black [3213]" strokeweight="1pt">
                 <v:stroke endarrow="block"/>
               </v:shape>
             </w:pict>
@@ -8101,7 +8658,7 @@
         <mc:AlternateContent>
           <mc:Choice Requires="wps">
             <w:drawing>
-              <wp:anchor distT="0" distB="0" distL="114300" distR="114300" simplePos="0" relativeHeight="251869696" behindDoc="0" locked="0" layoutInCell="1" allowOverlap="1" wp14:anchorId="5DC3141D" wp14:editId="1FE77806">
+              <wp:anchor distT="0" distB="0" distL="114300" distR="114300" simplePos="0" relativeHeight="251791360" behindDoc="0" locked="0" layoutInCell="1" allowOverlap="1" wp14:anchorId="5DC3141D" wp14:editId="1FE77806">
                 <wp:simplePos x="0" y="0"/>
                 <wp:positionH relativeFrom="column">
                   <wp:posOffset>447675</wp:posOffset>
@@ -8182,7 +8739,7 @@
           </mc:Choice>
           <mc:Fallback>
             <w:pict>
-              <v:shape w14:anchorId="5DC3141D" id="Text Box 377" o:spid="_x0000_s1048" type="#_x0000_t202" style="position:absolute;margin-left:35.25pt;margin-top:414.75pt;width:15.75pt;height:17.25pt;z-index:251869696;visibility:visible;mso-wrap-style:square;mso-width-percent:0;mso-height-percent:0;mso-wrap-distance-left:9pt;mso-wrap-distance-top:0;mso-wrap-distance-right:9pt;mso-wrap-distance-bottom:0;mso-position-horizontal:absolute;mso-position-horizontal-relative:text;mso-position-vertical:absolute;mso-position-vertical-relative:text;mso-width-percent:0;mso-height-percent:0;mso-width-relative:margin;mso-height-relative:margin;v-text-anchor:top" o:gfxdata="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" filled="f" stroked="f">
+              <v:shape w14:anchorId="5DC3141D" id="Text Box 377" o:spid="_x0000_s1048" type="#_x0000_t202" style="position:absolute;margin-left:35.25pt;margin-top:414.75pt;width:15.75pt;height:17.25pt;z-index:251791360;visibility:visible;mso-wrap-style:square;mso-width-percent:0;mso-height-percent:0;mso-wrap-distance-left:9pt;mso-wrap-distance-top:0;mso-wrap-distance-right:9pt;mso-wrap-distance-bottom:0;mso-position-horizontal:absolute;mso-position-horizontal-relative:text;mso-position-vertical:absolute;mso-position-vertical-relative:text;mso-width-percent:0;mso-height-percent:0;mso-width-relative:margin;mso-height-relative:margin;v-text-anchor:top" o:gfxdata="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" filled="f" stroked="f">
                 <v:textbox>
                   <w:txbxContent>
                     <w:p>
@@ -8212,7 +8769,7 @@
         <mc:AlternateContent>
           <mc:Choice Requires="wps">
             <w:drawing>
-              <wp:anchor distT="0" distB="0" distL="114300" distR="114300" simplePos="0" relativeHeight="251866624" behindDoc="0" locked="0" layoutInCell="1" allowOverlap="1" wp14:anchorId="7EA1FF23" wp14:editId="27C5ED3C">
+              <wp:anchor distT="0" distB="0" distL="114300" distR="114300" simplePos="0" relativeHeight="251789312" behindDoc="0" locked="0" layoutInCell="1" allowOverlap="1" wp14:anchorId="7EA1FF23" wp14:editId="27C5ED3C">
                 <wp:simplePos x="0" y="0"/>
                 <wp:positionH relativeFrom="column">
                   <wp:posOffset>638174</wp:posOffset>
@@ -8274,7 +8831,7 @@
           </mc:Choice>
           <mc:Fallback>
             <w:pict>
-              <v:shape w14:anchorId="35C03082" id="Straight Arrow Connector 376" o:spid="_x0000_s1026" type="#_x0000_t32" style="position:absolute;margin-left:50.25pt;margin-top:339.25pt;width:111.75pt;height:68.05pt;flip:y;z-index:251866624;visibility:visible;mso-wrap-style:square;mso-width-percent:0;mso-height-percent:0;mso-wrap-distance-left:9pt;mso-wrap-distance-top:0;mso-wrap-distance-right:9pt;mso-wrap-distance-bottom:0;mso-position-horizontal:absolute;mso-position-horizontal-relative:text;mso-position-vertical:absolute;mso-position-vertical-relative:text;mso-width-percent:0;mso-height-percent:0;mso-width-relative:margin;mso-height-relative:margin" o:gfxdata="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" strokecolor="black [3213]" strokeweight="1pt">
+              <v:shape w14:anchorId="57BC8DA9" id="Straight Arrow Connector 376" o:spid="_x0000_s1026" type="#_x0000_t32" style="position:absolute;margin-left:50.25pt;margin-top:339.25pt;width:111.75pt;height:68.05pt;flip:y;z-index:251789312;visibility:visible;mso-wrap-style:square;mso-width-percent:0;mso-height-percent:0;mso-wrap-distance-left:9pt;mso-wrap-distance-top:0;mso-wrap-distance-right:9pt;mso-wrap-distance-bottom:0;mso-position-horizontal:absolute;mso-position-horizontal-relative:text;mso-position-vertical:absolute;mso-position-vertical-relative:text;mso-width-percent:0;mso-height-percent:0;mso-width-relative:margin;mso-height-relative:margin" o:gfxdata="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" strokecolor="black [3213]" strokeweight="1pt">
                 <v:stroke endarrow="block"/>
               </v:shape>
             </w:pict>
@@ -8288,7 +8845,7 @@
         <mc:AlternateContent>
           <mc:Choice Requires="wps">
             <w:drawing>
-              <wp:anchor distT="0" distB="0" distL="114300" distR="114300" simplePos="0" relativeHeight="251863552" behindDoc="0" locked="0" layoutInCell="1" allowOverlap="1" wp14:anchorId="2D6B03B9" wp14:editId="7D7A9CC8">
+              <wp:anchor distT="0" distB="0" distL="114300" distR="114300" simplePos="0" relativeHeight="251787264" behindDoc="0" locked="0" layoutInCell="1" allowOverlap="1" wp14:anchorId="2D6B03B9" wp14:editId="7D7A9CC8">
                 <wp:simplePos x="0" y="0"/>
                 <wp:positionH relativeFrom="column">
                   <wp:posOffset>438150</wp:posOffset>
@@ -8369,7 +8926,7 @@
           </mc:Choice>
           <mc:Fallback>
             <w:pict>
-              <v:shape w14:anchorId="2D6B03B9" id="Text Box 375" o:spid="_x0000_s1049" type="#_x0000_t202" style="position:absolute;margin-left:34.5pt;margin-top:397.5pt;width:15.75pt;height:17.25pt;z-index:251863552;visibility:visible;mso-wrap-style:square;mso-width-percent:0;mso-height-percent:0;mso-wrap-distance-left:9pt;mso-wrap-distance-top:0;mso-wrap-distance-right:9pt;mso-wrap-distance-bottom:0;mso-position-horizontal:absolute;mso-position-horizontal-relative:text;mso-position-vertical:absolute;mso-position-vertical-relative:text;mso-width-percent:0;mso-height-percent:0;mso-width-relative:margin;mso-height-relative:margin;v-text-anchor:top" o:gfxdata="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" filled="f" stroked="f">
+              <v:shape w14:anchorId="2D6B03B9" id="Text Box 375" o:spid="_x0000_s1049" type="#_x0000_t202" style="position:absolute;margin-left:34.5pt;margin-top:397.5pt;width:15.75pt;height:17.25pt;z-index:251787264;visibility:visible;mso-wrap-style:square;mso-width-percent:0;mso-height-percent:0;mso-wrap-distance-left:9pt;mso-wrap-distance-top:0;mso-wrap-distance-right:9pt;mso-wrap-distance-bottom:0;mso-position-horizontal:absolute;mso-position-horizontal-relative:text;mso-position-vertical:absolute;mso-position-vertical-relative:text;mso-width-percent:0;mso-height-percent:0;mso-width-relative:margin;mso-height-relative:margin;v-text-anchor:top" o:gfxdata="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" filled="f" stroked="f">
                 <v:textbox>
                   <w:txbxContent>
                     <w:p>
@@ -8399,7 +8956,7 @@
         <mc:AlternateContent>
           <mc:Choice Requires="wps">
             <w:drawing>
-              <wp:anchor distT="0" distB="0" distL="114300" distR="114300" simplePos="0" relativeHeight="251860480" behindDoc="0" locked="0" layoutInCell="1" allowOverlap="1" wp14:anchorId="050E72C2" wp14:editId="16553C3E">
+              <wp:anchor distT="0" distB="0" distL="114300" distR="114300" simplePos="0" relativeHeight="251785216" behindDoc="0" locked="0" layoutInCell="1" allowOverlap="1" wp14:anchorId="050E72C2" wp14:editId="16553C3E">
                 <wp:simplePos x="0" y="0"/>
                 <wp:positionH relativeFrom="column">
                   <wp:posOffset>666751</wp:posOffset>
@@ -8461,7 +9018,7 @@
           </mc:Choice>
           <mc:Fallback>
             <w:pict>
-              <v:shape w14:anchorId="1AD1A7D3" id="Straight Arrow Connector 374" o:spid="_x0000_s1026" type="#_x0000_t32" style="position:absolute;margin-left:52.5pt;margin-top:378.25pt;width:54pt;height:13.3pt;flip:y;z-index:251860480;visibility:visible;mso-wrap-style:square;mso-width-percent:0;mso-height-percent:0;mso-wrap-distance-left:9pt;mso-wrap-distance-top:0;mso-wrap-distance-right:9pt;mso-wrap-distance-bottom:0;mso-position-horizontal:absolute;mso-position-horizontal-relative:text;mso-position-vertical:absolute;mso-position-vertical-relative:text;mso-width-percent:0;mso-height-percent:0;mso-width-relative:margin;mso-height-relative:margin" o:gfxdata="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" strokecolor="black [3213]" strokeweight="1pt">
+              <v:shape w14:anchorId="599B39DD" id="Straight Arrow Connector 374" o:spid="_x0000_s1026" type="#_x0000_t32" style="position:absolute;margin-left:52.5pt;margin-top:378.25pt;width:54pt;height:13.3pt;flip:y;z-index:251785216;visibility:visible;mso-wrap-style:square;mso-width-percent:0;mso-height-percent:0;mso-wrap-distance-left:9pt;mso-wrap-distance-top:0;mso-wrap-distance-right:9pt;mso-wrap-distance-bottom:0;mso-position-horizontal:absolute;mso-position-horizontal-relative:text;mso-position-vertical:absolute;mso-position-vertical-relative:text;mso-width-percent:0;mso-height-percent:0;mso-width-relative:margin;mso-height-relative:margin" o:gfxdata="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" strokecolor="black [3213]" strokeweight="1pt">
                 <v:stroke endarrow="block"/>
               </v:shape>
             </w:pict>
@@ -8475,7 +9032,7 @@
         <mc:AlternateContent>
           <mc:Choice Requires="wps">
             <w:drawing>
-              <wp:anchor distT="0" distB="0" distL="114300" distR="114300" simplePos="0" relativeHeight="251857408" behindDoc="0" locked="0" layoutInCell="1" allowOverlap="1" wp14:anchorId="72638EF7" wp14:editId="70709EBA">
+              <wp:anchor distT="0" distB="0" distL="114300" distR="114300" simplePos="0" relativeHeight="251783168" behindDoc="0" locked="0" layoutInCell="1" allowOverlap="1" wp14:anchorId="72638EF7" wp14:editId="70709EBA">
                 <wp:simplePos x="0" y="0"/>
                 <wp:positionH relativeFrom="column">
                   <wp:posOffset>657225</wp:posOffset>
@@ -8537,7 +9094,7 @@
           </mc:Choice>
           <mc:Fallback>
             <w:pict>
-              <v:shape w14:anchorId="343147D4" id="Straight Arrow Connector 373" o:spid="_x0000_s1026" type="#_x0000_t32" style="position:absolute;margin-left:51.75pt;margin-top:366.95pt;width:33pt;height:3.6pt;flip:y;z-index:251857408;visibility:visible;mso-wrap-style:square;mso-width-percent:0;mso-height-percent:0;mso-wrap-distance-left:9pt;mso-wrap-distance-top:0;mso-wrap-distance-right:9pt;mso-wrap-distance-bottom:0;mso-position-horizontal:absolute;mso-position-horizontal-relative:text;mso-position-vertical:absolute;mso-position-vertical-relative:text;mso-width-percent:0;mso-height-percent:0;mso-width-relative:margin;mso-height-relative:margin" o:gfxdata="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" strokecolor="black [3213]" strokeweight="1pt">
+              <v:shape w14:anchorId="792E98E0" id="Straight Arrow Connector 373" o:spid="_x0000_s1026" type="#_x0000_t32" style="position:absolute;margin-left:51.75pt;margin-top:366.95pt;width:33pt;height:3.6pt;flip:y;z-index:251783168;visibility:visible;mso-wrap-style:square;mso-width-percent:0;mso-height-percent:0;mso-wrap-distance-left:9pt;mso-wrap-distance-top:0;mso-wrap-distance-right:9pt;mso-wrap-distance-bottom:0;mso-position-horizontal:absolute;mso-position-horizontal-relative:text;mso-position-vertical:absolute;mso-position-vertical-relative:text;mso-width-percent:0;mso-height-percent:0;mso-width-relative:margin;mso-height-relative:margin" o:gfxdata="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" strokecolor="black [3213]" strokeweight="1pt">
                 <v:stroke endarrow="block"/>
               </v:shape>
             </w:pict>
@@ -8551,7 +9108,7 @@
         <mc:AlternateContent>
           <mc:Choice Requires="wps">
             <w:drawing>
-              <wp:anchor distT="0" distB="0" distL="114300" distR="114300" simplePos="0" relativeHeight="251854336" behindDoc="0" locked="0" layoutInCell="1" allowOverlap="1" wp14:anchorId="4316047E" wp14:editId="3EB71F21">
+              <wp:anchor distT="0" distB="0" distL="114300" distR="114300" simplePos="0" relativeHeight="251781120" behindDoc="0" locked="0" layoutInCell="1" allowOverlap="1" wp14:anchorId="4316047E" wp14:editId="3EB71F21">
                 <wp:simplePos x="0" y="0"/>
                 <wp:positionH relativeFrom="column">
                   <wp:posOffset>971550</wp:posOffset>
@@ -8613,7 +9170,7 @@
           </mc:Choice>
           <mc:Fallback>
             <w:pict>
-              <v:shape w14:anchorId="5C580CAB" id="Straight Arrow Connector 372" o:spid="_x0000_s1026" type="#_x0000_t32" style="position:absolute;margin-left:76.5pt;margin-top:337.75pt;width:68.25pt;height:9.55pt;flip:y;z-index:251854336;visibility:visible;mso-wrap-style:square;mso-width-percent:0;mso-height-percent:0;mso-wrap-distance-left:9pt;mso-wrap-distance-top:0;mso-wrap-distance-right:9pt;mso-wrap-distance-bottom:0;mso-position-horizontal:absolute;mso-position-horizontal-relative:text;mso-position-vertical:absolute;mso-position-vertical-relative:text;mso-width-percent:0;mso-height-percent:0;mso-width-relative:margin;mso-height-relative:margin" o:gfxdata="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" strokecolor="black [3213]" strokeweight="1pt">
+              <v:shape w14:anchorId="54576C19" id="Straight Arrow Connector 372" o:spid="_x0000_s1026" type="#_x0000_t32" style="position:absolute;margin-left:76.5pt;margin-top:337.75pt;width:68.25pt;height:9.55pt;flip:y;z-index:251781120;visibility:visible;mso-wrap-style:square;mso-width-percent:0;mso-height-percent:0;mso-wrap-distance-left:9pt;mso-wrap-distance-top:0;mso-wrap-distance-right:9pt;mso-wrap-distance-bottom:0;mso-position-horizontal:absolute;mso-position-horizontal-relative:text;mso-position-vertical:absolute;mso-position-vertical-relative:text;mso-width-percent:0;mso-height-percent:0;mso-width-relative:margin;mso-height-relative:margin" o:gfxdata="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" strokecolor="black [3213]" strokeweight="1pt">
                 <v:stroke endarrow="block"/>
               </v:shape>
             </w:pict>
@@ -8627,7 +9184,7 @@
         <mc:AlternateContent>
           <mc:Choice Requires="wps">
             <w:drawing>
-              <wp:anchor distT="0" distB="0" distL="114300" distR="114300" simplePos="0" relativeHeight="251851264" behindDoc="0" locked="0" layoutInCell="1" allowOverlap="1" wp14:anchorId="06164E2E" wp14:editId="20C200D9">
+              <wp:anchor distT="0" distB="0" distL="114300" distR="114300" simplePos="0" relativeHeight="251779072" behindDoc="0" locked="0" layoutInCell="1" allowOverlap="1" wp14:anchorId="06164E2E" wp14:editId="20C200D9">
                 <wp:simplePos x="0" y="0"/>
                 <wp:positionH relativeFrom="column">
                   <wp:posOffset>619125</wp:posOffset>
@@ -8689,7 +9246,7 @@
           </mc:Choice>
           <mc:Fallback>
             <w:pict>
-              <v:shape w14:anchorId="5D882E76" id="Straight Arrow Connector 371" o:spid="_x0000_s1026" type="#_x0000_t32" style="position:absolute;margin-left:48.75pt;margin-top:338.5pt;width:59.25pt;height:12.55pt;flip:y;z-index:251851264;visibility:visible;mso-wrap-style:square;mso-width-percent:0;mso-height-percent:0;mso-wrap-distance-left:9pt;mso-wrap-distance-top:0;mso-wrap-distance-right:9pt;mso-wrap-distance-bottom:0;mso-position-horizontal:absolute;mso-position-horizontal-relative:text;mso-position-vertical:absolute;mso-position-vertical-relative:text;mso-width-percent:0;mso-height-percent:0;mso-width-relative:margin;mso-height-relative:margin" o:gfxdata="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" strokecolor="black [3213]" strokeweight="1pt">
+              <v:shape w14:anchorId="4863BEF7" id="Straight Arrow Connector 371" o:spid="_x0000_s1026" type="#_x0000_t32" style="position:absolute;margin-left:48.75pt;margin-top:338.5pt;width:59.25pt;height:12.55pt;flip:y;z-index:251779072;visibility:visible;mso-wrap-style:square;mso-width-percent:0;mso-height-percent:0;mso-wrap-distance-left:9pt;mso-wrap-distance-top:0;mso-wrap-distance-right:9pt;mso-wrap-distance-bottom:0;mso-position-horizontal:absolute;mso-position-horizontal-relative:text;mso-position-vertical:absolute;mso-position-vertical-relative:text;mso-width-percent:0;mso-height-percent:0;mso-width-relative:margin;mso-height-relative:margin" o:gfxdata="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" strokecolor="black [3213]" strokeweight="1pt">
                 <v:stroke endarrow="block"/>
               </v:shape>
             </w:pict>
@@ -8703,7 +9260,7 @@
         <mc:AlternateContent>
           <mc:Choice Requires="wps">
             <w:drawing>
-              <wp:anchor distT="0" distB="0" distL="114300" distR="114300" simplePos="0" relativeHeight="251848192" behindDoc="0" locked="0" layoutInCell="1" allowOverlap="1" wp14:anchorId="52102308" wp14:editId="501CB9DB">
+              <wp:anchor distT="0" distB="0" distL="114300" distR="114300" simplePos="0" relativeHeight="251777024" behindDoc="0" locked="0" layoutInCell="1" allowOverlap="1" wp14:anchorId="52102308" wp14:editId="501CB9DB">
                 <wp:simplePos x="0" y="0"/>
                 <wp:positionH relativeFrom="column">
                   <wp:posOffset>447675</wp:posOffset>
@@ -8784,7 +9341,7 @@
           </mc:Choice>
           <mc:Fallback>
             <w:pict>
-              <v:shape w14:anchorId="52102308" id="Text Box 370" o:spid="_x0000_s1050" type="#_x0000_t202" style="position:absolute;margin-left:35.25pt;margin-top:381.75pt;width:15.75pt;height:17.25pt;z-index:251848192;visibility:visible;mso-wrap-style:square;mso-width-percent:0;mso-height-percent:0;mso-wrap-distance-left:9pt;mso-wrap-distance-top:0;mso-wrap-distance-right:9pt;mso-wrap-distance-bottom:0;mso-position-horizontal:absolute;mso-position-horizontal-relative:text;mso-position-vertical:absolute;mso-position-vertical-relative:text;mso-width-percent:0;mso-height-percent:0;mso-width-relative:margin;mso-height-relative:margin;v-text-anchor:top" o:gfxdata="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" filled="f" stroked="f">
+              <v:shape w14:anchorId="52102308" id="Text Box 370" o:spid="_x0000_s1050" type="#_x0000_t202" style="position:absolute;margin-left:35.25pt;margin-top:381.75pt;width:15.75pt;height:17.25pt;z-index:251777024;visibility:visible;mso-wrap-style:square;mso-width-percent:0;mso-height-percent:0;mso-wrap-distance-left:9pt;mso-wrap-distance-top:0;mso-wrap-distance-right:9pt;mso-wrap-distance-bottom:0;mso-position-horizontal:absolute;mso-position-horizontal-relative:text;mso-position-vertical:absolute;mso-position-vertical-relative:text;mso-width-percent:0;mso-height-percent:0;mso-width-relative:margin;mso-height-relative:margin;v-text-anchor:top" o:gfxdata="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" filled="f" stroked="f">
                 <v:textbox>
                   <w:txbxContent>
                     <w:p>
@@ -8814,7 +9371,7 @@
         <mc:AlternateContent>
           <mc:Choice Requires="wps">
             <w:drawing>
-              <wp:anchor distT="0" distB="0" distL="114300" distR="114300" simplePos="0" relativeHeight="251845120" behindDoc="0" locked="0" layoutInCell="1" allowOverlap="1" wp14:anchorId="1507EE27" wp14:editId="6C47FECB">
+              <wp:anchor distT="0" distB="0" distL="114300" distR="114300" simplePos="0" relativeHeight="251774976" behindDoc="0" locked="0" layoutInCell="1" allowOverlap="1" wp14:anchorId="1507EE27" wp14:editId="6C47FECB">
                 <wp:simplePos x="0" y="0"/>
                 <wp:positionH relativeFrom="column">
                   <wp:posOffset>428625</wp:posOffset>
@@ -8889,7 +9446,7 @@
           </mc:Choice>
           <mc:Fallback>
             <w:pict>
-              <v:shape w14:anchorId="1507EE27" id="Text Box 369" o:spid="_x0000_s1051" type="#_x0000_t202" style="position:absolute;margin-left:33.75pt;margin-top:362.25pt;width:15.75pt;height:17.25pt;z-index:251845120;visibility:visible;mso-wrap-style:square;mso-wrap-distance-left:9pt;mso-wrap-distance-top:0;mso-wrap-distance-right:9pt;mso-wrap-distance-bottom:0;mso-position-horizontal:absolute;mso-position-horizontal-relative:text;mso-position-vertical:absolute;mso-position-vertical-relative:text;v-text-anchor:top" o:gfxdata="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" filled="f" stroked="f">
+              <v:shape w14:anchorId="1507EE27" id="Text Box 369" o:spid="_x0000_s1051" type="#_x0000_t202" style="position:absolute;margin-left:33.75pt;margin-top:362.25pt;width:15.75pt;height:17.25pt;z-index:251774976;visibility:visible;mso-wrap-style:square;mso-wrap-distance-left:9pt;mso-wrap-distance-top:0;mso-wrap-distance-right:9pt;mso-wrap-distance-bottom:0;mso-position-horizontal:absolute;mso-position-horizontal-relative:text;mso-position-vertical:absolute;mso-position-vertical-relative:text;v-text-anchor:top" o:gfxdata="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" filled="f" stroked="f">
                 <v:textbox>
                   <w:txbxContent>
                     <w:p>
@@ -8919,7 +9476,7 @@
         <mc:AlternateContent>
           <mc:Choice Requires="wps">
             <w:drawing>
-              <wp:anchor distT="0" distB="0" distL="114300" distR="114300" simplePos="0" relativeHeight="251842048" behindDoc="0" locked="0" layoutInCell="1" allowOverlap="1" wp14:anchorId="6047D3F3" wp14:editId="3E9AEAE4">
+              <wp:anchor distT="0" distB="0" distL="114300" distR="114300" simplePos="0" relativeHeight="251772928" behindDoc="0" locked="0" layoutInCell="1" allowOverlap="1" wp14:anchorId="6047D3F3" wp14:editId="3E9AEAE4">
                 <wp:simplePos x="0" y="0"/>
                 <wp:positionH relativeFrom="column">
                   <wp:posOffset>409575</wp:posOffset>
@@ -8994,7 +9551,7 @@
           </mc:Choice>
           <mc:Fallback>
             <w:pict>
-              <v:shape w14:anchorId="6047D3F3" id="Text Box 368" o:spid="_x0000_s1052" type="#_x0000_t202" style="position:absolute;margin-left:32.25pt;margin-top:343.5pt;width:15.75pt;height:17.25pt;z-index:251842048;visibility:visible;mso-wrap-style:square;mso-wrap-distance-left:9pt;mso-wrap-distance-top:0;mso-wrap-distance-right:9pt;mso-wrap-distance-bottom:0;mso-position-horizontal:absolute;mso-position-horizontal-relative:text;mso-position-vertical:absolute;mso-position-vertical-relative:text;v-text-anchor:top" o:gfxdata="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" filled="f" stroked="f">
+              <v:shape w14:anchorId="6047D3F3" id="Text Box 368" o:spid="_x0000_s1052" type="#_x0000_t202" style="position:absolute;margin-left:32.25pt;margin-top:343.5pt;width:15.75pt;height:17.25pt;z-index:251772928;visibility:visible;mso-wrap-style:square;mso-wrap-distance-left:9pt;mso-wrap-distance-top:0;mso-wrap-distance-right:9pt;mso-wrap-distance-bottom:0;mso-position-horizontal:absolute;mso-position-horizontal-relative:text;mso-position-vertical:absolute;mso-position-vertical-relative:text;v-text-anchor:top" o:gfxdata="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" filled="f" stroked="f">
                 <v:textbox>
                   <w:txbxContent>
                     <w:p>
@@ -9024,7 +9581,7 @@
         <mc:AlternateContent>
           <mc:Choice Requires="wps">
             <w:drawing>
-              <wp:anchor distT="0" distB="0" distL="114300" distR="114300" simplePos="0" relativeHeight="251838976" behindDoc="0" locked="0" layoutInCell="1" allowOverlap="1" wp14:anchorId="10C26594" wp14:editId="0CBF8DAD">
+              <wp:anchor distT="0" distB="0" distL="114300" distR="114300" simplePos="0" relativeHeight="251770880" behindDoc="0" locked="0" layoutInCell="1" allowOverlap="1" wp14:anchorId="10C26594" wp14:editId="0CBF8DAD">
                 <wp:simplePos x="0" y="0"/>
                 <wp:positionH relativeFrom="column">
                   <wp:posOffset>638175</wp:posOffset>
@@ -9086,7 +9643,7 @@
           </mc:Choice>
           <mc:Fallback>
             <w:pict>
-              <v:shape w14:anchorId="1825D0DC" id="Straight Arrow Connector 367" o:spid="_x0000_s1026" type="#_x0000_t32" style="position:absolute;margin-left:50.25pt;margin-top:295.5pt;width:30.75pt;height:35.05pt;flip:y;z-index:251838976;visibility:visible;mso-wrap-style:square;mso-width-percent:0;mso-height-percent:0;mso-wrap-distance-left:9pt;mso-wrap-distance-top:0;mso-wrap-distance-right:9pt;mso-wrap-distance-bottom:0;mso-position-horizontal:absolute;mso-position-horizontal-relative:text;mso-position-vertical:absolute;mso-position-vertical-relative:text;mso-width-percent:0;mso-height-percent:0;mso-width-relative:margin;mso-height-relative:margin" o:gfxdata="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" strokecolor="black [3213]" strokeweight="1pt">
+              <v:shape w14:anchorId="3D631853" id="Straight Arrow Connector 367" o:spid="_x0000_s1026" type="#_x0000_t32" style="position:absolute;margin-left:50.25pt;margin-top:295.5pt;width:30.75pt;height:35.05pt;flip:y;z-index:251770880;visibility:visible;mso-wrap-style:square;mso-width-percent:0;mso-height-percent:0;mso-wrap-distance-left:9pt;mso-wrap-distance-top:0;mso-wrap-distance-right:9pt;mso-wrap-distance-bottom:0;mso-position-horizontal:absolute;mso-position-horizontal-relative:text;mso-position-vertical:absolute;mso-position-vertical-relative:text;mso-width-percent:0;mso-height-percent:0;mso-width-relative:margin;mso-height-relative:margin" o:gfxdata="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" strokecolor="black [3213]" strokeweight="1pt">
                 <v:stroke endarrow="block"/>
               </v:shape>
             </w:pict>
@@ -9100,7 +9657,7 @@
         <mc:AlternateContent>
           <mc:Choice Requires="wps">
             <w:drawing>
-              <wp:anchor distT="0" distB="0" distL="114300" distR="114300" simplePos="0" relativeHeight="251835904" behindDoc="0" locked="0" layoutInCell="1" allowOverlap="1" wp14:anchorId="30D6571A" wp14:editId="29D84143">
+              <wp:anchor distT="0" distB="0" distL="114300" distR="114300" simplePos="0" relativeHeight="251768832" behindDoc="0" locked="0" layoutInCell="1" allowOverlap="1" wp14:anchorId="30D6571A" wp14:editId="29D84143">
                 <wp:simplePos x="0" y="0"/>
                 <wp:positionH relativeFrom="column">
                   <wp:posOffset>609600</wp:posOffset>
@@ -9162,7 +9719,7 @@
           </mc:Choice>
           <mc:Fallback>
             <w:pict>
-              <v:shape w14:anchorId="56570276" id="Straight Arrow Connector 366" o:spid="_x0000_s1026" type="#_x0000_t32" style="position:absolute;margin-left:48pt;margin-top:271pt;width:30.75pt;height:35.05pt;flip:y;z-index:251835904;visibility:visible;mso-wrap-style:square;mso-width-percent:0;mso-height-percent:0;mso-wrap-distance-left:9pt;mso-wrap-distance-top:0;mso-wrap-distance-right:9pt;mso-wrap-distance-bottom:0;mso-position-horizontal:absolute;mso-position-horizontal-relative:text;mso-position-vertical:absolute;mso-position-vertical-relative:text;mso-width-percent:0;mso-height-percent:0;mso-width-relative:margin;mso-height-relative:margin" o:gfxdata="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" strokecolor="black [3213]" strokeweight="1pt">
+              <v:shape w14:anchorId="7F748054" id="Straight Arrow Connector 366" o:spid="_x0000_s1026" type="#_x0000_t32" style="position:absolute;margin-left:48pt;margin-top:271pt;width:30.75pt;height:35.05pt;flip:y;z-index:251768832;visibility:visible;mso-wrap-style:square;mso-width-percent:0;mso-height-percent:0;mso-wrap-distance-left:9pt;mso-wrap-distance-top:0;mso-wrap-distance-right:9pt;mso-wrap-distance-bottom:0;mso-position-horizontal:absolute;mso-position-horizontal-relative:text;mso-position-vertical:absolute;mso-position-vertical-relative:text;mso-width-percent:0;mso-height-percent:0;mso-width-relative:margin;mso-height-relative:margin" o:gfxdata="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" strokecolor="black [3213]" strokeweight="1pt">
                 <v:stroke endarrow="block"/>
               </v:shape>
             </w:pict>
@@ -9176,7 +9733,7 @@
         <mc:AlternateContent>
           <mc:Choice Requires="wps">
             <w:drawing>
-              <wp:anchor distT="0" distB="0" distL="114300" distR="114300" simplePos="0" relativeHeight="251832832" behindDoc="0" locked="0" layoutInCell="1" allowOverlap="1" wp14:anchorId="3BFCEF71" wp14:editId="717AA315">
+              <wp:anchor distT="0" distB="0" distL="114300" distR="114300" simplePos="0" relativeHeight="251766784" behindDoc="0" locked="0" layoutInCell="1" allowOverlap="1" wp14:anchorId="3BFCEF71" wp14:editId="717AA315">
                 <wp:simplePos x="0" y="0"/>
                 <wp:positionH relativeFrom="column">
                   <wp:posOffset>438150</wp:posOffset>
@@ -9251,7 +9808,7 @@
           </mc:Choice>
           <mc:Fallback>
             <w:pict>
-              <v:shape w14:anchorId="3BFCEF71" id="Text Box 365" o:spid="_x0000_s1053" type="#_x0000_t202" style="position:absolute;margin-left:34.5pt;margin-top:321.75pt;width:15.75pt;height:17.25pt;z-index:251832832;visibility:visible;mso-wrap-style:square;mso-wrap-distance-left:9pt;mso-wrap-distance-top:0;mso-wrap-distance-right:9pt;mso-wrap-distance-bottom:0;mso-position-horizontal:absolute;mso-position-horizontal-relative:text;mso-position-vertical:absolute;mso-position-vertical-relative:text;v-text-anchor:top" o:gfxdata="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" filled="f" stroked="f">
+              <v:shape w14:anchorId="3BFCEF71" id="Text Box 365" o:spid="_x0000_s1053" type="#_x0000_t202" style="position:absolute;margin-left:34.5pt;margin-top:321.75pt;width:15.75pt;height:17.25pt;z-index:251766784;visibility:visible;mso-wrap-style:square;mso-wrap-distance-left:9pt;mso-wrap-distance-top:0;mso-wrap-distance-right:9pt;mso-wrap-distance-bottom:0;mso-position-horizontal:absolute;mso-position-horizontal-relative:text;mso-position-vertical:absolute;mso-position-vertical-relative:text;v-text-anchor:top" o:gfxdata="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" filled="f" stroked="f">
                 <v:textbox>
                   <w:txbxContent>
                     <w:p>
@@ -9281,7 +9838,7 @@
         <mc:AlternateContent>
           <mc:Choice Requires="wps">
             <w:drawing>
-              <wp:anchor distT="0" distB="0" distL="114300" distR="114300" simplePos="0" relativeHeight="251829760" behindDoc="0" locked="0" layoutInCell="1" allowOverlap="1" wp14:anchorId="5CDBF12B" wp14:editId="7CBFF7B4">
+              <wp:anchor distT="0" distB="0" distL="114300" distR="114300" simplePos="0" relativeHeight="251764736" behindDoc="0" locked="0" layoutInCell="1" allowOverlap="1" wp14:anchorId="5CDBF12B" wp14:editId="7CBFF7B4">
                 <wp:simplePos x="0" y="0"/>
                 <wp:positionH relativeFrom="column">
                   <wp:posOffset>600075</wp:posOffset>
@@ -9343,7 +9900,7 @@
           </mc:Choice>
           <mc:Fallback>
             <w:pict>
-              <v:shape w14:anchorId="331EB61F" id="Straight Arrow Connector 364" o:spid="_x0000_s1026" type="#_x0000_t32" style="position:absolute;margin-left:47.25pt;margin-top:235.75pt;width:37.5pt;height:43.3pt;flip:y;z-index:251829760;visibility:visible;mso-wrap-style:square;mso-width-percent:0;mso-height-percent:0;mso-wrap-distance-left:9pt;mso-wrap-distance-top:0;mso-wrap-distance-right:9pt;mso-wrap-distance-bottom:0;mso-position-horizontal:absolute;mso-position-horizontal-relative:text;mso-position-vertical:absolute;mso-position-vertical-relative:text;mso-width-percent:0;mso-height-percent:0;mso-width-relative:margin;mso-height-relative:margin" o:gfxdata="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" strokecolor="black [3213]" strokeweight="1pt">
+              <v:shape w14:anchorId="73791AC6" id="Straight Arrow Connector 364" o:spid="_x0000_s1026" type="#_x0000_t32" style="position:absolute;margin-left:47.25pt;margin-top:235.75pt;width:37.5pt;height:43.3pt;flip:y;z-index:251764736;visibility:visible;mso-wrap-style:square;mso-width-percent:0;mso-height-percent:0;mso-wrap-distance-left:9pt;mso-wrap-distance-top:0;mso-wrap-distance-right:9pt;mso-wrap-distance-bottom:0;mso-position-horizontal:absolute;mso-position-horizontal-relative:text;mso-position-vertical:absolute;mso-position-vertical-relative:text;mso-width-percent:0;mso-height-percent:0;mso-width-relative:margin;mso-height-relative:margin" o:gfxdata="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" strokecolor="black [3213]" strokeweight="1pt">
                 <v:stroke endarrow="block"/>
               </v:shape>
             </w:pict>
@@ -9357,7 +9914,7 @@
         <mc:AlternateContent>
           <mc:Choice Requires="wps">
             <w:drawing>
-              <wp:anchor distT="0" distB="0" distL="114300" distR="114300" simplePos="0" relativeHeight="251826688" behindDoc="0" locked="0" layoutInCell="1" allowOverlap="1" wp14:anchorId="7BBB03A0" wp14:editId="5086FBAC">
+              <wp:anchor distT="0" distB="0" distL="114300" distR="114300" simplePos="0" relativeHeight="251762688" behindDoc="0" locked="0" layoutInCell="1" allowOverlap="1" wp14:anchorId="7BBB03A0" wp14:editId="5086FBAC">
                 <wp:simplePos x="0" y="0"/>
                 <wp:positionH relativeFrom="column">
                   <wp:posOffset>638176</wp:posOffset>
@@ -9419,7 +9976,7 @@
           </mc:Choice>
           <mc:Fallback>
             <w:pict>
-              <v:shape w14:anchorId="6578B5A9" id="Straight Arrow Connector 363" o:spid="_x0000_s1026" type="#_x0000_t32" style="position:absolute;margin-left:50.25pt;margin-top:208.75pt;width:27pt;height:38.8pt;flip:y;z-index:251826688;visibility:visible;mso-wrap-style:square;mso-width-percent:0;mso-height-percent:0;mso-wrap-distance-left:9pt;mso-wrap-distance-top:0;mso-wrap-distance-right:9pt;mso-wrap-distance-bottom:0;mso-position-horizontal:absolute;mso-position-horizontal-relative:text;mso-position-vertical:absolute;mso-position-vertical-relative:text;mso-width-percent:0;mso-height-percent:0;mso-width-relative:margin;mso-height-relative:margin" o:gfxdata="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" strokecolor="black [3213]" strokeweight="1pt">
+              <v:shape w14:anchorId="238797D2" id="Straight Arrow Connector 363" o:spid="_x0000_s1026" type="#_x0000_t32" style="position:absolute;margin-left:50.25pt;margin-top:208.75pt;width:27pt;height:38.8pt;flip:y;z-index:251762688;visibility:visible;mso-wrap-style:square;mso-width-percent:0;mso-height-percent:0;mso-wrap-distance-left:9pt;mso-wrap-distance-top:0;mso-wrap-distance-right:9pt;mso-wrap-distance-bottom:0;mso-position-horizontal:absolute;mso-position-horizontal-relative:text;mso-position-vertical:absolute;mso-position-vertical-relative:text;mso-width-percent:0;mso-height-percent:0;mso-width-relative:margin;mso-height-relative:margin" o:gfxdata="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" strokecolor="black [3213]" strokeweight="1pt">
                 <v:stroke endarrow="block"/>
               </v:shape>
             </w:pict>
@@ -9433,7 +9990,7 @@
         <mc:AlternateContent>
           <mc:Choice Requires="wps">
             <w:drawing>
-              <wp:anchor distT="0" distB="0" distL="114300" distR="114300" simplePos="0" relativeHeight="251823616" behindDoc="0" locked="0" layoutInCell="1" allowOverlap="1" wp14:anchorId="27D1F0F9" wp14:editId="3C163D86">
+              <wp:anchor distT="0" distB="0" distL="114300" distR="114300" simplePos="0" relativeHeight="251760640" behindDoc="0" locked="0" layoutInCell="1" allowOverlap="1" wp14:anchorId="27D1F0F9" wp14:editId="3C163D86">
                 <wp:simplePos x="0" y="0"/>
                 <wp:positionH relativeFrom="column">
                   <wp:posOffset>638175</wp:posOffset>
@@ -9495,7 +10052,7 @@
           </mc:Choice>
           <mc:Fallback>
             <w:pict>
-              <v:shape w14:anchorId="6C34A789" id="Straight Arrow Connector 362" o:spid="_x0000_s1026" type="#_x0000_t32" style="position:absolute;margin-left:50.25pt;margin-top:39.8pt;width:104.25pt;height:177.75pt;flip:y;z-index:251823616;visibility:visible;mso-wrap-style:square;mso-width-percent:0;mso-height-percent:0;mso-wrap-distance-left:9pt;mso-wrap-distance-top:0;mso-wrap-distance-right:9pt;mso-wrap-distance-bottom:0;mso-position-horizontal:absolute;mso-position-horizontal-relative:text;mso-position-vertical:absolute;mso-position-vertical-relative:text;mso-width-percent:0;mso-height-percent:0;mso-width-relative:margin;mso-height-relative:margin" o:gfxdata="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" strokecolor="black [3213]" strokeweight="1pt">
+              <v:shape w14:anchorId="50DE4234" id="Straight Arrow Connector 362" o:spid="_x0000_s1026" type="#_x0000_t32" style="position:absolute;margin-left:50.25pt;margin-top:39.8pt;width:104.25pt;height:177.75pt;flip:y;z-index:251760640;visibility:visible;mso-wrap-style:square;mso-width-percent:0;mso-height-percent:0;mso-wrap-distance-left:9pt;mso-wrap-distance-top:0;mso-wrap-distance-right:9pt;mso-wrap-distance-bottom:0;mso-position-horizontal:absolute;mso-position-horizontal-relative:text;mso-position-vertical:absolute;mso-position-vertical-relative:text;mso-width-percent:0;mso-height-percent:0;mso-width-relative:margin;mso-height-relative:margin" o:gfxdata="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" strokecolor="black [3213]" strokeweight="1pt">
                 <v:stroke endarrow="block"/>
               </v:shape>
             </w:pict>
@@ -9509,7 +10066,7 @@
         <mc:AlternateContent>
           <mc:Choice Requires="wps">
             <w:drawing>
-              <wp:anchor distT="0" distB="0" distL="114300" distR="114300" simplePos="0" relativeHeight="251820544" behindDoc="0" locked="0" layoutInCell="1" allowOverlap="1" wp14:anchorId="75FDF41C" wp14:editId="2A8ADFE4">
+              <wp:anchor distT="0" distB="0" distL="114300" distR="114300" simplePos="0" relativeHeight="251758592" behindDoc="0" locked="0" layoutInCell="1" allowOverlap="1" wp14:anchorId="75FDF41C" wp14:editId="2A8ADFE4">
                 <wp:simplePos x="0" y="0"/>
                 <wp:positionH relativeFrom="column">
                   <wp:posOffset>619125</wp:posOffset>
@@ -9571,7 +10128,7 @@
           </mc:Choice>
           <mc:Fallback>
             <w:pict>
-              <v:shape w14:anchorId="687F58C3" id="Straight Arrow Connector 361" o:spid="_x0000_s1026" type="#_x0000_t32" style="position:absolute;margin-left:48.75pt;margin-top:160.75pt;width:33.75pt;height:21.55pt;flip:y;z-index:251820544;visibility:visible;mso-wrap-style:square;mso-width-percent:0;mso-height-percent:0;mso-wrap-distance-left:9pt;mso-wrap-distance-top:0;mso-wrap-distance-right:9pt;mso-wrap-distance-bottom:0;mso-position-horizontal:absolute;mso-position-horizontal-relative:text;mso-position-vertical:absolute;mso-position-vertical-relative:text;mso-width-percent:0;mso-height-percent:0;mso-width-relative:margin;mso-height-relative:margin" o:gfxdata="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" strokecolor="black [3213]" strokeweight="1pt">
+              <v:shape w14:anchorId="418D389C" id="Straight Arrow Connector 361" o:spid="_x0000_s1026" type="#_x0000_t32" style="position:absolute;margin-left:48.75pt;margin-top:160.75pt;width:33.75pt;height:21.55pt;flip:y;z-index:251758592;visibility:visible;mso-wrap-style:square;mso-width-percent:0;mso-height-percent:0;mso-wrap-distance-left:9pt;mso-wrap-distance-top:0;mso-wrap-distance-right:9pt;mso-wrap-distance-bottom:0;mso-position-horizontal:absolute;mso-position-horizontal-relative:text;mso-position-vertical:absolute;mso-position-vertical-relative:text;mso-width-percent:0;mso-height-percent:0;mso-width-relative:margin;mso-height-relative:margin" o:gfxdata="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" strokecolor="black [3213]" strokeweight="1pt">
                 <v:stroke endarrow="block"/>
               </v:shape>
             </w:pict>
@@ -9585,7 +10142,7 @@
         <mc:AlternateContent>
           <mc:Choice Requires="wps">
             <w:drawing>
-              <wp:anchor distT="0" distB="0" distL="114300" distR="114300" simplePos="0" relativeHeight="251817472" behindDoc="0" locked="0" layoutInCell="1" allowOverlap="1" wp14:anchorId="1BBCA8BE" wp14:editId="2FA24BA7">
+              <wp:anchor distT="0" distB="0" distL="114300" distR="114300" simplePos="0" relativeHeight="251756544" behindDoc="0" locked="0" layoutInCell="1" allowOverlap="1" wp14:anchorId="1BBCA8BE" wp14:editId="2FA24BA7">
                 <wp:simplePos x="0" y="0"/>
                 <wp:positionH relativeFrom="column">
                   <wp:posOffset>657224</wp:posOffset>
@@ -9647,7 +10204,7 @@
           </mc:Choice>
           <mc:Fallback>
             <w:pict>
-              <v:shape w14:anchorId="0A2F8864" id="Straight Arrow Connector 360" o:spid="_x0000_s1026" type="#_x0000_t32" style="position:absolute;margin-left:51.75pt;margin-top:128.5pt;width:33.75pt;height:21.55pt;flip:y;z-index:251817472;visibility:visible;mso-wrap-style:square;mso-width-percent:0;mso-height-percent:0;mso-wrap-distance-left:9pt;mso-wrap-distance-top:0;mso-wrap-distance-right:9pt;mso-wrap-distance-bottom:0;mso-position-horizontal:absolute;mso-position-horizontal-relative:text;mso-position-vertical:absolute;mso-position-vertical-relative:text;mso-width-percent:0;mso-height-percent:0;mso-width-relative:margin;mso-height-relative:margin" o:gfxdata="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" strokecolor="black [3213]" strokeweight="1pt">
+              <v:shape w14:anchorId="1D0F2FC3" id="Straight Arrow Connector 360" o:spid="_x0000_s1026" type="#_x0000_t32" style="position:absolute;margin-left:51.75pt;margin-top:128.5pt;width:33.75pt;height:21.55pt;flip:y;z-index:251756544;visibility:visible;mso-wrap-style:square;mso-width-percent:0;mso-height-percent:0;mso-wrap-distance-left:9pt;mso-wrap-distance-top:0;mso-wrap-distance-right:9pt;mso-wrap-distance-bottom:0;mso-position-horizontal:absolute;mso-position-horizontal-relative:text;mso-position-vertical:absolute;mso-position-vertical-relative:text;mso-width-percent:0;mso-height-percent:0;mso-width-relative:margin;mso-height-relative:margin" o:gfxdata="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" strokecolor="black [3213]" strokeweight="1pt">
                 <v:stroke endarrow="block"/>
               </v:shape>
             </w:pict>
@@ -9661,7 +10218,7 @@
         <mc:AlternateContent>
           <mc:Choice Requires="wps">
             <w:drawing>
-              <wp:anchor distT="0" distB="0" distL="114300" distR="114300" simplePos="0" relativeHeight="251814400" behindDoc="0" locked="0" layoutInCell="1" allowOverlap="1" wp14:anchorId="728F26A8" wp14:editId="78CAF1DD">
+              <wp:anchor distT="0" distB="0" distL="114300" distR="114300" simplePos="0" relativeHeight="251754496" behindDoc="0" locked="0" layoutInCell="1" allowOverlap="1" wp14:anchorId="728F26A8" wp14:editId="78CAF1DD">
                 <wp:simplePos x="0" y="0"/>
                 <wp:positionH relativeFrom="column">
                   <wp:posOffset>638175</wp:posOffset>
@@ -9723,7 +10280,7 @@
           </mc:Choice>
           <mc:Fallback>
             <w:pict>
-              <v:shape w14:anchorId="5935E9F0" id="Straight Arrow Connector 359" o:spid="_x0000_s1026" type="#_x0000_t32" style="position:absolute;margin-left:50.25pt;margin-top:35.5pt;width:97.5pt;height:89.8pt;flip:y;z-index:251814400;visibility:visible;mso-wrap-style:square;mso-width-percent:0;mso-height-percent:0;mso-wrap-distance-left:9pt;mso-wrap-distance-top:0;mso-wrap-distance-right:9pt;mso-wrap-distance-bottom:0;mso-position-horizontal:absolute;mso-position-horizontal-relative:text;mso-position-vertical:absolute;mso-position-vertical-relative:text;mso-width-percent:0;mso-height-percent:0;mso-width-relative:margin;mso-height-relative:margin" o:gfxdata="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" strokecolor="black [3213]" strokeweight="1pt">
+              <v:shape w14:anchorId="056D5B5A" id="Straight Arrow Connector 359" o:spid="_x0000_s1026" type="#_x0000_t32" style="position:absolute;margin-left:50.25pt;margin-top:35.5pt;width:97.5pt;height:89.8pt;flip:y;z-index:251754496;visibility:visible;mso-wrap-style:square;mso-width-percent:0;mso-height-percent:0;mso-wrap-distance-left:9pt;mso-wrap-distance-top:0;mso-wrap-distance-right:9pt;mso-wrap-distance-bottom:0;mso-position-horizontal:absolute;mso-position-horizontal-relative:text;mso-position-vertical:absolute;mso-position-vertical-relative:text;mso-width-percent:0;mso-height-percent:0;mso-width-relative:margin;mso-height-relative:margin" o:gfxdata="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" strokecolor="black [3213]" strokeweight="1pt">
                 <v:stroke endarrow="block"/>
               </v:shape>
             </w:pict>
@@ -9737,7 +10294,7 @@
         <mc:AlternateContent>
           <mc:Choice Requires="wps">
             <w:drawing>
-              <wp:anchor distT="0" distB="0" distL="114300" distR="114300" simplePos="0" relativeHeight="251811328" behindDoc="0" locked="0" layoutInCell="1" allowOverlap="1" wp14:anchorId="728F26A8" wp14:editId="78CAF1DD">
+              <wp:anchor distT="0" distB="0" distL="114300" distR="114300" simplePos="0" relativeHeight="251752448" behindDoc="0" locked="0" layoutInCell="1" allowOverlap="1" wp14:anchorId="728F26A8" wp14:editId="78CAF1DD">
                 <wp:simplePos x="0" y="0"/>
                 <wp:positionH relativeFrom="column">
                   <wp:posOffset>619126</wp:posOffset>
@@ -9799,7 +10356,7 @@
           </mc:Choice>
           <mc:Fallback>
             <w:pict>
-              <v:shape w14:anchorId="1A49181D" id="Straight Arrow Connector 358" o:spid="_x0000_s1026" type="#_x0000_t32" style="position:absolute;margin-left:48.75pt;margin-top:82.75pt;width:33pt;height:14.05pt;flip:y;z-index:251811328;visibility:visible;mso-wrap-style:square;mso-width-percent:0;mso-height-percent:0;mso-wrap-distance-left:9pt;mso-wrap-distance-top:0;mso-wrap-distance-right:9pt;mso-wrap-distance-bottom:0;mso-position-horizontal:absolute;mso-position-horizontal-relative:text;mso-position-vertical:absolute;mso-position-vertical-relative:text;mso-width-percent:0;mso-height-percent:0;mso-width-relative:margin;mso-height-relative:margin" o:gfxdata="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" strokecolor="black [3213]" strokeweight="1pt">
+              <v:shape w14:anchorId="524C1916" id="Straight Arrow Connector 358" o:spid="_x0000_s1026" type="#_x0000_t32" style="position:absolute;margin-left:48.75pt;margin-top:82.75pt;width:33pt;height:14.05pt;flip:y;z-index:251752448;visibility:visible;mso-wrap-style:square;mso-width-percent:0;mso-height-percent:0;mso-wrap-distance-left:9pt;mso-wrap-distance-top:0;mso-wrap-distance-right:9pt;mso-wrap-distance-bottom:0;mso-position-horizontal:absolute;mso-position-horizontal-relative:text;mso-position-vertical:absolute;mso-position-vertical-relative:text;mso-width-percent:0;mso-height-percent:0;mso-width-relative:margin;mso-height-relative:margin" o:gfxdata="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" strokecolor="black [3213]" strokeweight="1pt">
                 <v:stroke endarrow="block"/>
               </v:shape>
             </w:pict>
@@ -9813,7 +10370,7 @@
         <mc:AlternateContent>
           <mc:Choice Requires="wps">
             <w:drawing>
-              <wp:anchor distT="0" distB="0" distL="114300" distR="114300" simplePos="0" relativeHeight="251808256" behindDoc="0" locked="0" layoutInCell="1" allowOverlap="1" wp14:anchorId="6DB42D2B" wp14:editId="3435ACC7">
+              <wp:anchor distT="0" distB="0" distL="114300" distR="114300" simplePos="0" relativeHeight="251750400" behindDoc="0" locked="0" layoutInCell="1" allowOverlap="1" wp14:anchorId="6DB42D2B" wp14:editId="3435ACC7">
                 <wp:simplePos x="0" y="0"/>
                 <wp:positionH relativeFrom="column">
                   <wp:posOffset>609600</wp:posOffset>
@@ -9875,7 +10432,7 @@
           </mc:Choice>
           <mc:Fallback>
             <w:pict>
-              <v:shape w14:anchorId="715D3B46" id="Straight Arrow Connector 357" o:spid="_x0000_s1026" type="#_x0000_t32" style="position:absolute;margin-left:48pt;margin-top:57.25pt;width:38.25pt;height:8.05pt;flip:y;z-index:251808256;visibility:visible;mso-wrap-style:square;mso-width-percent:0;mso-height-percent:0;mso-wrap-distance-left:9pt;mso-wrap-distance-top:0;mso-wrap-distance-right:9pt;mso-wrap-distance-bottom:0;mso-position-horizontal:absolute;mso-position-horizontal-relative:text;mso-position-vertical:absolute;mso-position-vertical-relative:text;mso-width-percent:0;mso-height-percent:0;mso-width-relative:margin;mso-height-relative:margin" o:gfxdata="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" strokecolor="black [3213]" strokeweight="1pt">
+              <v:shape w14:anchorId="18AAEE03" id="Straight Arrow Connector 357" o:spid="_x0000_s1026" type="#_x0000_t32" style="position:absolute;margin-left:48pt;margin-top:57.25pt;width:38.25pt;height:8.05pt;flip:y;z-index:251750400;visibility:visible;mso-wrap-style:square;mso-width-percent:0;mso-height-percent:0;mso-wrap-distance-left:9pt;mso-wrap-distance-top:0;mso-wrap-distance-right:9pt;mso-wrap-distance-bottom:0;mso-position-horizontal:absolute;mso-position-horizontal-relative:text;mso-position-vertical:absolute;mso-position-vertical-relative:text;mso-width-percent:0;mso-height-percent:0;mso-width-relative:margin;mso-height-relative:margin" o:gfxdata="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" strokecolor="black [3213]" strokeweight="1pt">
                 <v:stroke endarrow="block"/>
               </v:shape>
             </w:pict>
@@ -9889,7 +10446,7 @@
         <mc:AlternateContent>
           <mc:Choice Requires="wps">
             <w:drawing>
-              <wp:anchor distT="0" distB="0" distL="114300" distR="114300" simplePos="0" relativeHeight="251805184" behindDoc="0" locked="0" layoutInCell="1" allowOverlap="1" wp14:anchorId="209CCD7F" wp14:editId="3A844D7D">
+              <wp:anchor distT="0" distB="0" distL="114300" distR="114300" simplePos="0" relativeHeight="251748352" behindDoc="0" locked="0" layoutInCell="1" allowOverlap="1" wp14:anchorId="209CCD7F" wp14:editId="3A844D7D">
                 <wp:simplePos x="0" y="0"/>
                 <wp:positionH relativeFrom="column">
                   <wp:posOffset>619125</wp:posOffset>
@@ -9951,7 +10508,7 @@
           </mc:Choice>
           <mc:Fallback>
             <w:pict>
-              <v:shape w14:anchorId="4F395423" id="Straight Arrow Connector 356" o:spid="_x0000_s1026" type="#_x0000_t32" style="position:absolute;margin-left:48.75pt;margin-top:37.75pt;width:72.75pt;height:3.6pt;flip:y;z-index:251805184;visibility:visible;mso-wrap-style:square;mso-width-percent:0;mso-height-percent:0;mso-wrap-distance-left:9pt;mso-wrap-distance-top:0;mso-wrap-distance-right:9pt;mso-wrap-distance-bottom:0;mso-position-horizontal:absolute;mso-position-horizontal-relative:text;mso-position-vertical:absolute;mso-position-vertical-relative:text;mso-width-percent:0;mso-height-percent:0;mso-width-relative:margin;mso-height-relative:margin" o:gfxdata="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" strokecolor="black [3213]" strokeweight="1pt">
+              <v:shape w14:anchorId="310C6BBE" id="Straight Arrow Connector 356" o:spid="_x0000_s1026" type="#_x0000_t32" style="position:absolute;margin-left:48.75pt;margin-top:37.75pt;width:72.75pt;height:3.6pt;flip:y;z-index:251748352;visibility:visible;mso-wrap-style:square;mso-width-percent:0;mso-height-percent:0;mso-wrap-distance-left:9pt;mso-wrap-distance-top:0;mso-wrap-distance-right:9pt;mso-wrap-distance-bottom:0;mso-position-horizontal:absolute;mso-position-horizontal-relative:text;mso-position-vertical:absolute;mso-position-vertical-relative:text;mso-width-percent:0;mso-height-percent:0;mso-width-relative:margin;mso-height-relative:margin" o:gfxdata="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" strokecolor="black [3213]" strokeweight="1pt">
                 <v:stroke endarrow="block"/>
               </v:shape>
             </w:pict>
@@ -9965,7 +10522,7 @@
         <mc:AlternateContent>
           <mc:Choice Requires="wps">
             <w:drawing>
-              <wp:anchor distT="0" distB="0" distL="114300" distR="114300" simplePos="0" relativeHeight="251691520" behindDoc="0" locked="0" layoutInCell="1" allowOverlap="1">
+              <wp:anchor distT="0" distB="0" distL="114300" distR="114300" simplePos="0" relativeHeight="251674624" behindDoc="0" locked="0" layoutInCell="1" allowOverlap="1">
                 <wp:simplePos x="0" y="0"/>
                 <wp:positionH relativeFrom="column">
                   <wp:posOffset>428625</wp:posOffset>
@@ -10040,7 +10597,7 @@
           </mc:Choice>
           <mc:Fallback>
             <w:pict>
-              <v:shape id="Text Box 345" o:spid="_x0000_s1054" type="#_x0000_t202" style="position:absolute;margin-left:33.75pt;margin-top:30.25pt;width:15.75pt;height:17.25pt;z-index:251691520;visibility:visible;mso-wrap-style:square;mso-wrap-distance-left:9pt;mso-wrap-distance-top:0;mso-wrap-distance-right:9pt;mso-wrap-distance-bottom:0;mso-position-horizontal:absolute;mso-position-horizontal-relative:text;mso-position-vertical:absolute;mso-position-vertical-relative:text;v-text-anchor:top" o:gfxdata="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" filled="f" stroked="f">
+              <v:shape id="Text Box 345" o:spid="_x0000_s1054" type="#_x0000_t202" style="position:absolute;margin-left:33.75pt;margin-top:30.25pt;width:15.75pt;height:17.25pt;z-index:251674624;visibility:visible;mso-wrap-style:square;mso-wrap-distance-left:9pt;mso-wrap-distance-top:0;mso-wrap-distance-right:9pt;mso-wrap-distance-bottom:0;mso-position-horizontal:absolute;mso-position-horizontal-relative:text;mso-position-vertical:absolute;mso-position-vertical-relative:text;v-text-anchor:top" o:gfxdata="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" filled="f" stroked="f">
                 <v:textbox>
                   <w:txbxContent>
                     <w:p>
@@ -10070,7 +10627,7 @@
         <mc:AlternateContent>
           <mc:Choice Requires="wps">
             <w:drawing>
-              <wp:anchor distT="0" distB="0" distL="114300" distR="114300" simplePos="0" relativeHeight="251802112" behindDoc="0" locked="0" layoutInCell="1" allowOverlap="1" wp14:anchorId="209CCD7F" wp14:editId="3A844D7D">
+              <wp:anchor distT="0" distB="0" distL="114300" distR="114300" simplePos="0" relativeHeight="251746304" behindDoc="0" locked="0" layoutInCell="1" allowOverlap="1" wp14:anchorId="209CCD7F" wp14:editId="3A844D7D">
                 <wp:simplePos x="0" y="0"/>
                 <wp:positionH relativeFrom="column">
                   <wp:posOffset>581024</wp:posOffset>
@@ -10132,7 +10689,7 @@
           </mc:Choice>
           <mc:Fallback>
             <w:pict>
-              <v:shape w14:anchorId="797C6D93" id="Straight Arrow Connector 355" o:spid="_x0000_s1026" type="#_x0000_t32" style="position:absolute;margin-left:45.75pt;margin-top:36.4pt;width:56.25pt;height:3.6pt;flip:y;z-index:251802112;visibility:visible;mso-wrap-style:square;mso-width-percent:0;mso-height-percent:0;mso-wrap-distance-left:9pt;mso-wrap-distance-top:0;mso-wrap-distance-right:9pt;mso-wrap-distance-bottom:0;mso-position-horizontal:absolute;mso-position-horizontal-relative:text;mso-position-vertical:absolute;mso-position-vertical-relative:text;mso-width-percent:0;mso-height-percent:0;mso-width-relative:margin;mso-height-relative:margin" o:gfxdata="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" strokecolor="black [3213]" strokeweight="1pt">
+              <v:shape w14:anchorId="63039897" id="Straight Arrow Connector 355" o:spid="_x0000_s1026" type="#_x0000_t32" style="position:absolute;margin-left:45.75pt;margin-top:36.4pt;width:56.25pt;height:3.6pt;flip:y;z-index:251746304;visibility:visible;mso-wrap-style:square;mso-width-percent:0;mso-height-percent:0;mso-wrap-distance-left:9pt;mso-wrap-distance-top:0;mso-wrap-distance-right:9pt;mso-wrap-distance-bottom:0;mso-position-horizontal:absolute;mso-position-horizontal-relative:text;mso-position-vertical:absolute;mso-position-vertical-relative:text;mso-width-percent:0;mso-height-percent:0;mso-width-relative:margin;mso-height-relative:margin" o:gfxdata="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" strokecolor="black [3213]" strokeweight="1pt">
                 <v:stroke endarrow="block"/>
               </v:shape>
             </w:pict>
@@ -10146,7 +10703,7 @@
         <mc:AlternateContent>
           <mc:Choice Requires="wps">
             <w:drawing>
-              <wp:anchor distT="0" distB="0" distL="114300" distR="114300" simplePos="0" relativeHeight="251762176" behindDoc="0" locked="0" layoutInCell="1" allowOverlap="1" wp14:anchorId="7D7B453D" wp14:editId="7D1C3728">
+              <wp:anchor distT="0" distB="0" distL="114300" distR="114300" simplePos="0" relativeHeight="251719680" behindDoc="0" locked="0" layoutInCell="1" allowOverlap="1" wp14:anchorId="7D7B453D" wp14:editId="7D1C3728">
                 <wp:simplePos x="0" y="0"/>
                 <wp:positionH relativeFrom="column">
                   <wp:posOffset>428625</wp:posOffset>
@@ -10221,7 +10778,7 @@
           </mc:Choice>
           <mc:Fallback>
             <w:pict>
-              <v:shape w14:anchorId="7D7B453D" id="Text Box 354" o:spid="_x0000_s1055" type="#_x0000_t202" style="position:absolute;margin-left:33.75pt;margin-top:296.25pt;width:15.75pt;height:17.25pt;z-index:251762176;visibility:visible;mso-wrap-style:square;mso-wrap-distance-left:9pt;mso-wrap-distance-top:0;mso-wrap-distance-right:9pt;mso-wrap-distance-bottom:0;mso-position-horizontal:absolute;mso-position-horizontal-relative:text;mso-position-vertical:absolute;mso-position-vertical-relative:text;v-text-anchor:top" o:gfxdata="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" filled="f" stroked="f">
+              <v:shape w14:anchorId="7D7B453D" id="Text Box 354" o:spid="_x0000_s1055" type="#_x0000_t202" style="position:absolute;margin-left:33.75pt;margin-top:296.25pt;width:15.75pt;height:17.25pt;z-index:251719680;visibility:visible;mso-wrap-style:square;mso-wrap-distance-left:9pt;mso-wrap-distance-top:0;mso-wrap-distance-right:9pt;mso-wrap-distance-bottom:0;mso-position-horizontal:absolute;mso-position-horizontal-relative:text;mso-position-vertical:absolute;mso-position-vertical-relative:text;v-text-anchor:top" o:gfxdata="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" filled="f" stroked="f">
                 <v:textbox>
                   <w:txbxContent>
                     <w:p>
@@ -10251,7 +10808,7 @@
         <mc:AlternateContent>
           <mc:Choice Requires="wps">
             <w:drawing>
-              <wp:anchor distT="0" distB="0" distL="114300" distR="114300" simplePos="0" relativeHeight="251716096" behindDoc="0" locked="0" layoutInCell="1" allowOverlap="1" wp14:anchorId="7D7B453D" wp14:editId="7D1C3728">
+              <wp:anchor distT="0" distB="0" distL="114300" distR="114300" simplePos="0" relativeHeight="251691008" behindDoc="0" locked="0" layoutInCell="1" allowOverlap="1" wp14:anchorId="7D7B453D" wp14:editId="7D1C3728">
                 <wp:simplePos x="0" y="0"/>
                 <wp:positionH relativeFrom="column">
                   <wp:posOffset>428625</wp:posOffset>
@@ -10326,7 +10883,7 @@
           </mc:Choice>
           <mc:Fallback>
             <w:pict>
-              <v:shape w14:anchorId="7D7B453D" id="Text Box 353" o:spid="_x0000_s1056" type="#_x0000_t202" style="position:absolute;margin-left:33.75pt;margin-top:269.25pt;width:15.75pt;height:17.25pt;z-index:251716096;visibility:visible;mso-wrap-style:square;mso-wrap-distance-left:9pt;mso-wrap-distance-top:0;mso-wrap-distance-right:9pt;mso-wrap-distance-bottom:0;mso-position-horizontal:absolute;mso-position-horizontal-relative:text;mso-position-vertical:absolute;mso-position-vertical-relative:text;v-text-anchor:top" o:gfxdata="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" filled="f" stroked="f">
+              <v:shape w14:anchorId="7D7B453D" id="Text Box 353" o:spid="_x0000_s1056" type="#_x0000_t202" style="position:absolute;margin-left:33.75pt;margin-top:269.25pt;width:15.75pt;height:17.25pt;z-index:251691008;visibility:visible;mso-wrap-style:square;mso-wrap-distance-left:9pt;mso-wrap-distance-top:0;mso-wrap-distance-right:9pt;mso-wrap-distance-bottom:0;mso-position-horizontal:absolute;mso-position-horizontal-relative:text;mso-position-vertical:absolute;mso-position-vertical-relative:text;v-text-anchor:top" o:gfxdata="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" filled="f" stroked="f">
                 <v:textbox>
                   <w:txbxContent>
                     <w:p>
@@ -10356,7 +10913,7 @@
         <mc:AlternateContent>
           <mc:Choice Requires="wps">
             <w:drawing>
-              <wp:anchor distT="0" distB="0" distL="114300" distR="114300" simplePos="0" relativeHeight="251713024" behindDoc="0" locked="0" layoutInCell="1" allowOverlap="1" wp14:anchorId="7D7B453D" wp14:editId="7D1C3728">
+              <wp:anchor distT="0" distB="0" distL="114300" distR="114300" simplePos="0" relativeHeight="251688960" behindDoc="0" locked="0" layoutInCell="1" allowOverlap="1" wp14:anchorId="7D7B453D" wp14:editId="7D1C3728">
                 <wp:simplePos x="0" y="0"/>
                 <wp:positionH relativeFrom="column">
                   <wp:posOffset>419100</wp:posOffset>
@@ -10431,7 +10988,7 @@
           </mc:Choice>
           <mc:Fallback>
             <w:pict>
-              <v:shape w14:anchorId="7D7B453D" id="Text Box 352" o:spid="_x0000_s1057" type="#_x0000_t202" style="position:absolute;margin-left:33pt;margin-top:239.25pt;width:15.75pt;height:17.25pt;z-index:251713024;visibility:visible;mso-wrap-style:square;mso-wrap-distance-left:9pt;mso-wrap-distance-top:0;mso-wrap-distance-right:9pt;mso-wrap-distance-bottom:0;mso-position-horizontal:absolute;mso-position-horizontal-relative:text;mso-position-vertical:absolute;mso-position-vertical-relative:text;v-text-anchor:top" o:gfxdata="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" filled="f" stroked="f">
+              <v:shape w14:anchorId="7D7B453D" id="Text Box 352" o:spid="_x0000_s1057" type="#_x0000_t202" style="position:absolute;margin-left:33pt;margin-top:239.25pt;width:15.75pt;height:17.25pt;z-index:251688960;visibility:visible;mso-wrap-style:square;mso-wrap-distance-left:9pt;mso-wrap-distance-top:0;mso-wrap-distance-right:9pt;mso-wrap-distance-bottom:0;mso-position-horizontal:absolute;mso-position-horizontal-relative:text;mso-position-vertical:absolute;mso-position-vertical-relative:text;v-text-anchor:top" o:gfxdata="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" filled="f" stroked="f">
                 <v:textbox>
                   <w:txbxContent>
                     <w:p>
@@ -10461,7 +11018,7 @@
         <mc:AlternateContent>
           <mc:Choice Requires="wps">
             <w:drawing>
-              <wp:anchor distT="0" distB="0" distL="114300" distR="114300" simplePos="0" relativeHeight="251709952" behindDoc="0" locked="0" layoutInCell="1" allowOverlap="1" wp14:anchorId="7D7B453D" wp14:editId="7D1C3728">
+              <wp:anchor distT="0" distB="0" distL="114300" distR="114300" simplePos="0" relativeHeight="251686912" behindDoc="0" locked="0" layoutInCell="1" allowOverlap="1" wp14:anchorId="7D7B453D" wp14:editId="7D1C3728">
                 <wp:simplePos x="0" y="0"/>
                 <wp:positionH relativeFrom="column">
                   <wp:posOffset>409575</wp:posOffset>
@@ -10536,7 +11093,7 @@
           </mc:Choice>
           <mc:Fallback>
             <w:pict>
-              <v:shape w14:anchorId="7D7B453D" id="Text Box 351" o:spid="_x0000_s1058" type="#_x0000_t202" style="position:absolute;margin-left:32.25pt;margin-top:208.5pt;width:15.75pt;height:17.25pt;z-index:251709952;visibility:visible;mso-wrap-style:square;mso-wrap-distance-left:9pt;mso-wrap-distance-top:0;mso-wrap-distance-right:9pt;mso-wrap-distance-bottom:0;mso-position-horizontal:absolute;mso-position-horizontal-relative:text;mso-position-vertical:absolute;mso-position-vertical-relative:text;v-text-anchor:top" o:gfxdata="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" filled="f" stroked="f">
+              <v:shape w14:anchorId="7D7B453D" id="Text Box 351" o:spid="_x0000_s1058" type="#_x0000_t202" style="position:absolute;margin-left:32.25pt;margin-top:208.5pt;width:15.75pt;height:17.25pt;z-index:251686912;visibility:visible;mso-wrap-style:square;mso-wrap-distance-left:9pt;mso-wrap-distance-top:0;mso-wrap-distance-right:9pt;mso-wrap-distance-bottom:0;mso-position-horizontal:absolute;mso-position-horizontal-relative:text;mso-position-vertical:absolute;mso-position-vertical-relative:text;v-text-anchor:top" o:gfxdata="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" filled="f" stroked="f">
                 <v:textbox>
                   <w:txbxContent>
                     <w:p>
@@ -10566,7 +11123,7 @@
         <mc:AlternateContent>
           <mc:Choice Requires="wps">
             <w:drawing>
-              <wp:anchor distT="0" distB="0" distL="114300" distR="114300" simplePos="0" relativeHeight="251706880" behindDoc="0" locked="0" layoutInCell="1" allowOverlap="1" wp14:anchorId="7D7B453D" wp14:editId="7D1C3728">
+              <wp:anchor distT="0" distB="0" distL="114300" distR="114300" simplePos="0" relativeHeight="251684864" behindDoc="0" locked="0" layoutInCell="1" allowOverlap="1" wp14:anchorId="7D7B453D" wp14:editId="7D1C3728">
                 <wp:simplePos x="0" y="0"/>
                 <wp:positionH relativeFrom="column">
                   <wp:posOffset>409575</wp:posOffset>
@@ -10641,7 +11198,7 @@
           </mc:Choice>
           <mc:Fallback>
             <w:pict>
-              <v:shape w14:anchorId="7D7B453D" id="Text Box 350" o:spid="_x0000_s1059" type="#_x0000_t202" style="position:absolute;margin-left:32.25pt;margin-top:173.25pt;width:15.75pt;height:17.25pt;z-index:251706880;visibility:visible;mso-wrap-style:square;mso-wrap-distance-left:9pt;mso-wrap-distance-top:0;mso-wrap-distance-right:9pt;mso-wrap-distance-bottom:0;mso-position-horizontal:absolute;mso-position-horizontal-relative:text;mso-position-vertical:absolute;mso-position-vertical-relative:text;v-text-anchor:top" o:gfxdata="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" filled="f" stroked="f">
+              <v:shape w14:anchorId="7D7B453D" id="Text Box 350" o:spid="_x0000_s1059" type="#_x0000_t202" style="position:absolute;margin-left:32.25pt;margin-top:173.25pt;width:15.75pt;height:17.25pt;z-index:251684864;visibility:visible;mso-wrap-style:square;mso-wrap-distance-left:9pt;mso-wrap-distance-top:0;mso-wrap-distance-right:9pt;mso-wrap-distance-bottom:0;mso-position-horizontal:absolute;mso-position-horizontal-relative:text;mso-position-vertical:absolute;mso-position-vertical-relative:text;v-text-anchor:top" o:gfxdata="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" filled="f" stroked="f">
                 <v:textbox>
                   <w:txbxContent>
                     <w:p>
@@ -10671,7 +11228,7 @@
         <mc:AlternateContent>
           <mc:Choice Requires="wps">
             <w:drawing>
-              <wp:anchor distT="0" distB="0" distL="114300" distR="114300" simplePos="0" relativeHeight="251703808" behindDoc="0" locked="0" layoutInCell="1" allowOverlap="1" wp14:anchorId="7D7B453D" wp14:editId="7D1C3728">
+              <wp:anchor distT="0" distB="0" distL="114300" distR="114300" simplePos="0" relativeHeight="251682816" behindDoc="0" locked="0" layoutInCell="1" allowOverlap="1" wp14:anchorId="7D7B453D" wp14:editId="7D1C3728">
                 <wp:simplePos x="0" y="0"/>
                 <wp:positionH relativeFrom="column">
                   <wp:posOffset>428625</wp:posOffset>
@@ -10746,7 +11303,7 @@
           </mc:Choice>
           <mc:Fallback>
             <w:pict>
-              <v:shape w14:anchorId="7D7B453D" id="Text Box 349" o:spid="_x0000_s1060" type="#_x0000_t202" style="position:absolute;margin-left:33.75pt;margin-top:141.75pt;width:15.75pt;height:17.25pt;z-index:251703808;visibility:visible;mso-wrap-style:square;mso-wrap-distance-left:9pt;mso-wrap-distance-top:0;mso-wrap-distance-right:9pt;mso-wrap-distance-bottom:0;mso-position-horizontal:absolute;mso-position-horizontal-relative:text;mso-position-vertical:absolute;mso-position-vertical-relative:text;v-text-anchor:top" o:gfxdata="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" filled="f" stroked="f">
+              <v:shape w14:anchorId="7D7B453D" id="Text Box 349" o:spid="_x0000_s1060" type="#_x0000_t202" style="position:absolute;margin-left:33.75pt;margin-top:141.75pt;width:15.75pt;height:17.25pt;z-index:251682816;visibility:visible;mso-wrap-style:square;mso-wrap-distance-left:9pt;mso-wrap-distance-top:0;mso-wrap-distance-right:9pt;mso-wrap-distance-bottom:0;mso-position-horizontal:absolute;mso-position-horizontal-relative:text;mso-position-vertical:absolute;mso-position-vertical-relative:text;v-text-anchor:top" o:gfxdata="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" filled="f" stroked="f">
                 <v:textbox>
                   <w:txbxContent>
                     <w:p>
@@ -10776,7 +11333,7 @@
         <mc:AlternateContent>
           <mc:Choice Requires="wps">
             <w:drawing>
-              <wp:anchor distT="0" distB="0" distL="114300" distR="114300" simplePos="0" relativeHeight="251700736" behindDoc="0" locked="0" layoutInCell="1" allowOverlap="1" wp14:anchorId="7D7B453D" wp14:editId="7D1C3728">
+              <wp:anchor distT="0" distB="0" distL="114300" distR="114300" simplePos="0" relativeHeight="251680768" behindDoc="0" locked="0" layoutInCell="1" allowOverlap="1" wp14:anchorId="7D7B453D" wp14:editId="7D1C3728">
                 <wp:simplePos x="0" y="0"/>
                 <wp:positionH relativeFrom="column">
                   <wp:posOffset>419100</wp:posOffset>
@@ -10857,7 +11414,7 @@
           </mc:Choice>
           <mc:Fallback>
             <w:pict>
-              <v:shape w14:anchorId="7D7B453D" id="Text Box 348" o:spid="_x0000_s1061" type="#_x0000_t202" style="position:absolute;margin-left:33pt;margin-top:115.5pt;width:15.75pt;height:17.25pt;z-index:251700736;visibility:visible;mso-wrap-style:square;mso-width-percent:0;mso-height-percent:0;mso-wrap-distance-left:9pt;mso-wrap-distance-top:0;mso-wrap-distance-right:9pt;mso-wrap-distance-bottom:0;mso-position-horizontal:absolute;mso-position-horizontal-relative:text;mso-position-vertical:absolute;mso-position-vertical-relative:text;mso-width-percent:0;mso-height-percent:0;mso-width-relative:margin;mso-height-relative:margin;v-text-anchor:top" o:gfxdata="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" filled="f" stroked="f">
+              <v:shape w14:anchorId="7D7B453D" id="Text Box 348" o:spid="_x0000_s1061" type="#_x0000_t202" style="position:absolute;margin-left:33pt;margin-top:115.5pt;width:15.75pt;height:17.25pt;z-index:251680768;visibility:visible;mso-wrap-style:square;mso-width-percent:0;mso-height-percent:0;mso-wrap-distance-left:9pt;mso-wrap-distance-top:0;mso-wrap-distance-right:9pt;mso-wrap-distance-bottom:0;mso-position-horizontal:absolute;mso-position-horizontal-relative:text;mso-position-vertical:absolute;mso-position-vertical-relative:text;mso-width-percent:0;mso-height-percent:0;mso-width-relative:margin;mso-height-relative:margin;v-text-anchor:top" o:gfxdata="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" filled="f" stroked="f">
                 <v:textbox>
                   <w:txbxContent>
                     <w:p>
@@ -10887,7 +11444,7 @@
         <mc:AlternateContent>
           <mc:Choice Requires="wps">
             <w:drawing>
-              <wp:anchor distT="0" distB="0" distL="114300" distR="114300" simplePos="0" relativeHeight="251697664" behindDoc="0" locked="0" layoutInCell="1" allowOverlap="1" wp14:anchorId="7D7B453D" wp14:editId="7D1C3728">
+              <wp:anchor distT="0" distB="0" distL="114300" distR="114300" simplePos="0" relativeHeight="251678720" behindDoc="0" locked="0" layoutInCell="1" allowOverlap="1" wp14:anchorId="7D7B453D" wp14:editId="7D1C3728">
                 <wp:simplePos x="0" y="0"/>
                 <wp:positionH relativeFrom="column">
                   <wp:posOffset>400050</wp:posOffset>
@@ -10962,7 +11519,7 @@
           </mc:Choice>
           <mc:Fallback>
             <w:pict>
-              <v:shape w14:anchorId="7D7B453D" id="Text Box 347" o:spid="_x0000_s1062" type="#_x0000_t202" style="position:absolute;margin-left:31.5pt;margin-top:87.75pt;width:15.75pt;height:17.25pt;z-index:251697664;visibility:visible;mso-wrap-style:square;mso-wrap-distance-left:9pt;mso-wrap-distance-top:0;mso-wrap-distance-right:9pt;mso-wrap-distance-bottom:0;mso-position-horizontal:absolute;mso-position-horizontal-relative:text;mso-position-vertical:absolute;mso-position-vertical-relative:text;v-text-anchor:top" o:gfxdata="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" filled="f" stroked="f">
+              <v:shape w14:anchorId="7D7B453D" id="Text Box 347" o:spid="_x0000_s1062" type="#_x0000_t202" style="position:absolute;margin-left:31.5pt;margin-top:87.75pt;width:15.75pt;height:17.25pt;z-index:251678720;visibility:visible;mso-wrap-style:square;mso-wrap-distance-left:9pt;mso-wrap-distance-top:0;mso-wrap-distance-right:9pt;mso-wrap-distance-bottom:0;mso-position-horizontal:absolute;mso-position-horizontal-relative:text;mso-position-vertical:absolute;mso-position-vertical-relative:text;v-text-anchor:top" o:gfxdata="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" filled="f" stroked="f">
                 <v:textbox>
                   <w:txbxContent>
                     <w:p>
@@ -10992,7 +11549,7 @@
         <mc:AlternateContent>
           <mc:Choice Requires="wps">
             <w:drawing>
-              <wp:anchor distT="0" distB="0" distL="114300" distR="114300" simplePos="0" relativeHeight="251694592" behindDoc="0" locked="0" layoutInCell="1" allowOverlap="1" wp14:anchorId="7D7B453D" wp14:editId="7D1C3728">
+              <wp:anchor distT="0" distB="0" distL="114300" distR="114300" simplePos="0" relativeHeight="251676672" behindDoc="0" locked="0" layoutInCell="1" allowOverlap="1" wp14:anchorId="7D7B453D" wp14:editId="7D1C3728">
                 <wp:simplePos x="0" y="0"/>
                 <wp:positionH relativeFrom="column">
                   <wp:posOffset>409575</wp:posOffset>
@@ -11067,7 +11624,7 @@
           </mc:Choice>
           <mc:Fallback>
             <w:pict>
-              <v:shape w14:anchorId="7D7B453D" id="Text Box 346" o:spid="_x0000_s1063" type="#_x0000_t202" style="position:absolute;margin-left:32.25pt;margin-top:56.25pt;width:15.75pt;height:17.25pt;z-index:251694592;visibility:visible;mso-wrap-style:square;mso-wrap-distance-left:9pt;mso-wrap-distance-top:0;mso-wrap-distance-right:9pt;mso-wrap-distance-bottom:0;mso-position-horizontal:absolute;mso-position-horizontal-relative:text;mso-position-vertical:absolute;mso-position-vertical-relative:text;v-text-anchor:top" o:gfxdata="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" filled="f" stroked="f">
+              <v:shape w14:anchorId="7D7B453D" id="Text Box 346" o:spid="_x0000_s1063" type="#_x0000_t202" style="position:absolute;margin-left:32.25pt;margin-top:56.25pt;width:15.75pt;height:17.25pt;z-index:251676672;visibility:visible;mso-wrap-style:square;mso-wrap-distance-left:9pt;mso-wrap-distance-top:0;mso-wrap-distance-right:9pt;mso-wrap-distance-bottom:0;mso-position-horizontal:absolute;mso-position-horizontal-relative:text;mso-position-vertical:absolute;mso-position-vertical-relative:text;v-text-anchor:top" o:gfxdata="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" filled="f" stroked="f">
                 <v:textbox>
                   <w:txbxContent>
                     <w:p>
@@ -11212,7 +11769,7 @@
         <mc:AlternateContent>
           <mc:Choice Requires="wps">
             <w:drawing>
-              <wp:anchor distT="0" distB="0" distL="114300" distR="114300" simplePos="0" relativeHeight="251795968" behindDoc="0" locked="0" layoutInCell="1" allowOverlap="1" wp14:anchorId="1069C28F" wp14:editId="44599B6D">
+              <wp:anchor distT="0" distB="0" distL="114300" distR="114300" simplePos="0" relativeHeight="251742208" behindDoc="0" locked="0" layoutInCell="1" allowOverlap="1" wp14:anchorId="1069C28F" wp14:editId="44599B6D">
                 <wp:simplePos x="0" y="0"/>
                 <wp:positionH relativeFrom="column">
                   <wp:posOffset>2962275</wp:posOffset>
@@ -11274,7 +11831,7 @@
           </mc:Choice>
           <mc:Fallback>
             <w:pict>
-              <v:shape w14:anchorId="0B341ECB" id="Straight Arrow Connector 245" o:spid="_x0000_s1026" type="#_x0000_t32" style="position:absolute;margin-left:233.25pt;margin-top:12pt;width:1pt;height:29.6pt;z-index:251795968;visibility:visible;mso-wrap-style:square;mso-width-percent:0;mso-height-percent:0;mso-wrap-distance-left:9pt;mso-wrap-distance-top:0;mso-wrap-distance-right:9pt;mso-wrap-distance-bottom:0;mso-position-horizontal:absolute;mso-position-horizontal-relative:text;mso-position-vertical:absolute;mso-position-vertical-relative:text;mso-width-percent:0;mso-height-percent:0;mso-width-relative:margin;mso-height-relative:margin" o:gfxdata="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" strokecolor="black [3213]" strokeweight="1pt">
+              <v:shape w14:anchorId="7BB0E3FA" id="Straight Arrow Connector 245" o:spid="_x0000_s1026" type="#_x0000_t32" style="position:absolute;margin-left:233.25pt;margin-top:12pt;width:1pt;height:29.6pt;z-index:251742208;visibility:visible;mso-wrap-style:square;mso-width-percent:0;mso-height-percent:0;mso-wrap-distance-left:9pt;mso-wrap-distance-top:0;mso-wrap-distance-right:9pt;mso-wrap-distance-bottom:0;mso-position-horizontal:absolute;mso-position-horizontal-relative:text;mso-position-vertical:absolute;mso-position-vertical-relative:text;mso-width-percent:0;mso-height-percent:0;mso-width-relative:margin;mso-height-relative:margin" o:gfxdata="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" strokecolor="black [3213]" strokeweight="1pt">
                 <v:stroke endarrow="block"/>
               </v:shape>
             </w:pict>
@@ -11290,7 +11847,7 @@
         <mc:AlternateContent>
           <mc:Choice Requires="wps">
             <w:drawing>
-              <wp:anchor distT="0" distB="0" distL="114300" distR="114300" simplePos="0" relativeHeight="251792896" behindDoc="0" locked="0" layoutInCell="1" allowOverlap="1" wp14:anchorId="06DDD5C2" wp14:editId="075E18CB">
+              <wp:anchor distT="0" distB="0" distL="114300" distR="114300" simplePos="0" relativeHeight="251740160" behindDoc="0" locked="0" layoutInCell="1" allowOverlap="1" wp14:anchorId="06DDD5C2" wp14:editId="075E18CB">
                 <wp:simplePos x="0" y="0"/>
                 <wp:positionH relativeFrom="column">
                   <wp:posOffset>2762250</wp:posOffset>
@@ -11361,7 +11918,7 @@
           </mc:Choice>
           <mc:Fallback>
             <w:pict>
-              <v:oval w14:anchorId="06DDD5C2" id="Oval 237" o:spid="_x0000_s1064" style="position:absolute;margin-left:217.5pt;margin-top:20.95pt;width:31.3pt;height:27.55pt;z-index:251792896;visibility:visible;mso-wrap-style:square;mso-wrap-distance-left:9pt;mso-wrap-distance-top:0;mso-wrap-distance-right:9pt;mso-wrap-distance-bottom:0;mso-position-horizontal:absolute;mso-position-horizontal-relative:text;mso-position-vertical:absolute;mso-position-vertical-relative:text;v-text-anchor:middle" o:gfxdata="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" fillcolor="#eeece1 [3214]" strokecolor="black [3213]" strokeweight=".25pt">
+              <v:oval w14:anchorId="06DDD5C2" id="Oval 237" o:spid="_x0000_s1064" style="position:absolute;margin-left:217.5pt;margin-top:20.95pt;width:31.3pt;height:27.55pt;z-index:251740160;visibility:visible;mso-wrap-style:square;mso-wrap-distance-left:9pt;mso-wrap-distance-top:0;mso-wrap-distance-right:9pt;mso-wrap-distance-bottom:0;mso-position-horizontal:absolute;mso-position-horizontal-relative:text;mso-position-vertical:absolute;mso-position-vertical-relative:text;v-text-anchor:middle" o:gfxdata="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" fillcolor="#eeece1 [3214]" strokecolor="black [3213]" strokeweight=".25pt">
                 <v:textbox>
                   <w:txbxContent>
                     <w:p>
@@ -11388,7 +11945,7 @@
         <mc:AlternateContent>
           <mc:Choice Requires="wps">
             <w:drawing>
-              <wp:anchor distT="0" distB="0" distL="114300" distR="114300" simplePos="0" relativeHeight="251636224" behindDoc="0" locked="0" layoutInCell="1" allowOverlap="1" wp14:anchorId="3FE9E8C1" wp14:editId="0B93191F">
+              <wp:anchor distT="0" distB="0" distL="114300" distR="114300" simplePos="0" relativeHeight="251637760" behindDoc="0" locked="0" layoutInCell="1" allowOverlap="1" wp14:anchorId="3FE9E8C1" wp14:editId="0B93191F">
                 <wp:simplePos x="0" y="0"/>
                 <wp:positionH relativeFrom="column">
                   <wp:posOffset>3181350</wp:posOffset>
@@ -11446,7 +12003,7 @@
           </mc:Choice>
           <mc:Fallback>
             <w:pict>
-              <v:shape w14:anchorId="0D89A4F8" id="Straight Arrow Connector 238" o:spid="_x0000_s1026" type="#_x0000_t32" style="position:absolute;margin-left:250.5pt;margin-top:16.6pt;width:117.75pt;height:30.75pt;z-index:251636224;visibility:visible;mso-wrap-style:square;mso-width-percent:0;mso-height-percent:0;mso-wrap-distance-left:9pt;mso-wrap-distance-top:0;mso-wrap-distance-right:9pt;mso-wrap-distance-bottom:0;mso-position-horizontal:absolute;mso-position-horizontal-relative:text;mso-position-vertical:absolute;mso-position-vertical-relative:text;mso-width-percent:0;mso-height-percent:0;mso-width-relative:margin;mso-height-relative:margin" o:gfxdata="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" strokecolor="black [3040]" strokeweight="1pt">
+              <v:shape w14:anchorId="31D51B12" id="Straight Arrow Connector 238" o:spid="_x0000_s1026" type="#_x0000_t32" style="position:absolute;margin-left:250.5pt;margin-top:16.6pt;width:117.75pt;height:30.75pt;z-index:251637760;visibility:visible;mso-wrap-style:square;mso-width-percent:0;mso-height-percent:0;mso-wrap-distance-left:9pt;mso-wrap-distance-top:0;mso-wrap-distance-right:9pt;mso-wrap-distance-bottom:0;mso-position-horizontal:absolute;mso-position-horizontal-relative:text;mso-position-vertical:absolute;mso-position-vertical-relative:text;mso-width-percent:0;mso-height-percent:0;mso-width-relative:margin;mso-height-relative:margin" o:gfxdata="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" strokecolor="black [3040]" strokeweight="1pt">
                 <v:stroke endarrow="block"/>
               </v:shape>
             </w:pict>
@@ -11460,7 +12017,7 @@
         <mc:AlternateContent>
           <mc:Choice Requires="wps">
             <w:drawing>
-              <wp:anchor distT="0" distB="0" distL="114300" distR="114300" simplePos="0" relativeHeight="251633152" behindDoc="0" locked="0" layoutInCell="1" allowOverlap="1" wp14:anchorId="2537680B" wp14:editId="599F4729">
+              <wp:anchor distT="0" distB="0" distL="114300" distR="114300" simplePos="0" relativeHeight="251635712" behindDoc="0" locked="0" layoutInCell="1" allowOverlap="1" wp14:anchorId="2537680B" wp14:editId="599F4729">
                 <wp:simplePos x="0" y="0"/>
                 <wp:positionH relativeFrom="column">
                   <wp:posOffset>790574</wp:posOffset>
@@ -11518,7 +12075,7 @@
           </mc:Choice>
           <mc:Fallback>
             <w:pict>
-              <v:shape w14:anchorId="1DA158BE" id="Straight Arrow Connector 239" o:spid="_x0000_s1026" type="#_x0000_t32" style="position:absolute;margin-left:62.25pt;margin-top:18.85pt;width:157.25pt;height:24.75pt;flip:x;z-index:251633152;visibility:visible;mso-wrap-style:square;mso-width-percent:0;mso-height-percent:0;mso-wrap-distance-left:9pt;mso-wrap-distance-top:0;mso-wrap-distance-right:9pt;mso-wrap-distance-bottom:0;mso-position-horizontal:absolute;mso-position-horizontal-relative:text;mso-position-vertical:absolute;mso-position-vertical-relative:text;mso-width-percent:0;mso-height-percent:0;mso-width-relative:margin;mso-height-relative:margin" o:gfxdata="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" strokecolor="black [3040]" strokeweight="1pt">
+              <v:shape w14:anchorId="056A8A9F" id="Straight Arrow Connector 239" o:spid="_x0000_s1026" type="#_x0000_t32" style="position:absolute;margin-left:62.25pt;margin-top:18.85pt;width:157.25pt;height:24.75pt;flip:x;z-index:251635712;visibility:visible;mso-wrap-style:square;mso-width-percent:0;mso-height-percent:0;mso-wrap-distance-left:9pt;mso-wrap-distance-top:0;mso-wrap-distance-right:9pt;mso-wrap-distance-bottom:0;mso-position-horizontal:absolute;mso-position-horizontal-relative:text;mso-position-vertical:absolute;mso-position-vertical-relative:text;mso-width-percent:0;mso-height-percent:0;mso-width-relative:margin;mso-height-relative:margin" o:gfxdata="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" strokecolor="black [3040]" strokeweight="1pt">
                 <v:stroke endarrow="block"/>
               </v:shape>
             </w:pict>
@@ -11556,7 +12113,7 @@
         <mc:AlternateContent>
           <mc:Choice Requires="wps">
             <w:drawing>
-              <wp:anchor distT="0" distB="0" distL="114300" distR="114300" simplePos="0" relativeHeight="251799040" behindDoc="0" locked="0" layoutInCell="1" allowOverlap="1" wp14:anchorId="21504881" wp14:editId="1FFA3BE1">
+              <wp:anchor distT="0" distB="0" distL="114300" distR="114300" simplePos="0" relativeHeight="251744256" behindDoc="0" locked="0" layoutInCell="1" allowOverlap="1" wp14:anchorId="21504881" wp14:editId="1FFA3BE1">
                 <wp:simplePos x="0" y="0"/>
                 <wp:positionH relativeFrom="column">
                   <wp:posOffset>3143250</wp:posOffset>
@@ -11618,7 +12175,7 @@
           </mc:Choice>
           <mc:Fallback>
             <w:pict>
-              <v:shape w14:anchorId="55F0B8A0" id="Straight Arrow Connector 328" o:spid="_x0000_s1026" type="#_x0000_t32" style="position:absolute;margin-left:247.5pt;margin-top:5.4pt;width:27pt;height:31.5pt;z-index:251799040;visibility:visible;mso-wrap-style:square;mso-width-percent:0;mso-height-percent:0;mso-wrap-distance-left:9pt;mso-wrap-distance-top:0;mso-wrap-distance-right:9pt;mso-wrap-distance-bottom:0;mso-position-horizontal:absolute;mso-position-horizontal-relative:text;mso-position-vertical:absolute;mso-position-vertical-relative:text;mso-width-percent:0;mso-height-percent:0;mso-width-relative:margin;mso-height-relative:margin" o:gfxdata="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" strokecolor="black [3213]" strokeweight="1pt">
+              <v:shape w14:anchorId="04909EF3" id="Straight Arrow Connector 328" o:spid="_x0000_s1026" type="#_x0000_t32" style="position:absolute;margin-left:247.5pt;margin-top:5.4pt;width:27pt;height:31.5pt;z-index:251744256;visibility:visible;mso-wrap-style:square;mso-width-percent:0;mso-height-percent:0;mso-wrap-distance-left:9pt;mso-wrap-distance-top:0;mso-wrap-distance-right:9pt;mso-wrap-distance-bottom:0;mso-position-horizontal:absolute;mso-position-horizontal-relative:text;mso-position-vertical:absolute;mso-position-vertical-relative:text;mso-width-percent:0;mso-height-percent:0;mso-width-relative:margin;mso-height-relative:margin" o:gfxdata="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" strokecolor="black [3213]" strokeweight="1pt">
                 <v:stroke endarrow="block"/>
               </v:shape>
             </w:pict>
@@ -11632,7 +12189,7 @@
         <mc:AlternateContent>
           <mc:Choice Requires="wps">
             <w:drawing>
-              <wp:anchor distT="0" distB="0" distL="114300" distR="114300" simplePos="0" relativeHeight="251676160" behindDoc="0" locked="0" layoutInCell="1" allowOverlap="1" wp14:anchorId="15409B58" wp14:editId="6A944985">
+              <wp:anchor distT="0" distB="0" distL="114300" distR="114300" simplePos="0" relativeHeight="251664384" behindDoc="0" locked="0" layoutInCell="1" allowOverlap="1" wp14:anchorId="15409B58" wp14:editId="6A944985">
                 <wp:simplePos x="0" y="0"/>
                 <wp:positionH relativeFrom="column">
                   <wp:posOffset>2886075</wp:posOffset>
@@ -11694,7 +12251,7 @@
           </mc:Choice>
           <mc:Fallback>
             <w:pict>
-              <v:shape w14:anchorId="42042E75" id="Straight Arrow Connector 268" o:spid="_x0000_s1026" type="#_x0000_t32" style="position:absolute;margin-left:227.25pt;margin-top:5.2pt;width:1pt;height:29.6pt;z-index:251676160;visibility:visible;mso-wrap-style:square;mso-width-percent:0;mso-height-percent:0;mso-wrap-distance-left:9pt;mso-wrap-distance-top:0;mso-wrap-distance-right:9pt;mso-wrap-distance-bottom:0;mso-position-horizontal:absolute;mso-position-horizontal-relative:text;mso-position-vertical:absolute;mso-position-vertical-relative:text;mso-width-percent:0;mso-height-percent:0;mso-width-relative:margin;mso-height-relative:margin" o:gfxdata="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" strokecolor="black [3213]" strokeweight="1pt">
+              <v:shape w14:anchorId="7D3C83F4" id="Straight Arrow Connector 268" o:spid="_x0000_s1026" type="#_x0000_t32" style="position:absolute;margin-left:227.25pt;margin-top:5.2pt;width:1pt;height:29.6pt;z-index:251664384;visibility:visible;mso-wrap-style:square;mso-width-percent:0;mso-height-percent:0;mso-wrap-distance-left:9pt;mso-wrap-distance-top:0;mso-wrap-distance-right:9pt;mso-wrap-distance-bottom:0;mso-position-horizontal:absolute;mso-position-horizontal-relative:text;mso-position-vertical:absolute;mso-position-vertical-relative:text;mso-width-percent:0;mso-height-percent:0;mso-width-relative:margin;mso-height-relative:margin" o:gfxdata="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" strokecolor="black [3213]" strokeweight="1pt">
                 <v:stroke endarrow="block"/>
               </v:shape>
             </w:pict>
@@ -11708,7 +12265,7 @@
         <mc:AlternateContent>
           <mc:Choice Requires="wps">
             <w:drawing>
-              <wp:anchor distT="0" distB="0" distL="114300" distR="114300" simplePos="0" relativeHeight="251639296" behindDoc="0" locked="0" layoutInCell="1" allowOverlap="1" wp14:anchorId="261C00F5" wp14:editId="1B5D7C17">
+              <wp:anchor distT="0" distB="0" distL="114300" distR="114300" simplePos="0" relativeHeight="251639808" behindDoc="0" locked="0" layoutInCell="1" allowOverlap="1" wp14:anchorId="261C00F5" wp14:editId="1B5D7C17">
                 <wp:simplePos x="0" y="0"/>
                 <wp:positionH relativeFrom="column">
                   <wp:posOffset>447675</wp:posOffset>
@@ -11779,7 +12336,7 @@
           </mc:Choice>
           <mc:Fallback>
             <w:pict>
-              <v:oval w14:anchorId="261C00F5" id="Oval 241" o:spid="_x0000_s1065" style="position:absolute;margin-left:35.25pt;margin-top:17.45pt;width:31.3pt;height:27.55pt;z-index:251639296;visibility:visible;mso-wrap-style:square;mso-wrap-distance-left:9pt;mso-wrap-distance-top:0;mso-wrap-distance-right:9pt;mso-wrap-distance-bottom:0;mso-position-horizontal:absolute;mso-position-horizontal-relative:text;mso-position-vertical:absolute;mso-position-vertical-relative:text;v-text-anchor:middle" o:gfxdata="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" fillcolor="#eeece1 [3214]" strokecolor="black [3213]" strokeweight=".25pt">
+              <v:oval w14:anchorId="261C00F5" id="Oval 241" o:spid="_x0000_s1065" style="position:absolute;margin-left:35.25pt;margin-top:17.45pt;width:31.3pt;height:27.55pt;z-index:251639808;visibility:visible;mso-wrap-style:square;mso-wrap-distance-left:9pt;mso-wrap-distance-top:0;mso-wrap-distance-right:9pt;mso-wrap-distance-bottom:0;mso-position-horizontal:absolute;mso-position-horizontal-relative:text;mso-position-vertical:absolute;mso-position-vertical-relative:text;v-text-anchor:middle" o:gfxdata="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" fillcolor="#eeece1 [3214]" strokecolor="black [3213]" strokeweight=".25pt">
                 <v:textbox>
                   <w:txbxContent>
                     <w:p>
@@ -11810,7 +12367,7 @@
         <mc:AlternateContent>
           <mc:Choice Requires="wps">
             <w:drawing>
-              <wp:anchor distT="0" distB="0" distL="114300" distR="114300" simplePos="0" relativeHeight="251654656" behindDoc="0" locked="0" layoutInCell="1" allowOverlap="1" wp14:anchorId="4E79CF94" wp14:editId="321D38E2">
+              <wp:anchor distT="0" distB="0" distL="114300" distR="114300" simplePos="0" relativeHeight="251650048" behindDoc="0" locked="0" layoutInCell="1" allowOverlap="1" wp14:anchorId="4E79CF94" wp14:editId="321D38E2">
                 <wp:simplePos x="0" y="0"/>
                 <wp:positionH relativeFrom="column">
                   <wp:posOffset>4495800</wp:posOffset>
@@ -11887,7 +12444,7 @@
           </mc:Choice>
           <mc:Fallback>
             <w:pict>
-              <v:oval w14:anchorId="4E79CF94" id="Oval 240" o:spid="_x0000_s1066" style="position:absolute;margin-left:354pt;margin-top:1pt;width:40.5pt;height:34.5pt;z-index:251654656;visibility:visible;mso-wrap-style:square;mso-width-percent:0;mso-height-percent:0;mso-wrap-distance-left:9pt;mso-wrap-distance-top:0;mso-wrap-distance-right:9pt;mso-wrap-distance-bottom:0;mso-position-horizontal:absolute;mso-position-horizontal-relative:text;mso-position-vertical:absolute;mso-position-vertical-relative:text;mso-width-percent:0;mso-height-percent:0;mso-width-relative:margin;mso-height-relative:margin;v-text-anchor:middle" o:gfxdata="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" fillcolor="#eeece1 [3214]" strokecolor="black [3213]" strokeweight=".25pt">
+              <v:oval w14:anchorId="4E79CF94" id="Oval 240" o:spid="_x0000_s1066" style="position:absolute;margin-left:354pt;margin-top:1pt;width:40.5pt;height:34.5pt;z-index:251650048;visibility:visible;mso-wrap-style:square;mso-width-percent:0;mso-height-percent:0;mso-wrap-distance-left:9pt;mso-wrap-distance-top:0;mso-wrap-distance-right:9pt;mso-wrap-distance-bottom:0;mso-position-horizontal:absolute;mso-position-horizontal-relative:text;mso-position-vertical:absolute;mso-position-vertical-relative:text;mso-width-percent:0;mso-height-percent:0;mso-width-relative:margin;mso-height-relative:margin;v-text-anchor:middle" o:gfxdata="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" fillcolor="#eeece1 [3214]" strokecolor="black [3213]" strokeweight=".25pt">
                 <v:textbox>
                   <w:txbxContent>
                     <w:p>
@@ -11909,7 +12466,7 @@
         <mc:AlternateContent>
           <mc:Choice Requires="wps">
             <w:drawing>
-              <wp:anchor distT="0" distB="0" distL="114300" distR="114300" simplePos="0" relativeHeight="251682304" behindDoc="0" locked="0" layoutInCell="1" allowOverlap="1" wp14:anchorId="54DE3295" wp14:editId="6B4755CB">
+              <wp:anchor distT="0" distB="0" distL="114300" distR="114300" simplePos="0" relativeHeight="251668480" behindDoc="0" locked="0" layoutInCell="1" allowOverlap="1" wp14:anchorId="54DE3295" wp14:editId="6B4755CB">
                 <wp:simplePos x="0" y="0"/>
                 <wp:positionH relativeFrom="column">
                   <wp:posOffset>3343275</wp:posOffset>
@@ -11986,7 +12543,7 @@
           </mc:Choice>
           <mc:Fallback>
             <w:pict>
-              <v:oval w14:anchorId="54DE3295" id="Oval 329" o:spid="_x0000_s1067" style="position:absolute;margin-left:263.25pt;margin-top:15.35pt;width:36.75pt;height:30.75pt;z-index:251682304;visibility:visible;mso-wrap-style:square;mso-width-percent:0;mso-height-percent:0;mso-wrap-distance-left:9pt;mso-wrap-distance-top:0;mso-wrap-distance-right:9pt;mso-wrap-distance-bottom:0;mso-position-horizontal:absolute;mso-position-horizontal-relative:text;mso-position-vertical:absolute;mso-position-vertical-relative:text;mso-width-percent:0;mso-height-percent:0;mso-width-relative:margin;mso-height-relative:margin;v-text-anchor:middle" o:gfxdata="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" fillcolor="#eeece1 [3214]" strokecolor="black [3213]" strokeweight=".25pt">
+              <v:oval w14:anchorId="54DE3295" id="Oval 329" o:spid="_x0000_s1067" style="position:absolute;margin-left:263.25pt;margin-top:15.35pt;width:36.75pt;height:30.75pt;z-index:251668480;visibility:visible;mso-wrap-style:square;mso-width-percent:0;mso-height-percent:0;mso-wrap-distance-left:9pt;mso-wrap-distance-top:0;mso-wrap-distance-right:9pt;mso-wrap-distance-bottom:0;mso-position-horizontal:absolute;mso-position-horizontal-relative:text;mso-position-vertical:absolute;mso-position-vertical-relative:text;mso-width-percent:0;mso-height-percent:0;mso-width-relative:margin;mso-height-relative:margin;v-text-anchor:middle" o:gfxdata="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" fillcolor="#eeece1 [3214]" strokecolor="black [3213]" strokeweight=".25pt">
                 <v:textbox>
                   <w:txbxContent>
                     <w:p>
@@ -12008,7 +12565,7 @@
         <mc:AlternateContent>
           <mc:Choice Requires="wps">
             <w:drawing>
-              <wp:anchor distT="0" distB="0" distL="114300" distR="114300" simplePos="0" relativeHeight="251679232" behindDoc="0" locked="0" layoutInCell="1" allowOverlap="1" wp14:anchorId="581D7CFC" wp14:editId="7E50B585">
+              <wp:anchor distT="0" distB="0" distL="114300" distR="114300" simplePos="0" relativeHeight="251666432" behindDoc="0" locked="0" layoutInCell="1" allowOverlap="1" wp14:anchorId="581D7CFC" wp14:editId="7E50B585">
                 <wp:simplePos x="0" y="0"/>
                 <wp:positionH relativeFrom="column">
                   <wp:posOffset>2724149</wp:posOffset>
@@ -12085,7 +12642,7 @@
           </mc:Choice>
           <mc:Fallback>
             <w:pict>
-              <v:oval w14:anchorId="581D7CFC" id="Oval 322" o:spid="_x0000_s1068" style="position:absolute;margin-left:214.5pt;margin-top:14.5pt;width:38.25pt;height:31.5pt;z-index:251679232;visibility:visible;mso-wrap-style:square;mso-width-percent:0;mso-height-percent:0;mso-wrap-distance-left:9pt;mso-wrap-distance-top:0;mso-wrap-distance-right:9pt;mso-wrap-distance-bottom:0;mso-position-horizontal:absolute;mso-position-horizontal-relative:text;mso-position-vertical:absolute;mso-position-vertical-relative:text;mso-width-percent:0;mso-height-percent:0;mso-width-relative:margin;mso-height-relative:margin;v-text-anchor:middle" o:gfxdata="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" fillcolor="#eeece1 [3214]" strokecolor="black [3213]" strokeweight=".25pt">
+              <v:oval w14:anchorId="581D7CFC" id="Oval 322" o:spid="_x0000_s1068" style="position:absolute;margin-left:214.5pt;margin-top:14.5pt;width:38.25pt;height:31.5pt;z-index:251666432;visibility:visible;mso-wrap-style:square;mso-width-percent:0;mso-height-percent:0;mso-wrap-distance-left:9pt;mso-wrap-distance-top:0;mso-wrap-distance-right:9pt;mso-wrap-distance-bottom:0;mso-position-horizontal:absolute;mso-position-horizontal-relative:text;mso-position-vertical:absolute;mso-position-vertical-relative:text;mso-width-percent:0;mso-height-percent:0;mso-width-relative:margin;mso-height-relative:margin;v-text-anchor:middle" o:gfxdata="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" fillcolor="#eeece1 [3214]" strokecolor="black [3213]" strokeweight=".25pt">
                 <v:textbox>
                   <w:txbxContent>
                     <w:p>
@@ -12107,7 +12664,7 @@
         <mc:AlternateContent>
           <mc:Choice Requires="wps">
             <w:drawing>
-              <wp:anchor distT="0" distB="0" distL="114300" distR="114300" simplePos="0" relativeHeight="251593216" behindDoc="0" locked="0" layoutInCell="1" allowOverlap="1" wp14:anchorId="6C6E43F6" wp14:editId="5D322AC1">
+              <wp:anchor distT="0" distB="0" distL="114300" distR="114300" simplePos="0" relativeHeight="251609088" behindDoc="0" locked="0" layoutInCell="1" allowOverlap="1" wp14:anchorId="6C6E43F6" wp14:editId="5D322AC1">
                 <wp:simplePos x="0" y="0"/>
                 <wp:positionH relativeFrom="column">
                   <wp:posOffset>390526</wp:posOffset>
@@ -12169,7 +12726,7 @@
           </mc:Choice>
           <mc:Fallback>
             <w:pict>
-              <v:shape w14:anchorId="74ED57FC" id="Straight Arrow Connector 242" o:spid="_x0000_s1026" type="#_x0000_t32" style="position:absolute;margin-left:30.75pt;margin-top:25pt;width:22.5pt;height:26.25pt;flip:x;z-index:251593216;visibility:visible;mso-wrap-style:square;mso-width-percent:0;mso-height-percent:0;mso-wrap-distance-left:9pt;mso-wrap-distance-top:0;mso-wrap-distance-right:9pt;mso-wrap-distance-bottom:0;mso-position-horizontal:absolute;mso-position-horizontal-relative:text;mso-position-vertical:absolute;mso-position-vertical-relative:text;mso-width-percent:0;mso-height-percent:0;mso-width-relative:margin;mso-height-relative:margin" o:gfxdata="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" strokecolor="black [3213]" strokeweight="1pt">
+              <v:shape w14:anchorId="53A88F35" id="Straight Arrow Connector 242" o:spid="_x0000_s1026" type="#_x0000_t32" style="position:absolute;margin-left:30.75pt;margin-top:25pt;width:22.5pt;height:26.25pt;flip:x;z-index:251609088;visibility:visible;mso-wrap-style:square;mso-width-percent:0;mso-height-percent:0;mso-wrap-distance-left:9pt;mso-wrap-distance-top:0;mso-wrap-distance-right:9pt;mso-wrap-distance-bottom:0;mso-position-horizontal:absolute;mso-position-horizontal-relative:text;mso-position-vertical:absolute;mso-position-vertical-relative:text;mso-width-percent:0;mso-height-percent:0;mso-width-relative:margin;mso-height-relative:margin" o:gfxdata="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" strokecolor="black [3213]" strokeweight="1pt">
                 <v:stroke endarrow="block"/>
               </v:shape>
             </w:pict>
@@ -12273,7 +12830,7 @@
         <mc:AlternateContent>
           <mc:Choice Requires="wps">
             <w:drawing>
-              <wp:anchor distT="0" distB="0" distL="114300" distR="114300" simplePos="0" relativeHeight="251666944" behindDoc="0" locked="0" layoutInCell="1" allowOverlap="1" wp14:anchorId="7B8C868C" wp14:editId="59129847">
+              <wp:anchor distT="0" distB="0" distL="114300" distR="114300" simplePos="0" relativeHeight="251658240" behindDoc="0" locked="0" layoutInCell="1" allowOverlap="1" wp14:anchorId="7B8C868C" wp14:editId="59129847">
                 <wp:simplePos x="0" y="0"/>
                 <wp:positionH relativeFrom="column">
                   <wp:posOffset>857250</wp:posOffset>
@@ -12328,7 +12885,7 @@
           </mc:Choice>
           <mc:Fallback>
             <w:pict>
-              <v:shape w14:anchorId="19EA53EC" id="Straight Arrow Connector 255" o:spid="_x0000_s1026" type="#_x0000_t32" style="position:absolute;margin-left:67.5pt;margin-top:.4pt;width:22.65pt;height:21.3pt;z-index:251666944;visibility:visible;mso-wrap-style:square;mso-width-percent:0;mso-wrap-distance-left:9pt;mso-wrap-distance-top:0;mso-wrap-distance-right:9pt;mso-wrap-distance-bottom:0;mso-position-horizontal:absolute;mso-position-horizontal-relative:text;mso-position-vertical:absolute;mso-position-vertical-relative:text;mso-width-percent:0;mso-width-relative:margin" o:gfxdata="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" strokecolor="black [3040]" strokeweight="1pt">
+              <v:shape w14:anchorId="67AFABFC" id="Straight Arrow Connector 255" o:spid="_x0000_s1026" type="#_x0000_t32" style="position:absolute;margin-left:67.5pt;margin-top:.4pt;width:22.65pt;height:21.3pt;z-index:251658240;visibility:visible;mso-wrap-style:square;mso-width-percent:0;mso-wrap-distance-left:9pt;mso-wrap-distance-top:0;mso-wrap-distance-right:9pt;mso-wrap-distance-bottom:0;mso-position-horizontal:absolute;mso-position-horizontal-relative:text;mso-position-vertical:absolute;mso-position-vertical-relative:text;mso-width-percent:0;mso-width-relative:margin" o:gfxdata="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" strokecolor="black [3040]" strokeweight="1pt">
                 <v:stroke endarrow="block"/>
               </v:shape>
             </w:pict>
@@ -12342,7 +12899,7 @@
         <mc:AlternateContent>
           <mc:Choice Requires="wps">
             <w:drawing>
-              <wp:anchor distT="0" distB="0" distL="114300" distR="114300" simplePos="0" relativeHeight="251651584" behindDoc="0" locked="0" layoutInCell="1" allowOverlap="1" wp14:anchorId="143B8150" wp14:editId="49DC97F4">
+              <wp:anchor distT="0" distB="0" distL="114300" distR="114300" simplePos="0" relativeHeight="251648000" behindDoc="0" locked="0" layoutInCell="1" allowOverlap="1" wp14:anchorId="143B8150" wp14:editId="49DC97F4">
                 <wp:simplePos x="0" y="0"/>
                 <wp:positionH relativeFrom="column">
                   <wp:posOffset>4972051</wp:posOffset>
@@ -12404,7 +12961,7 @@
           </mc:Choice>
           <mc:Fallback>
             <w:pict>
-              <v:shape w14:anchorId="735ED701" id="Straight Arrow Connector 341" o:spid="_x0000_s1026" type="#_x0000_t32" style="position:absolute;margin-left:391.5pt;margin-top:5.85pt;width:19.5pt;height:24.75pt;z-index:251651584;visibility:visible;mso-wrap-style:square;mso-width-percent:0;mso-height-percent:0;mso-wrap-distance-left:9pt;mso-wrap-distance-top:0;mso-wrap-distance-right:9pt;mso-wrap-distance-bottom:0;mso-position-horizontal:absolute;mso-position-horizontal-relative:text;mso-position-vertical:absolute;mso-position-vertical-relative:text;mso-width-percent:0;mso-height-percent:0;mso-width-relative:margin;mso-height-relative:margin" o:gfxdata="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" strokecolor="black [3213]" strokeweight="1pt">
+              <v:shape w14:anchorId="4DD1D0F4" id="Straight Arrow Connector 341" o:spid="_x0000_s1026" type="#_x0000_t32" style="position:absolute;margin-left:391.5pt;margin-top:5.85pt;width:19.5pt;height:24.75pt;z-index:251648000;visibility:visible;mso-wrap-style:square;mso-width-percent:0;mso-height-percent:0;mso-wrap-distance-left:9pt;mso-wrap-distance-top:0;mso-wrap-distance-right:9pt;mso-wrap-distance-bottom:0;mso-position-horizontal:absolute;mso-position-horizontal-relative:text;mso-position-vertical:absolute;mso-position-vertical-relative:text;mso-width-percent:0;mso-height-percent:0;mso-width-relative:margin;mso-height-relative:margin" o:gfxdata="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" strokecolor="black [3213]" strokeweight="1pt">
                 <v:stroke endarrow="block"/>
               </v:shape>
             </w:pict>
@@ -12418,7 +12975,7 @@
         <mc:AlternateContent>
           <mc:Choice Requires="wps">
             <w:drawing>
-              <wp:anchor distT="0" distB="0" distL="114300" distR="114300" simplePos="0" relativeHeight="251685376" behindDoc="0" locked="0" layoutInCell="1" allowOverlap="1" wp14:anchorId="0BD13F2E" wp14:editId="75716DEC">
+              <wp:anchor distT="0" distB="0" distL="114300" distR="114300" simplePos="0" relativeHeight="251670528" behindDoc="0" locked="0" layoutInCell="1" allowOverlap="1" wp14:anchorId="0BD13F2E" wp14:editId="75716DEC">
                 <wp:simplePos x="0" y="0"/>
                 <wp:positionH relativeFrom="column">
                   <wp:posOffset>4486276</wp:posOffset>
@@ -12480,7 +13037,7 @@
           </mc:Choice>
           <mc:Fallback>
             <w:pict>
-              <v:shape w14:anchorId="754D030D" id="Straight Arrow Connector 335" o:spid="_x0000_s1026" type="#_x0000_t32" style="position:absolute;margin-left:353.25pt;margin-top:6.6pt;width:7.5pt;height:24.75pt;flip:x;z-index:251685376;visibility:visible;mso-wrap-style:square;mso-width-percent:0;mso-height-percent:0;mso-wrap-distance-left:9pt;mso-wrap-distance-top:0;mso-wrap-distance-right:9pt;mso-wrap-distance-bottom:0;mso-position-horizontal:absolute;mso-position-horizontal-relative:text;mso-position-vertical:absolute;mso-position-vertical-relative:text;mso-width-percent:0;mso-height-percent:0;mso-width-relative:margin;mso-height-relative:margin" o:gfxdata="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" strokecolor="black [3213]" strokeweight="1pt">
+              <v:shape w14:anchorId="24FE91EC" id="Straight Arrow Connector 335" o:spid="_x0000_s1026" type="#_x0000_t32" style="position:absolute;margin-left:353.25pt;margin-top:6.6pt;width:7.5pt;height:24.75pt;flip:x;z-index:251670528;visibility:visible;mso-wrap-style:square;mso-width-percent:0;mso-height-percent:0;mso-wrap-distance-left:9pt;mso-wrap-distance-top:0;mso-wrap-distance-right:9pt;mso-wrap-distance-bottom:0;mso-position-horizontal:absolute;mso-position-horizontal-relative:text;mso-position-vertical:absolute;mso-position-vertical-relative:text;mso-width-percent:0;mso-height-percent:0;mso-width-relative:margin;mso-height-relative:margin" o:gfxdata="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" strokecolor="black [3213]" strokeweight="1pt">
                 <v:stroke endarrow="block"/>
               </v:shape>
             </w:pict>
@@ -12597,7 +13154,7 @@
         <mc:AlternateContent>
           <mc:Choice Requires="wps">
             <w:drawing>
-              <wp:anchor distT="0" distB="0" distL="114300" distR="114300" simplePos="0" relativeHeight="251657728" behindDoc="0" locked="0" layoutInCell="1" allowOverlap="1" wp14:anchorId="013D5B7C" wp14:editId="29EB52A7">
+              <wp:anchor distT="0" distB="0" distL="114300" distR="114300" simplePos="0" relativeHeight="251652096" behindDoc="0" locked="0" layoutInCell="1" allowOverlap="1" wp14:anchorId="013D5B7C" wp14:editId="29EB52A7">
                 <wp:simplePos x="0" y="0"/>
                 <wp:positionH relativeFrom="column">
                   <wp:posOffset>5019675</wp:posOffset>
@@ -12674,7 +13231,7 @@
           </mc:Choice>
           <mc:Fallback>
             <w:pict>
-              <v:oval w14:anchorId="013D5B7C" id="Oval 342" o:spid="_x0000_s1069" style="position:absolute;margin-left:395.25pt;margin-top:9.25pt;width:38.25pt;height:31.5pt;z-index:251657728;visibility:visible;mso-wrap-style:square;mso-width-percent:0;mso-height-percent:0;mso-wrap-distance-left:9pt;mso-wrap-distance-top:0;mso-wrap-distance-right:9pt;mso-wrap-distance-bottom:0;mso-position-horizontal:absolute;mso-position-horizontal-relative:text;mso-position-vertical:absolute;mso-position-vertical-relative:text;mso-width-percent:0;mso-height-percent:0;mso-width-relative:margin;mso-height-relative:margin;v-text-anchor:middle" o:gfxdata="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" fillcolor="#eeece1 [3214]" strokecolor="black [3213]" strokeweight=".25pt">
+              <v:oval w14:anchorId="013D5B7C" id="Oval 342" o:spid="_x0000_s1069" style="position:absolute;margin-left:395.25pt;margin-top:9.25pt;width:38.25pt;height:31.5pt;z-index:251652096;visibility:visible;mso-wrap-style:square;mso-width-percent:0;mso-height-percent:0;mso-wrap-distance-left:9pt;mso-wrap-distance-top:0;mso-wrap-distance-right:9pt;mso-wrap-distance-bottom:0;mso-position-horizontal:absolute;mso-position-horizontal-relative:text;mso-position-vertical:absolute;mso-position-vertical-relative:text;mso-width-percent:0;mso-height-percent:0;mso-width-relative:margin;mso-height-relative:margin;v-text-anchor:middle" o:gfxdata="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" fillcolor="#eeece1 [3214]" strokecolor="black [3213]" strokeweight=".25pt">
                 <v:textbox>
                   <w:txbxContent>
                     <w:p>
@@ -12696,7 +13253,7 @@
         <mc:AlternateContent>
           <mc:Choice Requires="wps">
             <w:drawing>
-              <wp:anchor distT="0" distB="0" distL="114300" distR="114300" simplePos="0" relativeHeight="251645440" behindDoc="0" locked="0" layoutInCell="1" allowOverlap="1" wp14:anchorId="2B15AC42" wp14:editId="797E3C0F">
+              <wp:anchor distT="0" distB="0" distL="114300" distR="114300" simplePos="0" relativeHeight="251643904" behindDoc="0" locked="0" layoutInCell="1" allowOverlap="1" wp14:anchorId="2B15AC42" wp14:editId="797E3C0F">
                 <wp:simplePos x="0" y="0"/>
                 <wp:positionH relativeFrom="column">
                   <wp:posOffset>4191000</wp:posOffset>
@@ -12773,7 +13330,7 @@
           </mc:Choice>
           <mc:Fallback>
             <w:pict>
-              <v:oval w14:anchorId="2B15AC42" id="Oval 336" o:spid="_x0000_s1070" style="position:absolute;margin-left:330pt;margin-top:8.2pt;width:38.25pt;height:31.5pt;z-index:251645440;visibility:visible;mso-wrap-style:square;mso-width-percent:0;mso-height-percent:0;mso-wrap-distance-left:9pt;mso-wrap-distance-top:0;mso-wrap-distance-right:9pt;mso-wrap-distance-bottom:0;mso-position-horizontal:absolute;mso-position-horizontal-relative:text;mso-position-vertical:absolute;mso-position-vertical-relative:text;mso-width-percent:0;mso-height-percent:0;mso-width-relative:margin;mso-height-relative:margin;v-text-anchor:middle" o:gfxdata="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" fillcolor="#eeece1 [3214]" strokecolor="black [3213]" strokeweight=".25pt">
+              <v:oval w14:anchorId="2B15AC42" id="Oval 336" o:spid="_x0000_s1070" style="position:absolute;margin-left:330pt;margin-top:8.2pt;width:38.25pt;height:31.5pt;z-index:251643904;visibility:visible;mso-wrap-style:square;mso-width-percent:0;mso-height-percent:0;mso-wrap-distance-left:9pt;mso-wrap-distance-top:0;mso-wrap-distance-right:9pt;mso-wrap-distance-bottom:0;mso-position-horizontal:absolute;mso-position-horizontal-relative:text;mso-position-vertical:absolute;mso-position-vertical-relative:text;mso-width-percent:0;mso-height-percent:0;mso-width-relative:margin;mso-height-relative:margin;v-text-anchor:middle" o:gfxdata="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" fillcolor="#eeece1 [3214]" strokecolor="black [3213]" strokeweight=".25pt">
                 <v:textbox>
                   <w:txbxContent>
                     <w:p>
@@ -12795,7 +13352,7 @@
         <mc:AlternateContent>
           <mc:Choice Requires="wps">
             <w:drawing>
-              <wp:anchor distT="0" distB="0" distL="114300" distR="114300" simplePos="0" relativeHeight="251599360" behindDoc="0" locked="0" layoutInCell="1" allowOverlap="1" wp14:anchorId="4D307C70" wp14:editId="5822AED3">
+              <wp:anchor distT="0" distB="0" distL="114300" distR="114300" simplePos="0" relativeHeight="251613184" behindDoc="0" locked="0" layoutInCell="1" allowOverlap="1" wp14:anchorId="4D307C70" wp14:editId="5822AED3">
                 <wp:simplePos x="0" y="0"/>
                 <wp:positionH relativeFrom="column">
                   <wp:posOffset>895350</wp:posOffset>
@@ -12866,7 +13423,7 @@
           </mc:Choice>
           <mc:Fallback>
             <w:pict>
-              <v:oval w14:anchorId="4D307C70" id="Oval 257" o:spid="_x0000_s1071" style="position:absolute;margin-left:70.5pt;margin-top:.75pt;width:31.3pt;height:27.55pt;z-index:251599360;visibility:visible;mso-wrap-style:square;mso-wrap-distance-left:9pt;mso-wrap-distance-top:0;mso-wrap-distance-right:9pt;mso-wrap-distance-bottom:0;mso-position-horizontal:absolute;mso-position-horizontal-relative:text;mso-position-vertical:absolute;mso-position-vertical-relative:text;v-text-anchor:middle" o:gfxdata="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" fillcolor="#eeece1 [3214]" strokecolor="black [3213]" strokeweight=".25pt">
+              <v:oval w14:anchorId="4D307C70" id="Oval 257" o:spid="_x0000_s1071" style="position:absolute;margin-left:70.5pt;margin-top:.75pt;width:31.3pt;height:27.55pt;z-index:251613184;visibility:visible;mso-wrap-style:square;mso-wrap-distance-left:9pt;mso-wrap-distance-top:0;mso-wrap-distance-right:9pt;mso-wrap-distance-bottom:0;mso-position-horizontal:absolute;mso-position-horizontal-relative:text;mso-position-vertical:absolute;mso-position-vertical-relative:text;v-text-anchor:middle" o:gfxdata="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" fillcolor="#eeece1 [3214]" strokecolor="black [3213]" strokeweight=".25pt">
                 <v:textbox>
                   <w:txbxContent>
                     <w:p>
@@ -12888,7 +13445,7 @@
         <mc:AlternateContent>
           <mc:Choice Requires="wps">
             <w:drawing>
-              <wp:anchor distT="0" distB="0" distL="114300" distR="114300" simplePos="0" relativeHeight="251642368" behindDoc="0" locked="0" layoutInCell="1" allowOverlap="1" wp14:anchorId="689F07A7" wp14:editId="37F56DD5">
+              <wp:anchor distT="0" distB="0" distL="114300" distR="114300" simplePos="0" relativeHeight="251641856" behindDoc="0" locked="0" layoutInCell="1" allowOverlap="1" wp14:anchorId="689F07A7" wp14:editId="37F56DD5">
                 <wp:simplePos x="0" y="0"/>
                 <wp:positionH relativeFrom="column">
                   <wp:posOffset>171450</wp:posOffset>
@@ -12959,7 +13516,7 @@
           </mc:Choice>
           <mc:Fallback>
             <w:pict>
-              <v:oval w14:anchorId="689F07A7" id="Oval 243" o:spid="_x0000_s1072" style="position:absolute;margin-left:13.5pt;margin-top:.3pt;width:31.3pt;height:27.55pt;z-index:251642368;visibility:visible;mso-wrap-style:square;mso-wrap-distance-left:9pt;mso-wrap-distance-top:0;mso-wrap-distance-right:9pt;mso-wrap-distance-bottom:0;mso-position-horizontal:absolute;mso-position-horizontal-relative:text;mso-position-vertical:absolute;mso-position-vertical-relative:text;v-text-anchor:middle" o:gfxdata="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" fillcolor="#eeece1 [3214]" strokecolor="black [3213]" strokeweight=".25pt">
+              <v:oval w14:anchorId="689F07A7" id="Oval 243" o:spid="_x0000_s1072" style="position:absolute;margin-left:13.5pt;margin-top:.3pt;width:31.3pt;height:27.55pt;z-index:251641856;visibility:visible;mso-wrap-style:square;mso-wrap-distance-left:9pt;mso-wrap-distance-top:0;mso-wrap-distance-right:9pt;mso-wrap-distance-bottom:0;mso-position-horizontal:absolute;mso-position-horizontal-relative:text;mso-position-vertical:absolute;mso-position-vertical-relative:text;v-text-anchor:middle" o:gfxdata="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" fillcolor="#eeece1 [3214]" strokecolor="black [3213]" strokeweight=".25pt">
                 <v:textbox>
                   <w:txbxContent>
                     <w:p>
@@ -12986,7 +13543,7 @@
         <mc:AlternateContent>
           <mc:Choice Requires="wps">
             <w:drawing>
-              <wp:anchor distT="0" distB="0" distL="114300" distR="114300" simplePos="0" relativeHeight="251688448" behindDoc="0" locked="0" layoutInCell="1" allowOverlap="1" wp14:anchorId="2D901C2D" wp14:editId="0C95A458">
+              <wp:anchor distT="0" distB="0" distL="114300" distR="114300" simplePos="0" relativeHeight="251672576" behindDoc="0" locked="0" layoutInCell="1" allowOverlap="1" wp14:anchorId="2D901C2D" wp14:editId="0C95A458">
                 <wp:simplePos x="0" y="0"/>
                 <wp:positionH relativeFrom="column">
                   <wp:posOffset>4419600</wp:posOffset>
@@ -13048,7 +13605,7 @@
           </mc:Choice>
           <mc:Fallback>
             <w:pict>
-              <v:shape w14:anchorId="5DA99A76" id="Straight Arrow Connector 337" o:spid="_x0000_s1026" type="#_x0000_t32" style="position:absolute;margin-left:348pt;margin-top:17.95pt;width:1pt;height:29.6pt;z-index:251688448;visibility:visible;mso-wrap-style:square;mso-width-percent:0;mso-height-percent:0;mso-wrap-distance-left:9pt;mso-wrap-distance-top:0;mso-wrap-distance-right:9pt;mso-wrap-distance-bottom:0;mso-position-horizontal:absolute;mso-position-horizontal-relative:text;mso-position-vertical:absolute;mso-position-vertical-relative:text;mso-width-percent:0;mso-height-percent:0;mso-width-relative:margin;mso-height-relative:margin" o:gfxdata="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" strokecolor="black [3213]" strokeweight="1pt">
+              <v:shape w14:anchorId="518B29B4" id="Straight Arrow Connector 337" o:spid="_x0000_s1026" type="#_x0000_t32" style="position:absolute;margin-left:348pt;margin-top:17.95pt;width:1pt;height:29.6pt;z-index:251672576;visibility:visible;mso-wrap-style:square;mso-width-percent:0;mso-height-percent:0;mso-wrap-distance-left:9pt;mso-wrap-distance-top:0;mso-wrap-distance-right:9pt;mso-wrap-distance-bottom:0;mso-position-horizontal:absolute;mso-position-horizontal-relative:text;mso-position-vertical:absolute;mso-position-vertical-relative:text;mso-width-percent:0;mso-height-percent:0;mso-width-relative:margin;mso-height-relative:margin" o:gfxdata="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" strokecolor="black [3213]" strokeweight="1pt">
                 <v:stroke endarrow="block"/>
               </v:shape>
             </w:pict>
@@ -13062,7 +13619,7 @@
         <mc:AlternateContent>
           <mc:Choice Requires="wps">
             <w:drawing>
-              <wp:anchor distT="0" distB="0" distL="114300" distR="114300" simplePos="0" relativeHeight="251670016" behindDoc="0" locked="0" layoutInCell="1" allowOverlap="1" wp14:anchorId="2179C40D" wp14:editId="5762DB3F">
+              <wp:anchor distT="0" distB="0" distL="114300" distR="114300" simplePos="0" relativeHeight="251660288" behindDoc="0" locked="0" layoutInCell="1" allowOverlap="1" wp14:anchorId="2179C40D" wp14:editId="5762DB3F">
                 <wp:simplePos x="0" y="0"/>
                 <wp:positionH relativeFrom="column">
                   <wp:posOffset>1143000</wp:posOffset>
@@ -13124,7 +13681,7 @@
           </mc:Choice>
           <mc:Fallback>
             <w:pict>
-              <v:shape w14:anchorId="515BF0C6" id="Straight Arrow Connector 258" o:spid="_x0000_s1026" type="#_x0000_t32" style="position:absolute;margin-left:90pt;margin-top:6pt;width:1pt;height:29.6pt;z-index:251670016;visibility:visible;mso-wrap-style:square;mso-width-percent:0;mso-height-percent:0;mso-wrap-distance-left:9pt;mso-wrap-distance-top:0;mso-wrap-distance-right:9pt;mso-wrap-distance-bottom:0;mso-position-horizontal:absolute;mso-position-horizontal-relative:text;mso-position-vertical:absolute;mso-position-vertical-relative:text;mso-width-percent:0;mso-height-percent:0;mso-width-relative:margin;mso-height-relative:margin" o:gfxdata="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" strokecolor="black [3213]" strokeweight="1pt">
+              <v:shape w14:anchorId="163BC6F8" id="Straight Arrow Connector 258" o:spid="_x0000_s1026" type="#_x0000_t32" style="position:absolute;margin-left:90pt;margin-top:6pt;width:1pt;height:29.6pt;z-index:251660288;visibility:visible;mso-wrap-style:square;mso-width-percent:0;mso-height-percent:0;mso-wrap-distance-left:9pt;mso-wrap-distance-top:0;mso-wrap-distance-right:9pt;mso-wrap-distance-bottom:0;mso-position-horizontal:absolute;mso-position-horizontal-relative:text;mso-position-vertical:absolute;mso-position-vertical-relative:text;mso-width-percent:0;mso-height-percent:0;mso-width-relative:margin;mso-height-relative:margin" o:gfxdata="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" strokecolor="black [3213]" strokeweight="1pt">
                 <v:stroke endarrow="block"/>
               </v:shape>
             </w:pict>
@@ -13138,7 +13695,7 @@
         <mc:AlternateContent>
           <mc:Choice Requires="wps">
             <w:drawing>
-              <wp:anchor distT="0" distB="0" distL="114300" distR="114300" simplePos="0" relativeHeight="251660800" behindDoc="0" locked="0" layoutInCell="1" allowOverlap="1" wp14:anchorId="38EA9DA8" wp14:editId="1BAEFE1D">
+              <wp:anchor distT="0" distB="0" distL="114300" distR="114300" simplePos="0" relativeHeight="251654144" behindDoc="0" locked="0" layoutInCell="1" allowOverlap="1" wp14:anchorId="38EA9DA8" wp14:editId="1BAEFE1D">
                 <wp:simplePos x="0" y="0"/>
                 <wp:positionH relativeFrom="column">
                   <wp:posOffset>361950</wp:posOffset>
@@ -13200,7 +13757,7 @@
           </mc:Choice>
           <mc:Fallback>
             <w:pict>
-              <v:shape w14:anchorId="7C585A3A" id="Straight Arrow Connector 246" o:spid="_x0000_s1026" type="#_x0000_t32" style="position:absolute;margin-left:28.5pt;margin-top:8.25pt;width:1pt;height:29.6pt;z-index:251660800;visibility:visible;mso-wrap-style:square;mso-width-percent:0;mso-height-percent:0;mso-wrap-distance-left:9pt;mso-wrap-distance-top:0;mso-wrap-distance-right:9pt;mso-wrap-distance-bottom:0;mso-position-horizontal:absolute;mso-position-horizontal-relative:text;mso-position-vertical:absolute;mso-position-vertical-relative:text;mso-width-percent:0;mso-height-percent:0;mso-width-relative:margin;mso-height-relative:margin" o:gfxdata="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" strokecolor="black [3213]" strokeweight="1pt">
+              <v:shape w14:anchorId="6389E291" id="Straight Arrow Connector 246" o:spid="_x0000_s1026" type="#_x0000_t32" style="position:absolute;margin-left:28.5pt;margin-top:8.25pt;width:1pt;height:29.6pt;z-index:251654144;visibility:visible;mso-wrap-style:square;mso-width-percent:0;mso-height-percent:0;mso-wrap-distance-left:9pt;mso-wrap-distance-top:0;mso-wrap-distance-right:9pt;mso-wrap-distance-bottom:0;mso-position-horizontal:absolute;mso-position-horizontal-relative:text;mso-position-vertical:absolute;mso-position-vertical-relative:text;mso-width-percent:0;mso-height-percent:0;mso-width-relative:margin;mso-height-relative:margin" o:gfxdata="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" strokecolor="black [3213]" strokeweight="1pt">
                 <v:stroke endarrow="block"/>
               </v:shape>
             </w:pict>
@@ -13237,7 +13794,7 @@
         <mc:AlternateContent>
           <mc:Choice Requires="wps">
             <w:drawing>
-              <wp:anchor distT="0" distB="0" distL="114300" distR="114300" simplePos="0" relativeHeight="251673088" behindDoc="0" locked="0" layoutInCell="1" allowOverlap="1" wp14:anchorId="38E5BEDD" wp14:editId="60D7FE1F">
+              <wp:anchor distT="0" distB="0" distL="114300" distR="114300" simplePos="0" relativeHeight="251662336" behindDoc="0" locked="0" layoutInCell="1" allowOverlap="1" wp14:anchorId="38E5BEDD" wp14:editId="60D7FE1F">
                 <wp:simplePos x="0" y="0"/>
                 <wp:positionH relativeFrom="column">
                   <wp:posOffset>962025</wp:posOffset>
@@ -13308,7 +13865,7 @@
           </mc:Choice>
           <mc:Fallback>
             <w:pict>
-              <v:oval w14:anchorId="38E5BEDD" id="Oval 260" o:spid="_x0000_s1073" style="position:absolute;margin-left:75.75pt;margin-top:14.1pt;width:31.3pt;height:27.55pt;z-index:251673088;visibility:visible;mso-wrap-style:square;mso-wrap-distance-left:9pt;mso-wrap-distance-top:0;mso-wrap-distance-right:9pt;mso-wrap-distance-bottom:0;mso-position-horizontal:absolute;mso-position-horizontal-relative:text;mso-position-vertical:absolute;mso-position-vertical-relative:text;v-text-anchor:middle" o:gfxdata="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" fillcolor="#eeece1 [3214]" strokecolor="black [3213]" strokeweight=".25pt">
+              <v:oval w14:anchorId="38E5BEDD" id="Oval 260" o:spid="_x0000_s1073" style="position:absolute;margin-left:75.75pt;margin-top:14.1pt;width:31.3pt;height:27.55pt;z-index:251662336;visibility:visible;mso-wrap-style:square;mso-wrap-distance-left:9pt;mso-wrap-distance-top:0;mso-wrap-distance-right:9pt;mso-wrap-distance-bottom:0;mso-position-horizontal:absolute;mso-position-horizontal-relative:text;mso-position-vertical:absolute;mso-position-vertical-relative:text;v-text-anchor:middle" o:gfxdata="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" fillcolor="#eeece1 [3214]" strokecolor="black [3213]" strokeweight=".25pt">
                 <v:textbox>
                   <w:txbxContent>
                     <w:p>
@@ -13330,7 +13887,7 @@
         <mc:AlternateContent>
           <mc:Choice Requires="wps">
             <w:drawing>
-              <wp:anchor distT="0" distB="0" distL="114300" distR="114300" simplePos="0" relativeHeight="251663872" behindDoc="0" locked="0" layoutInCell="1" allowOverlap="1" wp14:anchorId="4896B7AE" wp14:editId="5911717D">
+              <wp:anchor distT="0" distB="0" distL="114300" distR="114300" simplePos="0" relativeHeight="251656192" behindDoc="0" locked="0" layoutInCell="1" allowOverlap="1" wp14:anchorId="4896B7AE" wp14:editId="5911717D">
                 <wp:simplePos x="0" y="0"/>
                 <wp:positionH relativeFrom="column">
                   <wp:posOffset>180975</wp:posOffset>
@@ -13401,7 +13958,7 @@
           </mc:Choice>
           <mc:Fallback>
             <w:pict>
-              <v:oval w14:anchorId="4896B7AE" id="Oval 248" o:spid="_x0000_s1074" style="position:absolute;margin-left:14.25pt;margin-top:14.9pt;width:31.3pt;height:27.55pt;z-index:251663872;visibility:visible;mso-wrap-style:square;mso-wrap-distance-left:9pt;mso-wrap-distance-top:0;mso-wrap-distance-right:9pt;mso-wrap-distance-bottom:0;mso-position-horizontal:absolute;mso-position-horizontal-relative:text;mso-position-vertical:absolute;mso-position-vertical-relative:text;v-text-anchor:middle" o:gfxdata="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" fillcolor="#eeece1 [3214]" strokecolor="black [3213]" strokeweight=".25pt">
+              <v:oval w14:anchorId="4896B7AE" id="Oval 248" o:spid="_x0000_s1074" style="position:absolute;margin-left:14.25pt;margin-top:14.9pt;width:31.3pt;height:27.55pt;z-index:251656192;visibility:visible;mso-wrap-style:square;mso-wrap-distance-left:9pt;mso-wrap-distance-top:0;mso-wrap-distance-right:9pt;mso-wrap-distance-bottom:0;mso-position-horizontal:absolute;mso-position-horizontal-relative:text;mso-position-vertical:absolute;mso-position-vertical-relative:text;v-text-anchor:middle" o:gfxdata="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" fillcolor="#eeece1 [3214]" strokecolor="black [3213]" strokeweight=".25pt">
                 <v:textbox>
                   <w:txbxContent>
                     <w:p>
@@ -13428,7 +13985,7 @@
         <mc:AlternateContent>
           <mc:Choice Requires="wps">
             <w:drawing>
-              <wp:anchor distT="0" distB="0" distL="114300" distR="114300" simplePos="0" relativeHeight="251648512" behindDoc="0" locked="0" layoutInCell="1" allowOverlap="1" wp14:anchorId="7CAB751F" wp14:editId="58B91E98">
+              <wp:anchor distT="0" distB="0" distL="114300" distR="114300" simplePos="0" relativeHeight="251645952" behindDoc="0" locked="0" layoutInCell="1" allowOverlap="1" wp14:anchorId="7CAB751F" wp14:editId="58B91E98">
                 <wp:simplePos x="0" y="0"/>
                 <wp:positionH relativeFrom="column">
                   <wp:posOffset>4191000</wp:posOffset>
@@ -13505,7 +14062,7 @@
           </mc:Choice>
           <mc:Fallback>
             <w:pict>
-              <v:oval w14:anchorId="7CAB751F" id="Oval 338" o:spid="_x0000_s1075" style="position:absolute;margin-left:330pt;margin-top:.75pt;width:38.25pt;height:31.5pt;z-index:251648512;visibility:visible;mso-wrap-style:square;mso-width-percent:0;mso-height-percent:0;mso-wrap-distance-left:9pt;mso-wrap-distance-top:0;mso-wrap-distance-right:9pt;mso-wrap-distance-bottom:0;mso-position-horizontal:absolute;mso-position-horizontal-relative:text;mso-position-vertical:absolute;mso-position-vertical-relative:text;mso-width-percent:0;mso-height-percent:0;mso-width-relative:margin;mso-height-relative:margin;v-text-anchor:middle" o:gfxdata="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" fillcolor="#eeece1 [3214]" strokecolor="black [3213]" strokeweight=".25pt">
+              <v:oval w14:anchorId="7CAB751F" id="Oval 338" o:spid="_x0000_s1075" style="position:absolute;margin-left:330pt;margin-top:.75pt;width:38.25pt;height:31.5pt;z-index:251645952;visibility:visible;mso-wrap-style:square;mso-width-percent:0;mso-height-percent:0;mso-wrap-distance-left:9pt;mso-wrap-distance-top:0;mso-wrap-distance-right:9pt;mso-wrap-distance-bottom:0;mso-position-horizontal:absolute;mso-position-horizontal-relative:text;mso-position-vertical:absolute;mso-position-vertical-relative:text;mso-width-percent:0;mso-height-percent:0;mso-width-relative:margin;mso-height-relative:margin;v-text-anchor:middle" o:gfxdata="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" fillcolor="#eeece1 [3214]" strokecolor="black [3213]" strokeweight=".25pt">
                 <v:textbox>
                   <w:txbxContent>
                     <w:p>
@@ -13597,7 +14154,7 @@
         <mc:AlternateContent>
           <mc:Choice Requires="wps">
             <w:drawing>
-              <wp:anchor distT="0" distB="0" distL="114300" distR="114300" simplePos="0" relativeHeight="251630080" behindDoc="0" locked="0" layoutInCell="1" allowOverlap="1" wp14:anchorId="5EEC2CE9" wp14:editId="2583DDB5">
+              <wp:anchor distT="0" distB="0" distL="114300" distR="114300" simplePos="0" relativeHeight="251633664" behindDoc="0" locked="0" layoutInCell="1" allowOverlap="1" wp14:anchorId="5EEC2CE9" wp14:editId="2583DDB5">
                 <wp:simplePos x="0" y="0"/>
                 <wp:positionH relativeFrom="column">
                   <wp:posOffset>1133475</wp:posOffset>
@@ -13655,7 +14212,7 @@
           </mc:Choice>
           <mc:Fallback>
             <w:pict>
-              <v:shape w14:anchorId="6E0F6CEE" id="Straight Arrow Connector 227" o:spid="_x0000_s1026" type="#_x0000_t32" style="position:absolute;margin-left:89.25pt;margin-top:106pt;width:39pt;height:6.75pt;flip:y;z-index:251630080;visibility:visible;mso-wrap-style:square;mso-width-percent:0;mso-height-percent:0;mso-wrap-distance-left:9pt;mso-wrap-distance-top:0;mso-wrap-distance-right:9pt;mso-wrap-distance-bottom:0;mso-position-horizontal:absolute;mso-position-horizontal-relative:text;mso-position-vertical:absolute;mso-position-vertical-relative:text;mso-width-percent:0;mso-height-percent:0;mso-width-relative:margin;mso-height-relative:margin" o:gfxdata="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" strokecolor="black [3040]" strokeweight="1pt">
+              <v:shape w14:anchorId="5EFEE2F8" id="Straight Arrow Connector 227" o:spid="_x0000_s1026" type="#_x0000_t32" style="position:absolute;margin-left:89.25pt;margin-top:106pt;width:39pt;height:6.75pt;flip:y;z-index:251633664;visibility:visible;mso-wrap-style:square;mso-width-percent:0;mso-height-percent:0;mso-wrap-distance-left:9pt;mso-wrap-distance-top:0;mso-wrap-distance-right:9pt;mso-wrap-distance-bottom:0;mso-position-horizontal:absolute;mso-position-horizontal-relative:text;mso-position-vertical:absolute;mso-position-vertical-relative:text;mso-width-percent:0;mso-height-percent:0;mso-width-relative:margin;mso-height-relative:margin" o:gfxdata="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" strokecolor="black [3040]" strokeweight="1pt">
                 <v:stroke endarrow="block"/>
               </v:shape>
             </w:pict>
@@ -13669,7 +14226,7 @@
         <mc:AlternateContent>
           <mc:Choice Requires="wps">
             <w:drawing>
-              <wp:anchor distT="0" distB="0" distL="114300" distR="114300" simplePos="0" relativeHeight="251627008" behindDoc="0" locked="0" layoutInCell="1" allowOverlap="1">
+              <wp:anchor distT="0" distB="0" distL="114300" distR="114300" simplePos="0" relativeHeight="251631616" behindDoc="0" locked="0" layoutInCell="1" allowOverlap="1">
                 <wp:simplePos x="0" y="0"/>
                 <wp:positionH relativeFrom="column">
                   <wp:posOffset>923925</wp:posOffset>
@@ -13742,7 +14299,7 @@
           </mc:Choice>
           <mc:Fallback>
             <w:pict>
-              <v:shape id="Text Box 226" o:spid="_x0000_s1076" type="#_x0000_t202" style="position:absolute;margin-left:72.75pt;margin-top:100pt;width:24pt;height:18pt;z-index:251627008;visibility:visible;mso-wrap-style:square;mso-width-percent:0;mso-height-percent:0;mso-wrap-distance-left:9pt;mso-wrap-distance-top:0;mso-wrap-distance-right:9pt;mso-wrap-distance-bottom:0;mso-position-horizontal:absolute;mso-position-horizontal-relative:text;mso-position-vertical:absolute;mso-position-vertical-relative:text;mso-width-percent:0;mso-height-percent:0;mso-width-relative:margin;mso-height-relative:margin;v-text-anchor:top" o:gfxdata="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" filled="f" stroked="f">
+              <v:shape id="Text Box 226" o:spid="_x0000_s1076" type="#_x0000_t202" style="position:absolute;margin-left:72.75pt;margin-top:100pt;width:24pt;height:18pt;z-index:251631616;visibility:visible;mso-wrap-style:square;mso-width-percent:0;mso-height-percent:0;mso-wrap-distance-left:9pt;mso-wrap-distance-top:0;mso-wrap-distance-right:9pt;mso-wrap-distance-bottom:0;mso-position-horizontal:absolute;mso-position-horizontal-relative:text;mso-position-vertical:absolute;mso-position-vertical-relative:text;mso-width-percent:0;mso-height-percent:0;mso-width-relative:margin;mso-height-relative:margin;v-text-anchor:top" o:gfxdata="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" filled="f" stroked="f">
                 <v:textbox>
                   <w:txbxContent>
                     <w:p>
@@ -13764,7 +14321,7 @@
         <mc:AlternateContent>
           <mc:Choice Requires="wps">
             <w:drawing>
-              <wp:anchor distT="0" distB="0" distL="114300" distR="114300" simplePos="0" relativeHeight="251623936" behindDoc="0" locked="0" layoutInCell="1" allowOverlap="1" wp14:anchorId="34C535EB" wp14:editId="0CB24819">
+              <wp:anchor distT="0" distB="0" distL="114300" distR="114300" simplePos="0" relativeHeight="251629568" behindDoc="0" locked="0" layoutInCell="1" allowOverlap="1" wp14:anchorId="34C535EB" wp14:editId="0CB24819">
                 <wp:simplePos x="0" y="0"/>
                 <wp:positionH relativeFrom="column">
                   <wp:posOffset>742950</wp:posOffset>
@@ -13822,7 +14379,7 @@
           </mc:Choice>
           <mc:Fallback>
             <w:pict>
-              <v:shape w14:anchorId="7A19E235" id="Straight Arrow Connector 224" o:spid="_x0000_s1026" type="#_x0000_t32" style="position:absolute;margin-left:58.5pt;margin-top:146.5pt;width:51.75pt;height:23.25pt;z-index:251623936;visibility:visible;mso-wrap-style:square;mso-width-percent:0;mso-height-percent:0;mso-wrap-distance-left:9pt;mso-wrap-distance-top:0;mso-wrap-distance-right:9pt;mso-wrap-distance-bottom:0;mso-position-horizontal:absolute;mso-position-horizontal-relative:text;mso-position-vertical:absolute;mso-position-vertical-relative:text;mso-width-percent:0;mso-height-percent:0;mso-width-relative:margin;mso-height-relative:margin" o:gfxdata="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" strokecolor="black [3040]" strokeweight="1pt">
+              <v:shape w14:anchorId="4294333E" id="Straight Arrow Connector 224" o:spid="_x0000_s1026" type="#_x0000_t32" style="position:absolute;margin-left:58.5pt;margin-top:146.5pt;width:51.75pt;height:23.25pt;z-index:251629568;visibility:visible;mso-wrap-style:square;mso-width-percent:0;mso-height-percent:0;mso-wrap-distance-left:9pt;mso-wrap-distance-top:0;mso-wrap-distance-right:9pt;mso-wrap-distance-bottom:0;mso-position-horizontal:absolute;mso-position-horizontal-relative:text;mso-position-vertical:absolute;mso-position-vertical-relative:text;mso-width-percent:0;mso-height-percent:0;mso-width-relative:margin;mso-height-relative:margin" o:gfxdata="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" strokecolor="black [3040]" strokeweight="1pt">
                 <v:stroke endarrow="block"/>
               </v:shape>
             </w:pict>
@@ -13836,7 +14393,7 @@
         <mc:AlternateContent>
           <mc:Choice Requires="wps">
             <w:drawing>
-              <wp:anchor distT="0" distB="0" distL="114300" distR="114300" simplePos="0" relativeHeight="251620864" behindDoc="0" locked="0" layoutInCell="1" allowOverlap="1" wp14:anchorId="34C535EB" wp14:editId="0CB24819">
+              <wp:anchor distT="0" distB="0" distL="114300" distR="114300" simplePos="0" relativeHeight="251627520" behindDoc="0" locked="0" layoutInCell="1" allowOverlap="1" wp14:anchorId="34C535EB" wp14:editId="0CB24819">
                 <wp:simplePos x="0" y="0"/>
                 <wp:positionH relativeFrom="column">
                   <wp:posOffset>933449</wp:posOffset>
@@ -13894,7 +14451,7 @@
           </mc:Choice>
           <mc:Fallback>
             <w:pict>
-              <v:shape w14:anchorId="4D1370F6" id="Straight Arrow Connector 223" o:spid="_x0000_s1026" type="#_x0000_t32" style="position:absolute;margin-left:73.5pt;margin-top:122.5pt;width:21.75pt;height:10.5pt;z-index:251620864;visibility:visible;mso-wrap-style:square;mso-width-percent:0;mso-height-percent:0;mso-wrap-distance-left:9pt;mso-wrap-distance-top:0;mso-wrap-distance-right:9pt;mso-wrap-distance-bottom:0;mso-position-horizontal:absolute;mso-position-horizontal-relative:text;mso-position-vertical:absolute;mso-position-vertical-relative:text;mso-width-percent:0;mso-height-percent:0;mso-width-relative:margin;mso-height-relative:margin" o:gfxdata="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" strokecolor="black [3040]" strokeweight="1pt">
+              <v:shape w14:anchorId="1BD4FF72" id="Straight Arrow Connector 223" o:spid="_x0000_s1026" type="#_x0000_t32" style="position:absolute;margin-left:73.5pt;margin-top:122.5pt;width:21.75pt;height:10.5pt;z-index:251627520;visibility:visible;mso-wrap-style:square;mso-width-percent:0;mso-height-percent:0;mso-wrap-distance-left:9pt;mso-wrap-distance-top:0;mso-wrap-distance-right:9pt;mso-wrap-distance-bottom:0;mso-position-horizontal:absolute;mso-position-horizontal-relative:text;mso-position-vertical:absolute;mso-position-vertical-relative:text;mso-width-percent:0;mso-height-percent:0;mso-width-relative:margin;mso-height-relative:margin" o:gfxdata="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" strokecolor="black [3040]" strokeweight="1pt">
                 <v:stroke endarrow="block"/>
               </v:shape>
             </w:pict>
@@ -13908,7 +14465,7 @@
         <mc:AlternateContent>
           <mc:Choice Requires="wps">
             <w:drawing>
-              <wp:anchor distT="0" distB="0" distL="114300" distR="114300" simplePos="0" relativeHeight="251617792" behindDoc="0" locked="0" layoutInCell="1" allowOverlap="1" wp14:anchorId="34C535EB" wp14:editId="0CB24819">
+              <wp:anchor distT="0" distB="0" distL="114300" distR="114300" simplePos="0" relativeHeight="251625472" behindDoc="0" locked="0" layoutInCell="1" allowOverlap="1" wp14:anchorId="34C535EB" wp14:editId="0CB24819">
                 <wp:simplePos x="0" y="0"/>
                 <wp:positionH relativeFrom="column">
                   <wp:posOffset>800100</wp:posOffset>
@@ -13966,7 +14523,7 @@
           </mc:Choice>
           <mc:Fallback>
             <w:pict>
-              <v:shape w14:anchorId="4DD61967" id="Straight Arrow Connector 222" o:spid="_x0000_s1026" type="#_x0000_t32" style="position:absolute;margin-left:63pt;margin-top:120.05pt;width:27.75pt;height:3.95pt;z-index:251617792;visibility:visible;mso-wrap-style:square;mso-width-percent:0;mso-height-percent:0;mso-wrap-distance-left:9pt;mso-wrap-distance-top:0;mso-wrap-distance-right:9pt;mso-wrap-distance-bottom:0;mso-position-horizontal:absolute;mso-position-horizontal-relative:text;mso-position-vertical:absolute;mso-position-vertical-relative:text;mso-width-percent:0;mso-height-percent:0;mso-width-relative:margin;mso-height-relative:margin" o:gfxdata="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" strokecolor="black [3040]" strokeweight="1pt">
+              <v:shape w14:anchorId="10C2041C" id="Straight Arrow Connector 222" o:spid="_x0000_s1026" type="#_x0000_t32" style="position:absolute;margin-left:63pt;margin-top:120.05pt;width:27.75pt;height:3.95pt;z-index:251625472;visibility:visible;mso-wrap-style:square;mso-width-percent:0;mso-height-percent:0;mso-wrap-distance-left:9pt;mso-wrap-distance-top:0;mso-wrap-distance-right:9pt;mso-wrap-distance-bottom:0;mso-position-horizontal:absolute;mso-position-horizontal-relative:text;mso-position-vertical:absolute;mso-position-vertical-relative:text;mso-width-percent:0;mso-height-percent:0;mso-width-relative:margin;mso-height-relative:margin" o:gfxdata="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" strokecolor="black [3040]" strokeweight="1pt">
                 <v:stroke endarrow="block"/>
               </v:shape>
             </w:pict>
@@ -13980,7 +14537,7 @@
         <mc:AlternateContent>
           <mc:Choice Requires="wps">
             <w:drawing>
-              <wp:anchor distT="0" distB="0" distL="114300" distR="114300" simplePos="0" relativeHeight="251614720" behindDoc="0" locked="0" layoutInCell="1" allowOverlap="1" wp14:anchorId="34C535EB" wp14:editId="0CB24819">
+              <wp:anchor distT="0" distB="0" distL="114300" distR="114300" simplePos="0" relativeHeight="251623424" behindDoc="0" locked="0" layoutInCell="1" allowOverlap="1" wp14:anchorId="34C535EB" wp14:editId="0CB24819">
                 <wp:simplePos x="0" y="0"/>
                 <wp:positionH relativeFrom="column">
                   <wp:posOffset>790575</wp:posOffset>
@@ -14038,7 +14595,7 @@
           </mc:Choice>
           <mc:Fallback>
             <w:pict>
-              <v:shape w14:anchorId="2269B7B1" id="Straight Arrow Connector 221" o:spid="_x0000_s1026" type="#_x0000_t32" style="position:absolute;margin-left:62.25pt;margin-top:93.2pt;width:46.5pt;height:3.6pt;flip:y;z-index:251614720;visibility:visible;mso-wrap-style:square;mso-width-percent:0;mso-height-percent:0;mso-wrap-distance-left:9pt;mso-wrap-distance-top:0;mso-wrap-distance-right:9pt;mso-wrap-distance-bottom:0;mso-position-horizontal:absolute;mso-position-horizontal-relative:text;mso-position-vertical:absolute;mso-position-vertical-relative:text;mso-width-percent:0;mso-height-percent:0;mso-width-relative:margin;mso-height-relative:margin" o:gfxdata="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" strokecolor="black [3040]" strokeweight="1pt">
+              <v:shape w14:anchorId="727F9034" id="Straight Arrow Connector 221" o:spid="_x0000_s1026" type="#_x0000_t32" style="position:absolute;margin-left:62.25pt;margin-top:93.2pt;width:46.5pt;height:3.6pt;flip:y;z-index:251623424;visibility:visible;mso-wrap-style:square;mso-width-percent:0;mso-height-percent:0;mso-wrap-distance-left:9pt;mso-wrap-distance-top:0;mso-wrap-distance-right:9pt;mso-wrap-distance-bottom:0;mso-position-horizontal:absolute;mso-position-horizontal-relative:text;mso-position-vertical:absolute;mso-position-vertical-relative:text;mso-width-percent:0;mso-height-percent:0;mso-width-relative:margin;mso-height-relative:margin" o:gfxdata="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" strokecolor="black [3040]" strokeweight="1pt">
                 <v:stroke endarrow="block"/>
               </v:shape>
             </w:pict>
@@ -14052,7 +14609,7 @@
         <mc:AlternateContent>
           <mc:Choice Requires="wps">
             <w:drawing>
-              <wp:anchor distT="0" distB="0" distL="114300" distR="114300" simplePos="0" relativeHeight="251611648" behindDoc="0" locked="0" layoutInCell="1" allowOverlap="1" wp14:anchorId="34C535EB" wp14:editId="0CB24819">
+              <wp:anchor distT="0" distB="0" distL="114300" distR="114300" simplePos="0" relativeHeight="251621376" behindDoc="0" locked="0" layoutInCell="1" allowOverlap="1" wp14:anchorId="34C535EB" wp14:editId="0CB24819">
                 <wp:simplePos x="0" y="0"/>
                 <wp:positionH relativeFrom="column">
                   <wp:posOffset>790575</wp:posOffset>
@@ -14110,7 +14667,7 @@
           </mc:Choice>
           <mc:Fallback>
             <w:pict>
-              <v:shape w14:anchorId="1F821877" id="Straight Arrow Connector 220" o:spid="_x0000_s1026" type="#_x0000_t32" style="position:absolute;margin-left:62.25pt;margin-top:56.5pt;width:46.5pt;height:13.3pt;flip:y;z-index:251611648;visibility:visible;mso-wrap-style:square;mso-width-percent:0;mso-height-percent:0;mso-wrap-distance-left:9pt;mso-wrap-distance-top:0;mso-wrap-distance-right:9pt;mso-wrap-distance-bottom:0;mso-position-horizontal:absolute;mso-position-horizontal-relative:text;mso-position-vertical:absolute;mso-position-vertical-relative:text;mso-width-percent:0;mso-height-percent:0;mso-width-relative:margin;mso-height-relative:margin" o:gfxdata="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" strokecolor="black [3040]" strokeweight="1pt">
+              <v:shape w14:anchorId="5D11C0CB" id="Straight Arrow Connector 220" o:spid="_x0000_s1026" type="#_x0000_t32" style="position:absolute;margin-left:62.25pt;margin-top:56.5pt;width:46.5pt;height:13.3pt;flip:y;z-index:251621376;visibility:visible;mso-wrap-style:square;mso-width-percent:0;mso-height-percent:0;mso-wrap-distance-left:9pt;mso-wrap-distance-top:0;mso-wrap-distance-right:9pt;mso-wrap-distance-bottom:0;mso-position-horizontal:absolute;mso-position-horizontal-relative:text;mso-position-vertical:absolute;mso-position-vertical-relative:text;mso-width-percent:0;mso-height-percent:0;mso-width-relative:margin;mso-height-relative:margin" o:gfxdata="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" strokecolor="black [3040]" strokeweight="1pt">
                 <v:stroke endarrow="block"/>
               </v:shape>
             </w:pict>
@@ -14124,7 +14681,7 @@
         <mc:AlternateContent>
           <mc:Choice Requires="wps">
             <w:drawing>
-              <wp:anchor distT="0" distB="0" distL="114300" distR="114300" simplePos="0" relativeHeight="251608576" behindDoc="0" locked="0" layoutInCell="1" allowOverlap="1" wp14:anchorId="2B24E05C" wp14:editId="40BFFA6B">
+              <wp:anchor distT="0" distB="0" distL="114300" distR="114300" simplePos="0" relativeHeight="251619328" behindDoc="0" locked="0" layoutInCell="1" allowOverlap="1" wp14:anchorId="2B24E05C" wp14:editId="40BFFA6B">
                 <wp:simplePos x="0" y="0"/>
                 <wp:positionH relativeFrom="column">
                   <wp:posOffset>762000</wp:posOffset>
@@ -14182,7 +14739,7 @@
           </mc:Choice>
           <mc:Fallback>
             <w:pict>
-              <v:shape w14:anchorId="2D720242" id="Straight Arrow Connector 219" o:spid="_x0000_s1026" type="#_x0000_t32" style="position:absolute;margin-left:60pt;margin-top:42.4pt;width:33pt;height:3.6pt;flip:y;z-index:251608576;visibility:visible;mso-wrap-style:square;mso-width-percent:0;mso-height-percent:0;mso-wrap-distance-left:9pt;mso-wrap-distance-top:0;mso-wrap-distance-right:9pt;mso-wrap-distance-bottom:0;mso-position-horizontal:absolute;mso-position-horizontal-relative:text;mso-position-vertical:absolute;mso-position-vertical-relative:text;mso-width-percent:0;mso-height-percent:0;mso-width-relative:margin;mso-height-relative:margin" o:gfxdata="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" strokecolor="black [3040]" strokeweight="1pt">
+              <v:shape w14:anchorId="572A6AC8" id="Straight Arrow Connector 219" o:spid="_x0000_s1026" type="#_x0000_t32" style="position:absolute;margin-left:60pt;margin-top:42.4pt;width:33pt;height:3.6pt;flip:y;z-index:251619328;visibility:visible;mso-wrap-style:square;mso-width-percent:0;mso-height-percent:0;mso-wrap-distance-left:9pt;mso-wrap-distance-top:0;mso-wrap-distance-right:9pt;mso-wrap-distance-bottom:0;mso-position-horizontal:absolute;mso-position-horizontal-relative:text;mso-position-vertical:absolute;mso-position-vertical-relative:text;mso-width-percent:0;mso-height-percent:0;mso-width-relative:margin;mso-height-relative:margin" o:gfxdata="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" strokecolor="black [3040]" strokeweight="1pt">
                 <v:stroke endarrow="block"/>
               </v:shape>
             </w:pict>
@@ -14196,7 +14753,7 @@
         <mc:AlternateContent>
           <mc:Choice Requires="wps">
             <w:drawing>
-              <wp:anchor distT="0" distB="0" distL="114300" distR="114300" simplePos="0" relativeHeight="251605504" behindDoc="0" locked="0" layoutInCell="1" allowOverlap="1" wp14:anchorId="4EEA1D97" wp14:editId="067DFC21">
+              <wp:anchor distT="0" distB="0" distL="114300" distR="114300" simplePos="0" relativeHeight="251617280" behindDoc="0" locked="0" layoutInCell="1" allowOverlap="1" wp14:anchorId="4EEA1D97" wp14:editId="067DFC21">
                 <wp:simplePos x="0" y="0"/>
                 <wp:positionH relativeFrom="column">
                   <wp:posOffset>552450</wp:posOffset>
@@ -14269,7 +14826,7 @@
           </mc:Choice>
           <mc:Fallback>
             <w:pict>
-              <v:shape w14:anchorId="4EEA1D97" id="Text Box 218" o:spid="_x0000_s1077" type="#_x0000_t202" style="position:absolute;margin-left:43.5pt;margin-top:138pt;width:19.5pt;height:18.75pt;z-index:251605504;visibility:visible;mso-wrap-style:square;mso-width-percent:0;mso-height-percent:0;mso-wrap-distance-left:9pt;mso-wrap-distance-top:0;mso-wrap-distance-right:9pt;mso-wrap-distance-bottom:0;mso-position-horizontal:absolute;mso-position-horizontal-relative:text;mso-position-vertical:absolute;mso-position-vertical-relative:text;mso-width-percent:0;mso-height-percent:0;mso-width-relative:margin;mso-height-relative:margin;v-text-anchor:top" o:gfxdata="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" filled="f" stroked="f">
+              <v:shape w14:anchorId="4EEA1D97" id="Text Box 218" o:spid="_x0000_s1077" type="#_x0000_t202" style="position:absolute;margin-left:43.5pt;margin-top:138pt;width:19.5pt;height:18.75pt;z-index:251617280;visibility:visible;mso-wrap-style:square;mso-width-percent:0;mso-height-percent:0;mso-wrap-distance-left:9pt;mso-wrap-distance-top:0;mso-wrap-distance-right:9pt;mso-wrap-distance-bottom:0;mso-position-horizontal:absolute;mso-position-horizontal-relative:text;mso-position-vertical:absolute;mso-position-vertical-relative:text;mso-width-percent:0;mso-height-percent:0;mso-width-relative:margin;mso-height-relative:margin;v-text-anchor:top" o:gfxdata="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" filled="f" stroked="f">
                 <v:textbox>
                   <w:txbxContent>
                     <w:p>
@@ -14291,7 +14848,7 @@
         <mc:AlternateContent>
           <mc:Choice Requires="wps">
             <w:drawing>
-              <wp:anchor distT="0" distB="0" distL="114300" distR="114300" simplePos="0" relativeHeight="251602432" behindDoc="0" locked="0" layoutInCell="1" allowOverlap="1" wp14:anchorId="4EEA1D97" wp14:editId="067DFC21">
+              <wp:anchor distT="0" distB="0" distL="114300" distR="114300" simplePos="0" relativeHeight="251615232" behindDoc="0" locked="0" layoutInCell="1" allowOverlap="1" wp14:anchorId="4EEA1D97" wp14:editId="067DFC21">
                 <wp:simplePos x="0" y="0"/>
                 <wp:positionH relativeFrom="column">
                   <wp:posOffset>581025</wp:posOffset>
@@ -14364,7 +14921,7 @@
           </mc:Choice>
           <mc:Fallback>
             <w:pict>
-              <v:shape w14:anchorId="4EEA1D97" id="Text Box 216" o:spid="_x0000_s1078" type="#_x0000_t202" style="position:absolute;margin-left:45.75pt;margin-top:111.75pt;width:19.5pt;height:18.75pt;z-index:251602432;visibility:visible;mso-wrap-style:square;mso-width-percent:0;mso-height-percent:0;mso-wrap-distance-left:9pt;mso-wrap-distance-top:0;mso-wrap-distance-right:9pt;mso-wrap-distance-bottom:0;mso-position-horizontal:absolute;mso-position-horizontal-relative:text;mso-position-vertical:absolute;mso-position-vertical-relative:text;mso-width-percent:0;mso-height-percent:0;mso-width-relative:margin;mso-height-relative:margin;v-text-anchor:top" o:gfxdata="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" filled="f" stroked="f">
+              <v:shape w14:anchorId="4EEA1D97" id="Text Box 216" o:spid="_x0000_s1078" type="#_x0000_t202" style="position:absolute;margin-left:45.75pt;margin-top:111.75pt;width:19.5pt;height:18.75pt;z-index:251615232;visibility:visible;mso-wrap-style:square;mso-width-percent:0;mso-height-percent:0;mso-wrap-distance-left:9pt;mso-wrap-distance-top:0;mso-wrap-distance-right:9pt;mso-wrap-distance-bottom:0;mso-position-horizontal:absolute;mso-position-horizontal-relative:text;mso-position-vertical:absolute;mso-position-vertical-relative:text;mso-width-percent:0;mso-height-percent:0;mso-width-relative:margin;mso-height-relative:margin;v-text-anchor:top" o:gfxdata="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" filled="f" stroked="f">
                 <v:textbox>
                   <w:txbxContent>
                     <w:p>
@@ -14386,7 +14943,7 @@
         <mc:AlternateContent>
           <mc:Choice Requires="wps">
             <w:drawing>
-              <wp:anchor distT="0" distB="0" distL="114300" distR="114300" simplePos="0" relativeHeight="251596288" behindDoc="0" locked="0" layoutInCell="1" allowOverlap="1" wp14:anchorId="49B2B8E3" wp14:editId="686BAE0F">
+              <wp:anchor distT="0" distB="0" distL="114300" distR="114300" simplePos="0" relativeHeight="251611136" behindDoc="0" locked="0" layoutInCell="1" allowOverlap="1" wp14:anchorId="49B2B8E3" wp14:editId="686BAE0F">
                 <wp:simplePos x="0" y="0"/>
                 <wp:positionH relativeFrom="column">
                   <wp:posOffset>581025</wp:posOffset>
@@ -14459,7 +15016,7 @@
           </mc:Choice>
           <mc:Fallback>
             <w:pict>
-              <v:shape w14:anchorId="49B2B8E3" id="Text Box 215" o:spid="_x0000_s1079" type="#_x0000_t202" style="position:absolute;margin-left:45.75pt;margin-top:87pt;width:19.5pt;height:18.75pt;z-index:251596288;visibility:visible;mso-wrap-style:square;mso-width-percent:0;mso-height-percent:0;mso-wrap-distance-left:9pt;mso-wrap-distance-top:0;mso-wrap-distance-right:9pt;mso-wrap-distance-bottom:0;mso-position-horizontal:absolute;mso-position-horizontal-relative:text;mso-position-vertical:absolute;mso-position-vertical-relative:text;mso-width-percent:0;mso-height-percent:0;mso-width-relative:margin;mso-height-relative:margin;v-text-anchor:top" o:gfxdata="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" filled="f" stroked="f">
+              <v:shape w14:anchorId="49B2B8E3" id="Text Box 215" o:spid="_x0000_s1079" type="#_x0000_t202" style="position:absolute;margin-left:45.75pt;margin-top:87pt;width:19.5pt;height:18.75pt;z-index:251611136;visibility:visible;mso-wrap-style:square;mso-width-percent:0;mso-height-percent:0;mso-wrap-distance-left:9pt;mso-wrap-distance-top:0;mso-wrap-distance-right:9pt;mso-wrap-distance-bottom:0;mso-position-horizontal:absolute;mso-position-horizontal-relative:text;mso-position-vertical:absolute;mso-position-vertical-relative:text;mso-width-percent:0;mso-height-percent:0;mso-width-relative:margin;mso-height-relative:margin;v-text-anchor:top" o:gfxdata="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" filled="f" stroked="f">
                 <v:textbox>
                   <w:txbxContent>
                     <w:p>
@@ -14481,7 +15038,7 @@
         <mc:AlternateContent>
           <mc:Choice Requires="wps">
             <w:drawing>
-              <wp:anchor distT="0" distB="0" distL="114300" distR="114300" simplePos="0" relativeHeight="251590144" behindDoc="0" locked="0" layoutInCell="1" allowOverlap="1">
+              <wp:anchor distT="0" distB="0" distL="114300" distR="114300" simplePos="0" relativeHeight="251607040" behindDoc="0" locked="0" layoutInCell="1" allowOverlap="1">
                 <wp:simplePos x="0" y="0"/>
                 <wp:positionH relativeFrom="column">
                   <wp:posOffset>581025</wp:posOffset>
@@ -14554,7 +15111,7 @@
           </mc:Choice>
           <mc:Fallback>
             <w:pict>
-              <v:shape id="Text Box 213" o:spid="_x0000_s1080" type="#_x0000_t202" style="position:absolute;margin-left:45.75pt;margin-top:59.5pt;width:19.5pt;height:18.75pt;z-index:251590144;visibility:visible;mso-wrap-style:square;mso-width-percent:0;mso-height-percent:0;mso-wrap-distance-left:9pt;mso-wrap-distance-top:0;mso-wrap-distance-right:9pt;mso-wrap-distance-bottom:0;mso-position-horizontal:absolute;mso-position-horizontal-relative:text;mso-position-vertical:absolute;mso-position-vertical-relative:text;mso-width-percent:0;mso-height-percent:0;mso-width-relative:margin;mso-height-relative:margin;v-text-anchor:top" o:gfxdata="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" filled="f" stroked="f">
+              <v:shape id="Text Box 213" o:spid="_x0000_s1080" type="#_x0000_t202" style="position:absolute;margin-left:45.75pt;margin-top:59.5pt;width:19.5pt;height:18.75pt;z-index:251607040;visibility:visible;mso-wrap-style:square;mso-width-percent:0;mso-height-percent:0;mso-wrap-distance-left:9pt;mso-wrap-distance-top:0;mso-wrap-distance-right:9pt;mso-wrap-distance-bottom:0;mso-position-horizontal:absolute;mso-position-horizontal-relative:text;mso-position-vertical:absolute;mso-position-vertical-relative:text;mso-width-percent:0;mso-height-percent:0;mso-width-relative:margin;mso-height-relative:margin;v-text-anchor:top" o:gfxdata="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" filled="f" stroked="f">
                 <v:textbox>
                   <w:txbxContent>
                     <w:p>
@@ -14576,7 +15133,7 @@
         <mc:AlternateContent>
           <mc:Choice Requires="wps">
             <w:drawing>
-              <wp:anchor distT="0" distB="0" distL="114300" distR="114300" simplePos="0" relativeHeight="251587072" behindDoc="0" locked="0" layoutInCell="1" allowOverlap="1">
+              <wp:anchor distT="0" distB="0" distL="114300" distR="114300" simplePos="0" relativeHeight="251604992" behindDoc="0" locked="0" layoutInCell="1" allowOverlap="1">
                 <wp:simplePos x="0" y="0"/>
                 <wp:positionH relativeFrom="column">
                   <wp:posOffset>561976</wp:posOffset>
@@ -14649,7 +15206,7 @@
           </mc:Choice>
           <mc:Fallback>
             <w:pict>
-              <v:shape id="Text Box 212" o:spid="_x0000_s1081" type="#_x0000_t202" style="position:absolute;margin-left:44.25pt;margin-top:34.75pt;width:18pt;height:19.5pt;z-index:251587072;visibility:visible;mso-wrap-style:square;mso-width-percent:0;mso-height-percent:0;mso-wrap-distance-left:9pt;mso-wrap-distance-top:0;mso-wrap-distance-right:9pt;mso-wrap-distance-bottom:0;mso-position-horizontal:absolute;mso-position-horizontal-relative:text;mso-position-vertical:absolute;mso-position-vertical-relative:text;mso-width-percent:0;mso-height-percent:0;mso-width-relative:margin;mso-height-relative:margin;v-text-anchor:top" o:gfxdata="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" filled="f" stroked="f">
+              <v:shape id="Text Box 212" o:spid="_x0000_s1081" type="#_x0000_t202" style="position:absolute;margin-left:44.25pt;margin-top:34.75pt;width:18pt;height:19.5pt;z-index:251604992;visibility:visible;mso-wrap-style:square;mso-width-percent:0;mso-height-percent:0;mso-wrap-distance-left:9pt;mso-wrap-distance-top:0;mso-wrap-distance-right:9pt;mso-wrap-distance-bottom:0;mso-position-horizontal:absolute;mso-position-horizontal-relative:text;mso-position-vertical:absolute;mso-position-vertical-relative:text;mso-width-percent:0;mso-height-percent:0;mso-width-relative:margin;mso-height-relative:margin;v-text-anchor:top" o:gfxdata="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" filled="f" stroked="f">
                 <v:textbox>
                   <w:txbxContent>
                     <w:p>
@@ -14717,7 +15274,7 @@
         <mc:AlternateContent>
           <mc:Choice Requires="wps">
             <w:drawing>
-              <wp:anchor distT="0" distB="0" distL="114300" distR="114300" simplePos="0" relativeHeight="251580928" behindDoc="0" locked="0" layoutInCell="1" allowOverlap="1" wp14:anchorId="45145CE6" wp14:editId="393CBC58">
+              <wp:anchor distT="0" distB="0" distL="114300" distR="114300" simplePos="0" relativeHeight="251600896" behindDoc="0" locked="0" layoutInCell="1" allowOverlap="1" wp14:anchorId="45145CE6" wp14:editId="393CBC58">
                 <wp:simplePos x="0" y="0"/>
                 <wp:positionH relativeFrom="column">
                   <wp:posOffset>2943225</wp:posOffset>
@@ -14779,7 +15336,7 @@
           </mc:Choice>
           <mc:Fallback>
             <w:pict>
-              <v:shape w14:anchorId="312F75BA" id="Straight Arrow Connector 205" o:spid="_x0000_s1026" type="#_x0000_t32" style="position:absolute;margin-left:231.75pt;margin-top:12.7pt;width:1pt;height:29.6pt;z-index:251580928;visibility:visible;mso-wrap-style:square;mso-width-percent:0;mso-height-percent:0;mso-wrap-distance-left:9pt;mso-wrap-distance-top:0;mso-wrap-distance-right:9pt;mso-wrap-distance-bottom:0;mso-position-horizontal:absolute;mso-position-horizontal-relative:text;mso-position-vertical:absolute;mso-position-vertical-relative:text;mso-width-percent:0;mso-height-percent:0;mso-width-relative:margin;mso-height-relative:margin" o:gfxdata="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" strokecolor="black [3213]" strokeweight="1pt">
+              <v:shape w14:anchorId="586967C3" id="Straight Arrow Connector 205" o:spid="_x0000_s1026" type="#_x0000_t32" style="position:absolute;margin-left:231.75pt;margin-top:12.7pt;width:1pt;height:29.6pt;z-index:251600896;visibility:visible;mso-wrap-style:square;mso-width-percent:0;mso-height-percent:0;mso-wrap-distance-left:9pt;mso-wrap-distance-top:0;mso-wrap-distance-right:9pt;mso-wrap-distance-bottom:0;mso-position-horizontal:absolute;mso-position-horizontal-relative:text;mso-position-vertical:absolute;mso-position-vertical-relative:text;mso-width-percent:0;mso-height-percent:0;mso-width-relative:margin;mso-height-relative:margin" o:gfxdata="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" strokecolor="black [3213]" strokeweight="1pt">
                 <v:stroke endarrow="block"/>
               </v:shape>
             </w:pict>
@@ -14795,7 +15352,7 @@
         <mc:AlternateContent>
           <mc:Choice Requires="wps">
             <w:drawing>
-              <wp:anchor distT="0" distB="0" distL="114300" distR="114300" simplePos="0" relativeHeight="251568640" behindDoc="0" locked="0" layoutInCell="1" allowOverlap="1" wp14:anchorId="3C79E1DD" wp14:editId="2ADAAD42">
+              <wp:anchor distT="0" distB="0" distL="114300" distR="114300" simplePos="0" relativeHeight="251592704" behindDoc="0" locked="0" layoutInCell="1" allowOverlap="1" wp14:anchorId="3C79E1DD" wp14:editId="2ADAAD42">
                 <wp:simplePos x="0" y="0"/>
                 <wp:positionH relativeFrom="column">
                   <wp:posOffset>2762250</wp:posOffset>
@@ -14866,7 +15423,7 @@
           </mc:Choice>
           <mc:Fallback>
             <w:pict>
-              <v:oval w14:anchorId="3C79E1DD" id="Oval 197" o:spid="_x0000_s1082" style="position:absolute;margin-left:217.5pt;margin-top:20.95pt;width:31.3pt;height:27.55pt;z-index:251568640;visibility:visible;mso-wrap-style:square;mso-wrap-distance-left:9pt;mso-wrap-distance-top:0;mso-wrap-distance-right:9pt;mso-wrap-distance-bottom:0;mso-position-horizontal:absolute;mso-position-horizontal-relative:text;mso-position-vertical:absolute;mso-position-vertical-relative:text;v-text-anchor:middle" o:gfxdata="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" fillcolor="#eeece1 [3214]" strokecolor="black [3213]" strokeweight=".25pt">
+              <v:oval w14:anchorId="3C79E1DD" id="Oval 197" o:spid="_x0000_s1082" style="position:absolute;margin-left:217.5pt;margin-top:20.95pt;width:31.3pt;height:27.55pt;z-index:251592704;visibility:visible;mso-wrap-style:square;mso-wrap-distance-left:9pt;mso-wrap-distance-top:0;mso-wrap-distance-right:9pt;mso-wrap-distance-bottom:0;mso-position-horizontal:absolute;mso-position-horizontal-relative:text;mso-position-vertical:absolute;mso-position-vertical-relative:text;v-text-anchor:middle" o:gfxdata="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" fillcolor="#eeece1 [3214]" strokecolor="black [3213]" strokeweight=".25pt">
                 <v:textbox>
                   <w:txbxContent>
                     <w:p>
@@ -14893,7 +15450,7 @@
         <mc:AlternateContent>
           <mc:Choice Requires="wps">
             <w:drawing>
-              <wp:anchor distT="0" distB="0" distL="114300" distR="114300" simplePos="0" relativeHeight="251768320" behindDoc="0" locked="0" layoutInCell="1" allowOverlap="1" wp14:anchorId="22358BE1" wp14:editId="7B43F47A">
+              <wp:anchor distT="0" distB="0" distL="114300" distR="114300" simplePos="0" relativeHeight="251723776" behindDoc="0" locked="0" layoutInCell="1" allowOverlap="1" wp14:anchorId="22358BE1" wp14:editId="7B43F47A">
                 <wp:simplePos x="0" y="0"/>
                 <wp:positionH relativeFrom="column">
                   <wp:posOffset>3143250</wp:posOffset>
@@ -14945,7 +15502,7 @@
           </mc:Choice>
           <mc:Fallback>
             <w:pict>
-              <v:shape w14:anchorId="6B9949BB" id="Straight Arrow Connector 198" o:spid="_x0000_s1026" type="#_x0000_t32" style="position:absolute;margin-left:247.5pt;margin-top:18.05pt;width:25.65pt;height:21.3pt;z-index:251768320;visibility:visible;mso-wrap-style:square;mso-wrap-distance-left:9pt;mso-wrap-distance-top:0;mso-wrap-distance-right:9pt;mso-wrap-distance-bottom:0;mso-position-horizontal:absolute;mso-position-horizontal-relative:text;mso-position-vertical:absolute;mso-position-vertical-relative:text" o:gfxdata="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" strokecolor="black [3040]" strokeweight="1pt">
+              <v:shape w14:anchorId="233C0003" id="Straight Arrow Connector 198" o:spid="_x0000_s1026" type="#_x0000_t32" style="position:absolute;margin-left:247.5pt;margin-top:18.05pt;width:25.65pt;height:21.3pt;z-index:251723776;visibility:visible;mso-wrap-style:square;mso-wrap-distance-left:9pt;mso-wrap-distance-top:0;mso-wrap-distance-right:9pt;mso-wrap-distance-bottom:0;mso-position-horizontal:absolute;mso-position-horizontal-relative:text;mso-position-vertical:absolute;mso-position-vertical-relative:text" o:gfxdata="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" strokecolor="black [3040]" strokeweight="1pt">
                 <v:stroke endarrow="block"/>
               </v:shape>
             </w:pict>
@@ -14959,7 +15516,7 @@
         <mc:AlternateContent>
           <mc:Choice Requires="wps">
             <w:drawing>
-              <wp:anchor distT="0" distB="0" distL="114300" distR="114300" simplePos="0" relativeHeight="251765248" behindDoc="0" locked="0" layoutInCell="1" allowOverlap="1" wp14:anchorId="7906DFEE" wp14:editId="17C9B828">
+              <wp:anchor distT="0" distB="0" distL="114300" distR="114300" simplePos="0" relativeHeight="251721728" behindDoc="0" locked="0" layoutInCell="1" allowOverlap="1" wp14:anchorId="7906DFEE" wp14:editId="17C9B828">
                 <wp:simplePos x="0" y="0"/>
                 <wp:positionH relativeFrom="column">
                   <wp:posOffset>2486025</wp:posOffset>
@@ -15011,7 +15568,7 @@
           </mc:Choice>
           <mc:Fallback>
             <w:pict>
-              <v:shape w14:anchorId="6B41A55D" id="Straight Arrow Connector 199" o:spid="_x0000_s1026" type="#_x0000_t32" style="position:absolute;margin-left:195.75pt;margin-top:18.8pt;width:23.8pt;height:21.9pt;flip:x;z-index:251765248;visibility:visible;mso-wrap-style:square;mso-wrap-distance-left:9pt;mso-wrap-distance-top:0;mso-wrap-distance-right:9pt;mso-wrap-distance-bottom:0;mso-position-horizontal:absolute;mso-position-horizontal-relative:text;mso-position-vertical:absolute;mso-position-vertical-relative:text" o:gfxdata="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" strokecolor="black [3040]" strokeweight="1pt">
+              <v:shape w14:anchorId="456EDE27" id="Straight Arrow Connector 199" o:spid="_x0000_s1026" type="#_x0000_t32" style="position:absolute;margin-left:195.75pt;margin-top:18.8pt;width:23.8pt;height:21.9pt;flip:x;z-index:251721728;visibility:visible;mso-wrap-style:square;mso-wrap-distance-left:9pt;mso-wrap-distance-top:0;mso-wrap-distance-right:9pt;mso-wrap-distance-bottom:0;mso-position-horizontal:absolute;mso-position-horizontal-relative:text;mso-position-vertical:absolute;mso-position-vertical-relative:text" o:gfxdata="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" strokecolor="black [3040]" strokeweight="1pt">
                 <v:stroke endarrow="block"/>
               </v:shape>
             </w:pict>
@@ -15046,7 +15603,7 @@
         <mc:AlternateContent>
           <mc:Choice Requires="wps">
             <w:drawing>
-              <wp:anchor distT="0" distB="0" distL="114300" distR="114300" simplePos="0" relativeHeight="251774464" behindDoc="0" locked="0" layoutInCell="1" allowOverlap="1" wp14:anchorId="30AA9266" wp14:editId="1ABF31EB">
+              <wp:anchor distT="0" distB="0" distL="114300" distR="114300" simplePos="0" relativeHeight="251727872" behindDoc="0" locked="0" layoutInCell="1" allowOverlap="1" wp14:anchorId="30AA9266" wp14:editId="1ABF31EB">
                 <wp:simplePos x="0" y="0"/>
                 <wp:positionH relativeFrom="column">
                   <wp:posOffset>3371850</wp:posOffset>
@@ -15117,7 +15674,7 @@
           </mc:Choice>
           <mc:Fallback>
             <w:pict>
-              <v:oval w14:anchorId="30AA9266" id="Oval 200" o:spid="_x0000_s1083" style="position:absolute;margin-left:265.5pt;margin-top:12.8pt;width:31.3pt;height:27.55pt;z-index:251774464;visibility:visible;mso-wrap-style:square;mso-wrap-distance-left:9pt;mso-wrap-distance-top:0;mso-wrap-distance-right:9pt;mso-wrap-distance-bottom:0;mso-position-horizontal:absolute;mso-position-horizontal-relative:text;mso-position-vertical:absolute;mso-position-vertical-relative:text;v-text-anchor:middle" o:gfxdata="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" fillcolor="#eeece1 [3214]" strokecolor="black [3213]" strokeweight=".25pt">
+              <v:oval w14:anchorId="30AA9266" id="Oval 200" o:spid="_x0000_s1083" style="position:absolute;margin-left:265.5pt;margin-top:12.8pt;width:31.3pt;height:27.55pt;z-index:251727872;visibility:visible;mso-wrap-style:square;mso-wrap-distance-left:9pt;mso-wrap-distance-top:0;mso-wrap-distance-right:9pt;mso-wrap-distance-bottom:0;mso-position-horizontal:absolute;mso-position-horizontal-relative:text;mso-position-vertical:absolute;mso-position-vertical-relative:text;v-text-anchor:middle" o:gfxdata="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" fillcolor="#eeece1 [3214]" strokecolor="black [3213]" strokeweight=".25pt">
                 <v:textbox>
                   <w:txbxContent>
                     <w:p>
@@ -15139,7 +15696,7 @@
         <mc:AlternateContent>
           <mc:Choice Requires="wps">
             <w:drawing>
-              <wp:anchor distT="0" distB="0" distL="114300" distR="114300" simplePos="0" relativeHeight="251771392" behindDoc="0" locked="0" layoutInCell="1" allowOverlap="1" wp14:anchorId="33EAB633" wp14:editId="4E5C9459">
+              <wp:anchor distT="0" distB="0" distL="114300" distR="114300" simplePos="0" relativeHeight="251725824" behindDoc="0" locked="0" layoutInCell="1" allowOverlap="1" wp14:anchorId="33EAB633" wp14:editId="4E5C9459">
                 <wp:simplePos x="0" y="0"/>
                 <wp:positionH relativeFrom="column">
                   <wp:posOffset>2190750</wp:posOffset>
@@ -15210,7 +15767,7 @@
           </mc:Choice>
           <mc:Fallback>
             <w:pict>
-              <v:oval w14:anchorId="33EAB633" id="Oval 201" o:spid="_x0000_s1084" style="position:absolute;margin-left:172.5pt;margin-top:15.2pt;width:31.3pt;height:27.55pt;z-index:251771392;visibility:visible;mso-wrap-style:square;mso-wrap-distance-left:9pt;mso-wrap-distance-top:0;mso-wrap-distance-right:9pt;mso-wrap-distance-bottom:0;mso-position-horizontal:absolute;mso-position-horizontal-relative:text;mso-position-vertical:absolute;mso-position-vertical-relative:text;v-text-anchor:middle" o:gfxdata="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" fillcolor="#eeece1 [3214]" strokecolor="black [3213]" strokeweight=".25pt">
+              <v:oval w14:anchorId="33EAB633" id="Oval 201" o:spid="_x0000_s1084" style="position:absolute;margin-left:172.5pt;margin-top:15.2pt;width:31.3pt;height:27.55pt;z-index:251725824;visibility:visible;mso-wrap-style:square;mso-wrap-distance-left:9pt;mso-wrap-distance-top:0;mso-wrap-distance-right:9pt;mso-wrap-distance-bottom:0;mso-position-horizontal:absolute;mso-position-horizontal-relative:text;mso-position-vertical:absolute;mso-position-vertical-relative:text;v-text-anchor:middle" o:gfxdata="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" fillcolor="#eeece1 [3214]" strokecolor="black [3213]" strokeweight=".25pt">
                 <v:textbox>
                   <w:txbxContent>
                     <w:p>
@@ -15242,7 +15799,7 @@
         <mc:AlternateContent>
           <mc:Choice Requires="wps">
             <w:drawing>
-              <wp:anchor distT="0" distB="0" distL="114300" distR="114300" simplePos="0" relativeHeight="251584000" behindDoc="0" locked="0" layoutInCell="1" allowOverlap="1" wp14:anchorId="547DF06D" wp14:editId="7E7D6A26">
+              <wp:anchor distT="0" distB="0" distL="114300" distR="114300" simplePos="0" relativeHeight="251602944" behindDoc="0" locked="0" layoutInCell="1" allowOverlap="1" wp14:anchorId="547DF06D" wp14:editId="7E7D6A26">
                 <wp:simplePos x="0" y="0"/>
                 <wp:positionH relativeFrom="column">
                   <wp:posOffset>3581400</wp:posOffset>
@@ -15304,7 +15861,7 @@
           </mc:Choice>
           <mc:Fallback>
             <w:pict>
-              <v:shape w14:anchorId="448B553E" id="Straight Arrow Connector 211" o:spid="_x0000_s1026" type="#_x0000_t32" style="position:absolute;margin-left:282pt;margin-top:15.35pt;width:1pt;height:29.6pt;z-index:251584000;visibility:visible;mso-wrap-style:square;mso-width-percent:0;mso-height-percent:0;mso-wrap-distance-left:9pt;mso-wrap-distance-top:0;mso-wrap-distance-right:9pt;mso-wrap-distance-bottom:0;mso-position-horizontal:absolute;mso-position-horizontal-relative:text;mso-position-vertical:absolute;mso-position-vertical-relative:text;mso-width-percent:0;mso-height-percent:0;mso-width-relative:margin;mso-height-relative:margin" o:gfxdata="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" strokecolor="black [3213]" strokeweight="1pt">
+              <v:shape w14:anchorId="5C817111" id="Straight Arrow Connector 211" o:spid="_x0000_s1026" type="#_x0000_t32" style="position:absolute;margin-left:282pt;margin-top:15.35pt;width:1pt;height:29.6pt;z-index:251602944;visibility:visible;mso-wrap-style:square;mso-width-percent:0;mso-height-percent:0;mso-wrap-distance-left:9pt;mso-wrap-distance-top:0;mso-wrap-distance-right:9pt;mso-wrap-distance-bottom:0;mso-position-horizontal:absolute;mso-position-horizontal-relative:text;mso-position-vertical:absolute;mso-position-vertical-relative:text;mso-width-percent:0;mso-height-percent:0;mso-width-relative:margin;mso-height-relative:margin" o:gfxdata="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" strokecolor="black [3213]" strokeweight="1pt">
                 <v:stroke endarrow="block"/>
               </v:shape>
             </w:pict>
@@ -15318,7 +15875,7 @@
         <mc:AlternateContent>
           <mc:Choice Requires="wps">
             <w:drawing>
-              <wp:anchor distT="0" distB="0" distL="114300" distR="114300" simplePos="0" relativeHeight="251565568" behindDoc="0" locked="0" layoutInCell="1" allowOverlap="1" wp14:anchorId="50B401A8" wp14:editId="24B07661">
+              <wp:anchor distT="0" distB="0" distL="114300" distR="114300" simplePos="0" relativeHeight="251590656" behindDoc="0" locked="0" layoutInCell="1" allowOverlap="1" wp14:anchorId="50B401A8" wp14:editId="24B07661">
                 <wp:simplePos x="0" y="0"/>
                 <wp:positionH relativeFrom="column">
                   <wp:posOffset>2400300</wp:posOffset>
@@ -15380,7 +15937,7 @@
           </mc:Choice>
           <mc:Fallback>
             <w:pict>
-              <v:shape w14:anchorId="5B6EE3E2" id="Straight Arrow Connector 202" o:spid="_x0000_s1026" type="#_x0000_t32" style="position:absolute;margin-left:189pt;margin-top:20.8pt;width:1pt;height:29.6pt;z-index:251565568;visibility:visible;mso-wrap-style:square;mso-width-percent:0;mso-height-percent:0;mso-wrap-distance-left:9pt;mso-wrap-distance-top:0;mso-wrap-distance-right:9pt;mso-wrap-distance-bottom:0;mso-position-horizontal:absolute;mso-position-horizontal-relative:text;mso-position-vertical:absolute;mso-position-vertical-relative:text;mso-width-percent:0;mso-height-percent:0;mso-width-relative:margin;mso-height-relative:margin" o:gfxdata="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" strokecolor="black [3213]" strokeweight="1pt">
+              <v:shape w14:anchorId="72D583D9" id="Straight Arrow Connector 202" o:spid="_x0000_s1026" type="#_x0000_t32" style="position:absolute;margin-left:189pt;margin-top:20.8pt;width:1pt;height:29.6pt;z-index:251590656;visibility:visible;mso-wrap-style:square;mso-width-percent:0;mso-height-percent:0;mso-wrap-distance-left:9pt;mso-wrap-distance-top:0;mso-wrap-distance-right:9pt;mso-wrap-distance-bottom:0;mso-position-horizontal:absolute;mso-position-horizontal-relative:text;mso-position-vertical:absolute;mso-position-vertical-relative:text;mso-width-percent:0;mso-height-percent:0;mso-width-relative:margin;mso-height-relative:margin" o:gfxdata="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" strokecolor="black [3213]" strokeweight="1pt">
                 <v:stroke endarrow="block"/>
               </v:shape>
             </w:pict>
@@ -15445,7 +16002,7 @@
         <mc:AlternateContent>
           <mc:Choice Requires="wps">
             <w:drawing>
-              <wp:anchor distT="0" distB="0" distL="114300" distR="114300" simplePos="0" relativeHeight="251577856" behindDoc="0" locked="0" layoutInCell="1" allowOverlap="1" wp14:anchorId="0F13BBE6" wp14:editId="031C1D8E">
+              <wp:anchor distT="0" distB="0" distL="114300" distR="114300" simplePos="0" relativeHeight="251598848" behindDoc="0" locked="0" layoutInCell="1" allowOverlap="1" wp14:anchorId="0F13BBE6" wp14:editId="031C1D8E">
                 <wp:simplePos x="0" y="0"/>
                 <wp:positionH relativeFrom="column">
                   <wp:posOffset>3400425</wp:posOffset>
@@ -15519,7 +16076,7 @@
           </mc:Choice>
           <mc:Fallback>
             <w:pict>
-              <v:oval w14:anchorId="0F13BBE6" id="Oval 210" o:spid="_x0000_s1085" style="position:absolute;left:0;text-align:left;margin-left:267.75pt;margin-top:20.65pt;width:31.3pt;height:27.55pt;z-index:251577856;visibility:visible;mso-wrap-style:square;mso-height-percent:0;mso-wrap-distance-left:9pt;mso-wrap-distance-top:0;mso-wrap-distance-right:9pt;mso-wrap-distance-bottom:0;mso-position-horizontal:absolute;mso-position-horizontal-relative:text;mso-position-vertical:absolute;mso-position-vertical-relative:text;mso-height-percent:0;mso-height-relative:margin;v-text-anchor:middle" o:gfxdata="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" fillcolor="#eeece1 [3214]" strokecolor="black [3213]" strokeweight=".25pt">
+              <v:oval w14:anchorId="0F13BBE6" id="Oval 210" o:spid="_x0000_s1085" style="position:absolute;left:0;text-align:left;margin-left:267.75pt;margin-top:20.65pt;width:31.3pt;height:27.55pt;z-index:251598848;visibility:visible;mso-wrap-style:square;mso-height-percent:0;mso-wrap-distance-left:9pt;mso-wrap-distance-top:0;mso-wrap-distance-right:9pt;mso-wrap-distance-bottom:0;mso-position-horizontal:absolute;mso-position-horizontal-relative:text;mso-position-vertical:absolute;mso-position-vertical-relative:text;mso-height-percent:0;mso-height-relative:margin;v-text-anchor:middle" o:gfxdata="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" fillcolor="#eeece1 [3214]" strokecolor="black [3213]" strokeweight=".25pt">
                 <v:textbox>
                   <w:txbxContent>
                     <w:p>
@@ -15541,7 +16098,7 @@
         <mc:AlternateContent>
           <mc:Choice Requires="wps">
             <w:drawing>
-              <wp:anchor distT="0" distB="0" distL="114300" distR="114300" simplePos="0" relativeHeight="251562496" behindDoc="0" locked="0" layoutInCell="1" allowOverlap="1" wp14:anchorId="20BA33BE" wp14:editId="225FC4F6">
+              <wp:anchor distT="0" distB="0" distL="114300" distR="114300" simplePos="0" relativeHeight="251588608" behindDoc="0" locked="0" layoutInCell="1" allowOverlap="1" wp14:anchorId="20BA33BE" wp14:editId="225FC4F6">
                 <wp:simplePos x="0" y="0"/>
                 <wp:positionH relativeFrom="column">
                   <wp:posOffset>2209800</wp:posOffset>
@@ -15615,7 +16172,7 @@
           </mc:Choice>
           <mc:Fallback>
             <w:pict>
-              <v:oval w14:anchorId="20BA33BE" id="Oval 203" o:spid="_x0000_s1086" style="position:absolute;left:0;text-align:left;margin-left:174pt;margin-top:27.15pt;width:31.3pt;height:27.55pt;z-index:251562496;visibility:visible;mso-wrap-style:square;mso-height-percent:0;mso-wrap-distance-left:9pt;mso-wrap-distance-top:0;mso-wrap-distance-right:9pt;mso-wrap-distance-bottom:0;mso-position-horizontal:absolute;mso-position-horizontal-relative:text;mso-position-vertical:absolute;mso-position-vertical-relative:text;mso-height-percent:0;mso-height-relative:margin;v-text-anchor:middle" o:gfxdata="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" fillcolor="#eeece1 [3214]" strokecolor="black [3213]" strokeweight=".25pt">
+              <v:oval w14:anchorId="20BA33BE" id="Oval 203" o:spid="_x0000_s1086" style="position:absolute;left:0;text-align:left;margin-left:174pt;margin-top:27.15pt;width:31.3pt;height:27.55pt;z-index:251588608;visibility:visible;mso-wrap-style:square;mso-height-percent:0;mso-wrap-distance-left:9pt;mso-wrap-distance-top:0;mso-wrap-distance-right:9pt;mso-wrap-distance-bottom:0;mso-position-horizontal:absolute;mso-position-horizontal-relative:text;mso-position-vertical:absolute;mso-position-vertical-relative:text;mso-height-percent:0;mso-height-relative:margin;v-text-anchor:middle" o:gfxdata="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" fillcolor="#eeece1 [3214]" strokecolor="black [3213]" strokeweight=".25pt">
                 <v:textbox>
                   <w:txbxContent>
                     <w:p>
@@ -15650,7 +16207,7 @@
         <mc:AlternateContent>
           <mc:Choice Requires="wps">
             <w:drawing>
-              <wp:anchor distT="0" distB="0" distL="114300" distR="114300" simplePos="0" relativeHeight="251777536" behindDoc="0" locked="0" layoutInCell="1" allowOverlap="1">
+              <wp:anchor distT="0" distB="0" distL="114300" distR="114300" simplePos="0" relativeHeight="251729920" behindDoc="0" locked="0" layoutInCell="1" allowOverlap="1">
                 <wp:simplePos x="0" y="0"/>
                 <wp:positionH relativeFrom="column">
                   <wp:posOffset>2552700</wp:posOffset>
@@ -15752,7 +16309,7 @@
           </mc:Choice>
           <mc:Fallback>
             <w:pict>
-              <v:shape w14:anchorId="4DDCA25D" id="Freeform 230" o:spid="_x0000_s1026" style="position:absolute;margin-left:201pt;margin-top:18.8pt;width:18.2pt;height:13pt;z-index:251777536;visibility:visible;mso-wrap-style:square;mso-wrap-distance-left:9pt;mso-wrap-distance-top:0;mso-wrap-distance-right:9pt;mso-wrap-distance-bottom:0;mso-position-horizontal:absolute;mso-position-horizontal-relative:text;mso-position-vertical:absolute;mso-position-vertical-relative:text;v-text-anchor:middle" coordsize="230932,164904" o:gfxdata="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" path="m,114300v66675,30162,133350,60325,171450,47625c209550,149225,239712,65087,228600,38100,217488,11113,117475,22225,104775,e" filled="f" strokecolor="black [3040]">
+              <v:shape w14:anchorId="72B7CBC8" id="Freeform 230" o:spid="_x0000_s1026" style="position:absolute;margin-left:201pt;margin-top:18.8pt;width:18.2pt;height:13pt;z-index:251729920;visibility:visible;mso-wrap-style:square;mso-wrap-distance-left:9pt;mso-wrap-distance-top:0;mso-wrap-distance-right:9pt;mso-wrap-distance-bottom:0;mso-position-horizontal:absolute;mso-position-horizontal-relative:text;mso-position-vertical:absolute;mso-position-vertical-relative:text;v-text-anchor:middle" coordsize="230932,164904" o:gfxdata="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" path="m,114300v66675,30162,133350,60325,171450,47625c209550,149225,239712,65087,228600,38100,217488,11113,117475,22225,104775,e" filled="f" strokecolor="black [3040]">
                 <v:path arrowok="t" o:connecttype="custom" o:connectlocs="0,114300;171450,161925;228600,38100;104775,0" o:connectangles="0,0,0,0"/>
               </v:shape>
             </w:pict>
@@ -15768,7 +16325,7 @@
         <mc:AlternateContent>
           <mc:Choice Requires="wps">
             <w:drawing>
-              <wp:anchor distT="0" distB="0" distL="114300" distR="114300" simplePos="0" relativeHeight="251786752" behindDoc="0" locked="0" layoutInCell="1" allowOverlap="1">
+              <wp:anchor distT="0" distB="0" distL="114300" distR="114300" simplePos="0" relativeHeight="251736064" behindDoc="0" locked="0" layoutInCell="1" allowOverlap="1">
                 <wp:simplePos x="0" y="0"/>
                 <wp:positionH relativeFrom="column">
                   <wp:posOffset>3505201</wp:posOffset>
@@ -15841,7 +16398,7 @@
           </mc:Choice>
           <mc:Fallback>
             <w:pict>
-              <v:shape id="Text Box 233" o:spid="_x0000_s1087" type="#_x0000_t202" style="position:absolute;margin-left:276pt;margin-top:.85pt;width:18pt;height:21pt;z-index:251786752;visibility:visible;mso-wrap-style:square;mso-width-percent:0;mso-height-percent:0;mso-wrap-distance-left:9pt;mso-wrap-distance-top:0;mso-wrap-distance-right:9pt;mso-wrap-distance-bottom:0;mso-position-horizontal:absolute;mso-position-horizontal-relative:text;mso-position-vertical:absolute;mso-position-vertical-relative:text;mso-width-percent:0;mso-height-percent:0;mso-width-relative:margin;mso-height-relative:margin;v-text-anchor:top" o:gfxdata="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" filled="f" stroked="f">
+              <v:shape id="Text Box 233" o:spid="_x0000_s1087" type="#_x0000_t202" style="position:absolute;margin-left:276pt;margin-top:.85pt;width:18pt;height:21pt;z-index:251736064;visibility:visible;mso-wrap-style:square;mso-width-percent:0;mso-height-percent:0;mso-wrap-distance-left:9pt;mso-wrap-distance-top:0;mso-wrap-distance-right:9pt;mso-wrap-distance-bottom:0;mso-position-horizontal:absolute;mso-position-horizontal-relative:text;mso-position-vertical:absolute;mso-position-vertical-relative:text;mso-width-percent:0;mso-height-percent:0;mso-width-relative:margin;mso-height-relative:margin;v-text-anchor:top" o:gfxdata="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" filled="f" stroked="f">
                 <v:textbox>
                   <w:txbxContent>
                     <w:p>
@@ -15863,7 +16420,7 @@
         <mc:AlternateContent>
           <mc:Choice Requires="wps">
             <w:drawing>
-              <wp:anchor distT="0" distB="0" distL="114300" distR="114300" simplePos="0" relativeHeight="251780608" behindDoc="0" locked="0" layoutInCell="1" allowOverlap="1">
+              <wp:anchor distT="0" distB="0" distL="114300" distR="114300" simplePos="0" relativeHeight="251731968" behindDoc="0" locked="0" layoutInCell="1" allowOverlap="1">
                 <wp:simplePos x="0" y="0"/>
                 <wp:positionH relativeFrom="column">
                   <wp:posOffset>2495550</wp:posOffset>
@@ -15936,7 +16493,7 @@
           </mc:Choice>
           <mc:Fallback>
             <w:pict>
-              <v:shape id="Text Box 231" o:spid="_x0000_s1088" type="#_x0000_t202" style="position:absolute;margin-left:196.5pt;margin-top:15.85pt;width:35.25pt;height:21.75pt;z-index:251780608;visibility:visible;mso-wrap-style:square;mso-width-percent:0;mso-height-percent:0;mso-wrap-distance-left:9pt;mso-wrap-distance-top:0;mso-wrap-distance-right:9pt;mso-wrap-distance-bottom:0;mso-position-horizontal:absolute;mso-position-horizontal-relative:text;mso-position-vertical:absolute;mso-position-vertical-relative:text;mso-width-percent:0;mso-height-percent:0;mso-width-relative:margin;mso-height-relative:margin;v-text-anchor:top" o:gfxdata="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" filled="f" stroked="f">
+              <v:shape id="Text Box 231" o:spid="_x0000_s1088" type="#_x0000_t202" style="position:absolute;margin-left:196.5pt;margin-top:15.85pt;width:35.25pt;height:21.75pt;z-index:251731968;visibility:visible;mso-wrap-style:square;mso-width-percent:0;mso-height-percent:0;mso-wrap-distance-left:9pt;mso-wrap-distance-top:0;mso-wrap-distance-right:9pt;mso-wrap-distance-bottom:0;mso-position-horizontal:absolute;mso-position-horizontal-relative:text;mso-position-vertical:absolute;mso-position-vertical-relative:text;mso-width-percent:0;mso-height-percent:0;mso-width-relative:margin;mso-height-relative:margin;v-text-anchor:top" o:gfxdata="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" filled="f" stroked="f">
                 <v:textbox>
                   <w:txbxContent>
                     <w:p>
@@ -15958,7 +16515,7 @@
         <mc:AlternateContent>
           <mc:Choice Requires="wps">
             <w:drawing>
-              <wp:anchor distT="0" distB="0" distL="114300" distR="114300" simplePos="0" relativeHeight="251571712" behindDoc="0" locked="0" layoutInCell="1" allowOverlap="1" wp14:anchorId="1E57E1D4" wp14:editId="2C7F465A">
+              <wp:anchor distT="0" distB="0" distL="114300" distR="114300" simplePos="0" relativeHeight="251594752" behindDoc="0" locked="0" layoutInCell="1" allowOverlap="1" wp14:anchorId="1E57E1D4" wp14:editId="2C7F465A">
                 <wp:simplePos x="0" y="0"/>
                 <wp:positionH relativeFrom="column">
                   <wp:posOffset>2400300</wp:posOffset>
@@ -16020,7 +16577,7 @@
           </mc:Choice>
           <mc:Fallback>
             <w:pict>
-              <v:shape w14:anchorId="25FB818D" id="Straight Arrow Connector 207" o:spid="_x0000_s1026" type="#_x0000_t32" style="position:absolute;margin-left:189pt;margin-top:2.95pt;width:1pt;height:29.6pt;z-index:251571712;visibility:visible;mso-wrap-style:square;mso-width-percent:0;mso-height-percent:0;mso-wrap-distance-left:9pt;mso-wrap-distance-top:0;mso-wrap-distance-right:9pt;mso-wrap-distance-bottom:0;mso-position-horizontal:absolute;mso-position-horizontal-relative:text;mso-position-vertical:absolute;mso-position-vertical-relative:text;mso-width-percent:0;mso-height-percent:0;mso-width-relative:margin;mso-height-relative:margin" o:gfxdata="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" strokecolor="black [3213]" strokeweight="1pt">
+              <v:shape w14:anchorId="2D2C1CD2" id="Straight Arrow Connector 207" o:spid="_x0000_s1026" type="#_x0000_t32" style="position:absolute;margin-left:189pt;margin-top:2.95pt;width:1pt;height:29.6pt;z-index:251594752;visibility:visible;mso-wrap-style:square;mso-width-percent:0;mso-height-percent:0;mso-wrap-distance-left:9pt;mso-wrap-distance-top:0;mso-wrap-distance-right:9pt;mso-wrap-distance-bottom:0;mso-position-horizontal:absolute;mso-position-horizontal-relative:text;mso-position-vertical:absolute;mso-position-vertical-relative:text;mso-width-percent:0;mso-height-percent:0;mso-width-relative:margin;mso-height-relative:margin" o:gfxdata="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" strokecolor="black [3213]" strokeweight="1pt">
                 <v:stroke endarrow="block"/>
               </v:shape>
             </w:pict>
@@ -16048,7 +16605,7 @@
         <mc:AlternateContent>
           <mc:Choice Requires="wps">
             <w:drawing>
-              <wp:anchor distT="0" distB="0" distL="114300" distR="114300" simplePos="0" relativeHeight="251574784" behindDoc="0" locked="0" layoutInCell="1" allowOverlap="1" wp14:anchorId="0F13BBE6" wp14:editId="031C1D8E">
+              <wp:anchor distT="0" distB="0" distL="114300" distR="114300" simplePos="0" relativeHeight="251596800" behindDoc="0" locked="0" layoutInCell="1" allowOverlap="1" wp14:anchorId="0F13BBE6" wp14:editId="031C1D8E">
                 <wp:simplePos x="0" y="0"/>
                 <wp:positionH relativeFrom="column">
                   <wp:posOffset>2219325</wp:posOffset>
@@ -16122,7 +16679,7 @@
           </mc:Choice>
           <mc:Fallback>
             <w:pict>
-              <v:oval w14:anchorId="0F13BBE6" id="Oval 209" o:spid="_x0000_s1089" style="position:absolute;margin-left:174.75pt;margin-top:8.2pt;width:31.3pt;height:27.55pt;z-index:251574784;visibility:visible;mso-wrap-style:square;mso-height-percent:0;mso-wrap-distance-left:9pt;mso-wrap-distance-top:0;mso-wrap-distance-right:9pt;mso-wrap-distance-bottom:0;mso-position-horizontal:absolute;mso-position-horizontal-relative:text;mso-position-vertical:absolute;mso-position-vertical-relative:text;mso-height-percent:0;mso-height-relative:margin;v-text-anchor:middle" o:gfxdata="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" fillcolor="#eeece1 [3214]" strokecolor="black [3213]" strokeweight=".25pt">
+              <v:oval w14:anchorId="0F13BBE6" id="Oval 209" o:spid="_x0000_s1089" style="position:absolute;margin-left:174.75pt;margin-top:8.2pt;width:31.3pt;height:27.55pt;z-index:251596800;visibility:visible;mso-wrap-style:square;mso-height-percent:0;mso-wrap-distance-left:9pt;mso-wrap-distance-top:0;mso-wrap-distance-right:9pt;mso-wrap-distance-bottom:0;mso-position-horizontal:absolute;mso-position-horizontal-relative:text;mso-position-vertical:absolute;mso-position-vertical-relative:text;mso-height-percent:0;mso-height-relative:margin;v-text-anchor:middle" o:gfxdata="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" fillcolor="#eeece1 [3214]" strokecolor="black [3213]" strokeweight=".25pt">
                 <v:textbox>
                   <w:txbxContent>
                     <w:p>
@@ -16152,7 +16709,7 @@
         <mc:AlternateContent>
           <mc:Choice Requires="wps">
             <w:drawing>
-              <wp:anchor distT="0" distB="0" distL="114300" distR="114300" simplePos="0" relativeHeight="251783680" behindDoc="0" locked="0" layoutInCell="1" allowOverlap="1">
+              <wp:anchor distT="0" distB="0" distL="114300" distR="114300" simplePos="0" relativeHeight="251734016" behindDoc="0" locked="0" layoutInCell="1" allowOverlap="1">
                 <wp:simplePos x="0" y="0"/>
                 <wp:positionH relativeFrom="column">
                   <wp:posOffset>2314574</wp:posOffset>
@@ -16225,7 +16782,7 @@
           </mc:Choice>
           <mc:Fallback>
             <w:pict>
-              <v:shape id="Text Box 232" o:spid="_x0000_s1090" type="#_x0000_t202" style="position:absolute;margin-left:182.25pt;margin-top:14.5pt;width:21.55pt;height:21pt;z-index:251783680;visibility:visible;mso-wrap-style:square;mso-width-percent:0;mso-height-percent:0;mso-wrap-distance-left:9pt;mso-wrap-distance-top:0;mso-wrap-distance-right:9pt;mso-wrap-distance-bottom:0;mso-position-horizontal:absolute;mso-position-horizontal-relative:text;mso-position-vertical:absolute;mso-position-vertical-relative:text;mso-width-percent:0;mso-height-percent:0;mso-width-relative:margin;mso-height-relative:margin;v-text-anchor:top" o:gfxdata="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" filled="f" stroked="f">
+              <v:shape id="Text Box 232" o:spid="_x0000_s1090" type="#_x0000_t202" style="position:absolute;margin-left:182.25pt;margin-top:14.5pt;width:21.55pt;height:21pt;z-index:251734016;visibility:visible;mso-wrap-style:square;mso-width-percent:0;mso-height-percent:0;mso-wrap-distance-left:9pt;mso-wrap-distance-top:0;mso-wrap-distance-right:9pt;mso-wrap-distance-bottom:0;mso-position-horizontal:absolute;mso-position-horizontal-relative:text;mso-position-vertical:absolute;mso-position-vertical-relative:text;mso-width-percent:0;mso-height-percent:0;mso-width-relative:margin;mso-height-relative:margin;v-text-anchor:top" o:gfxdata="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" filled="f" stroked="f">
                 <v:textbox>
                   <w:txbxContent>
                     <w:p>
@@ -16253,7 +16810,7 @@
           <w:szCs w:val="28"/>
         </w:rPr>
       </w:pPr>
-      <w:bookmarkStart w:id="13" w:name="_Toc7492473"/>
+      <w:bookmarkStart w:id="15" w:name="_Toc7513344"/>
       <w:r>
         <w:rPr>
           <w:rFonts w:ascii="Times New Roman" w:hAnsi="Times New Roman" w:cs="Times New Roman"/>
@@ -16263,7 +16820,7 @@
         <w:lastRenderedPageBreak/>
         <w:t>Class: MainActivity.java</w:t>
       </w:r>
-      <w:bookmarkEnd w:id="13"/>
+      <w:bookmarkEnd w:id="15"/>
     </w:p>
     <w:p>
       <w:pPr>
@@ -16281,7 +16838,7 @@
         </w:rPr>
         <w:br/>
       </w:r>
-      <w:bookmarkStart w:id="14" w:name="_Toc7492474"/>
+      <w:bookmarkStart w:id="16" w:name="_Toc7513345"/>
       <w:r>
         <w:rPr>
           <w:rFonts w:ascii="Times New Roman" w:hAnsi="Times New Roman" w:cs="Times New Roman"/>
@@ -16300,7 +16857,7 @@
         </w:rPr>
         <w:t>:</w:t>
       </w:r>
-      <w:bookmarkEnd w:id="14"/>
+      <w:bookmarkEnd w:id="16"/>
       <w:r>
         <w:rPr>
           <w:rFonts w:ascii="Times New Roman" w:hAnsi="Times New Roman" w:cs="Times New Roman"/>
@@ -16384,7 +16941,7 @@
           </mc:Choice>
           <mc:Fallback>
             <w:pict>
-              <v:shape w14:anchorId="3891AA59" id="Straight Arrow Connector 395" o:spid="_x0000_s1026" type="#_x0000_t32" style="position:absolute;margin-left:54.75pt;margin-top:110.8pt;width:27pt;height:3.6pt;flip:y;z-index:252234240;visibility:visible;mso-wrap-style:square;mso-width-percent:0;mso-height-percent:0;mso-wrap-distance-left:9pt;mso-wrap-distance-top:0;mso-wrap-distance-right:9pt;mso-wrap-distance-bottom:0;mso-position-horizontal:absolute;mso-position-horizontal-relative:text;mso-position-vertical:absolute;mso-position-vertical-relative:text;mso-width-percent:0;mso-height-percent:0;mso-width-relative:margin;mso-height-relative:margin" o:gfxdata="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" strokecolor="black [3040]" strokeweight="1pt">
+              <v:shape w14:anchorId="1FF3DD21" id="Straight Arrow Connector 395" o:spid="_x0000_s1026" type="#_x0000_t32" style="position:absolute;margin-left:54.75pt;margin-top:110.8pt;width:27pt;height:3.6pt;flip:y;z-index:252234240;visibility:visible;mso-wrap-style:square;mso-width-percent:0;mso-height-percent:0;mso-wrap-distance-left:9pt;mso-wrap-distance-top:0;mso-wrap-distance-right:9pt;mso-wrap-distance-bottom:0;mso-position-horizontal:absolute;mso-position-horizontal-relative:text;mso-position-vertical:absolute;mso-position-vertical-relative:text;mso-width-percent:0;mso-height-percent:0;mso-width-relative:margin;mso-height-relative:margin" o:gfxdata="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" strokecolor="black [3040]" strokeweight="1pt">
                 <v:stroke endarrow="block"/>
               </v:shape>
             </w:pict>
@@ -16456,7 +17013,7 @@
           </mc:Choice>
           <mc:Fallback>
             <w:pict>
-              <v:shape w14:anchorId="6DA5405F" id="Straight Arrow Connector 393" o:spid="_x0000_s1026" type="#_x0000_t32" style="position:absolute;margin-left:57.75pt;margin-top:50.65pt;width:32.25pt;height:11.25pt;flip:y;z-index:252228096;visibility:visible;mso-wrap-style:square;mso-width-percent:0;mso-height-percent:0;mso-wrap-distance-left:9pt;mso-wrap-distance-top:0;mso-wrap-distance-right:9pt;mso-wrap-distance-bottom:0;mso-position-horizontal:absolute;mso-position-horizontal-relative:text;mso-position-vertical:absolute;mso-position-vertical-relative:text;mso-width-percent:0;mso-height-percent:0;mso-width-relative:margin;mso-height-relative:margin" o:gfxdata="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" strokecolor="black [3040]" strokeweight="1pt">
+              <v:shape w14:anchorId="46D79A04" id="Straight Arrow Connector 393" o:spid="_x0000_s1026" type="#_x0000_t32" style="position:absolute;margin-left:57.75pt;margin-top:50.65pt;width:32.25pt;height:11.25pt;flip:y;z-index:252228096;visibility:visible;mso-wrap-style:square;mso-width-percent:0;mso-height-percent:0;mso-wrap-distance-left:9pt;mso-wrap-distance-top:0;mso-wrap-distance-right:9pt;mso-wrap-distance-bottom:0;mso-position-horizontal:absolute;mso-position-horizontal-relative:text;mso-position-vertical:absolute;mso-position-vertical-relative:text;mso-width-percent:0;mso-height-percent:0;mso-width-relative:margin;mso-height-relative:margin" o:gfxdata="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" strokecolor="black [3040]" strokeweight="1pt">
                 <v:stroke endarrow="block"/>
               </v:shape>
             </w:pict>
@@ -16528,7 +17085,7 @@
           </mc:Choice>
           <mc:Fallback>
             <w:pict>
-              <v:shape w14:anchorId="2E469058" id="Straight Arrow Connector 394" o:spid="_x0000_s1026" type="#_x0000_t32" style="position:absolute;margin-left:56.25pt;margin-top:82.35pt;width:30.75pt;height:6pt;flip:y;z-index:252231168;visibility:visible;mso-wrap-style:square;mso-width-percent:0;mso-height-percent:0;mso-wrap-distance-left:9pt;mso-wrap-distance-top:0;mso-wrap-distance-right:9pt;mso-wrap-distance-bottom:0;mso-position-horizontal:absolute;mso-position-horizontal-relative:text;mso-position-vertical:absolute;mso-position-vertical-relative:text;mso-width-percent:0;mso-height-percent:0;mso-width-relative:margin;mso-height-relative:margin" o:gfxdata="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" strokecolor="black [3040]" strokeweight="1pt">
+              <v:shape w14:anchorId="5266C421" id="Straight Arrow Connector 394" o:spid="_x0000_s1026" type="#_x0000_t32" style="position:absolute;margin-left:56.25pt;margin-top:82.35pt;width:30.75pt;height:6pt;flip:y;z-index:252231168;visibility:visible;mso-wrap-style:square;mso-width-percent:0;mso-height-percent:0;mso-wrap-distance-left:9pt;mso-wrap-distance-top:0;mso-wrap-distance-right:9pt;mso-wrap-distance-bottom:0;mso-position-horizontal:absolute;mso-position-horizontal-relative:text;mso-position-vertical:absolute;mso-position-vertical-relative:text;mso-width-percent:0;mso-height-percent:0;mso-width-relative:margin;mso-height-relative:margin" o:gfxdata="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" strokecolor="black [3040]" strokeweight="1pt">
                 <v:stroke endarrow="block"/>
               </v:shape>
             </w:pict>
@@ -16919,7 +17476,7 @@
           </mc:Choice>
           <mc:Fallback>
             <w:pict>
-              <v:shape w14:anchorId="0B18242B" id="Straight Arrow Connector 389" o:spid="_x0000_s1026" type="#_x0000_t32" style="position:absolute;margin-left:231.75pt;margin-top:10.4pt;width:1pt;height:29.6pt;z-index:252208640;visibility:visible;mso-wrap-style:square;mso-width-percent:0;mso-height-percent:0;mso-wrap-distance-left:9pt;mso-wrap-distance-top:0;mso-wrap-distance-right:9pt;mso-wrap-distance-bottom:0;mso-position-horizontal:absolute;mso-position-horizontal-relative:text;mso-position-vertical:absolute;mso-position-vertical-relative:text;mso-width-percent:0;mso-height-percent:0;mso-width-relative:margin;mso-height-relative:margin" o:gfxdata="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" strokecolor="black [3213]" strokeweight="1pt">
+              <v:shape w14:anchorId="4AC7B118" id="Straight Arrow Connector 389" o:spid="_x0000_s1026" type="#_x0000_t32" style="position:absolute;margin-left:231.75pt;margin-top:10.4pt;width:1pt;height:29.6pt;z-index:252208640;visibility:visible;mso-wrap-style:square;mso-width-percent:0;mso-height-percent:0;mso-wrap-distance-left:9pt;mso-wrap-distance-top:0;mso-wrap-distance-right:9pt;mso-wrap-distance-bottom:0;mso-position-horizontal:absolute;mso-position-horizontal-relative:text;mso-position-vertical:absolute;mso-position-vertical-relative:text;mso-width-percent:0;mso-height-percent:0;mso-width-relative:margin;mso-height-relative:margin" o:gfxdata="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" strokecolor="black [3213]" strokeweight="1pt">
                 <v:stroke endarrow="block"/>
               </v:shape>
             </w:pict>
@@ -17085,7 +17642,7 @@
           </mc:Choice>
           <mc:Fallback>
             <w:pict>
-              <v:shape w14:anchorId="32FBD1B3" id="Straight Arrow Connector 383" o:spid="_x0000_s1026" type="#_x0000_t32" style="position:absolute;margin-left:247.5pt;margin-top:18.05pt;width:25.65pt;height:21.3pt;z-index:252194304;visibility:visible;mso-wrap-style:square;mso-wrap-distance-left:9pt;mso-wrap-distance-top:0;mso-wrap-distance-right:9pt;mso-wrap-distance-bottom:0;mso-position-horizontal:absolute;mso-position-horizontal-relative:text;mso-position-vertical:absolute;mso-position-vertical-relative:text" o:gfxdata="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" strokecolor="black [3040]" strokeweight="1pt">
+              <v:shape w14:anchorId="255AF413" id="Straight Arrow Connector 383" o:spid="_x0000_s1026" type="#_x0000_t32" style="position:absolute;margin-left:247.5pt;margin-top:18.05pt;width:25.65pt;height:21.3pt;z-index:252194304;visibility:visible;mso-wrap-style:square;mso-wrap-distance-left:9pt;mso-wrap-distance-top:0;mso-wrap-distance-right:9pt;mso-wrap-distance-bottom:0;mso-position-horizontal:absolute;mso-position-horizontal-relative:text;mso-position-vertical:absolute;mso-position-vertical-relative:text" o:gfxdata="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" strokecolor="black [3040]" strokeweight="1pt">
                 <v:stroke endarrow="block"/>
               </v:shape>
             </w:pict>
@@ -17151,7 +17708,7 @@
           </mc:Choice>
           <mc:Fallback>
             <w:pict>
-              <v:shape w14:anchorId="70A4D580" id="Straight Arrow Connector 384" o:spid="_x0000_s1026" type="#_x0000_t32" style="position:absolute;margin-left:195.75pt;margin-top:18.8pt;width:23.8pt;height:21.9pt;flip:x;z-index:252191232;visibility:visible;mso-wrap-style:square;mso-wrap-distance-left:9pt;mso-wrap-distance-top:0;mso-wrap-distance-right:9pt;mso-wrap-distance-bottom:0;mso-position-horizontal:absolute;mso-position-horizontal-relative:text;mso-position-vertical:absolute;mso-position-vertical-relative:text" o:gfxdata="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" strokecolor="black [3040]" strokeweight="1pt">
+              <v:shape w14:anchorId="35DC303F" id="Straight Arrow Connector 384" o:spid="_x0000_s1026" type="#_x0000_t32" style="position:absolute;margin-left:195.75pt;margin-top:18.8pt;width:23.8pt;height:21.9pt;flip:x;z-index:252191232;visibility:visible;mso-wrap-style:square;mso-wrap-distance-left:9pt;mso-wrap-distance-top:0;mso-wrap-distance-right:9pt;mso-wrap-distance-bottom:0;mso-position-horizontal:absolute;mso-position-horizontal-relative:text;mso-position-vertical:absolute;mso-position-vertical-relative:text" o:gfxdata="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" strokecolor="black [3040]" strokeweight="1pt">
                 <v:stroke endarrow="block"/>
               </v:shape>
             </w:pict>
@@ -17721,7 +18278,7 @@
           </mc:Choice>
           <mc:Fallback>
             <w:pict>
-              <v:shape w14:anchorId="308CE48A" id="Straight Arrow Connector 443" o:spid="_x0000_s1026" type="#_x0000_t32" style="position:absolute;margin-left:47.25pt;margin-top:145.5pt;width:51.75pt;height:46.5pt;flip:y;z-index:252430848;visibility:visible;mso-wrap-style:square;mso-width-percent:0;mso-height-percent:0;mso-wrap-distance-left:9pt;mso-wrap-distance-top:0;mso-wrap-distance-right:9pt;mso-wrap-distance-bottom:0;mso-position-horizontal:absolute;mso-position-horizontal-relative:text;mso-position-vertical:absolute;mso-position-vertical-relative:text;mso-width-percent:0;mso-height-percent:0;mso-width-relative:margin;mso-height-relative:margin" o:gfxdata="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" strokecolor="black [3040]" strokeweight="1pt">
+              <v:shape w14:anchorId="77124455" id="Straight Arrow Connector 443" o:spid="_x0000_s1026" type="#_x0000_t32" style="position:absolute;margin-left:47.25pt;margin-top:145.5pt;width:51.75pt;height:46.5pt;flip:y;z-index:252430848;visibility:visible;mso-wrap-style:square;mso-width-percent:0;mso-height-percent:0;mso-wrap-distance-left:9pt;mso-wrap-distance-top:0;mso-wrap-distance-right:9pt;mso-wrap-distance-bottom:0;mso-position-horizontal:absolute;mso-position-horizontal-relative:text;mso-position-vertical:absolute;mso-position-vertical-relative:text;mso-width-percent:0;mso-height-percent:0;mso-width-relative:margin;mso-height-relative:margin" o:gfxdata="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" strokecolor="black [3040]" strokeweight="1pt">
                 <v:stroke endarrow="block"/>
               </v:shape>
             </w:pict>
@@ -17793,7 +18350,7 @@
           </mc:Choice>
           <mc:Fallback>
             <w:pict>
-              <v:shape w14:anchorId="12270731" id="Straight Arrow Connector 410" o:spid="_x0000_s1026" type="#_x0000_t32" style="position:absolute;margin-left:47.25pt;margin-top:143.25pt;width:36.75pt;height:38.25pt;flip:y;z-index:252406272;visibility:visible;mso-wrap-style:square;mso-width-percent:0;mso-height-percent:0;mso-wrap-distance-left:9pt;mso-wrap-distance-top:0;mso-wrap-distance-right:9pt;mso-wrap-distance-bottom:0;mso-position-horizontal:absolute;mso-position-horizontal-relative:text;mso-position-vertical:absolute;mso-position-vertical-relative:text;mso-width-percent:0;mso-height-percent:0;mso-width-relative:margin;mso-height-relative:margin" o:gfxdata="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" strokecolor="black [3040]" strokeweight="1pt">
+              <v:shape w14:anchorId="45B483D8" id="Straight Arrow Connector 410" o:spid="_x0000_s1026" type="#_x0000_t32" style="position:absolute;margin-left:47.25pt;margin-top:143.25pt;width:36.75pt;height:38.25pt;flip:y;z-index:252406272;visibility:visible;mso-wrap-style:square;mso-width-percent:0;mso-height-percent:0;mso-wrap-distance-left:9pt;mso-wrap-distance-top:0;mso-wrap-distance-right:9pt;mso-wrap-distance-bottom:0;mso-position-horizontal:absolute;mso-position-horizontal-relative:text;mso-position-vertical:absolute;mso-position-vertical-relative:text;mso-width-percent:0;mso-height-percent:0;mso-width-relative:margin;mso-height-relative:margin" o:gfxdata="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" strokecolor="black [3040]" strokeweight="1pt">
                 <v:stroke endarrow="block"/>
               </v:shape>
             </w:pict>
@@ -17865,7 +18422,7 @@
           </mc:Choice>
           <mc:Fallback>
             <w:pict>
-              <v:shape w14:anchorId="033A2FFB" id="Straight Arrow Connector 408" o:spid="_x0000_s1026" type="#_x0000_t32" style="position:absolute;margin-left:46.5pt;margin-top:95.25pt;width:37.5pt;height:32.45pt;flip:y;z-index:252377600;visibility:visible;mso-wrap-style:square;mso-width-percent:0;mso-height-percent:0;mso-wrap-distance-left:9pt;mso-wrap-distance-top:0;mso-wrap-distance-right:9pt;mso-wrap-distance-bottom:0;mso-position-horizontal:absolute;mso-position-horizontal-relative:text;mso-position-vertical:absolute;mso-position-vertical-relative:text;mso-width-percent:0;mso-height-percent:0;mso-width-relative:margin;mso-height-relative:margin" o:gfxdata="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" strokecolor="black [3040]" strokeweight="1pt">
+              <v:shape w14:anchorId="61B7F2E4" id="Straight Arrow Connector 408" o:spid="_x0000_s1026" type="#_x0000_t32" style="position:absolute;margin-left:46.5pt;margin-top:95.25pt;width:37.5pt;height:32.45pt;flip:y;z-index:252377600;visibility:visible;mso-wrap-style:square;mso-width-percent:0;mso-height-percent:0;mso-wrap-distance-left:9pt;mso-wrap-distance-top:0;mso-wrap-distance-right:9pt;mso-wrap-distance-bottom:0;mso-position-horizontal:absolute;mso-position-horizontal-relative:text;mso-position-vertical:absolute;mso-position-vertical-relative:text;mso-width-percent:0;mso-height-percent:0;mso-width-relative:margin;mso-height-relative:margin" o:gfxdata="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" strokecolor="black [3040]" strokeweight="1pt">
                 <v:stroke endarrow="block"/>
               </v:shape>
             </w:pict>
@@ -17937,7 +18494,7 @@
           </mc:Choice>
           <mc:Fallback>
             <w:pict>
-              <v:shape w14:anchorId="0DED170F" id="Straight Arrow Connector 407" o:spid="_x0000_s1026" type="#_x0000_t32" style="position:absolute;margin-left:45.75pt;margin-top:73.5pt;width:36.75pt;height:25.3pt;flip:y;z-index:252360192;visibility:visible;mso-wrap-style:square;mso-width-percent:0;mso-height-percent:0;mso-wrap-distance-left:9pt;mso-wrap-distance-top:0;mso-wrap-distance-right:9pt;mso-wrap-distance-bottom:0;mso-position-horizontal:absolute;mso-position-horizontal-relative:text;mso-position-vertical:absolute;mso-position-vertical-relative:text;mso-width-percent:0;mso-height-percent:0;mso-width-relative:margin;mso-height-relative:margin" o:gfxdata="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" strokecolor="black [3040]" strokeweight="1pt">
+              <v:shape w14:anchorId="220E8AF9" id="Straight Arrow Connector 407" o:spid="_x0000_s1026" type="#_x0000_t32" style="position:absolute;margin-left:45.75pt;margin-top:73.5pt;width:36.75pt;height:25.3pt;flip:y;z-index:252360192;visibility:visible;mso-wrap-style:square;mso-width-percent:0;mso-height-percent:0;mso-wrap-distance-left:9pt;mso-wrap-distance-top:0;mso-wrap-distance-right:9pt;mso-wrap-distance-bottom:0;mso-position-horizontal:absolute;mso-position-horizontal-relative:text;mso-position-vertical:absolute;mso-position-vertical-relative:text;mso-width-percent:0;mso-height-percent:0;mso-width-relative:margin;mso-height-relative:margin" o:gfxdata="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" strokecolor="black [3040]" strokeweight="1pt">
                 <v:stroke endarrow="block"/>
               </v:shape>
             </w:pict>
@@ -18009,7 +18566,7 @@
           </mc:Choice>
           <mc:Fallback>
             <w:pict>
-              <v:shape w14:anchorId="35ADBBE9" id="Straight Arrow Connector 409" o:spid="_x0000_s1026" type="#_x0000_t32" style="position:absolute;margin-left:48.75pt;margin-top:109.85pt;width:45.75pt;height:49.5pt;flip:y;z-index:252390912;visibility:visible;mso-wrap-style:square;mso-width-percent:0;mso-height-percent:0;mso-wrap-distance-left:9pt;mso-wrap-distance-top:0;mso-wrap-distance-right:9pt;mso-wrap-distance-bottom:0;mso-position-horizontal:absolute;mso-position-horizontal-relative:text;mso-position-vertical:absolute;mso-position-vertical-relative:text;mso-width-percent:0;mso-height-percent:0;mso-width-relative:margin;mso-height-relative:margin" o:gfxdata="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" strokecolor="black [3040]" strokeweight="1pt">
+              <v:shape w14:anchorId="7C318AA2" id="Straight Arrow Connector 409" o:spid="_x0000_s1026" type="#_x0000_t32" style="position:absolute;margin-left:48.75pt;margin-top:109.85pt;width:45.75pt;height:49.5pt;flip:y;z-index:252390912;visibility:visible;mso-wrap-style:square;mso-width-percent:0;mso-height-percent:0;mso-wrap-distance-left:9pt;mso-wrap-distance-top:0;mso-wrap-distance-right:9pt;mso-wrap-distance-bottom:0;mso-position-horizontal:absolute;mso-position-horizontal-relative:text;mso-position-vertical:absolute;mso-position-vertical-relative:text;mso-width-percent:0;mso-height-percent:0;mso-width-relative:margin;mso-height-relative:margin" o:gfxdata="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" strokecolor="black [3040]" strokeweight="1pt">
                 <v:stroke endarrow="block"/>
               </v:shape>
             </w:pict>
@@ -18081,7 +18638,7 @@
           </mc:Choice>
           <mc:Fallback>
             <w:pict>
-              <v:shape w14:anchorId="1F77588A" id="Straight Arrow Connector 406" o:spid="_x0000_s1026" type="#_x0000_t32" style="position:absolute;margin-left:49.5pt;margin-top:61.1pt;width:33pt;height:5.25pt;flip:y;z-index:252341760;visibility:visible;mso-wrap-style:square;mso-width-percent:0;mso-height-percent:0;mso-wrap-distance-left:9pt;mso-wrap-distance-top:0;mso-wrap-distance-right:9pt;mso-wrap-distance-bottom:0;mso-position-horizontal:absolute;mso-position-horizontal-relative:text;mso-position-vertical:absolute;mso-position-vertical-relative:text;mso-width-percent:0;mso-height-percent:0;mso-width-relative:margin;mso-height-relative:margin" o:gfxdata="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" strokecolor="black [3040]" strokeweight="1pt">
+              <v:shape w14:anchorId="083FC8DF" id="Straight Arrow Connector 406" o:spid="_x0000_s1026" type="#_x0000_t32" style="position:absolute;margin-left:49.5pt;margin-top:61.1pt;width:33pt;height:5.25pt;flip:y;z-index:252341760;visibility:visible;mso-wrap-style:square;mso-width-percent:0;mso-height-percent:0;mso-wrap-distance-left:9pt;mso-wrap-distance-top:0;mso-wrap-distance-right:9pt;mso-wrap-distance-bottom:0;mso-position-horizontal:absolute;mso-position-horizontal-relative:text;mso-position-vertical:absolute;mso-position-vertical-relative:text;mso-width-percent:0;mso-height-percent:0;mso-width-relative:margin;mso-height-relative:margin" o:gfxdata="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" strokecolor="black [3040]" strokeweight="1pt">
                 <v:stroke endarrow="block"/>
               </v:shape>
             </w:pict>
@@ -18153,7 +18710,7 @@
           </mc:Choice>
           <mc:Fallback>
             <w:pict>
-              <v:shape w14:anchorId="492CB1C0" id="Straight Arrow Connector 405" o:spid="_x0000_s1026" type="#_x0000_t32" style="position:absolute;margin-left:45.75pt;margin-top:37.1pt;width:37.5pt;height:9.75pt;z-index:252326400;visibility:visible;mso-wrap-style:square;mso-width-percent:0;mso-height-percent:0;mso-wrap-distance-left:9pt;mso-wrap-distance-top:0;mso-wrap-distance-right:9pt;mso-wrap-distance-bottom:0;mso-position-horizontal:absolute;mso-position-horizontal-relative:text;mso-position-vertical:absolute;mso-position-vertical-relative:text;mso-width-percent:0;mso-height-percent:0;mso-width-relative:margin;mso-height-relative:margin" o:gfxdata="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" strokecolor="black [3040]" strokeweight="1pt">
+              <v:shape w14:anchorId="27E9BEC3" id="Straight Arrow Connector 405" o:spid="_x0000_s1026" type="#_x0000_t32" style="position:absolute;margin-left:45.75pt;margin-top:37.1pt;width:37.5pt;height:9.75pt;z-index:252326400;visibility:visible;mso-wrap-style:square;mso-width-percent:0;mso-height-percent:0;mso-wrap-distance-left:9pt;mso-wrap-distance-top:0;mso-wrap-distance-right:9pt;mso-wrap-distance-bottom:0;mso-position-horizontal:absolute;mso-position-horizontal-relative:text;mso-position-vertical:absolute;mso-position-vertical-relative:text;mso-width-percent:0;mso-height-percent:0;mso-width-relative:margin;mso-height-relative:margin" o:gfxdata="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" strokecolor="black [3040]" strokeweight="1pt">
                 <v:stroke endarrow="block"/>
               </v:shape>
             </w:pict>
@@ -18642,8 +19199,6 @@
         </w:rPr>
         <w:t xml:space="preserve">                                                                        </w:t>
       </w:r>
-      <w:bookmarkStart w:id="15" w:name="_GoBack"/>
-      <w:bookmarkEnd w:id="15"/>
       <w:r>
         <w:rPr>
           <w:noProof/>
@@ -18755,7 +19310,7 @@
           </mc:Choice>
           <mc:Fallback>
             <w:pict>
-              <v:shape w14:anchorId="404030E3" id="Straight Arrow Connector 439" o:spid="_x0000_s1026" type="#_x0000_t32" style="position:absolute;margin-left:231.75pt;margin-top:12.75pt;width:1pt;height:29.6pt;z-index:252414464;visibility:visible;mso-wrap-style:square;mso-width-percent:0;mso-height-percent:0;mso-wrap-distance-left:9pt;mso-wrap-distance-top:0;mso-wrap-distance-right:9pt;mso-wrap-distance-bottom:0;mso-position-horizontal:absolute;mso-position-horizontal-relative:text;mso-position-vertical:absolute;mso-position-vertical-relative:text;mso-width-percent:0;mso-height-percent:0;mso-width-relative:margin;mso-height-relative:margin" o:gfxdata="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" strokecolor="black [3213]" strokeweight="1pt">
+              <v:shape w14:anchorId="59711AA2" id="Straight Arrow Connector 439" o:spid="_x0000_s1026" type="#_x0000_t32" style="position:absolute;margin-left:231.75pt;margin-top:12.75pt;width:1pt;height:29.6pt;z-index:252414464;visibility:visible;mso-wrap-style:square;mso-width-percent:0;mso-height-percent:0;mso-wrap-distance-left:9pt;mso-wrap-distance-top:0;mso-wrap-distance-right:9pt;mso-wrap-distance-bottom:0;mso-position-horizontal:absolute;mso-position-horizontal-relative:text;mso-position-vertical:absolute;mso-position-vertical-relative:text;mso-width-percent:0;mso-height-percent:0;mso-width-relative:margin;mso-height-relative:margin" o:gfxdata="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" strokecolor="black [3213]" strokeweight="1pt">
                 <v:stroke endarrow="block"/>
               </v:shape>
             </w:pict>
@@ -18927,7 +19482,7 @@
           </mc:Choice>
           <mc:Fallback>
             <w:pict>
-              <v:shape w14:anchorId="2A120EE3" id="Straight Arrow Connector 435" o:spid="_x0000_s1026" type="#_x0000_t32" style="position:absolute;margin-left:247.5pt;margin-top:18.05pt;width:25.65pt;height:21.3pt;z-index:252409344;visibility:visible;mso-wrap-style:square;mso-wrap-distance-left:9pt;mso-wrap-distance-top:0;mso-wrap-distance-right:9pt;mso-wrap-distance-bottom:0;mso-position-horizontal:absolute;mso-position-horizontal-relative:text;mso-position-vertical:absolute;mso-position-vertical-relative:text" o:gfxdata="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" strokecolor="black [3040]" strokeweight="1pt">
+              <v:shape w14:anchorId="5D50A2AC" id="Straight Arrow Connector 435" o:spid="_x0000_s1026" type="#_x0000_t32" style="position:absolute;margin-left:247.5pt;margin-top:18.05pt;width:25.65pt;height:21.3pt;z-index:252409344;visibility:visible;mso-wrap-style:square;mso-wrap-distance-left:9pt;mso-wrap-distance-top:0;mso-wrap-distance-right:9pt;mso-wrap-distance-bottom:0;mso-position-horizontal:absolute;mso-position-horizontal-relative:text;mso-position-vertical:absolute;mso-position-vertical-relative:text" o:gfxdata="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" strokecolor="black [3040]" strokeweight="1pt">
                 <v:stroke endarrow="block"/>
               </v:shape>
             </w:pict>
@@ -18993,7 +19548,7 @@
           </mc:Choice>
           <mc:Fallback>
             <w:pict>
-              <v:shape w14:anchorId="3FCE757A" id="Straight Arrow Connector 436" o:spid="_x0000_s1026" type="#_x0000_t32" style="position:absolute;margin-left:195.75pt;margin-top:18.8pt;width:23.8pt;height:21.9pt;flip:x;z-index:252408320;visibility:visible;mso-wrap-style:square;mso-wrap-distance-left:9pt;mso-wrap-distance-top:0;mso-wrap-distance-right:9pt;mso-wrap-distance-bottom:0;mso-position-horizontal:absolute;mso-position-horizontal-relative:text;mso-position-vertical:absolute;mso-position-vertical-relative:text" o:gfxdata="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" strokecolor="black [3040]" strokeweight="1pt">
+              <v:shape w14:anchorId="4AAB87D9" id="Straight Arrow Connector 436" o:spid="_x0000_s1026" type="#_x0000_t32" style="position:absolute;margin-left:195.75pt;margin-top:18.8pt;width:23.8pt;height:21.9pt;flip:x;z-index:252408320;visibility:visible;mso-wrap-style:square;mso-wrap-distance-left:9pt;mso-wrap-distance-top:0;mso-wrap-distance-right:9pt;mso-wrap-distance-bottom:0;mso-position-horizontal:absolute;mso-position-horizontal-relative:text;mso-position-vertical:absolute;mso-position-vertical-relative:text" o:gfxdata="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" strokecolor="black [3040]" strokeweight="1pt">
                 <v:stroke endarrow="block"/>
               </v:shape>
             </w:pict>
@@ -19090,7 +19645,7 @@
           </mc:Choice>
           <mc:Fallback>
             <w:pict>
-              <v:shape w14:anchorId="1ECA1462" id="Straight Arrow Connector 440" o:spid="_x0000_s1026" type="#_x0000_t32" style="position:absolute;margin-left:234.75pt;margin-top:1.4pt;width:1pt;height:29.6pt;z-index:252415488;visibility:visible;mso-wrap-style:square;mso-width-percent:0;mso-height-percent:0;mso-wrap-distance-left:9pt;mso-wrap-distance-top:0;mso-wrap-distance-right:9pt;mso-wrap-distance-bottom:0;mso-position-horizontal:absolute;mso-position-horizontal-relative:text;mso-position-vertical:absolute;mso-position-vertical-relative:text;mso-width-percent:0;mso-height-percent:0;mso-width-relative:margin;mso-height-relative:margin" o:gfxdata="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" strokecolor="black [3213]" strokeweight="1pt">
+              <v:shape w14:anchorId="53493A85" id="Straight Arrow Connector 440" o:spid="_x0000_s1026" type="#_x0000_t32" style="position:absolute;margin-left:234.75pt;margin-top:1.4pt;width:1pt;height:29.6pt;z-index:252415488;visibility:visible;mso-wrap-style:square;mso-width-percent:0;mso-height-percent:0;mso-wrap-distance-left:9pt;mso-wrap-distance-top:0;mso-wrap-distance-right:9pt;mso-wrap-distance-bottom:0;mso-position-horizontal:absolute;mso-position-horizontal-relative:text;mso-position-vertical:absolute;mso-position-vertical-relative:text;mso-width-percent:0;mso-height-percent:0;mso-width-relative:margin;mso-height-relative:margin" o:gfxdata="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" strokecolor="black [3213]" strokeweight="1pt">
                 <v:stroke endarrow="block"/>
               </v:shape>
             </w:pict>
@@ -21226,6 +21781,54 @@
       <w:ind w:left="440"/>
     </w:pPr>
   </w:style>
+  <w:style w:type="paragraph" w:styleId="HTMLPreformatted">
+    <w:name w:val="HTML Preformatted"/>
+    <w:basedOn w:val="Normal"/>
+    <w:link w:val="HTMLPreformattedChar"/>
+    <w:uiPriority w:val="99"/>
+    <w:semiHidden/>
+    <w:unhideWhenUsed/>
+    <w:rsid w:val="00495759"/>
+    <w:pPr>
+      <w:tabs>
+        <w:tab w:val="left" w:pos="916"/>
+        <w:tab w:val="left" w:pos="1832"/>
+        <w:tab w:val="left" w:pos="2748"/>
+        <w:tab w:val="left" w:pos="3664"/>
+        <w:tab w:val="left" w:pos="4580"/>
+        <w:tab w:val="left" w:pos="5496"/>
+        <w:tab w:val="left" w:pos="6412"/>
+        <w:tab w:val="left" w:pos="7328"/>
+        <w:tab w:val="left" w:pos="8244"/>
+        <w:tab w:val="left" w:pos="9160"/>
+        <w:tab w:val="left" w:pos="10076"/>
+        <w:tab w:val="left" w:pos="10992"/>
+        <w:tab w:val="left" w:pos="11908"/>
+        <w:tab w:val="left" w:pos="12824"/>
+        <w:tab w:val="left" w:pos="13740"/>
+        <w:tab w:val="left" w:pos="14656"/>
+      </w:tabs>
+      <w:spacing w:after="0" w:line="240" w:lineRule="auto"/>
+    </w:pPr>
+    <w:rPr>
+      <w:rFonts w:ascii="Courier New" w:eastAsia="Times New Roman" w:hAnsi="Courier New" w:cs="Courier New"/>
+      <w:sz w:val="20"/>
+      <w:szCs w:val="20"/>
+    </w:rPr>
+  </w:style>
+  <w:style w:type="character" w:customStyle="1" w:styleId="HTMLPreformattedChar">
+    <w:name w:val="HTML Preformatted Char"/>
+    <w:basedOn w:val="DefaultParagraphFont"/>
+    <w:link w:val="HTMLPreformatted"/>
+    <w:uiPriority w:val="99"/>
+    <w:semiHidden/>
+    <w:rsid w:val="00495759"/>
+    <w:rPr>
+      <w:rFonts w:ascii="Courier New" w:eastAsia="Times New Roman" w:hAnsi="Courier New" w:cs="Courier New"/>
+      <w:sz w:val="20"/>
+      <w:szCs w:val="20"/>
+    </w:rPr>
+  </w:style>
 </w:styles>
 </file>
 
@@ -21519,7 +22122,7 @@
 </file>
 
 <file path=customXml/itemProps1.xml><?xml version="1.0" encoding="utf-8"?>
-<ds:datastoreItem xmlns:ds="http://schemas.openxmlformats.org/officeDocument/2006/customXml" ds:itemID="{CC4C4764-2F77-4656-BC02-7951281BE557}">
+<ds:datastoreItem xmlns:ds="http://schemas.openxmlformats.org/officeDocument/2006/customXml" ds:itemID="{7A1872DB-7FD6-479C-B99C-498D60958DDE}">
   <ds:schemaRefs>
     <ds:schemaRef ds:uri="http://schemas.openxmlformats.org/officeDocument/2006/bibliography"/>
   </ds:schemaRefs>

</xml_diff>